<commit_message>
documentation and ant build process
</commit_message>
<xml_diff>
--- a/GMU-Team 1-Requirements Documentation.docx
+++ b/GMU-Team 1-Requirements Documentation.docx
@@ -117,7 +117,25 @@
                                         <w:sz w:val="72"/>
                                         <w:szCs w:val="72"/>
                                       </w:rPr>
-                                      <w:t>GMU-Team 1 : Documentation Report</w:t>
+                                      <w:t xml:space="preserve">GMU-Team </w:t>
+                                    </w:r>
+                                    <w:proofErr w:type="gramStart"/>
+                                    <w:r>
+                                      <w:rPr>
+                                        <w:color w:val="549E39" w:themeColor="accent1"/>
+                                        <w:sz w:val="72"/>
+                                        <w:szCs w:val="72"/>
+                                      </w:rPr>
+                                      <w:t>1 :</w:t>
+                                    </w:r>
+                                    <w:proofErr w:type="gramEnd"/>
+                                    <w:r>
+                                      <w:rPr>
+                                        <w:color w:val="549E39" w:themeColor="accent1"/>
+                                        <w:sz w:val="72"/>
+                                        <w:szCs w:val="72"/>
+                                      </w:rPr>
+                                      <w:t xml:space="preserve"> Documentation Report</w:t>
                                     </w:r>
                                   </w:sdtContent>
                                 </w:sdt>
@@ -269,7 +287,25 @@
                                   <w:sz w:val="72"/>
                                   <w:szCs w:val="72"/>
                                 </w:rPr>
-                                <w:t>GMU-Team 1 : Documentation Report</w:t>
+                                <w:t xml:space="preserve">GMU-Team </w:t>
+                              </w:r>
+                              <w:proofErr w:type="gramStart"/>
+                              <w:r>
+                                <w:rPr>
+                                  <w:color w:val="549E39" w:themeColor="accent1"/>
+                                  <w:sz w:val="72"/>
+                                  <w:szCs w:val="72"/>
+                                </w:rPr>
+                                <w:t>1 :</w:t>
+                              </w:r>
+                              <w:proofErr w:type="gramEnd"/>
+                              <w:r>
+                                <w:rPr>
+                                  <w:color w:val="549E39" w:themeColor="accent1"/>
+                                  <w:sz w:val="72"/>
+                                  <w:szCs w:val="72"/>
+                                </w:rPr>
+                                <w:t xml:space="preserve"> Documentation Report</w:t>
                               </w:r>
                             </w:sdtContent>
                           </w:sdt>
@@ -593,7 +629,7 @@
           <w:pPr>
             <w:pStyle w:val="TOC1"/>
             <w:tabs>
-              <w:tab w:val="right" w:leader="dot" w:pos="9350"/>
+              <w:tab w:val="right" w:leader="dot" w:pos="10790"/>
             </w:tabs>
             <w:rPr>
               <w:noProof/>
@@ -610,7 +646,7 @@
           <w:r>
             <w:fldChar w:fldCharType="separate"/>
           </w:r>
-          <w:hyperlink w:anchor="_Toc377209067" w:history="1">
+          <w:hyperlink w:anchor="_Toc377290315" w:history="1">
             <w:r>
               <w:rPr>
                 <w:rStyle w:val="Hyperlink"/>
@@ -637,7 +673,7 @@
                 <w:noProof/>
                 <w:webHidden/>
               </w:rPr>
-              <w:instrText xml:space="preserve"> PAGEREF _Toc377209067 \h </w:instrText>
+              <w:instrText xml:space="preserve"> PAGEREF _Toc377290315 \h </w:instrText>
             </w:r>
             <w:r>
               <w:rPr>
@@ -670,9 +706,9 @@
         </w:p>
         <w:p>
           <w:pPr>
-            <w:pStyle w:val="TOC1"/>
+            <w:pStyle w:val="TOC2"/>
             <w:tabs>
-              <w:tab w:val="right" w:leader="dot" w:pos="9350"/>
+              <w:tab w:val="right" w:leader="dot" w:pos="10790"/>
             </w:tabs>
             <w:rPr>
               <w:noProof/>
@@ -680,13 +716,13 @@
               <w:szCs w:val="22"/>
             </w:rPr>
           </w:pPr>
-          <w:hyperlink w:anchor="_Toc377209068" w:history="1">
+          <w:hyperlink w:anchor="_Toc377290316" w:history="1">
             <w:r>
               <w:rPr>
                 <w:rStyle w:val="Hyperlink"/>
                 <w:noProof/>
               </w:rPr>
-              <w:t>Usage</w:t>
+              <w:t>Running the System</w:t>
             </w:r>
             <w:r>
               <w:rPr>
@@ -707,7 +743,7 @@
                 <w:noProof/>
                 <w:webHidden/>
               </w:rPr>
-              <w:instrText xml:space="preserve"> PAGEREF _Toc377209068 \h </w:instrText>
+              <w:instrText xml:space="preserve"> PAGEREF _Toc377290316 \h </w:instrText>
             </w:r>
             <w:r>
               <w:rPr>
@@ -727,7 +763,7 @@
                 <w:noProof/>
                 <w:webHidden/>
               </w:rPr>
-              <w:t>3</w:t>
+              <w:t>2</w:t>
             </w:r>
             <w:r>
               <w:rPr>
@@ -740,9 +776,9 @@
         </w:p>
         <w:p>
           <w:pPr>
-            <w:pStyle w:val="TOC2"/>
+            <w:pStyle w:val="TOC1"/>
             <w:tabs>
-              <w:tab w:val="right" w:leader="dot" w:pos="9350"/>
+              <w:tab w:val="right" w:leader="dot" w:pos="10790"/>
             </w:tabs>
             <w:rPr>
               <w:noProof/>
@@ -750,13 +786,13 @@
               <w:szCs w:val="22"/>
             </w:rPr>
           </w:pPr>
-          <w:hyperlink w:anchor="_Toc377209069" w:history="1">
+          <w:hyperlink w:anchor="_Toc377290317" w:history="1">
             <w:r>
               <w:rPr>
                 <w:rStyle w:val="Hyperlink"/>
                 <w:noProof/>
               </w:rPr>
-              <w:t>Testing API</w:t>
+              <w:t>Usage</w:t>
             </w:r>
             <w:r>
               <w:rPr>
@@ -777,7 +813,7 @@
                 <w:noProof/>
                 <w:webHidden/>
               </w:rPr>
-              <w:instrText xml:space="preserve"> PAGEREF _Toc377209069 \h </w:instrText>
+              <w:instrText xml:space="preserve"> PAGEREF _Toc377290317 \h </w:instrText>
             </w:r>
             <w:r>
               <w:rPr>
@@ -812,7 +848,7 @@
           <w:pPr>
             <w:pStyle w:val="TOC2"/>
             <w:tabs>
-              <w:tab w:val="right" w:leader="dot" w:pos="9350"/>
+              <w:tab w:val="right" w:leader="dot" w:pos="10790"/>
             </w:tabs>
             <w:rPr>
               <w:noProof/>
@@ -820,13 +856,13 @@
               <w:szCs w:val="22"/>
             </w:rPr>
           </w:pPr>
-          <w:hyperlink w:anchor="_Toc377209070" w:history="1">
+          <w:hyperlink w:anchor="_Toc377290318" w:history="1">
             <w:r>
               <w:rPr>
                 <w:rStyle w:val="Hyperlink"/>
                 <w:noProof/>
               </w:rPr>
-              <w:t>Log Viewer</w:t>
+              <w:t>Testing API</w:t>
             </w:r>
             <w:r>
               <w:rPr>
@@ -847,7 +883,7 @@
                 <w:noProof/>
                 <w:webHidden/>
               </w:rPr>
-              <w:instrText xml:space="preserve"> PAGEREF _Toc377209070 \h </w:instrText>
+              <w:instrText xml:space="preserve"> PAGEREF _Toc377290318 \h </w:instrText>
             </w:r>
             <w:r>
               <w:rPr>
@@ -882,7 +918,7 @@
           <w:pPr>
             <w:pStyle w:val="TOC2"/>
             <w:tabs>
-              <w:tab w:val="right" w:leader="dot" w:pos="9350"/>
+              <w:tab w:val="right" w:leader="dot" w:pos="10790"/>
             </w:tabs>
             <w:rPr>
               <w:noProof/>
@@ -890,13 +926,13 @@
               <w:szCs w:val="22"/>
             </w:rPr>
           </w:pPr>
-          <w:hyperlink w:anchor="_Toc377209071" w:history="1">
+          <w:hyperlink w:anchor="_Toc377290319" w:history="1">
             <w:r>
               <w:rPr>
                 <w:rStyle w:val="Hyperlink"/>
                 <w:noProof/>
               </w:rPr>
-              <w:t>GMUT Tests</w:t>
+              <w:t>Log Viewer</w:t>
             </w:r>
             <w:r>
               <w:rPr>
@@ -917,7 +953,7 @@
                 <w:noProof/>
                 <w:webHidden/>
               </w:rPr>
-              <w:instrText xml:space="preserve"> PAGEREF _Toc377209071 \h </w:instrText>
+              <w:instrText xml:space="preserve"> PAGEREF _Toc377290319 \h </w:instrText>
             </w:r>
             <w:r>
               <w:rPr>
@@ -950,9 +986,9 @@
         </w:p>
         <w:p>
           <w:pPr>
-            <w:pStyle w:val="TOC1"/>
+            <w:pStyle w:val="TOC2"/>
             <w:tabs>
-              <w:tab w:val="right" w:leader="dot" w:pos="9350"/>
+              <w:tab w:val="right" w:leader="dot" w:pos="10790"/>
             </w:tabs>
             <w:rPr>
               <w:noProof/>
@@ -960,13 +996,13 @@
               <w:szCs w:val="22"/>
             </w:rPr>
           </w:pPr>
-          <w:hyperlink w:anchor="_Toc377209072" w:history="1">
+          <w:hyperlink w:anchor="_Toc377290320" w:history="1">
             <w:r>
               <w:rPr>
                 <w:rStyle w:val="Hyperlink"/>
                 <w:noProof/>
               </w:rPr>
-              <w:t>Architecture</w:t>
+              <w:t>GMUT Tests</w:t>
             </w:r>
             <w:r>
               <w:rPr>
@@ -987,7 +1023,7 @@
                 <w:noProof/>
                 <w:webHidden/>
               </w:rPr>
-              <w:instrText xml:space="preserve"> PAGEREF _Toc377209072 \h </w:instrText>
+              <w:instrText xml:space="preserve"> PAGEREF _Toc377290320 \h </w:instrText>
             </w:r>
             <w:r>
               <w:rPr>
@@ -1007,7 +1043,7 @@
                 <w:noProof/>
                 <w:webHidden/>
               </w:rPr>
-              <w:t>4</w:t>
+              <w:t>3</w:t>
             </w:r>
             <w:r>
               <w:rPr>
@@ -1020,9 +1056,9 @@
         </w:p>
         <w:p>
           <w:pPr>
-            <w:pStyle w:val="TOC2"/>
+            <w:pStyle w:val="TOC1"/>
             <w:tabs>
-              <w:tab w:val="right" w:leader="dot" w:pos="9350"/>
+              <w:tab w:val="right" w:leader="dot" w:pos="10790"/>
             </w:tabs>
             <w:rPr>
               <w:noProof/>
@@ -1030,13 +1066,13 @@
               <w:szCs w:val="22"/>
             </w:rPr>
           </w:pPr>
-          <w:hyperlink w:anchor="_Toc377209073" w:history="1">
+          <w:hyperlink w:anchor="_Toc377290321" w:history="1">
             <w:r>
               <w:rPr>
                 <w:rStyle w:val="Hyperlink"/>
                 <w:noProof/>
               </w:rPr>
-              <w:t>GMUT</w:t>
+              <w:t>Architecture</w:t>
             </w:r>
             <w:r>
               <w:rPr>
@@ -1057,7 +1093,7 @@
                 <w:noProof/>
                 <w:webHidden/>
               </w:rPr>
-              <w:instrText xml:space="preserve"> PAGEREF _Toc377209073 \h </w:instrText>
+              <w:instrText xml:space="preserve"> PAGEREF _Toc377290321 \h </w:instrText>
             </w:r>
             <w:r>
               <w:rPr>
@@ -1092,7 +1128,7 @@
           <w:pPr>
             <w:pStyle w:val="TOC2"/>
             <w:tabs>
-              <w:tab w:val="right" w:leader="dot" w:pos="9350"/>
+              <w:tab w:val="right" w:leader="dot" w:pos="10790"/>
             </w:tabs>
             <w:rPr>
               <w:noProof/>
@@ -1100,13 +1136,13 @@
               <w:szCs w:val="22"/>
             </w:rPr>
           </w:pPr>
-          <w:hyperlink w:anchor="_Toc377209074" w:history="1">
+          <w:hyperlink w:anchor="_Toc377290322" w:history="1">
             <w:r>
               <w:rPr>
                 <w:rStyle w:val="Hyperlink"/>
                 <w:noProof/>
               </w:rPr>
-              <w:t>TestBuilder</w:t>
+              <w:t>GMUT</w:t>
             </w:r>
             <w:r>
               <w:rPr>
@@ -1127,7 +1163,7 @@
                 <w:noProof/>
                 <w:webHidden/>
               </w:rPr>
-              <w:instrText xml:space="preserve"> PAGEREF _Toc377209074 \h </w:instrText>
+              <w:instrText xml:space="preserve"> PAGEREF _Toc377290322 \h </w:instrText>
             </w:r>
             <w:r>
               <w:rPr>
@@ -1162,7 +1198,7 @@
           <w:pPr>
             <w:pStyle w:val="TOC2"/>
             <w:tabs>
-              <w:tab w:val="right" w:leader="dot" w:pos="9350"/>
+              <w:tab w:val="right" w:leader="dot" w:pos="10790"/>
             </w:tabs>
             <w:rPr>
               <w:noProof/>
@@ -1170,13 +1206,13 @@
               <w:szCs w:val="22"/>
             </w:rPr>
           </w:pPr>
-          <w:hyperlink w:anchor="_Toc377209075" w:history="1">
+          <w:hyperlink w:anchor="_Toc377290323" w:history="1">
             <w:r>
               <w:rPr>
                 <w:rStyle w:val="Hyperlink"/>
                 <w:noProof/>
               </w:rPr>
-              <w:t>Predicates</w:t>
+              <w:t>Test Builder</w:t>
             </w:r>
             <w:r>
               <w:rPr>
@@ -1197,7 +1233,7 @@
                 <w:noProof/>
                 <w:webHidden/>
               </w:rPr>
-              <w:instrText xml:space="preserve"> PAGEREF _Toc377209075 \h </w:instrText>
+              <w:instrText xml:space="preserve"> PAGEREF _Toc377290323 \h </w:instrText>
             </w:r>
             <w:r>
               <w:rPr>
@@ -1232,7 +1268,7 @@
           <w:pPr>
             <w:pStyle w:val="TOC2"/>
             <w:tabs>
-              <w:tab w:val="right" w:leader="dot" w:pos="9350"/>
+              <w:tab w:val="right" w:leader="dot" w:pos="10790"/>
             </w:tabs>
             <w:rPr>
               <w:noProof/>
@@ -1240,13 +1276,13 @@
               <w:szCs w:val="22"/>
             </w:rPr>
           </w:pPr>
-          <w:hyperlink w:anchor="_Toc377209076" w:history="1">
+          <w:hyperlink w:anchor="_Toc377290324" w:history="1">
             <w:r>
               <w:rPr>
                 <w:rStyle w:val="Hyperlink"/>
                 <w:noProof/>
               </w:rPr>
-              <w:t>ReportWriter</w:t>
+              <w:t>Predicates</w:t>
             </w:r>
             <w:r>
               <w:rPr>
@@ -1267,7 +1303,7 @@
                 <w:noProof/>
                 <w:webHidden/>
               </w:rPr>
-              <w:instrText xml:space="preserve"> PAGEREF _Toc377209076 \h </w:instrText>
+              <w:instrText xml:space="preserve"> PAGEREF _Toc377290324 \h </w:instrText>
             </w:r>
             <w:r>
               <w:rPr>
@@ -1302,7 +1338,7 @@
           <w:pPr>
             <w:pStyle w:val="TOC2"/>
             <w:tabs>
-              <w:tab w:val="right" w:leader="dot" w:pos="9350"/>
+              <w:tab w:val="right" w:leader="dot" w:pos="10790"/>
             </w:tabs>
             <w:rPr>
               <w:noProof/>
@@ -1310,13 +1346,13 @@
               <w:szCs w:val="22"/>
             </w:rPr>
           </w:pPr>
-          <w:hyperlink w:anchor="_Toc377209077" w:history="1">
+          <w:hyperlink w:anchor="_Toc377290325" w:history="1">
             <w:r>
               <w:rPr>
                 <w:rStyle w:val="Hyperlink"/>
                 <w:noProof/>
               </w:rPr>
-              <w:t>LogViewer</w:t>
+              <w:t>Report Writer</w:t>
             </w:r>
             <w:r>
               <w:rPr>
@@ -1337,7 +1373,7 @@
                 <w:noProof/>
                 <w:webHidden/>
               </w:rPr>
-              <w:instrText xml:space="preserve"> PAGEREF _Toc377209077 \h </w:instrText>
+              <w:instrText xml:space="preserve"> PAGEREF _Toc377290325 \h </w:instrText>
             </w:r>
             <w:r>
               <w:rPr>
@@ -1370,9 +1406,9 @@
         </w:p>
         <w:p>
           <w:pPr>
-            <w:pStyle w:val="TOC1"/>
+            <w:pStyle w:val="TOC2"/>
             <w:tabs>
-              <w:tab w:val="right" w:leader="dot" w:pos="9350"/>
+              <w:tab w:val="right" w:leader="dot" w:pos="10790"/>
             </w:tabs>
             <w:rPr>
               <w:noProof/>
@@ -1380,12 +1416,82 @@
               <w:szCs w:val="22"/>
             </w:rPr>
           </w:pPr>
-          <w:hyperlink w:anchor="_Toc377209078" w:history="1">
+          <w:hyperlink w:anchor="_Toc377290326" w:history="1">
             <w:r>
               <w:rPr>
                 <w:rStyle w:val="Hyperlink"/>
                 <w:noProof/>
               </w:rPr>
+              <w:t>Log Viewer</w:t>
+            </w:r>
+            <w:r>
+              <w:rPr>
+                <w:noProof/>
+                <w:webHidden/>
+              </w:rPr>
+              <w:tab/>
+            </w:r>
+            <w:r>
+              <w:rPr>
+                <w:noProof/>
+                <w:webHidden/>
+              </w:rPr>
+              <w:fldChar w:fldCharType="begin"/>
+            </w:r>
+            <w:r>
+              <w:rPr>
+                <w:noProof/>
+                <w:webHidden/>
+              </w:rPr>
+              <w:instrText xml:space="preserve"> PAGEREF _Toc377290326 \h </w:instrText>
+            </w:r>
+            <w:r>
+              <w:rPr>
+                <w:noProof/>
+                <w:webHidden/>
+              </w:rPr>
+            </w:r>
+            <w:r>
+              <w:rPr>
+                <w:noProof/>
+                <w:webHidden/>
+              </w:rPr>
+              <w:fldChar w:fldCharType="separate"/>
+            </w:r>
+            <w:r>
+              <w:rPr>
+                <w:noProof/>
+                <w:webHidden/>
+              </w:rPr>
+              <w:t>4</w:t>
+            </w:r>
+            <w:r>
+              <w:rPr>
+                <w:noProof/>
+                <w:webHidden/>
+              </w:rPr>
+              <w:fldChar w:fldCharType="end"/>
+            </w:r>
+          </w:hyperlink>
+        </w:p>
+        <w:p>
+          <w:pPr>
+            <w:pStyle w:val="TOC1"/>
+            <w:tabs>
+              <w:tab w:val="right" w:leader="dot" w:pos="10790"/>
+            </w:tabs>
+            <w:rPr>
+              <w:noProof/>
+              <w:sz w:val="22"/>
+              <w:szCs w:val="22"/>
+            </w:rPr>
+          </w:pPr>
+          <w:hyperlink w:anchor="_Toc377290327" w:history="1">
+            <w:r>
+              <w:rPr>
+                <w:rStyle w:val="Hyperlink"/>
+                <w:noProof/>
+              </w:rPr>
               <w:t>Requirements Traceability</w:t>
             </w:r>
             <w:r>
@@ -1407,7 +1513,7 @@
                 <w:noProof/>
                 <w:webHidden/>
               </w:rPr>
-              <w:instrText xml:space="preserve"> PAGEREF _Toc377209078 \h </w:instrText>
+              <w:instrText xml:space="preserve"> PAGEREF _Toc377290327 \h </w:instrText>
             </w:r>
             <w:r>
               <w:rPr>
@@ -1459,7 +1565,7 @@
       <w:pPr>
         <w:pStyle w:val="Heading1"/>
       </w:pPr>
-      <w:bookmarkStart w:id="0" w:name="_Toc377209067"/>
+      <w:bookmarkStart w:id="0" w:name="_Toc377290315"/>
       <w:r>
         <w:lastRenderedPageBreak/>
         <w:t>Introduction</w:t>
@@ -1467,15 +1573,31 @@
       <w:bookmarkEnd w:id="0"/>
     </w:p>
     <w:p>
-      <w:bookmarkStart w:id="1" w:name="_Toc377209068"/>
+      <w:pPr>
+        <w:spacing w:line="480" w:lineRule="auto"/>
+        <w:rPr>
+          <w:color w:val="6B9F25" w:themeColor="hyperlink"/>
+          <w:u w:val="single"/>
+        </w:rPr>
+      </w:pPr>
       <w:r>
         <w:t>George Mason University - Team 1</w:t>
       </w:r>
       <w:r>
         <w:br/>
-        <w:t xml:space="preserve">Brannon Crymes - </w:t>
-      </w:r>
-      <w:hyperlink r:id="rId6" w:history="1">
+      </w:r>
+      <w:r>
+        <w:t xml:space="preserve">Brannon </w:t>
+      </w:r>
+      <w:proofErr w:type="spellStart"/>
+      <w:r>
+        <w:t>Crymes</w:t>
+      </w:r>
+      <w:proofErr w:type="spellEnd"/>
+      <w:r>
+        <w:t xml:space="preserve"> - </w:t>
+      </w:r>
+      <w:hyperlink r:id="rId7" w:history="1">
         <w:r>
           <w:rPr>
             <w:rStyle w:val="Hyperlink"/>
@@ -1485,17 +1607,9 @@
       </w:hyperlink>
       <w:r>
         <w:br/>
-      </w:r>
-      <w:r>
-        <w:t xml:space="preserve">Akshay Karthik </w:t>
-      </w:r>
-      <w:r>
-        <w:t>-</w:t>
-      </w:r>
-      <w:r>
-        <w:t xml:space="preserve"> </w:t>
-      </w:r>
-      <w:hyperlink r:id="rId7" w:history="1">
+        <w:t xml:space="preserve">Akshay Karthik - </w:t>
+      </w:r>
+      <w:hyperlink r:id="rId8" w:history="1">
         <w:r>
           <w:rPr>
             <w:rStyle w:val="Hyperlink"/>
@@ -1505,9 +1619,24 @@
       </w:hyperlink>
       <w:r>
         <w:br/>
-        <w:t xml:space="preserve">Sriram Rajaraman - </w:t>
-      </w:r>
-      <w:hyperlink r:id="rId8" w:history="1">
+      </w:r>
+      <w:proofErr w:type="spellStart"/>
+      <w:r>
+        <w:t>Sriram</w:t>
+      </w:r>
+      <w:proofErr w:type="spellEnd"/>
+      <w:r>
+        <w:t xml:space="preserve"> </w:t>
+      </w:r>
+      <w:proofErr w:type="spellStart"/>
+      <w:r>
+        <w:t>Rajaraman</w:t>
+      </w:r>
+      <w:proofErr w:type="spellEnd"/>
+      <w:r>
+        <w:t xml:space="preserve"> - </w:t>
+      </w:r>
+      <w:hyperlink r:id="rId9" w:history="1">
         <w:r>
           <w:rPr>
             <w:rStyle w:val="Hyperlink"/>
@@ -1524,60 +1653,532 @@
         <w:tab/>
         <w:t xml:space="preserve">We were asked to implement a system that allows developers to place checks within their code that can record the results of their code and asses the logic of the system. We call our system GMUT or GMU Tester. When we architected the system, we focused on simplicity of use, extensibility, and performance. We used plain java with no additional libraries to minimize the footprint of our system. </w:t>
       </w:r>
+      <w:r>
+        <w:t xml:space="preserve"> The system is well documented and tested and fails gracefully if the application crashes. It does not leak memory and its thread safe API makes it easy to u</w:t>
+      </w:r>
+      <w:r>
+        <w:t>se in a variety of applications.</w:t>
+      </w:r>
     </w:p>
     <w:p>
       <w:pPr>
         <w:pStyle w:val="Heading2"/>
       </w:pPr>
+      <w:bookmarkStart w:id="1" w:name="_Toc377290316"/>
       <w:r>
         <w:t>Running the System</w:t>
-      </w:r>
-    </w:p>
-    <w:p>
-      <w:r>
-        <w:t xml:space="preserve"> </w:t>
-      </w:r>
-      <w:r>
-        <w:tab/>
-        <w:t xml:space="preserve">The logging framework can be run directly through the </w:t>
-      </w:r>
-      <w:r>
-        <w:t>com.idt.contest.college.winter2014</w:t>
-      </w:r>
-      <w:r>
-        <w:t xml:space="preserve">.Main interface. It works in both batch script mode as well as menu driven mode. The system returns </w:t>
-      </w:r>
-      <w:r>
-        <w:t>results in a log.txt file that follows a specific format.</w:t>
-      </w:r>
-    </w:p>
-    <w:p>
-      <w:r>
-        <w:t xml:space="preserve">This format was chosen to be able to search through via regular expressions. </w:t>
-      </w:r>
-      <w:bookmarkStart w:id="2" w:name="_GoBack"/>
-      <w:bookmarkEnd w:id="2"/>
-      <w:r>
-        <w:br w:type="page"/>
-      </w:r>
-    </w:p>
-    <w:p>
-      <w:pPr>
-        <w:pStyle w:val="Heading1"/>
-      </w:pPr>
-      <w:r>
-        <w:lastRenderedPageBreak/>
-        <w:t>Usage</w:t>
       </w:r>
       <w:bookmarkEnd w:id="1"/>
     </w:p>
     <w:p>
       <w:pPr>
+        <w:spacing w:line="480" w:lineRule="auto"/>
+      </w:pPr>
+      <w:r>
+        <w:t xml:space="preserve"> </w:t>
+      </w:r>
+      <w:r>
+        <w:tab/>
+        <w:t xml:space="preserve">The logging framework can be run directly through the </w:t>
+      </w:r>
+      <w:r>
+        <w:t>com.idt.contest.college.winter2014</w:t>
+      </w:r>
+      <w:r>
+        <w:t xml:space="preserve">.Main interface. It works in both batch script mode as well as menu driven mode. The system returns </w:t>
+      </w:r>
+      <w:r>
+        <w:t>results in a log.txt file that follows a specific format.</w:t>
+      </w:r>
+      <w:r>
+        <w:t xml:space="preserve"> </w:t>
+      </w:r>
+      <w:r>
+        <w:t>This format was chosen to be able to search t</w:t>
+      </w:r>
+      <w:r>
+        <w:t xml:space="preserve">hrough via regular expressions and is documented in </w:t>
+      </w:r>
+      <w:r>
+        <w:rPr>
+          <w:rStyle w:val="Emphasis"/>
+        </w:rPr>
+        <w:t>documentation/report_format.txt</w:t>
+      </w:r>
+      <w:r>
+        <w:t>.</w:t>
+      </w:r>
+      <w:r>
+        <w:t xml:space="preserve"> </w:t>
+      </w:r>
+      <w:r>
+        <w:t>This format is used in logviewer as well as all of the included ReportWriters however, the extensible nature of the system allows for custom ReportWriters in any format that a developer wishes to use.</w:t>
+      </w:r>
+      <w:r>
+        <w:t xml:space="preserve"> There are three key access points to the system:</w:t>
+      </w:r>
+    </w:p>
+    <w:p>
+      <w:pPr>
+        <w:pStyle w:val="ListParagraph"/>
+        <w:numPr>
+          <w:ilvl w:val="0"/>
+          <w:numId w:val="1"/>
+        </w:numPr>
+        <w:spacing w:line="480" w:lineRule="auto"/>
+      </w:pPr>
+      <w:r>
+        <w:rPr>
+          <w:rStyle w:val="Emphasis"/>
+        </w:rPr>
+        <w:t>gmu_</w:t>
+      </w:r>
+      <w:r>
+        <w:rPr>
+          <w:rStyle w:val="Emphasis"/>
+        </w:rPr>
+        <w:t>main.jar</w:t>
+      </w:r>
+      <w:r>
+        <w:rPr>
+          <w:rStyle w:val="Emphasis"/>
+        </w:rPr>
+        <w:t xml:space="preserve"> </w:t>
+      </w:r>
+      <w:r>
+        <w:t>is</w:t>
+      </w:r>
+      <w:r>
+        <w:t xml:space="preserve"> the </w:t>
+      </w:r>
+      <w:r>
+        <w:rPr>
+          <w:rStyle w:val="Emphasis"/>
+        </w:rPr>
+        <w:t>com.idt.contest.college.winter2014</w:t>
+      </w:r>
+      <w:r>
+        <w:rPr>
+          <w:rFonts w:ascii="Arial" w:hAnsi="Arial" w:cs="Arial"/>
+          <w:color w:val="000000"/>
+          <w:sz w:val="20"/>
+          <w:szCs w:val="20"/>
+          <w:shd w:val="clear" w:color="auto" w:fill="FFFFFF"/>
+        </w:rPr>
+        <w:t xml:space="preserve"> jar with the functions annotated by the GMUT testing API. </w:t>
+      </w:r>
+      <w:r>
+        <w:rPr>
+          <w:rFonts w:ascii="Arial" w:hAnsi="Arial" w:cs="Arial"/>
+          <w:color w:val="000000"/>
+          <w:sz w:val="20"/>
+          <w:szCs w:val="20"/>
+          <w:shd w:val="clear" w:color="auto" w:fill="FFFFFF"/>
+        </w:rPr>
+        <w:t>It can be run without arguments to access the menu driven application. If an argument is provided, it runs using a batch script.</w:t>
+      </w:r>
+      <w:r>
+        <w:rPr>
+          <w:rFonts w:ascii="Arial" w:hAnsi="Arial" w:cs="Arial"/>
+          <w:color w:val="000000"/>
+          <w:sz w:val="20"/>
+          <w:szCs w:val="20"/>
+          <w:shd w:val="clear" w:color="auto" w:fill="FFFFFF"/>
+        </w:rPr>
+        <w:t xml:space="preserve"> </w:t>
+      </w:r>
+      <w:r>
+        <w:rPr>
+          <w:rFonts w:ascii="Arial" w:hAnsi="Arial" w:cs="Arial"/>
+          <w:color w:val="000000"/>
+          <w:sz w:val="20"/>
+          <w:szCs w:val="20"/>
+          <w:shd w:val="clear" w:color="auto" w:fill="FFFFFF"/>
+        </w:rPr>
+        <w:br/>
+      </w:r>
+      <w:r>
+        <w:rPr>
+          <w:rStyle w:val="Strong"/>
+          <w:rFonts w:ascii="Consolas" w:hAnsi="Consolas" w:cs="Consolas"/>
+        </w:rPr>
+        <w:t>java –jar gmu_main.jar</w:t>
+      </w:r>
+      <w:r>
+        <w:rPr>
+          <w:rStyle w:val="Strong"/>
+          <w:rFonts w:ascii="Consolas" w:hAnsi="Consolas" w:cs="Consolas"/>
+        </w:rPr>
+        <w:br/>
+        <w:t>java –jar gmu_main.jar batchscript.txt</w:t>
+      </w:r>
+    </w:p>
+    <w:p>
+      <w:pPr>
+        <w:pStyle w:val="ListParagraph"/>
+        <w:numPr>
+          <w:ilvl w:val="0"/>
+          <w:numId w:val="1"/>
+        </w:numPr>
+        <w:spacing w:line="480" w:lineRule="auto"/>
+      </w:pPr>
+      <w:proofErr w:type="gramStart"/>
+      <w:r>
+        <w:rPr>
+          <w:rStyle w:val="Emphasis"/>
+        </w:rPr>
+        <w:t>gmu_</w:t>
+      </w:r>
+      <w:r>
+        <w:rPr>
+          <w:rStyle w:val="Emphasis"/>
+        </w:rPr>
+        <w:t>logviewer.jar</w:t>
+      </w:r>
+      <w:proofErr w:type="gramEnd"/>
+      <w:r>
+        <w:rPr>
+          <w:rFonts w:ascii="Arial" w:hAnsi="Arial" w:cs="Arial"/>
+          <w:color w:val="000000"/>
+          <w:sz w:val="20"/>
+          <w:szCs w:val="20"/>
+          <w:shd w:val="clear" w:color="auto" w:fill="FFFFFF"/>
+        </w:rPr>
+        <w:t xml:space="preserve"> is t</w:t>
+      </w:r>
+      <w:r>
+        <w:rPr>
+          <w:rFonts w:ascii="Arial" w:hAnsi="Arial" w:cs="Arial"/>
+          <w:color w:val="000000"/>
+          <w:sz w:val="20"/>
+          <w:szCs w:val="20"/>
+          <w:shd w:val="clear" w:color="auto" w:fill="FFFFFF"/>
+        </w:rPr>
+        <w:t>he application to view the logs.</w:t>
+      </w:r>
+    </w:p>
+    <w:p>
+      <w:pPr>
+        <w:pStyle w:val="ListParagraph"/>
+        <w:spacing w:line="480" w:lineRule="auto"/>
+        <w:ind w:left="1080"/>
+        <w:rPr>
+          <w:rStyle w:val="Strong"/>
+          <w:rFonts w:ascii="Consolas" w:hAnsi="Consolas" w:cs="Consolas"/>
+        </w:rPr>
+      </w:pPr>
+      <w:proofErr w:type="gramStart"/>
+      <w:r>
+        <w:rPr>
+          <w:rStyle w:val="Strong"/>
+          <w:rFonts w:ascii="Consolas" w:hAnsi="Consolas" w:cs="Consolas"/>
+        </w:rPr>
+        <w:t>java</w:t>
+      </w:r>
+      <w:proofErr w:type="gramEnd"/>
+      <w:r>
+        <w:rPr>
+          <w:rStyle w:val="Strong"/>
+          <w:rFonts w:ascii="Consolas" w:hAnsi="Consolas" w:cs="Consolas"/>
+        </w:rPr>
+        <w:t xml:space="preserve"> –jar gmu_logviewer.jar</w:t>
+      </w:r>
+    </w:p>
+    <w:p>
+      <w:pPr>
+        <w:pStyle w:val="ListParagraph"/>
+        <w:numPr>
+          <w:ilvl w:val="0"/>
+          <w:numId w:val="1"/>
+        </w:numPr>
+        <w:spacing w:line="480" w:lineRule="auto"/>
+      </w:pPr>
+      <w:proofErr w:type="gramStart"/>
+      <w:r>
+        <w:rPr>
+          <w:rStyle w:val="Emphasis"/>
+        </w:rPr>
+        <w:t>gmu_</w:t>
+      </w:r>
+      <w:r>
+        <w:rPr>
+          <w:rStyle w:val="Emphasis"/>
+        </w:rPr>
+        <w:t>tests.jar</w:t>
+      </w:r>
+      <w:proofErr w:type="gramEnd"/>
+      <w:r>
+        <w:rPr>
+          <w:rFonts w:ascii="Arial" w:hAnsi="Arial" w:cs="Arial"/>
+          <w:color w:val="000000"/>
+          <w:sz w:val="20"/>
+          <w:szCs w:val="20"/>
+          <w:shd w:val="clear" w:color="auto" w:fill="FFFFFF"/>
+        </w:rPr>
+        <w:t xml:space="preserve"> is the unit tests for the GMUT </w:t>
+      </w:r>
+      <w:r>
+        <w:rPr>
+          <w:rFonts w:ascii="Arial" w:hAnsi="Arial" w:cs="Arial"/>
+          <w:color w:val="000000"/>
+          <w:sz w:val="20"/>
+          <w:szCs w:val="20"/>
+          <w:shd w:val="clear" w:color="auto" w:fill="FFFFFF"/>
+        </w:rPr>
+        <w:t>API</w:t>
+      </w:r>
+      <w:r>
+        <w:rPr>
+          <w:rFonts w:ascii="Arial" w:hAnsi="Arial" w:cs="Arial"/>
+          <w:color w:val="000000"/>
+          <w:sz w:val="20"/>
+          <w:szCs w:val="20"/>
+          <w:shd w:val="clear" w:color="auto" w:fill="FFFFFF"/>
+        </w:rPr>
+        <w:t>. It is a simple console application that runs all of the unit tests that verify that the system meets the given requirements.</w:t>
+      </w:r>
+    </w:p>
+    <w:p>
+      <w:pPr>
+        <w:pStyle w:val="ListParagraph"/>
+        <w:spacing w:line="480" w:lineRule="auto"/>
+        <w:ind w:left="1080"/>
+        <w:rPr>
+          <w:rStyle w:val="Strong"/>
+          <w:rFonts w:ascii="Consolas" w:hAnsi="Consolas" w:cs="Consolas"/>
+        </w:rPr>
+      </w:pPr>
+      <w:proofErr w:type="gramStart"/>
+      <w:r>
+        <w:rPr>
+          <w:rStyle w:val="Strong"/>
+          <w:rFonts w:ascii="Consolas" w:hAnsi="Consolas" w:cs="Consolas"/>
+        </w:rPr>
+        <w:t>java</w:t>
+      </w:r>
+      <w:proofErr w:type="gramEnd"/>
+      <w:r>
+        <w:rPr>
+          <w:rStyle w:val="Strong"/>
+          <w:rFonts w:ascii="Consolas" w:hAnsi="Consolas" w:cs="Consolas"/>
+        </w:rPr>
+        <w:t xml:space="preserve"> –jar gmu_tests.java</w:t>
+      </w:r>
+    </w:p>
+    <w:p>
+      <w:pPr>
         <w:pStyle w:val="Heading2"/>
       </w:pPr>
-      <w:bookmarkStart w:id="3" w:name="_Toc377209069"/>
-      <w:r>
-        <w:t>Testing API</w:t>
+      <w:r>
+        <w:lastRenderedPageBreak/>
+        <w:t>Building the System</w:t>
+      </w:r>
+    </w:p>
+    <w:p>
+      <w:r>
+        <w:t>Building the system is simple, it can be built from eclipse.</w:t>
+      </w:r>
+    </w:p>
+    <w:p>
+      <w:pPr>
+        <w:pStyle w:val="ListParagraph"/>
+        <w:numPr>
+          <w:ilvl w:val="0"/>
+          <w:numId w:val="2"/>
+        </w:numPr>
+      </w:pPr>
+      <w:r>
+        <w:t>Import project into eclipse (file &gt; import existing project)</w:t>
+      </w:r>
+    </w:p>
+    <w:p>
+      <w:pPr>
+        <w:pStyle w:val="ListParagraph"/>
+        <w:numPr>
+          <w:ilvl w:val="0"/>
+          <w:numId w:val="2"/>
+        </w:numPr>
+      </w:pPr>
+      <w:r>
+        <w:t>Run Configurations</w:t>
+      </w:r>
+    </w:p>
+    <w:p>
+      <w:pPr>
+        <w:pStyle w:val="ListParagraph"/>
+        <w:numPr>
+          <w:ilvl w:val="1"/>
+          <w:numId w:val="2"/>
+        </w:numPr>
+      </w:pPr>
+      <w:r>
+        <w:t>LogViewer.java for log viewer</w:t>
+      </w:r>
+    </w:p>
+    <w:p>
+      <w:pPr>
+        <w:pStyle w:val="ListParagraph"/>
+        <w:numPr>
+          <w:ilvl w:val="1"/>
+          <w:numId w:val="2"/>
+        </w:numPr>
+      </w:pPr>
+      <w:r>
+        <w:t>Main.java for the IDT application</w:t>
+      </w:r>
+    </w:p>
+    <w:p>
+      <w:pPr>
+        <w:pStyle w:val="ListParagraph"/>
+        <w:numPr>
+          <w:ilvl w:val="1"/>
+          <w:numId w:val="2"/>
+        </w:numPr>
+      </w:pPr>
+      <w:r>
+        <w:t>InternalTestRunner.java for the internal tests application</w:t>
+      </w:r>
+    </w:p>
+    <w:p>
+      <w:r>
+        <w:t>Also provided is an Ant build.xml file for Apache Ant build system. This system automatically builds all three jars as well as places the default batchfile.txt file in the main directory.</w:t>
+      </w:r>
+    </w:p>
+    <w:p>
+      <w:r>
+        <w:t>To run the ant build file, simply run the following console command. This assumes that java as well and ant is available on the console’s PATH.</w:t>
+      </w:r>
+    </w:p>
+    <w:p>
+      <w:pPr>
+        <w:rPr>
+          <w:rStyle w:val="Strong"/>
+          <w:rFonts w:ascii="Consolas" w:hAnsi="Consolas" w:cs="Consolas"/>
+        </w:rPr>
+      </w:pPr>
+      <w:proofErr w:type="gramStart"/>
+      <w:r>
+        <w:rPr>
+          <w:rStyle w:val="Strong"/>
+          <w:rFonts w:ascii="Consolas" w:hAnsi="Consolas" w:cs="Consolas"/>
+        </w:rPr>
+        <w:t>ant</w:t>
+      </w:r>
+      <w:proofErr w:type="gramEnd"/>
+      <w:r>
+        <w:rPr>
+          <w:rStyle w:val="Strong"/>
+          <w:rFonts w:ascii="Consolas" w:hAnsi="Consolas" w:cs="Consolas"/>
+        </w:rPr>
+        <w:t xml:space="preserve"> -</w:t>
+      </w:r>
+      <w:proofErr w:type="spellStart"/>
+      <w:r>
+        <w:rPr>
+          <w:rStyle w:val="Strong"/>
+          <w:rFonts w:ascii="Consolas" w:hAnsi="Consolas" w:cs="Consolas"/>
+        </w:rPr>
+        <w:t>buildfile</w:t>
+      </w:r>
+      <w:proofErr w:type="spellEnd"/>
+      <w:r>
+        <w:rPr>
+          <w:rStyle w:val="Strong"/>
+          <w:rFonts w:ascii="Consolas" w:hAnsi="Consolas" w:cs="Consolas"/>
+        </w:rPr>
+        <w:t xml:space="preserve"> test.xml</w:t>
+      </w:r>
+    </w:p>
+    <w:p>
+      <w:r>
+        <w:t>The ant file performs four actions</w:t>
+      </w:r>
+      <w:r>
+        <w:t>:</w:t>
+      </w:r>
+    </w:p>
+    <w:p>
+      <w:pPr>
+        <w:pStyle w:val="ListParagraph"/>
+        <w:numPr>
+          <w:ilvl w:val="0"/>
+          <w:numId w:val="4"/>
+        </w:numPr>
+      </w:pPr>
+      <w:r>
+        <w:t>Build /</w:t>
+      </w:r>
+      <w:proofErr w:type="spellStart"/>
+      <w:r>
+        <w:t>src</w:t>
+      </w:r>
+      <w:proofErr w:type="spellEnd"/>
+      <w:r>
+        <w:t xml:space="preserve"> into gmu_main.jar with com.idt.contest.college.winter2014.Main as the main class.</w:t>
+      </w:r>
+    </w:p>
+    <w:p>
+      <w:pPr>
+        <w:pStyle w:val="ListParagraph"/>
+        <w:numPr>
+          <w:ilvl w:val="0"/>
+          <w:numId w:val="4"/>
+        </w:numPr>
+      </w:pPr>
+      <w:r>
+        <w:t>Build /</w:t>
+      </w:r>
+      <w:proofErr w:type="spellStart"/>
+      <w:r>
+        <w:t>src</w:t>
+      </w:r>
+      <w:proofErr w:type="spellEnd"/>
+      <w:r>
+        <w:t xml:space="preserve"> into gmu_logviewer.jar with edu.gmu.team1.idt2014.logviewer.LogViewer as the main class</w:t>
+      </w:r>
+    </w:p>
+    <w:p>
+      <w:pPr>
+        <w:pStyle w:val="ListParagraph"/>
+        <w:numPr>
+          <w:ilvl w:val="0"/>
+          <w:numId w:val="4"/>
+        </w:numPr>
+      </w:pPr>
+      <w:r>
+        <w:t>Build /test into gmu_tests.jar with edu.gmu.team1.idt2014.test.InternalTestRunner as the main class</w:t>
+      </w:r>
+    </w:p>
+    <w:p>
+      <w:pPr>
+        <w:pStyle w:val="ListParagraph"/>
+        <w:numPr>
+          <w:ilvl w:val="0"/>
+          <w:numId w:val="4"/>
+        </w:numPr>
+      </w:pPr>
+      <w:r>
+        <w:t>Copy batchscript.txt into the main directory.</w:t>
+      </w:r>
+    </w:p>
+    <w:p>
+      <w:pPr>
+        <w:spacing w:line="480" w:lineRule="auto"/>
+      </w:pPr>
+      <w:r>
+        <w:br w:type="page"/>
+      </w:r>
+      <w:bookmarkStart w:id="2" w:name="_GoBack"/>
+      <w:bookmarkEnd w:id="2"/>
+    </w:p>
+    <w:p>
+      <w:pPr>
+        <w:pStyle w:val="Heading1"/>
+      </w:pPr>
+      <w:bookmarkStart w:id="3" w:name="_Toc377290317"/>
+      <w:r>
+        <w:lastRenderedPageBreak/>
+        <w:t>Usage</w:t>
       </w:r>
       <w:bookmarkEnd w:id="3"/>
     </w:p>
@@ -1585,9 +2186,9 @@
       <w:pPr>
         <w:pStyle w:val="Heading2"/>
       </w:pPr>
-      <w:bookmarkStart w:id="4" w:name="_Toc377209070"/>
-      <w:r>
-        <w:t>Log Viewer</w:t>
+      <w:bookmarkStart w:id="4" w:name="_Toc377290318"/>
+      <w:r>
+        <w:t>Testing API</w:t>
       </w:r>
       <w:bookmarkEnd w:id="4"/>
     </w:p>
@@ -1595,11 +2196,21 @@
       <w:pPr>
         <w:pStyle w:val="Heading2"/>
       </w:pPr>
-      <w:bookmarkStart w:id="5" w:name="_Toc377209071"/>
+      <w:bookmarkStart w:id="5" w:name="_Toc377290319"/>
+      <w:r>
+        <w:t>Log Viewer</w:t>
+      </w:r>
+      <w:bookmarkEnd w:id="5"/>
+    </w:p>
+    <w:p>
+      <w:pPr>
+        <w:pStyle w:val="Heading2"/>
+      </w:pPr>
+      <w:bookmarkStart w:id="6" w:name="_Toc377290320"/>
       <w:r>
         <w:t>GMUT Tests</w:t>
       </w:r>
-      <w:bookmarkEnd w:id="5"/>
+      <w:bookmarkEnd w:id="6"/>
     </w:p>
     <w:p>
       <w:pPr>
@@ -1610,7 +2221,6 @@
           <w:szCs w:val="40"/>
         </w:rPr>
       </w:pPr>
-      <w:bookmarkStart w:id="6" w:name="_Toc377209072"/>
       <w:r>
         <w:br w:type="page"/>
       </w:r>
@@ -1619,19 +2229,10 @@
       <w:pPr>
         <w:pStyle w:val="Heading1"/>
       </w:pPr>
+      <w:bookmarkStart w:id="7" w:name="_Toc377290321"/>
       <w:r>
         <w:lastRenderedPageBreak/>
         <w:t>Architecture</w:t>
-      </w:r>
-      <w:bookmarkEnd w:id="6"/>
-    </w:p>
-    <w:p>
-      <w:pPr>
-        <w:pStyle w:val="Heading2"/>
-      </w:pPr>
-      <w:bookmarkStart w:id="7" w:name="_Toc377209073"/>
-      <w:r>
-        <w:t>GMUT</w:t>
       </w:r>
       <w:bookmarkEnd w:id="7"/>
     </w:p>
@@ -1639,9 +2240,9 @@
       <w:pPr>
         <w:pStyle w:val="Heading2"/>
       </w:pPr>
-      <w:bookmarkStart w:id="8" w:name="_Toc377209074"/>
-      <w:r>
-        <w:t>Test Builder</w:t>
+      <w:bookmarkStart w:id="8" w:name="_Toc377290322"/>
+      <w:r>
+        <w:t>GMUT</w:t>
       </w:r>
       <w:bookmarkEnd w:id="8"/>
     </w:p>
@@ -1649,9 +2250,9 @@
       <w:pPr>
         <w:pStyle w:val="Heading2"/>
       </w:pPr>
-      <w:bookmarkStart w:id="9" w:name="_Toc377209075"/>
-      <w:r>
-        <w:t>Predicates</w:t>
+      <w:bookmarkStart w:id="9" w:name="_Toc377290323"/>
+      <w:r>
+        <w:t>Test Builder</w:t>
       </w:r>
       <w:bookmarkEnd w:id="9"/>
     </w:p>
@@ -1659,9 +2260,9 @@
       <w:pPr>
         <w:pStyle w:val="Heading2"/>
       </w:pPr>
-      <w:bookmarkStart w:id="10" w:name="_Toc377209076"/>
-      <w:r>
-        <w:t>Report Writer</w:t>
+      <w:bookmarkStart w:id="10" w:name="_Toc377290324"/>
+      <w:r>
+        <w:t>Predicates</w:t>
       </w:r>
       <w:bookmarkEnd w:id="10"/>
     </w:p>
@@ -1669,11 +2270,21 @@
       <w:pPr>
         <w:pStyle w:val="Heading2"/>
       </w:pPr>
-      <w:bookmarkStart w:id="11" w:name="_Toc377209077"/>
+      <w:bookmarkStart w:id="11" w:name="_Toc377290325"/>
+      <w:r>
+        <w:t>Report Writer</w:t>
+      </w:r>
+      <w:bookmarkEnd w:id="11"/>
+    </w:p>
+    <w:p>
+      <w:pPr>
+        <w:pStyle w:val="Heading2"/>
+      </w:pPr>
+      <w:bookmarkStart w:id="12" w:name="_Toc377290326"/>
       <w:r>
         <w:t>Log Viewer</w:t>
       </w:r>
-      <w:bookmarkEnd w:id="11"/>
+      <w:bookmarkEnd w:id="12"/>
     </w:p>
     <w:p>
       <w:pPr>
@@ -1684,7 +2295,6 @@
           <w:szCs w:val="40"/>
         </w:rPr>
       </w:pPr>
-      <w:bookmarkStart w:id="12" w:name="_Toc377209078"/>
       <w:r>
         <w:br w:type="page"/>
       </w:r>
@@ -1693,11 +2303,12 @@
       <w:pPr>
         <w:pStyle w:val="Heading1"/>
       </w:pPr>
+      <w:bookmarkStart w:id="13" w:name="_Toc377290327"/>
       <w:r>
         <w:lastRenderedPageBreak/>
         <w:t>Requirements Traceability</w:t>
       </w:r>
-      <w:bookmarkEnd w:id="12"/>
+      <w:bookmarkEnd w:id="13"/>
     </w:p>
     <w:p>
       <w:pPr>
@@ -1716,6 +2327,379 @@
     </w:sectPr>
   </w:body>
 </w:document>
+</file>
+
+<file path=word/numbering.xml><?xml version="1.0" encoding="utf-8"?>
+<w:numbering xmlns:wpc="http://schemas.microsoft.com/office/word/2010/wordprocessingCanvas" xmlns:mc="http://schemas.openxmlformats.org/markup-compatibility/2006" xmlns:o="urn:schemas-microsoft-com:office:office" xmlns:r="http://schemas.openxmlformats.org/officeDocument/2006/relationships" xmlns:m="http://schemas.openxmlformats.org/officeDocument/2006/math" xmlns:v="urn:schemas-microsoft-com:vml" xmlns:wp14="http://schemas.microsoft.com/office/word/2010/wordprocessingDrawing" xmlns:wp="http://schemas.openxmlformats.org/drawingml/2006/wordprocessingDrawing" xmlns:w10="urn:schemas-microsoft-com:office:word" xmlns:w="http://schemas.openxmlformats.org/wordprocessingml/2006/main" xmlns:w14="http://schemas.microsoft.com/office/word/2010/wordml" xmlns:w15="http://schemas.microsoft.com/office/word/2012/wordml" xmlns:wpg="http://schemas.microsoft.com/office/word/2010/wordprocessingGroup" xmlns:wpi="http://schemas.microsoft.com/office/word/2010/wordprocessingInk" xmlns:wne="http://schemas.microsoft.com/office/word/2006/wordml" xmlns:wps="http://schemas.microsoft.com/office/word/2010/wordprocessingShape" mc:Ignorable="w14 w15 wp14">
+  <w:abstractNum w:abstractNumId="0">
+    <w:nsid w:val="060F2BAA"/>
+    <w:multiLevelType w:val="hybridMultilevel"/>
+    <w:tmpl w:val="ADBA241E"/>
+    <w:lvl w:ilvl="0" w:tplc="59E05A68">
+      <w:start w:val="1"/>
+      <w:numFmt w:val="decimal"/>
+      <w:lvlText w:val="%1)"/>
+      <w:lvlJc w:val="left"/>
+      <w:pPr>
+        <w:ind w:left="1080" w:hanging="360"/>
+      </w:pPr>
+      <w:rPr>
+        <w:rFonts w:hint="default"/>
+      </w:rPr>
+    </w:lvl>
+    <w:lvl w:ilvl="1" w:tplc="04090019" w:tentative="1">
+      <w:start w:val="1"/>
+      <w:numFmt w:val="lowerLetter"/>
+      <w:lvlText w:val="%2."/>
+      <w:lvlJc w:val="left"/>
+      <w:pPr>
+        <w:ind w:left="1800" w:hanging="360"/>
+      </w:pPr>
+    </w:lvl>
+    <w:lvl w:ilvl="2" w:tplc="0409001B" w:tentative="1">
+      <w:start w:val="1"/>
+      <w:numFmt w:val="lowerRoman"/>
+      <w:lvlText w:val="%3."/>
+      <w:lvlJc w:val="right"/>
+      <w:pPr>
+        <w:ind w:left="2520" w:hanging="180"/>
+      </w:pPr>
+    </w:lvl>
+    <w:lvl w:ilvl="3" w:tplc="0409000F" w:tentative="1">
+      <w:start w:val="1"/>
+      <w:numFmt w:val="decimal"/>
+      <w:lvlText w:val="%4."/>
+      <w:lvlJc w:val="left"/>
+      <w:pPr>
+        <w:ind w:left="3240" w:hanging="360"/>
+      </w:pPr>
+    </w:lvl>
+    <w:lvl w:ilvl="4" w:tplc="04090019" w:tentative="1">
+      <w:start w:val="1"/>
+      <w:numFmt w:val="lowerLetter"/>
+      <w:lvlText w:val="%5."/>
+      <w:lvlJc w:val="left"/>
+      <w:pPr>
+        <w:ind w:left="3960" w:hanging="360"/>
+      </w:pPr>
+    </w:lvl>
+    <w:lvl w:ilvl="5" w:tplc="0409001B" w:tentative="1">
+      <w:start w:val="1"/>
+      <w:numFmt w:val="lowerRoman"/>
+      <w:lvlText w:val="%6."/>
+      <w:lvlJc w:val="right"/>
+      <w:pPr>
+        <w:ind w:left="4680" w:hanging="180"/>
+      </w:pPr>
+    </w:lvl>
+    <w:lvl w:ilvl="6" w:tplc="0409000F" w:tentative="1">
+      <w:start w:val="1"/>
+      <w:numFmt w:val="decimal"/>
+      <w:lvlText w:val="%7."/>
+      <w:lvlJc w:val="left"/>
+      <w:pPr>
+        <w:ind w:left="5400" w:hanging="360"/>
+      </w:pPr>
+    </w:lvl>
+    <w:lvl w:ilvl="7" w:tplc="04090019" w:tentative="1">
+      <w:start w:val="1"/>
+      <w:numFmt w:val="lowerLetter"/>
+      <w:lvlText w:val="%8."/>
+      <w:lvlJc w:val="left"/>
+      <w:pPr>
+        <w:ind w:left="6120" w:hanging="360"/>
+      </w:pPr>
+    </w:lvl>
+    <w:lvl w:ilvl="8" w:tplc="0409001B" w:tentative="1">
+      <w:start w:val="1"/>
+      <w:numFmt w:val="lowerRoman"/>
+      <w:lvlText w:val="%9."/>
+      <w:lvlJc w:val="right"/>
+      <w:pPr>
+        <w:ind w:left="6840" w:hanging="180"/>
+      </w:pPr>
+    </w:lvl>
+  </w:abstractNum>
+  <w:abstractNum w:abstractNumId="1">
+    <w:nsid w:val="39830915"/>
+    <w:multiLevelType w:val="hybridMultilevel"/>
+    <w:tmpl w:val="C736044A"/>
+    <w:lvl w:ilvl="0" w:tplc="04090011">
+      <w:start w:val="1"/>
+      <w:numFmt w:val="decimal"/>
+      <w:lvlText w:val="%1)"/>
+      <w:lvlJc w:val="left"/>
+      <w:pPr>
+        <w:ind w:left="720" w:hanging="360"/>
+      </w:pPr>
+      <w:rPr>
+        <w:rFonts w:hint="default"/>
+      </w:rPr>
+    </w:lvl>
+    <w:lvl w:ilvl="1" w:tplc="04090019" w:tentative="1">
+      <w:start w:val="1"/>
+      <w:numFmt w:val="lowerLetter"/>
+      <w:lvlText w:val="%2."/>
+      <w:lvlJc w:val="left"/>
+      <w:pPr>
+        <w:ind w:left="1440" w:hanging="360"/>
+      </w:pPr>
+    </w:lvl>
+    <w:lvl w:ilvl="2" w:tplc="0409001B" w:tentative="1">
+      <w:start w:val="1"/>
+      <w:numFmt w:val="lowerRoman"/>
+      <w:lvlText w:val="%3."/>
+      <w:lvlJc w:val="right"/>
+      <w:pPr>
+        <w:ind w:left="2160" w:hanging="180"/>
+      </w:pPr>
+    </w:lvl>
+    <w:lvl w:ilvl="3" w:tplc="0409000F" w:tentative="1">
+      <w:start w:val="1"/>
+      <w:numFmt w:val="decimal"/>
+      <w:lvlText w:val="%4."/>
+      <w:lvlJc w:val="left"/>
+      <w:pPr>
+        <w:ind w:left="2880" w:hanging="360"/>
+      </w:pPr>
+    </w:lvl>
+    <w:lvl w:ilvl="4" w:tplc="04090019" w:tentative="1">
+      <w:start w:val="1"/>
+      <w:numFmt w:val="lowerLetter"/>
+      <w:lvlText w:val="%5."/>
+      <w:lvlJc w:val="left"/>
+      <w:pPr>
+        <w:ind w:left="3600" w:hanging="360"/>
+      </w:pPr>
+    </w:lvl>
+    <w:lvl w:ilvl="5" w:tplc="0409001B" w:tentative="1">
+      <w:start w:val="1"/>
+      <w:numFmt w:val="lowerRoman"/>
+      <w:lvlText w:val="%6."/>
+      <w:lvlJc w:val="right"/>
+      <w:pPr>
+        <w:ind w:left="4320" w:hanging="180"/>
+      </w:pPr>
+    </w:lvl>
+    <w:lvl w:ilvl="6" w:tplc="0409000F" w:tentative="1">
+      <w:start w:val="1"/>
+      <w:numFmt w:val="decimal"/>
+      <w:lvlText w:val="%7."/>
+      <w:lvlJc w:val="left"/>
+      <w:pPr>
+        <w:ind w:left="5040" w:hanging="360"/>
+      </w:pPr>
+    </w:lvl>
+    <w:lvl w:ilvl="7" w:tplc="04090019" w:tentative="1">
+      <w:start w:val="1"/>
+      <w:numFmt w:val="lowerLetter"/>
+      <w:lvlText w:val="%8."/>
+      <w:lvlJc w:val="left"/>
+      <w:pPr>
+        <w:ind w:left="5760" w:hanging="360"/>
+      </w:pPr>
+    </w:lvl>
+    <w:lvl w:ilvl="8" w:tplc="0409001B" w:tentative="1">
+      <w:start w:val="1"/>
+      <w:numFmt w:val="lowerRoman"/>
+      <w:lvlText w:val="%9."/>
+      <w:lvlJc w:val="right"/>
+      <w:pPr>
+        <w:ind w:left="6480" w:hanging="180"/>
+      </w:pPr>
+    </w:lvl>
+  </w:abstractNum>
+  <w:abstractNum w:abstractNumId="2">
+    <w:nsid w:val="3E18720C"/>
+    <w:multiLevelType w:val="hybridMultilevel"/>
+    <w:tmpl w:val="CF3489DA"/>
+    <w:lvl w:ilvl="0" w:tplc="04090011">
+      <w:start w:val="1"/>
+      <w:numFmt w:val="decimal"/>
+      <w:lvlText w:val="%1)"/>
+      <w:lvlJc w:val="left"/>
+      <w:pPr>
+        <w:ind w:left="720" w:hanging="360"/>
+      </w:pPr>
+      <w:rPr>
+        <w:rFonts w:hint="default"/>
+      </w:rPr>
+    </w:lvl>
+    <w:lvl w:ilvl="1" w:tplc="04090019" w:tentative="1">
+      <w:start w:val="1"/>
+      <w:numFmt w:val="lowerLetter"/>
+      <w:lvlText w:val="%2."/>
+      <w:lvlJc w:val="left"/>
+      <w:pPr>
+        <w:ind w:left="1440" w:hanging="360"/>
+      </w:pPr>
+    </w:lvl>
+    <w:lvl w:ilvl="2" w:tplc="0409001B" w:tentative="1">
+      <w:start w:val="1"/>
+      <w:numFmt w:val="lowerRoman"/>
+      <w:lvlText w:val="%3."/>
+      <w:lvlJc w:val="right"/>
+      <w:pPr>
+        <w:ind w:left="2160" w:hanging="180"/>
+      </w:pPr>
+    </w:lvl>
+    <w:lvl w:ilvl="3" w:tplc="0409000F" w:tentative="1">
+      <w:start w:val="1"/>
+      <w:numFmt w:val="decimal"/>
+      <w:lvlText w:val="%4."/>
+      <w:lvlJc w:val="left"/>
+      <w:pPr>
+        <w:ind w:left="2880" w:hanging="360"/>
+      </w:pPr>
+    </w:lvl>
+    <w:lvl w:ilvl="4" w:tplc="04090019" w:tentative="1">
+      <w:start w:val="1"/>
+      <w:numFmt w:val="lowerLetter"/>
+      <w:lvlText w:val="%5."/>
+      <w:lvlJc w:val="left"/>
+      <w:pPr>
+        <w:ind w:left="3600" w:hanging="360"/>
+      </w:pPr>
+    </w:lvl>
+    <w:lvl w:ilvl="5" w:tplc="0409001B" w:tentative="1">
+      <w:start w:val="1"/>
+      <w:numFmt w:val="lowerRoman"/>
+      <w:lvlText w:val="%6."/>
+      <w:lvlJc w:val="right"/>
+      <w:pPr>
+        <w:ind w:left="4320" w:hanging="180"/>
+      </w:pPr>
+    </w:lvl>
+    <w:lvl w:ilvl="6" w:tplc="0409000F" w:tentative="1">
+      <w:start w:val="1"/>
+      <w:numFmt w:val="decimal"/>
+      <w:lvlText w:val="%7."/>
+      <w:lvlJc w:val="left"/>
+      <w:pPr>
+        <w:ind w:left="5040" w:hanging="360"/>
+      </w:pPr>
+    </w:lvl>
+    <w:lvl w:ilvl="7" w:tplc="04090019" w:tentative="1">
+      <w:start w:val="1"/>
+      <w:numFmt w:val="lowerLetter"/>
+      <w:lvlText w:val="%8."/>
+      <w:lvlJc w:val="left"/>
+      <w:pPr>
+        <w:ind w:left="5760" w:hanging="360"/>
+      </w:pPr>
+    </w:lvl>
+    <w:lvl w:ilvl="8" w:tplc="0409001B" w:tentative="1">
+      <w:start w:val="1"/>
+      <w:numFmt w:val="lowerRoman"/>
+      <w:lvlText w:val="%9."/>
+      <w:lvlJc w:val="right"/>
+      <w:pPr>
+        <w:ind w:left="6480" w:hanging="180"/>
+      </w:pPr>
+    </w:lvl>
+  </w:abstractNum>
+  <w:abstractNum w:abstractNumId="3">
+    <w:nsid w:val="43316E70"/>
+    <w:multiLevelType w:val="hybridMultilevel"/>
+    <w:tmpl w:val="0FC8BBE0"/>
+    <w:lvl w:ilvl="0" w:tplc="8C147E56">
+      <w:start w:val="1"/>
+      <w:numFmt w:val="decimal"/>
+      <w:lvlText w:val="%1)"/>
+      <w:lvlJc w:val="left"/>
+      <w:pPr>
+        <w:ind w:left="1080" w:hanging="360"/>
+      </w:pPr>
+      <w:rPr>
+        <w:rFonts w:hint="default"/>
+      </w:rPr>
+    </w:lvl>
+    <w:lvl w:ilvl="1" w:tplc="04090019">
+      <w:start w:val="1"/>
+      <w:numFmt w:val="lowerLetter"/>
+      <w:lvlText w:val="%2."/>
+      <w:lvlJc w:val="left"/>
+      <w:pPr>
+        <w:ind w:left="1800" w:hanging="360"/>
+      </w:pPr>
+    </w:lvl>
+    <w:lvl w:ilvl="2" w:tplc="0409001B" w:tentative="1">
+      <w:start w:val="1"/>
+      <w:numFmt w:val="lowerRoman"/>
+      <w:lvlText w:val="%3."/>
+      <w:lvlJc w:val="right"/>
+      <w:pPr>
+        <w:ind w:left="2520" w:hanging="180"/>
+      </w:pPr>
+    </w:lvl>
+    <w:lvl w:ilvl="3" w:tplc="0409000F" w:tentative="1">
+      <w:start w:val="1"/>
+      <w:numFmt w:val="decimal"/>
+      <w:lvlText w:val="%4."/>
+      <w:lvlJc w:val="left"/>
+      <w:pPr>
+        <w:ind w:left="3240" w:hanging="360"/>
+      </w:pPr>
+    </w:lvl>
+    <w:lvl w:ilvl="4" w:tplc="04090019" w:tentative="1">
+      <w:start w:val="1"/>
+      <w:numFmt w:val="lowerLetter"/>
+      <w:lvlText w:val="%5."/>
+      <w:lvlJc w:val="left"/>
+      <w:pPr>
+        <w:ind w:left="3960" w:hanging="360"/>
+      </w:pPr>
+    </w:lvl>
+    <w:lvl w:ilvl="5" w:tplc="0409001B" w:tentative="1">
+      <w:start w:val="1"/>
+      <w:numFmt w:val="lowerRoman"/>
+      <w:lvlText w:val="%6."/>
+      <w:lvlJc w:val="right"/>
+      <w:pPr>
+        <w:ind w:left="4680" w:hanging="180"/>
+      </w:pPr>
+    </w:lvl>
+    <w:lvl w:ilvl="6" w:tplc="0409000F" w:tentative="1">
+      <w:start w:val="1"/>
+      <w:numFmt w:val="decimal"/>
+      <w:lvlText w:val="%7."/>
+      <w:lvlJc w:val="left"/>
+      <w:pPr>
+        <w:ind w:left="5400" w:hanging="360"/>
+      </w:pPr>
+    </w:lvl>
+    <w:lvl w:ilvl="7" w:tplc="04090019" w:tentative="1">
+      <w:start w:val="1"/>
+      <w:numFmt w:val="lowerLetter"/>
+      <w:lvlText w:val="%8."/>
+      <w:lvlJc w:val="left"/>
+      <w:pPr>
+        <w:ind w:left="6120" w:hanging="360"/>
+      </w:pPr>
+    </w:lvl>
+    <w:lvl w:ilvl="8" w:tplc="0409001B" w:tentative="1">
+      <w:start w:val="1"/>
+      <w:numFmt w:val="lowerRoman"/>
+      <w:lvlText w:val="%9."/>
+      <w:lvlJc w:val="right"/>
+      <w:pPr>
+        <w:ind w:left="6840" w:hanging="180"/>
+      </w:pPr>
+    </w:lvl>
+  </w:abstractNum>
+  <w:num w:numId="1">
+    <w:abstractNumId w:val="0"/>
+  </w:num>
+  <w:num w:numId="2">
+    <w:abstractNumId w:val="3"/>
+  </w:num>
+  <w:num w:numId="3">
+    <w:abstractNumId w:val="1"/>
+  </w:num>
+  <w:num w:numId="4">
+    <w:abstractNumId w:val="2"/>
+  </w:num>
+</w:numbering>
 </file>
 
 <file path=word/styles.xml><?xml version="1.0" encoding="utf-8"?>
@@ -2111,7 +3095,7 @@
   <w:style w:type="paragraph" w:default="1" w:styleId="Normal">
     <w:name w:val="Normal"/>
     <w:qFormat/>
-    <w:rsid w:val="00034C3B"/>
+    <w:rsid w:val="00565BF3"/>
   </w:style>
   <w:style w:type="paragraph" w:styleId="Heading1">
     <w:name w:val="heading 1"/>
@@ -2120,7 +3104,7 @@
     <w:link w:val="Heading1Char"/>
     <w:uiPriority w:val="9"/>
     <w:qFormat/>
-    <w:rsid w:val="00034C3B"/>
+    <w:rsid w:val="00565BF3"/>
     <w:pPr>
       <w:keepNext/>
       <w:keepLines/>
@@ -2142,7 +3126,7 @@
     <w:uiPriority w:val="9"/>
     <w:unhideWhenUsed/>
     <w:qFormat/>
-    <w:rsid w:val="00034C3B"/>
+    <w:rsid w:val="00565BF3"/>
     <w:pPr>
       <w:keepNext/>
       <w:keepLines/>
@@ -2165,7 +3149,7 @@
     <w:semiHidden/>
     <w:unhideWhenUsed/>
     <w:qFormat/>
-    <w:rsid w:val="00034C3B"/>
+    <w:rsid w:val="00565BF3"/>
     <w:pPr>
       <w:keepNext/>
       <w:keepLines/>
@@ -2188,7 +3172,7 @@
     <w:semiHidden/>
     <w:unhideWhenUsed/>
     <w:qFormat/>
-    <w:rsid w:val="00034C3B"/>
+    <w:rsid w:val="00565BF3"/>
     <w:pPr>
       <w:keepNext/>
       <w:keepLines/>
@@ -2211,7 +3195,7 @@
     <w:semiHidden/>
     <w:unhideWhenUsed/>
     <w:qFormat/>
-    <w:rsid w:val="00034C3B"/>
+    <w:rsid w:val="00565BF3"/>
     <w:pPr>
       <w:keepNext/>
       <w:keepLines/>
@@ -2236,7 +3220,7 @@
     <w:semiHidden/>
     <w:unhideWhenUsed/>
     <w:qFormat/>
-    <w:rsid w:val="00034C3B"/>
+    <w:rsid w:val="00565BF3"/>
     <w:pPr>
       <w:keepNext/>
       <w:keepLines/>
@@ -2257,7 +3241,7 @@
     <w:semiHidden/>
     <w:unhideWhenUsed/>
     <w:qFormat/>
-    <w:rsid w:val="00034C3B"/>
+    <w:rsid w:val="00565BF3"/>
     <w:pPr>
       <w:keepNext/>
       <w:keepLines/>
@@ -2280,7 +3264,7 @@
     <w:semiHidden/>
     <w:unhideWhenUsed/>
     <w:qFormat/>
-    <w:rsid w:val="00034C3B"/>
+    <w:rsid w:val="00565BF3"/>
     <w:pPr>
       <w:keepNext/>
       <w:keepLines/>
@@ -2307,7 +3291,7 @@
     <w:semiHidden/>
     <w:unhideWhenUsed/>
     <w:qFormat/>
-    <w:rsid w:val="00034C3B"/>
+    <w:rsid w:val="00565BF3"/>
     <w:pPr>
       <w:keepNext/>
       <w:keepLines/>
@@ -2326,7 +3310,6 @@
   <w:style w:type="character" w:default="1" w:styleId="DefaultParagraphFont">
     <w:name w:val="Default Paragraph Font"/>
     <w:uiPriority w:val="1"/>
-    <w:semiHidden/>
     <w:unhideWhenUsed/>
   </w:style>
   <w:style w:type="table" w:default="1" w:styleId="TableNormal">
@@ -2355,7 +3338,7 @@
     <w:basedOn w:val="DefaultParagraphFont"/>
     <w:link w:val="Heading1"/>
     <w:uiPriority w:val="9"/>
-    <w:rsid w:val="00034C3B"/>
+    <w:rsid w:val="00565BF3"/>
     <w:rPr>
       <w:rFonts w:asciiTheme="majorHAnsi" w:eastAsiaTheme="majorEastAsia" w:hAnsiTheme="majorHAnsi" w:cstheme="majorBidi"/>
       <w:color w:val="066684" w:themeColor="accent6" w:themeShade="BF"/>
@@ -2368,7 +3351,7 @@
     <w:basedOn w:val="DefaultParagraphFont"/>
     <w:link w:val="Heading2"/>
     <w:uiPriority w:val="9"/>
-    <w:rsid w:val="00034C3B"/>
+    <w:rsid w:val="00565BF3"/>
     <w:rPr>
       <w:rFonts w:asciiTheme="majorHAnsi" w:eastAsiaTheme="majorEastAsia" w:hAnsiTheme="majorHAnsi" w:cstheme="majorBidi"/>
       <w:color w:val="066684" w:themeColor="accent6" w:themeShade="BF"/>
@@ -2382,7 +3365,7 @@
     <w:link w:val="Heading3"/>
     <w:uiPriority w:val="9"/>
     <w:semiHidden/>
-    <w:rsid w:val="00034C3B"/>
+    <w:rsid w:val="00565BF3"/>
     <w:rPr>
       <w:rFonts w:asciiTheme="majorHAnsi" w:eastAsiaTheme="majorEastAsia" w:hAnsiTheme="majorHAnsi" w:cstheme="majorBidi"/>
       <w:color w:val="066684" w:themeColor="accent6" w:themeShade="BF"/>
@@ -2396,7 +3379,7 @@
     <w:link w:val="Heading4"/>
     <w:uiPriority w:val="9"/>
     <w:semiHidden/>
-    <w:rsid w:val="00034C3B"/>
+    <w:rsid w:val="00565BF3"/>
     <w:rPr>
       <w:rFonts w:asciiTheme="majorHAnsi" w:eastAsiaTheme="majorEastAsia" w:hAnsiTheme="majorHAnsi" w:cstheme="majorBidi"/>
       <w:color w:val="0989B1" w:themeColor="accent6"/>
@@ -2410,7 +3393,7 @@
     <w:link w:val="Heading5"/>
     <w:uiPriority w:val="9"/>
     <w:semiHidden/>
-    <w:rsid w:val="00034C3B"/>
+    <w:rsid w:val="00565BF3"/>
     <w:rPr>
       <w:rFonts w:asciiTheme="majorHAnsi" w:eastAsiaTheme="majorEastAsia" w:hAnsiTheme="majorHAnsi" w:cstheme="majorBidi"/>
       <w:i/>
@@ -2426,7 +3409,7 @@
     <w:link w:val="Heading6"/>
     <w:uiPriority w:val="9"/>
     <w:semiHidden/>
-    <w:rsid w:val="00034C3B"/>
+    <w:rsid w:val="00565BF3"/>
     <w:rPr>
       <w:rFonts w:asciiTheme="majorHAnsi" w:eastAsiaTheme="majorEastAsia" w:hAnsiTheme="majorHAnsi" w:cstheme="majorBidi"/>
       <w:color w:val="0989B1" w:themeColor="accent6"/>
@@ -2438,7 +3421,7 @@
     <w:link w:val="Heading7"/>
     <w:uiPriority w:val="9"/>
     <w:semiHidden/>
-    <w:rsid w:val="00034C3B"/>
+    <w:rsid w:val="00565BF3"/>
     <w:rPr>
       <w:rFonts w:asciiTheme="majorHAnsi" w:eastAsiaTheme="majorEastAsia" w:hAnsiTheme="majorHAnsi" w:cstheme="majorBidi"/>
       <w:b/>
@@ -2452,7 +3435,7 @@
     <w:link w:val="Heading8"/>
     <w:uiPriority w:val="9"/>
     <w:semiHidden/>
-    <w:rsid w:val="00034C3B"/>
+    <w:rsid w:val="00565BF3"/>
     <w:rPr>
       <w:rFonts w:asciiTheme="majorHAnsi" w:eastAsiaTheme="majorEastAsia" w:hAnsiTheme="majorHAnsi" w:cstheme="majorBidi"/>
       <w:b/>
@@ -2470,7 +3453,7 @@
     <w:link w:val="Heading9"/>
     <w:uiPriority w:val="9"/>
     <w:semiHidden/>
-    <w:rsid w:val="00034C3B"/>
+    <w:rsid w:val="00565BF3"/>
     <w:rPr>
       <w:rFonts w:asciiTheme="majorHAnsi" w:eastAsiaTheme="majorEastAsia" w:hAnsiTheme="majorHAnsi" w:cstheme="majorBidi"/>
       <w:i/>
@@ -2488,7 +3471,7 @@
     <w:semiHidden/>
     <w:unhideWhenUsed/>
     <w:qFormat/>
-    <w:rsid w:val="00034C3B"/>
+    <w:rsid w:val="00565BF3"/>
     <w:pPr>
       <w:spacing w:line="240" w:lineRule="auto"/>
     </w:pPr>
@@ -2506,7 +3489,7 @@
     <w:link w:val="TitleChar"/>
     <w:uiPriority w:val="10"/>
     <w:qFormat/>
-    <w:rsid w:val="00034C3B"/>
+    <w:rsid w:val="00565BF3"/>
     <w:pPr>
       <w:spacing w:after="0" w:line="240" w:lineRule="auto"/>
       <w:contextualSpacing/>
@@ -2524,7 +3507,7 @@
     <w:basedOn w:val="DefaultParagraphFont"/>
     <w:link w:val="Title"/>
     <w:uiPriority w:val="10"/>
-    <w:rsid w:val="00034C3B"/>
+    <w:rsid w:val="00565BF3"/>
     <w:rPr>
       <w:rFonts w:asciiTheme="majorHAnsi" w:eastAsiaTheme="majorEastAsia" w:hAnsiTheme="majorHAnsi" w:cstheme="majorBidi"/>
       <w:color w:val="262626" w:themeColor="text1" w:themeTint="D9"/>
@@ -2540,7 +3523,7 @@
     <w:link w:val="SubtitleChar"/>
     <w:uiPriority w:val="11"/>
     <w:qFormat/>
-    <w:rsid w:val="00034C3B"/>
+    <w:rsid w:val="00565BF3"/>
     <w:pPr>
       <w:numPr>
         <w:ilvl w:val="1"/>
@@ -2558,7 +3541,7 @@
     <w:basedOn w:val="DefaultParagraphFont"/>
     <w:link w:val="Subtitle"/>
     <w:uiPriority w:val="11"/>
-    <w:rsid w:val="00034C3B"/>
+    <w:rsid w:val="00565BF3"/>
     <w:rPr>
       <w:rFonts w:asciiTheme="majorHAnsi" w:eastAsiaTheme="majorEastAsia" w:hAnsiTheme="majorHAnsi" w:cstheme="majorBidi"/>
       <w:sz w:val="30"/>
@@ -2570,7 +3553,7 @@
     <w:basedOn w:val="DefaultParagraphFont"/>
     <w:uiPriority w:val="22"/>
     <w:qFormat/>
-    <w:rsid w:val="00034C3B"/>
+    <w:rsid w:val="00565BF3"/>
     <w:rPr>
       <w:b/>
       <w:bCs/>
@@ -2581,7 +3564,7 @@
     <w:basedOn w:val="DefaultParagraphFont"/>
     <w:uiPriority w:val="20"/>
     <w:qFormat/>
-    <w:rsid w:val="00034C3B"/>
+    <w:rsid w:val="00565BF3"/>
     <w:rPr>
       <w:i/>
       <w:iCs/>
@@ -2593,7 +3576,7 @@
     <w:link w:val="NoSpacingChar"/>
     <w:uiPriority w:val="1"/>
     <w:qFormat/>
-    <w:rsid w:val="00034C3B"/>
+    <w:rsid w:val="00565BF3"/>
     <w:pPr>
       <w:spacing w:after="0" w:line="240" w:lineRule="auto"/>
     </w:pPr>
@@ -2605,7 +3588,7 @@
     <w:link w:val="QuoteChar"/>
     <w:uiPriority w:val="29"/>
     <w:qFormat/>
-    <w:rsid w:val="00034C3B"/>
+    <w:rsid w:val="00565BF3"/>
     <w:pPr>
       <w:spacing w:before="160"/>
       <w:ind w:left="720" w:right="720"/>
@@ -2622,7 +3605,7 @@
     <w:basedOn w:val="DefaultParagraphFont"/>
     <w:link w:val="Quote"/>
     <w:uiPriority w:val="29"/>
-    <w:rsid w:val="00034C3B"/>
+    <w:rsid w:val="00565BF3"/>
     <w:rPr>
       <w:i/>
       <w:iCs/>
@@ -2636,7 +3619,7 @@
     <w:link w:val="IntenseQuoteChar"/>
     <w:uiPriority w:val="30"/>
     <w:qFormat/>
-    <w:rsid w:val="00034C3B"/>
+    <w:rsid w:val="00565BF3"/>
     <w:pPr>
       <w:spacing w:before="160" w:after="160" w:line="264" w:lineRule="auto"/>
       <w:ind w:left="720" w:right="720"/>
@@ -2656,7 +3639,7 @@
     <w:basedOn w:val="DefaultParagraphFont"/>
     <w:link w:val="IntenseQuote"/>
     <w:uiPriority w:val="30"/>
-    <w:rsid w:val="00034C3B"/>
+    <w:rsid w:val="00565BF3"/>
     <w:rPr>
       <w:rFonts w:asciiTheme="majorHAnsi" w:eastAsiaTheme="majorEastAsia" w:hAnsiTheme="majorHAnsi" w:cstheme="majorBidi"/>
       <w:i/>
@@ -2671,7 +3654,7 @@
     <w:basedOn w:val="DefaultParagraphFont"/>
     <w:uiPriority w:val="19"/>
     <w:qFormat/>
-    <w:rsid w:val="00034C3B"/>
+    <w:rsid w:val="00565BF3"/>
     <w:rPr>
       <w:i/>
       <w:iCs/>
@@ -2682,7 +3665,7 @@
     <w:basedOn w:val="DefaultParagraphFont"/>
     <w:uiPriority w:val="21"/>
     <w:qFormat/>
-    <w:rsid w:val="00034C3B"/>
+    <w:rsid w:val="00565BF3"/>
     <w:rPr>
       <w:b/>
       <w:bCs/>
@@ -2695,7 +3678,7 @@
     <w:basedOn w:val="DefaultParagraphFont"/>
     <w:uiPriority w:val="31"/>
     <w:qFormat/>
-    <w:rsid w:val="00034C3B"/>
+    <w:rsid w:val="00565BF3"/>
     <w:rPr>
       <w:smallCaps/>
       <w:color w:val="595959" w:themeColor="text1" w:themeTint="A6"/>
@@ -2706,7 +3689,7 @@
     <w:basedOn w:val="DefaultParagraphFont"/>
     <w:uiPriority w:val="32"/>
     <w:qFormat/>
-    <w:rsid w:val="00034C3B"/>
+    <w:rsid w:val="00565BF3"/>
     <w:rPr>
       <w:b/>
       <w:bCs/>
@@ -2719,7 +3702,7 @@
     <w:basedOn w:val="DefaultParagraphFont"/>
     <w:uiPriority w:val="33"/>
     <w:qFormat/>
-    <w:rsid w:val="00034C3B"/>
+    <w:rsid w:val="00565BF3"/>
     <w:rPr>
       <w:b/>
       <w:bCs/>
@@ -2737,7 +3720,7 @@
     <w:uiPriority w:val="39"/>
     <w:unhideWhenUsed/>
     <w:qFormat/>
-    <w:rsid w:val="00034C3B"/>
+    <w:rsid w:val="00565BF3"/>
     <w:pPr>
       <w:outlineLvl w:val="9"/>
     </w:pPr>
@@ -2784,6 +3767,17 @@
       <w:color w:val="6B9F25" w:themeColor="hyperlink"/>
       <w:u w:val="single"/>
     </w:rPr>
+  </w:style>
+  <w:style w:type="paragraph" w:styleId="ListParagraph">
+    <w:name w:val="List Paragraph"/>
+    <w:basedOn w:val="Normal"/>
+    <w:uiPriority w:val="34"/>
+    <w:qFormat/>
+    <w:rsid w:val="00F85D1C"/>
+    <w:pPr>
+      <w:ind w:left="720"/>
+      <w:contextualSpacing/>
+    </w:pPr>
   </w:style>
 </w:styles>
 </file>
@@ -3073,7 +4067,7 @@
 </file>
 
 <file path=customXml/itemProps2.xml><?xml version="1.0" encoding="utf-8"?>
-<ds:datastoreItem xmlns:ds="http://schemas.openxmlformats.org/officeDocument/2006/customXml" ds:itemID="{031F8BC8-53EB-49AF-9FF3-FCD787CCFB05}">
+<ds:datastoreItem xmlns:ds="http://schemas.openxmlformats.org/officeDocument/2006/customXml" ds:itemID="{E0F78989-5725-4527-AE6E-FF3CAF6DFCCD}">
   <ds:schemaRefs>
     <ds:schemaRef ds:uri="http://schemas.openxmlformats.org/officeDocument/2006/bibliography"/>
   </ds:schemaRefs>

</xml_diff>

<commit_message>
Integrated Javadoc as part of Ant Build Process
</commit_message>
<xml_diff>
--- a/GMU-Team 1-Requirements Documentation.docx
+++ b/GMU-Team 1-Requirements Documentation.docx
@@ -12,8 +12,15 @@
       </w:sdtPr>
       <w:sdtEndPr/>
       <w:sdtContent>
-        <w:p/>
         <w:p>
+          <w:pPr>
+            <w:spacing w:line="480" w:lineRule="auto"/>
+          </w:pPr>
+        </w:p>
+        <w:p>
+          <w:pPr>
+            <w:spacing w:line="480" w:lineRule="auto"/>
+          </w:pPr>
           <w:r>
             <w:rPr>
               <w:noProof/>
@@ -611,15 +618,80 @@
       </w:sdtPr>
       <w:sdtEndPr>
         <w:rPr>
-          <w:b/>
-          <w:bCs/>
+          <w:smallCaps w:val="0"/>
           <w:noProof/>
+          <w:sz w:val="22"/>
+          <w:szCs w:val="22"/>
         </w:rPr>
       </w:sdtEndPr>
       <w:sdtContent>
         <w:p>
           <w:pPr>
             <w:pStyle w:val="TOCHeading"/>
+            <w:spacing w:line="480" w:lineRule="auto"/>
+            <w:rPr>
+              <w:rStyle w:val="Heading1Char"/>
+            </w:rPr>
+          </w:pPr>
+          <w:r>
+            <w:rPr>
+              <w:rStyle w:val="Heading1Char"/>
+            </w:rPr>
+            <w:t>Contact Details</w:t>
+          </w:r>
+        </w:p>
+        <w:p>
+          <w:pPr>
+            <w:spacing w:line="480" w:lineRule="auto"/>
+          </w:pPr>
+          <w:r>
+            <w:t xml:space="preserve">Brannon </w:t>
+          </w:r>
+          <w:proofErr w:type="spellStart"/>
+          <w:r>
+            <w:t>Crymes</w:t>
+          </w:r>
+          <w:proofErr w:type="spellEnd"/>
+          <w:r>
+            <w:t xml:space="preserve"> - bwinter2@gmu.edu</w:t>
+          </w:r>
+        </w:p>
+        <w:p>
+          <w:pPr>
+            <w:tabs>
+              <w:tab w:val="left" w:pos="1620"/>
+            </w:tabs>
+            <w:spacing w:line="480" w:lineRule="auto"/>
+          </w:pPr>
+          <w:r>
+            <w:t>Akshay Karthik - akshay.karthik@gmail.com</w:t>
+          </w:r>
+        </w:p>
+        <w:p>
+          <w:pPr>
+            <w:spacing w:line="480" w:lineRule="auto"/>
+          </w:pPr>
+          <w:proofErr w:type="spellStart"/>
+          <w:r>
+            <w:t>Sriram</w:t>
+          </w:r>
+          <w:proofErr w:type="spellEnd"/>
+          <w:r>
+            <w:t xml:space="preserve"> </w:t>
+          </w:r>
+          <w:proofErr w:type="spellStart"/>
+          <w:r>
+            <w:t>Rajaraman</w:t>
+          </w:r>
+          <w:proofErr w:type="spellEnd"/>
+          <w:r>
+            <w:t xml:space="preserve"> - s.rajaaraman89@gmail.com</w:t>
+          </w:r>
+        </w:p>
+        <w:p>
+          <w:pPr>
+            <w:pStyle w:val="TOCHeading"/>
+            <w:spacing w:line="480" w:lineRule="auto"/>
           </w:pPr>
           <w:r>
             <w:t>Contents</w:t>
@@ -629,12 +701,11 @@
           <w:pPr>
             <w:pStyle w:val="TOC1"/>
             <w:tabs>
+              <w:tab w:val="left" w:pos="440"/>
               <w:tab w:val="right" w:leader="dot" w:pos="10790"/>
             </w:tabs>
             <w:rPr>
               <w:noProof/>
-              <w:sz w:val="22"/>
-              <w:szCs w:val="22"/>
             </w:rPr>
           </w:pPr>
           <w:r>
@@ -646,12 +717,25 @@
           <w:r>
             <w:fldChar w:fldCharType="separate"/>
           </w:r>
-          <w:hyperlink w:anchor="_Toc377290315" w:history="1">
+          <w:hyperlink w:anchor="_Toc377395264" w:history="1">
             <w:r>
               <w:rPr>
                 <w:rStyle w:val="Hyperlink"/>
                 <w:noProof/>
               </w:rPr>
+              <w:t>3</w:t>
+            </w:r>
+            <w:r>
+              <w:rPr>
+                <w:noProof/>
+              </w:rPr>
+              <w:tab/>
+            </w:r>
+            <w:r>
+              <w:rPr>
+                <w:rStyle w:val="Hyperlink"/>
+                <w:noProof/>
+              </w:rPr>
               <w:t>Introduction</w:t>
             </w:r>
             <w:r>
@@ -673,7 +757,7 @@
                 <w:noProof/>
                 <w:webHidden/>
               </w:rPr>
-              <w:instrText xml:space="preserve"> PAGEREF _Toc377290315 \h </w:instrText>
+              <w:instrText xml:space="preserve"> PAGEREF _Toc377395264 \h </w:instrText>
             </w:r>
             <w:r>
               <w:rPr>
@@ -708,20 +792,32 @@
           <w:pPr>
             <w:pStyle w:val="TOC2"/>
             <w:tabs>
+              <w:tab w:val="left" w:pos="880"/>
               <w:tab w:val="right" w:leader="dot" w:pos="10790"/>
             </w:tabs>
             <w:rPr>
               <w:noProof/>
-              <w:sz w:val="22"/>
-              <w:szCs w:val="22"/>
             </w:rPr>
           </w:pPr>
-          <w:hyperlink w:anchor="_Toc377290316" w:history="1">
+          <w:hyperlink w:anchor="_Toc377395265" w:history="1">
             <w:r>
               <w:rPr>
                 <w:rStyle w:val="Hyperlink"/>
                 <w:noProof/>
               </w:rPr>
+              <w:t>3.1</w:t>
+            </w:r>
+            <w:r>
+              <w:rPr>
+                <w:noProof/>
+              </w:rPr>
+              <w:tab/>
+            </w:r>
+            <w:r>
+              <w:rPr>
+                <w:rStyle w:val="Hyperlink"/>
+                <w:noProof/>
+              </w:rPr>
               <w:t>Running the System</w:t>
             </w:r>
             <w:r>
@@ -743,7 +839,7 @@
                 <w:noProof/>
                 <w:webHidden/>
               </w:rPr>
-              <w:instrText xml:space="preserve"> PAGEREF _Toc377290316 \h </w:instrText>
+              <w:instrText xml:space="preserve"> PAGEREF _Toc377395265 \h </w:instrText>
             </w:r>
             <w:r>
               <w:rPr>
@@ -764,6 +860,88 @@
                 <w:webHidden/>
               </w:rPr>
               <w:t>2</w:t>
+            </w:r>
+            <w:r>
+              <w:rPr>
+                <w:noProof/>
+                <w:webHidden/>
+              </w:rPr>
+              <w:fldChar w:fldCharType="end"/>
+            </w:r>
+          </w:hyperlink>
+        </w:p>
+        <w:p>
+          <w:pPr>
+            <w:pStyle w:val="TOC2"/>
+            <w:tabs>
+              <w:tab w:val="left" w:pos="880"/>
+              <w:tab w:val="right" w:leader="dot" w:pos="10790"/>
+            </w:tabs>
+            <w:rPr>
+              <w:noProof/>
+            </w:rPr>
+          </w:pPr>
+          <w:hyperlink w:anchor="_Toc377395266" w:history="1">
+            <w:r>
+              <w:rPr>
+                <w:rStyle w:val="Hyperlink"/>
+                <w:noProof/>
+              </w:rPr>
+              <w:t>3.2</w:t>
+            </w:r>
+            <w:r>
+              <w:rPr>
+                <w:noProof/>
+              </w:rPr>
+              <w:tab/>
+            </w:r>
+            <w:r>
+              <w:rPr>
+                <w:rStyle w:val="Hyperlink"/>
+                <w:noProof/>
+              </w:rPr>
+              <w:t>Building the System</w:t>
+            </w:r>
+            <w:r>
+              <w:rPr>
+                <w:noProof/>
+                <w:webHidden/>
+              </w:rPr>
+              <w:tab/>
+            </w:r>
+            <w:r>
+              <w:rPr>
+                <w:noProof/>
+                <w:webHidden/>
+              </w:rPr>
+              <w:fldChar w:fldCharType="begin"/>
+            </w:r>
+            <w:r>
+              <w:rPr>
+                <w:noProof/>
+                <w:webHidden/>
+              </w:rPr>
+              <w:instrText xml:space="preserve"> PAGEREF _Toc377395266 \h </w:instrText>
+            </w:r>
+            <w:r>
+              <w:rPr>
+                <w:noProof/>
+                <w:webHidden/>
+              </w:rPr>
+            </w:r>
+            <w:r>
+              <w:rPr>
+                <w:noProof/>
+                <w:webHidden/>
+              </w:rPr>
+              <w:fldChar w:fldCharType="separate"/>
+            </w:r>
+            <w:r>
+              <w:rPr>
+                <w:noProof/>
+                <w:webHidden/>
+              </w:rPr>
+              <w:t>3</w:t>
             </w:r>
             <w:r>
               <w:rPr>
@@ -778,20 +956,32 @@
           <w:pPr>
             <w:pStyle w:val="TOC1"/>
             <w:tabs>
+              <w:tab w:val="left" w:pos="440"/>
               <w:tab w:val="right" w:leader="dot" w:pos="10790"/>
             </w:tabs>
             <w:rPr>
               <w:noProof/>
-              <w:sz w:val="22"/>
-              <w:szCs w:val="22"/>
             </w:rPr>
           </w:pPr>
-          <w:hyperlink w:anchor="_Toc377290317" w:history="1">
+          <w:hyperlink w:anchor="_Toc377395267" w:history="1">
             <w:r>
               <w:rPr>
                 <w:rStyle w:val="Hyperlink"/>
                 <w:noProof/>
               </w:rPr>
+              <w:t>4</w:t>
+            </w:r>
+            <w:r>
+              <w:rPr>
+                <w:noProof/>
+              </w:rPr>
+              <w:tab/>
+            </w:r>
+            <w:r>
+              <w:rPr>
+                <w:rStyle w:val="Hyperlink"/>
+                <w:noProof/>
+              </w:rPr>
               <w:t>Usage</w:t>
             </w:r>
             <w:r>
@@ -813,7 +1003,7 @@
                 <w:noProof/>
                 <w:webHidden/>
               </w:rPr>
-              <w:instrText xml:space="preserve"> PAGEREF _Toc377290317 \h </w:instrText>
+              <w:instrText xml:space="preserve"> PAGEREF _Toc377395267 \h </w:instrText>
             </w:r>
             <w:r>
               <w:rPr>
@@ -833,7 +1023,7 @@
                 <w:noProof/>
                 <w:webHidden/>
               </w:rPr>
-              <w:t>3</w:t>
+              <w:t>4</w:t>
             </w:r>
             <w:r>
               <w:rPr>
@@ -848,31 +1038,44 @@
           <w:pPr>
             <w:pStyle w:val="TOC2"/>
             <w:tabs>
+              <w:tab w:val="left" w:pos="880"/>
               <w:tab w:val="right" w:leader="dot" w:pos="10790"/>
             </w:tabs>
             <w:rPr>
               <w:noProof/>
-              <w:sz w:val="22"/>
-              <w:szCs w:val="22"/>
             </w:rPr>
           </w:pPr>
-          <w:hyperlink w:anchor="_Toc377290318" w:history="1">
+          <w:hyperlink w:anchor="_Toc377395268" w:history="1">
             <w:r>
               <w:rPr>
                 <w:rStyle w:val="Hyperlink"/>
                 <w:noProof/>
               </w:rPr>
-              <w:t>Testing API</w:t>
-            </w:r>
-            <w:r>
-              <w:rPr>
-                <w:noProof/>
-                <w:webHidden/>
+              <w:t>4.1</w:t>
+            </w:r>
+            <w:r>
+              <w:rPr>
+                <w:noProof/>
               </w:rPr>
               <w:tab/>
             </w:r>
             <w:r>
               <w:rPr>
+                <w:rStyle w:val="Hyperlink"/>
+                <w:noProof/>
+                <w:shd w:val="clear" w:color="auto" w:fill="FFFFFF"/>
+              </w:rPr>
+              <w:t>Configuration</w:t>
+            </w:r>
+            <w:r>
+              <w:rPr>
+                <w:noProof/>
+                <w:webHidden/>
+              </w:rPr>
+              <w:tab/>
+            </w:r>
+            <w:r>
+              <w:rPr>
                 <w:noProof/>
                 <w:webHidden/>
               </w:rPr>
@@ -883,7 +1086,7 @@
                 <w:noProof/>
                 <w:webHidden/>
               </w:rPr>
-              <w:instrText xml:space="preserve"> PAGEREF _Toc377290318 \h </w:instrText>
+              <w:instrText xml:space="preserve"> PAGEREF _Toc377395268 \h </w:instrText>
             </w:r>
             <w:r>
               <w:rPr>
@@ -903,7 +1106,7 @@
                 <w:noProof/>
                 <w:webHidden/>
               </w:rPr>
-              <w:t>3</w:t>
+              <w:t>4</w:t>
             </w:r>
             <w:r>
               <w:rPr>
@@ -918,31 +1121,43 @@
           <w:pPr>
             <w:pStyle w:val="TOC2"/>
             <w:tabs>
+              <w:tab w:val="left" w:pos="880"/>
               <w:tab w:val="right" w:leader="dot" w:pos="10790"/>
             </w:tabs>
             <w:rPr>
               <w:noProof/>
-              <w:sz w:val="22"/>
-              <w:szCs w:val="22"/>
             </w:rPr>
           </w:pPr>
-          <w:hyperlink w:anchor="_Toc377290319" w:history="1">
+          <w:hyperlink w:anchor="_Toc377395269" w:history="1">
             <w:r>
               <w:rPr>
                 <w:rStyle w:val="Hyperlink"/>
                 <w:noProof/>
               </w:rPr>
-              <w:t>Log Viewer</w:t>
-            </w:r>
-            <w:r>
-              <w:rPr>
-                <w:noProof/>
-                <w:webHidden/>
+              <w:t>4.2</w:t>
+            </w:r>
+            <w:r>
+              <w:rPr>
+                <w:noProof/>
               </w:rPr>
               <w:tab/>
             </w:r>
             <w:r>
               <w:rPr>
+                <w:rStyle w:val="Hyperlink"/>
+                <w:noProof/>
+              </w:rPr>
+              <w:t>Standard Testing API</w:t>
+            </w:r>
+            <w:r>
+              <w:rPr>
+                <w:noProof/>
+                <w:webHidden/>
+              </w:rPr>
+              <w:tab/>
+            </w:r>
+            <w:r>
+              <w:rPr>
                 <w:noProof/>
                 <w:webHidden/>
               </w:rPr>
@@ -953,7 +1168,7 @@
                 <w:noProof/>
                 <w:webHidden/>
               </w:rPr>
-              <w:instrText xml:space="preserve"> PAGEREF _Toc377290319 \h </w:instrText>
+              <w:instrText xml:space="preserve"> PAGEREF _Toc377395269 \h </w:instrText>
             </w:r>
             <w:r>
               <w:rPr>
@@ -973,7 +1188,7 @@
                 <w:noProof/>
                 <w:webHidden/>
               </w:rPr>
-              <w:t>3</w:t>
+              <w:t>4</w:t>
             </w:r>
             <w:r>
               <w:rPr>
@@ -988,20 +1203,278 @@
           <w:pPr>
             <w:pStyle w:val="TOC2"/>
             <w:tabs>
+              <w:tab w:val="left" w:pos="880"/>
               <w:tab w:val="right" w:leader="dot" w:pos="10790"/>
             </w:tabs>
             <w:rPr>
               <w:noProof/>
-              <w:sz w:val="22"/>
-              <w:szCs w:val="22"/>
             </w:rPr>
           </w:pPr>
-          <w:hyperlink w:anchor="_Toc377290320" w:history="1">
+          <w:hyperlink w:anchor="_Toc377395270" w:history="1">
             <w:r>
               <w:rPr>
                 <w:rStyle w:val="Hyperlink"/>
                 <w:noProof/>
               </w:rPr>
+              <w:t>4.3</w:t>
+            </w:r>
+            <w:r>
+              <w:rPr>
+                <w:noProof/>
+              </w:rPr>
+              <w:tab/>
+            </w:r>
+            <w:r>
+              <w:rPr>
+                <w:rStyle w:val="Hyperlink"/>
+                <w:noProof/>
+              </w:rPr>
+              <w:t>Report Writers</w:t>
+            </w:r>
+            <w:r>
+              <w:rPr>
+                <w:noProof/>
+                <w:webHidden/>
+              </w:rPr>
+              <w:tab/>
+            </w:r>
+            <w:r>
+              <w:rPr>
+                <w:noProof/>
+                <w:webHidden/>
+              </w:rPr>
+              <w:fldChar w:fldCharType="begin"/>
+            </w:r>
+            <w:r>
+              <w:rPr>
+                <w:noProof/>
+                <w:webHidden/>
+              </w:rPr>
+              <w:instrText xml:space="preserve"> PAGEREF _Toc377395270 \h </w:instrText>
+            </w:r>
+            <w:r>
+              <w:rPr>
+                <w:noProof/>
+                <w:webHidden/>
+              </w:rPr>
+            </w:r>
+            <w:r>
+              <w:rPr>
+                <w:noProof/>
+                <w:webHidden/>
+              </w:rPr>
+              <w:fldChar w:fldCharType="separate"/>
+            </w:r>
+            <w:r>
+              <w:rPr>
+                <w:noProof/>
+                <w:webHidden/>
+              </w:rPr>
+              <w:t>5</w:t>
+            </w:r>
+            <w:r>
+              <w:rPr>
+                <w:noProof/>
+                <w:webHidden/>
+              </w:rPr>
+              <w:fldChar w:fldCharType="end"/>
+            </w:r>
+          </w:hyperlink>
+        </w:p>
+        <w:p>
+          <w:pPr>
+            <w:pStyle w:val="TOC2"/>
+            <w:tabs>
+              <w:tab w:val="left" w:pos="880"/>
+              <w:tab w:val="right" w:leader="dot" w:pos="10790"/>
+            </w:tabs>
+            <w:rPr>
+              <w:noProof/>
+            </w:rPr>
+          </w:pPr>
+          <w:hyperlink w:anchor="_Toc377395271" w:history="1">
+            <w:r>
+              <w:rPr>
+                <w:rStyle w:val="Hyperlink"/>
+                <w:noProof/>
+              </w:rPr>
+              <w:t>4.4</w:t>
+            </w:r>
+            <w:r>
+              <w:rPr>
+                <w:noProof/>
+              </w:rPr>
+              <w:tab/>
+            </w:r>
+            <w:r>
+              <w:rPr>
+                <w:rStyle w:val="Hyperlink"/>
+                <w:noProof/>
+              </w:rPr>
+              <w:t>Testing Race Conditions</w:t>
+            </w:r>
+            <w:r>
+              <w:rPr>
+                <w:noProof/>
+                <w:webHidden/>
+              </w:rPr>
+              <w:tab/>
+            </w:r>
+            <w:r>
+              <w:rPr>
+                <w:noProof/>
+                <w:webHidden/>
+              </w:rPr>
+              <w:fldChar w:fldCharType="begin"/>
+            </w:r>
+            <w:r>
+              <w:rPr>
+                <w:noProof/>
+                <w:webHidden/>
+              </w:rPr>
+              <w:instrText xml:space="preserve"> PAGEREF _Toc377395271 \h </w:instrText>
+            </w:r>
+            <w:r>
+              <w:rPr>
+                <w:noProof/>
+                <w:webHidden/>
+              </w:rPr>
+            </w:r>
+            <w:r>
+              <w:rPr>
+                <w:noProof/>
+                <w:webHidden/>
+              </w:rPr>
+              <w:fldChar w:fldCharType="separate"/>
+            </w:r>
+            <w:r>
+              <w:rPr>
+                <w:noProof/>
+                <w:webHidden/>
+              </w:rPr>
+              <w:t>5</w:t>
+            </w:r>
+            <w:r>
+              <w:rPr>
+                <w:noProof/>
+                <w:webHidden/>
+              </w:rPr>
+              <w:fldChar w:fldCharType="end"/>
+            </w:r>
+          </w:hyperlink>
+        </w:p>
+        <w:p>
+          <w:pPr>
+            <w:pStyle w:val="TOC2"/>
+            <w:tabs>
+              <w:tab w:val="left" w:pos="880"/>
+              <w:tab w:val="right" w:leader="dot" w:pos="10790"/>
+            </w:tabs>
+            <w:rPr>
+              <w:noProof/>
+            </w:rPr>
+          </w:pPr>
+          <w:hyperlink w:anchor="_Toc377395272" w:history="1">
+            <w:r>
+              <w:rPr>
+                <w:rStyle w:val="Hyperlink"/>
+                <w:noProof/>
+              </w:rPr>
+              <w:t>4.5</w:t>
+            </w:r>
+            <w:r>
+              <w:rPr>
+                <w:noProof/>
+              </w:rPr>
+              <w:tab/>
+            </w:r>
+            <w:r>
+              <w:rPr>
+                <w:rStyle w:val="Hyperlink"/>
+                <w:noProof/>
+              </w:rPr>
+              <w:t>Log Viewer</w:t>
+            </w:r>
+            <w:r>
+              <w:rPr>
+                <w:noProof/>
+                <w:webHidden/>
+              </w:rPr>
+              <w:tab/>
+            </w:r>
+            <w:r>
+              <w:rPr>
+                <w:noProof/>
+                <w:webHidden/>
+              </w:rPr>
+              <w:fldChar w:fldCharType="begin"/>
+            </w:r>
+            <w:r>
+              <w:rPr>
+                <w:noProof/>
+                <w:webHidden/>
+              </w:rPr>
+              <w:instrText xml:space="preserve"> PAGEREF _Toc377395272 \h </w:instrText>
+            </w:r>
+            <w:r>
+              <w:rPr>
+                <w:noProof/>
+                <w:webHidden/>
+              </w:rPr>
+            </w:r>
+            <w:r>
+              <w:rPr>
+                <w:noProof/>
+                <w:webHidden/>
+              </w:rPr>
+              <w:fldChar w:fldCharType="separate"/>
+            </w:r>
+            <w:r>
+              <w:rPr>
+                <w:noProof/>
+                <w:webHidden/>
+              </w:rPr>
+              <w:t>5</w:t>
+            </w:r>
+            <w:r>
+              <w:rPr>
+                <w:noProof/>
+                <w:webHidden/>
+              </w:rPr>
+              <w:fldChar w:fldCharType="end"/>
+            </w:r>
+          </w:hyperlink>
+        </w:p>
+        <w:p>
+          <w:pPr>
+            <w:pStyle w:val="TOC2"/>
+            <w:tabs>
+              <w:tab w:val="left" w:pos="880"/>
+              <w:tab w:val="right" w:leader="dot" w:pos="10790"/>
+            </w:tabs>
+            <w:rPr>
+              <w:noProof/>
+            </w:rPr>
+          </w:pPr>
+          <w:hyperlink w:anchor="_Toc377395273" w:history="1">
+            <w:r>
+              <w:rPr>
+                <w:rStyle w:val="Hyperlink"/>
+                <w:noProof/>
+              </w:rPr>
+              <w:t>4.6</w:t>
+            </w:r>
+            <w:r>
+              <w:rPr>
+                <w:noProof/>
+              </w:rPr>
+              <w:tab/>
+            </w:r>
+            <w:r>
+              <w:rPr>
+                <w:rStyle w:val="Hyperlink"/>
+                <w:noProof/>
+              </w:rPr>
               <w:t>GMUT Tests</w:t>
             </w:r>
             <w:r>
@@ -1023,7 +1496,7 @@
                 <w:noProof/>
                 <w:webHidden/>
               </w:rPr>
-              <w:instrText xml:space="preserve"> PAGEREF _Toc377290320 \h </w:instrText>
+              <w:instrText xml:space="preserve"> PAGEREF _Toc377395273 \h </w:instrText>
             </w:r>
             <w:r>
               <w:rPr>
@@ -1043,7 +1516,7 @@
                 <w:noProof/>
                 <w:webHidden/>
               </w:rPr>
-              <w:t>3</w:t>
+              <w:t>5</w:t>
             </w:r>
             <w:r>
               <w:rPr>
@@ -1058,20 +1531,32 @@
           <w:pPr>
             <w:pStyle w:val="TOC1"/>
             <w:tabs>
+              <w:tab w:val="left" w:pos="440"/>
               <w:tab w:val="right" w:leader="dot" w:pos="10790"/>
             </w:tabs>
             <w:rPr>
               <w:noProof/>
-              <w:sz w:val="22"/>
-              <w:szCs w:val="22"/>
             </w:rPr>
           </w:pPr>
-          <w:hyperlink w:anchor="_Toc377290321" w:history="1">
+          <w:hyperlink w:anchor="_Toc377395274" w:history="1">
             <w:r>
               <w:rPr>
                 <w:rStyle w:val="Hyperlink"/>
                 <w:noProof/>
               </w:rPr>
+              <w:t>5</w:t>
+            </w:r>
+            <w:r>
+              <w:rPr>
+                <w:noProof/>
+              </w:rPr>
+              <w:tab/>
+            </w:r>
+            <w:r>
+              <w:rPr>
+                <w:rStyle w:val="Hyperlink"/>
+                <w:noProof/>
+              </w:rPr>
               <w:t>Architecture</w:t>
             </w:r>
             <w:r>
@@ -1093,7 +1578,7 @@
                 <w:noProof/>
                 <w:webHidden/>
               </w:rPr>
-              <w:instrText xml:space="preserve"> PAGEREF _Toc377290321 \h </w:instrText>
+              <w:instrText xml:space="preserve"> PAGEREF _Toc377395274 \h </w:instrText>
             </w:r>
             <w:r>
               <w:rPr>
@@ -1113,7 +1598,7 @@
                 <w:noProof/>
                 <w:webHidden/>
               </w:rPr>
-              <w:t>4</w:t>
+              <w:t>6</w:t>
             </w:r>
             <w:r>
               <w:rPr>
@@ -1128,20 +1613,32 @@
           <w:pPr>
             <w:pStyle w:val="TOC2"/>
             <w:tabs>
+              <w:tab w:val="left" w:pos="880"/>
               <w:tab w:val="right" w:leader="dot" w:pos="10790"/>
             </w:tabs>
             <w:rPr>
               <w:noProof/>
-              <w:sz w:val="22"/>
-              <w:szCs w:val="22"/>
             </w:rPr>
           </w:pPr>
-          <w:hyperlink w:anchor="_Toc377290322" w:history="1">
+          <w:hyperlink w:anchor="_Toc377395275" w:history="1">
             <w:r>
               <w:rPr>
                 <w:rStyle w:val="Hyperlink"/>
                 <w:noProof/>
               </w:rPr>
+              <w:t>5.1</w:t>
+            </w:r>
+            <w:r>
+              <w:rPr>
+                <w:noProof/>
+              </w:rPr>
+              <w:tab/>
+            </w:r>
+            <w:r>
+              <w:rPr>
+                <w:rStyle w:val="Hyperlink"/>
+                <w:noProof/>
+              </w:rPr>
               <w:t>GMUT</w:t>
             </w:r>
             <w:r>
@@ -1163,7 +1660,7 @@
                 <w:noProof/>
                 <w:webHidden/>
               </w:rPr>
-              <w:instrText xml:space="preserve"> PAGEREF _Toc377290322 \h </w:instrText>
+              <w:instrText xml:space="preserve"> PAGEREF _Toc377395275 \h </w:instrText>
             </w:r>
             <w:r>
               <w:rPr>
@@ -1183,7 +1680,7 @@
                 <w:noProof/>
                 <w:webHidden/>
               </w:rPr>
-              <w:t>4</w:t>
+              <w:t>6</w:t>
             </w:r>
             <w:r>
               <w:rPr>
@@ -1198,20 +1695,32 @@
           <w:pPr>
             <w:pStyle w:val="TOC2"/>
             <w:tabs>
+              <w:tab w:val="left" w:pos="880"/>
               <w:tab w:val="right" w:leader="dot" w:pos="10790"/>
             </w:tabs>
             <w:rPr>
               <w:noProof/>
-              <w:sz w:val="22"/>
-              <w:szCs w:val="22"/>
             </w:rPr>
           </w:pPr>
-          <w:hyperlink w:anchor="_Toc377290323" w:history="1">
+          <w:hyperlink w:anchor="_Toc377395276" w:history="1">
             <w:r>
               <w:rPr>
                 <w:rStyle w:val="Hyperlink"/>
                 <w:noProof/>
               </w:rPr>
+              <w:t>5.2</w:t>
+            </w:r>
+            <w:r>
+              <w:rPr>
+                <w:noProof/>
+              </w:rPr>
+              <w:tab/>
+            </w:r>
+            <w:r>
+              <w:rPr>
+                <w:rStyle w:val="Hyperlink"/>
+                <w:noProof/>
+              </w:rPr>
               <w:t>Test Builder</w:t>
             </w:r>
             <w:r>
@@ -1233,7 +1742,7 @@
                 <w:noProof/>
                 <w:webHidden/>
               </w:rPr>
-              <w:instrText xml:space="preserve"> PAGEREF _Toc377290323 \h </w:instrText>
+              <w:instrText xml:space="preserve"> PAGEREF _Toc377395276 \h </w:instrText>
             </w:r>
             <w:r>
               <w:rPr>
@@ -1253,7 +1762,7 @@
                 <w:noProof/>
                 <w:webHidden/>
               </w:rPr>
-              <w:t>4</w:t>
+              <w:t>6</w:t>
             </w:r>
             <w:r>
               <w:rPr>
@@ -1268,20 +1777,32 @@
           <w:pPr>
             <w:pStyle w:val="TOC2"/>
             <w:tabs>
+              <w:tab w:val="left" w:pos="880"/>
               <w:tab w:val="right" w:leader="dot" w:pos="10790"/>
             </w:tabs>
             <w:rPr>
               <w:noProof/>
-              <w:sz w:val="22"/>
-              <w:szCs w:val="22"/>
             </w:rPr>
           </w:pPr>
-          <w:hyperlink w:anchor="_Toc377290324" w:history="1">
+          <w:hyperlink w:anchor="_Toc377395277" w:history="1">
             <w:r>
               <w:rPr>
                 <w:rStyle w:val="Hyperlink"/>
                 <w:noProof/>
               </w:rPr>
+              <w:t>5.3</w:t>
+            </w:r>
+            <w:r>
+              <w:rPr>
+                <w:noProof/>
+              </w:rPr>
+              <w:tab/>
+            </w:r>
+            <w:r>
+              <w:rPr>
+                <w:rStyle w:val="Hyperlink"/>
+                <w:noProof/>
+              </w:rPr>
               <w:t>Predicates</w:t>
             </w:r>
             <w:r>
@@ -1303,7 +1824,7 @@
                 <w:noProof/>
                 <w:webHidden/>
               </w:rPr>
-              <w:instrText xml:space="preserve"> PAGEREF _Toc377290324 \h </w:instrText>
+              <w:instrText xml:space="preserve"> PAGEREF _Toc377395277 \h </w:instrText>
             </w:r>
             <w:r>
               <w:rPr>
@@ -1323,7 +1844,7 @@
                 <w:noProof/>
                 <w:webHidden/>
               </w:rPr>
-              <w:t>4</w:t>
+              <w:t>6</w:t>
             </w:r>
             <w:r>
               <w:rPr>
@@ -1338,20 +1859,32 @@
           <w:pPr>
             <w:pStyle w:val="TOC2"/>
             <w:tabs>
+              <w:tab w:val="left" w:pos="880"/>
               <w:tab w:val="right" w:leader="dot" w:pos="10790"/>
             </w:tabs>
             <w:rPr>
               <w:noProof/>
-              <w:sz w:val="22"/>
-              <w:szCs w:val="22"/>
             </w:rPr>
           </w:pPr>
-          <w:hyperlink w:anchor="_Toc377290325" w:history="1">
+          <w:hyperlink w:anchor="_Toc377395278" w:history="1">
             <w:r>
               <w:rPr>
                 <w:rStyle w:val="Hyperlink"/>
                 <w:noProof/>
               </w:rPr>
+              <w:t>5.4</w:t>
+            </w:r>
+            <w:r>
+              <w:rPr>
+                <w:noProof/>
+              </w:rPr>
+              <w:tab/>
+            </w:r>
+            <w:r>
+              <w:rPr>
+                <w:rStyle w:val="Hyperlink"/>
+                <w:noProof/>
+              </w:rPr>
               <w:t>Report Writer</w:t>
             </w:r>
             <w:r>
@@ -1373,7 +1906,7 @@
                 <w:noProof/>
                 <w:webHidden/>
               </w:rPr>
-              <w:instrText xml:space="preserve"> PAGEREF _Toc377290325 \h </w:instrText>
+              <w:instrText xml:space="preserve"> PAGEREF _Toc377395278 \h </w:instrText>
             </w:r>
             <w:r>
               <w:rPr>
@@ -1393,7 +1926,7 @@
                 <w:noProof/>
                 <w:webHidden/>
               </w:rPr>
-              <w:t>4</w:t>
+              <w:t>6</w:t>
             </w:r>
             <w:r>
               <w:rPr>
@@ -1408,20 +1941,32 @@
           <w:pPr>
             <w:pStyle w:val="TOC2"/>
             <w:tabs>
+              <w:tab w:val="left" w:pos="880"/>
               <w:tab w:val="right" w:leader="dot" w:pos="10790"/>
             </w:tabs>
             <w:rPr>
               <w:noProof/>
-              <w:sz w:val="22"/>
-              <w:szCs w:val="22"/>
             </w:rPr>
           </w:pPr>
-          <w:hyperlink w:anchor="_Toc377290326" w:history="1">
+          <w:hyperlink w:anchor="_Toc377395279" w:history="1">
             <w:r>
               <w:rPr>
                 <w:rStyle w:val="Hyperlink"/>
                 <w:noProof/>
               </w:rPr>
+              <w:t>5.5</w:t>
+            </w:r>
+            <w:r>
+              <w:rPr>
+                <w:noProof/>
+              </w:rPr>
+              <w:tab/>
+            </w:r>
+            <w:r>
+              <w:rPr>
+                <w:rStyle w:val="Hyperlink"/>
+                <w:noProof/>
+              </w:rPr>
               <w:t>Log Viewer</w:t>
             </w:r>
             <w:r>
@@ -1443,7 +1988,7 @@
                 <w:noProof/>
                 <w:webHidden/>
               </w:rPr>
-              <w:instrText xml:space="preserve"> PAGEREF _Toc377290326 \h </w:instrText>
+              <w:instrText xml:space="preserve"> PAGEREF _Toc377395279 \h </w:instrText>
             </w:r>
             <w:r>
               <w:rPr>
@@ -1463,7 +2008,7 @@
                 <w:noProof/>
                 <w:webHidden/>
               </w:rPr>
-              <w:t>4</w:t>
+              <w:t>6</w:t>
             </w:r>
             <w:r>
               <w:rPr>
@@ -1478,20 +2023,32 @@
           <w:pPr>
             <w:pStyle w:val="TOC1"/>
             <w:tabs>
+              <w:tab w:val="left" w:pos="440"/>
               <w:tab w:val="right" w:leader="dot" w:pos="10790"/>
             </w:tabs>
             <w:rPr>
               <w:noProof/>
-              <w:sz w:val="22"/>
-              <w:szCs w:val="22"/>
             </w:rPr>
           </w:pPr>
-          <w:hyperlink w:anchor="_Toc377290327" w:history="1">
+          <w:hyperlink w:anchor="_Toc377395280" w:history="1">
             <w:r>
               <w:rPr>
                 <w:rStyle w:val="Hyperlink"/>
                 <w:noProof/>
               </w:rPr>
+              <w:t>6</w:t>
+            </w:r>
+            <w:r>
+              <w:rPr>
+                <w:noProof/>
+              </w:rPr>
+              <w:tab/>
+            </w:r>
+            <w:r>
+              <w:rPr>
+                <w:rStyle w:val="Hyperlink"/>
+                <w:noProof/>
+              </w:rPr>
               <w:t>Requirements Traceability</w:t>
             </w:r>
             <w:r>
@@ -1513,7 +2070,7 @@
                 <w:noProof/>
                 <w:webHidden/>
               </w:rPr>
-              <w:instrText xml:space="preserve"> PAGEREF _Toc377290327 \h </w:instrText>
+              <w:instrText xml:space="preserve"> PAGEREF _Toc377395280 \h </w:instrText>
             </w:r>
             <w:r>
               <w:rPr>
@@ -1533,7 +2090,7 @@
                 <w:noProof/>
                 <w:webHidden/>
               </w:rPr>
-              <w:t>5</w:t>
+              <w:t>7</w:t>
             </w:r>
             <w:r>
               <w:rPr>
@@ -1545,6 +2102,9 @@
           </w:hyperlink>
         </w:p>
         <w:p>
+          <w:pPr>
+            <w:spacing w:line="480" w:lineRule="auto"/>
+          </w:pPr>
           <w:r>
             <w:rPr>
               <w:b/>
@@ -1557,6 +2117,9 @@
       </w:sdtContent>
     </w:sdt>
     <w:p>
+      <w:pPr>
+        <w:spacing w:line="480" w:lineRule="auto"/>
+      </w:pPr>
       <w:r>
         <w:br w:type="page"/>
       </w:r>
@@ -1564,8 +2127,9 @@
     <w:p>
       <w:pPr>
         <w:pStyle w:val="Heading1"/>
-      </w:pPr>
-      <w:bookmarkStart w:id="0" w:name="_Toc377290315"/>
+        <w:spacing w:line="480" w:lineRule="auto"/>
+      </w:pPr>
+      <w:bookmarkStart w:id="0" w:name="_Toc377395264"/>
       <w:r>
         <w:lastRenderedPageBreak/>
         <w:t>Introduction</w:t>
@@ -1575,96 +2139,24 @@
     <w:p>
       <w:pPr>
         <w:spacing w:line="480" w:lineRule="auto"/>
-        <w:rPr>
-          <w:color w:val="6B9F25" w:themeColor="hyperlink"/>
-          <w:u w:val="single"/>
-        </w:rPr>
-      </w:pPr>
-      <w:r>
-        <w:t>George Mason University - Team 1</w:t>
-      </w:r>
-      <w:r>
-        <w:br/>
-      </w:r>
-      <w:r>
-        <w:t xml:space="preserve">Brannon </w:t>
-      </w:r>
-      <w:proofErr w:type="spellStart"/>
-      <w:r>
-        <w:t>Crymes</w:t>
-      </w:r>
-      <w:proofErr w:type="spellEnd"/>
-      <w:r>
-        <w:t xml:space="preserve"> - </w:t>
-      </w:r>
-      <w:hyperlink r:id="rId7" w:history="1">
-        <w:r>
-          <w:rPr>
-            <w:rStyle w:val="Hyperlink"/>
-          </w:rPr>
-          <w:t>bwinter2@gmu.edu</w:t>
-        </w:r>
-      </w:hyperlink>
-      <w:r>
-        <w:br/>
-        <w:t xml:space="preserve">Akshay Karthik - </w:t>
-      </w:r>
-      <w:hyperlink r:id="rId8" w:history="1">
-        <w:r>
-          <w:rPr>
-            <w:rStyle w:val="Hyperlink"/>
-          </w:rPr>
-          <w:t>akshay.karthik@gmail.com</w:t>
-        </w:r>
-      </w:hyperlink>
-      <w:r>
-        <w:br/>
-      </w:r>
-      <w:proofErr w:type="spellStart"/>
-      <w:r>
-        <w:t>Sriram</w:t>
-      </w:r>
-      <w:proofErr w:type="spellEnd"/>
-      <w:r>
-        <w:t xml:space="preserve"> </w:t>
-      </w:r>
-      <w:proofErr w:type="spellStart"/>
-      <w:r>
-        <w:t>Rajaraman</w:t>
-      </w:r>
-      <w:proofErr w:type="spellEnd"/>
-      <w:r>
-        <w:t xml:space="preserve"> - </w:t>
-      </w:r>
-      <w:hyperlink r:id="rId9" w:history="1">
-        <w:r>
-          <w:rPr>
-            <w:rStyle w:val="Hyperlink"/>
-          </w:rPr>
-          <w:t>s.rajaaraman89@gmail.com</w:t>
-        </w:r>
-      </w:hyperlink>
+      </w:pPr>
+      <w:r>
+        <w:tab/>
+        <w:t xml:space="preserve">We were asked to implement a system that allows developers to place checks within their code that can record the results of their code and asses the logic of the system. We call our system GMUT or GMU Tester. When we architected the system, we focused on simplicity of use, extensibility, and performance. We used plain java with no additional libraries to minimize the footprint of our system. </w:t>
+      </w:r>
+      <w:r>
+        <w:t xml:space="preserve"> The system is well documented and tested and fails gracefully if the application crashes. It does not leak memory and its thread safe API makes it easy to u</w:t>
+      </w:r>
+      <w:r>
+        <w:t>se in a variety of applications.</w:t>
+      </w:r>
     </w:p>
     <w:p>
       <w:pPr>
+        <w:pStyle w:val="Heading2"/>
         <w:spacing w:line="480" w:lineRule="auto"/>
       </w:pPr>
-      <w:r>
-        <w:tab/>
-        <w:t xml:space="preserve">We were asked to implement a system that allows developers to place checks within their code that can record the results of their code and asses the logic of the system. We call our system GMUT or GMU Tester. When we architected the system, we focused on simplicity of use, extensibility, and performance. We used plain java with no additional libraries to minimize the footprint of our system. </w:t>
-      </w:r>
-      <w:r>
-        <w:t xml:space="preserve"> The system is well documented and tested and fails gracefully if the application crashes. It does not leak memory and its thread safe API makes it easy to u</w:t>
-      </w:r>
-      <w:r>
-        <w:t>se in a variety of applications.</w:t>
-      </w:r>
-    </w:p>
-    <w:p>
-      <w:pPr>
-        <w:pStyle w:val="Heading2"/>
-      </w:pPr>
-      <w:bookmarkStart w:id="1" w:name="_Toc377290316"/>
+      <w:bookmarkStart w:id="1" w:name="_Toc377395265"/>
       <w:r>
         <w:t>Running the System</w:t>
       </w:r>
@@ -1799,15 +2291,13 @@
       </w:r>
       <w:r>
         <w:rPr>
-          <w:rStyle w:val="Strong"/>
-          <w:rFonts w:ascii="Consolas" w:hAnsi="Consolas" w:cs="Consolas"/>
+          <w:rStyle w:val="CodeChar"/>
         </w:rPr>
         <w:t>java –jar gmu_main.jar</w:t>
       </w:r>
       <w:r>
         <w:rPr>
-          <w:rStyle w:val="Strong"/>
-          <w:rFonts w:ascii="Consolas" w:hAnsi="Consolas" w:cs="Consolas"/>
+          <w:rStyle w:val="CodeChar"/>
         </w:rPr>
         <w:br/>
         <w:t>java –jar gmu_main.jar batchscript.txt</w:t>
@@ -1856,32 +2346,21 @@
         </w:rPr>
         <w:t>he application to view the logs.</w:t>
       </w:r>
-    </w:p>
-    <w:p>
-      <w:pPr>
-        <w:pStyle w:val="ListParagraph"/>
-        <w:spacing w:line="480" w:lineRule="auto"/>
-        <w:ind w:left="1080"/>
+      <w:r>
         <w:rPr>
-          <w:rStyle w:val="Strong"/>
-          <w:rFonts w:ascii="Consolas" w:hAnsi="Consolas" w:cs="Consolas"/>
+          <w:rFonts w:ascii="Arial" w:hAnsi="Arial" w:cs="Arial"/>
+          <w:color w:val="000000"/>
+          <w:sz w:val="20"/>
+          <w:szCs w:val="20"/>
+          <w:shd w:val="clear" w:color="auto" w:fill="FFFFFF"/>
         </w:rPr>
-      </w:pPr>
-      <w:proofErr w:type="gramStart"/>
+        <w:br/>
+      </w:r>
       <w:r>
         <w:rPr>
-          <w:rStyle w:val="Strong"/>
-          <w:rFonts w:ascii="Consolas" w:hAnsi="Consolas" w:cs="Consolas"/>
+          <w:rStyle w:val="CodeChar"/>
         </w:rPr>
-        <w:t>java</w:t>
-      </w:r>
-      <w:proofErr w:type="gramEnd"/>
-      <w:r>
-        <w:rPr>
-          <w:rStyle w:val="Strong"/>
-          <w:rFonts w:ascii="Consolas" w:hAnsi="Consolas" w:cs="Consolas"/>
-        </w:rPr>
-        <w:t xml:space="preserve"> –jar gmu_logviewer.jar</w:t>
+        <w:t>java –jar gmu_logviewer.jar</w:t>
       </w:r>
     </w:p>
     <w:p>
@@ -1892,6 +2371,9 @@
           <w:numId w:val="1"/>
         </w:numPr>
         <w:spacing w:line="480" w:lineRule="auto"/>
+        <w:rPr>
+          <w:rStyle w:val="CodeChar"/>
+        </w:rPr>
       </w:pPr>
       <w:proofErr w:type="gramStart"/>
       <w:r>
@@ -1937,44 +2419,39 @@
         </w:rPr>
         <w:t>. It is a simple console application that runs all of the unit tests that verify that the system meets the given requirements.</w:t>
       </w:r>
+      <w:r>
+        <w:rPr>
+          <w:rFonts w:ascii="Arial" w:hAnsi="Arial" w:cs="Arial"/>
+          <w:color w:val="000000"/>
+          <w:sz w:val="20"/>
+          <w:szCs w:val="20"/>
+          <w:shd w:val="clear" w:color="auto" w:fill="FFFFFF"/>
+        </w:rPr>
+        <w:br/>
+      </w:r>
+      <w:r>
+        <w:rPr>
+          <w:rStyle w:val="CodeChar"/>
+        </w:rPr>
+        <w:t>java –jar gmu_tests.java</w:t>
+      </w:r>
     </w:p>
     <w:p>
       <w:pPr>
-        <w:pStyle w:val="ListParagraph"/>
+        <w:pStyle w:val="Heading2"/>
         <w:spacing w:line="480" w:lineRule="auto"/>
-        <w:ind w:left="1080"/>
-        <w:rPr>
-          <w:rStyle w:val="Strong"/>
-          <w:rFonts w:ascii="Consolas" w:hAnsi="Consolas" w:cs="Consolas"/>
-        </w:rPr>
-      </w:pPr>
-      <w:proofErr w:type="gramStart"/>
-      <w:r>
-        <w:rPr>
-          <w:rStyle w:val="Strong"/>
-          <w:rFonts w:ascii="Consolas" w:hAnsi="Consolas" w:cs="Consolas"/>
-        </w:rPr>
-        <w:t>java</w:t>
-      </w:r>
-      <w:proofErr w:type="gramEnd"/>
-      <w:r>
-        <w:rPr>
-          <w:rStyle w:val="Strong"/>
-          <w:rFonts w:ascii="Consolas" w:hAnsi="Consolas" w:cs="Consolas"/>
-        </w:rPr>
-        <w:t xml:space="preserve"> –jar gmu_tests.java</w:t>
-      </w:r>
+      </w:pPr>
+      <w:bookmarkStart w:id="2" w:name="_Toc377395266"/>
+      <w:r>
+        <w:lastRenderedPageBreak/>
+        <w:t>Building the System</w:t>
+      </w:r>
+      <w:bookmarkEnd w:id="2"/>
     </w:p>
     <w:p>
       <w:pPr>
-        <w:pStyle w:val="Heading2"/>
-      </w:pPr>
-      <w:r>
-        <w:lastRenderedPageBreak/>
-        <w:t>Building the System</w:t>
-      </w:r>
-    </w:p>
-    <w:p>
+        <w:spacing w:line="480" w:lineRule="auto"/>
+      </w:pPr>
       <w:r>
         <w:t>Building the system is simple, it can be built from eclipse.</w:t>
       </w:r>
@@ -1986,6 +2463,7 @@
           <w:ilvl w:val="0"/>
           <w:numId w:val="2"/>
         </w:numPr>
+        <w:spacing w:line="480" w:lineRule="auto"/>
       </w:pPr>
       <w:r>
         <w:t>Import project into eclipse (file &gt; import existing project)</w:t>
@@ -1998,6 +2476,7 @@
           <w:ilvl w:val="0"/>
           <w:numId w:val="2"/>
         </w:numPr>
+        <w:spacing w:line="480" w:lineRule="auto"/>
       </w:pPr>
       <w:r>
         <w:t>Run Configurations</w:t>
@@ -2010,6 +2489,7 @@
           <w:ilvl w:val="1"/>
           <w:numId w:val="2"/>
         </w:numPr>
+        <w:spacing w:line="480" w:lineRule="auto"/>
       </w:pPr>
       <w:r>
         <w:t>LogViewer.java for log viewer</w:t>
@@ -2022,6 +2502,7 @@
           <w:ilvl w:val="1"/>
           <w:numId w:val="2"/>
         </w:numPr>
+        <w:spacing w:line="480" w:lineRule="auto"/>
       </w:pPr>
       <w:r>
         <w:t>Main.java for the IDT application</w:t>
@@ -2034,64 +2515,78 @@
           <w:ilvl w:val="1"/>
           <w:numId w:val="2"/>
         </w:numPr>
+        <w:spacing w:line="480" w:lineRule="auto"/>
       </w:pPr>
       <w:r>
         <w:t>InternalTestRunner.java for the internal tests application</w:t>
       </w:r>
     </w:p>
     <w:p>
+      <w:pPr>
+        <w:spacing w:line="480" w:lineRule="auto"/>
+      </w:pPr>
       <w:r>
         <w:t>Also provided is an Ant build.xml file for Apache Ant build system. This system automatically builds all three jars as well as places the default batchfile.txt file in the main directory.</w:t>
+      </w:r>
+      <w:r>
+        <w:t xml:space="preserve"> It also builds the </w:t>
+      </w:r>
+      <w:proofErr w:type="spellStart"/>
+      <w:r>
+        <w:t>javadocs</w:t>
+      </w:r>
+      <w:proofErr w:type="spellEnd"/>
+      <w:r>
+        <w:t xml:space="preserve"> for the project and places it in the documentation directory.</w:t>
       </w:r>
     </w:p>
     <w:p>
+      <w:pPr>
+        <w:spacing w:line="480" w:lineRule="auto"/>
+      </w:pPr>
       <w:r>
         <w:t>To run the ant build file, simply run the following console command. This assumes that java as well and ant is available on the console’s PATH.</w:t>
       </w:r>
     </w:p>
     <w:p>
       <w:pPr>
-        <w:rPr>
-          <w:rStyle w:val="Strong"/>
-          <w:rFonts w:ascii="Consolas" w:hAnsi="Consolas" w:cs="Consolas"/>
-        </w:rPr>
+        <w:pStyle w:val="Code"/>
       </w:pPr>
       <w:proofErr w:type="gramStart"/>
       <w:r>
-        <w:rPr>
-          <w:rStyle w:val="Strong"/>
-          <w:rFonts w:ascii="Consolas" w:hAnsi="Consolas" w:cs="Consolas"/>
-        </w:rPr>
         <w:t>ant</w:t>
       </w:r>
       <w:proofErr w:type="gramEnd"/>
       <w:r>
-        <w:rPr>
-          <w:rStyle w:val="Strong"/>
-          <w:rFonts w:ascii="Consolas" w:hAnsi="Consolas" w:cs="Consolas"/>
-        </w:rPr>
         <w:t xml:space="preserve"> -</w:t>
       </w:r>
       <w:proofErr w:type="spellStart"/>
       <w:r>
-        <w:rPr>
-          <w:rStyle w:val="Strong"/>
-          <w:rFonts w:ascii="Consolas" w:hAnsi="Consolas" w:cs="Consolas"/>
-        </w:rPr>
         <w:t>buildfile</w:t>
       </w:r>
       <w:proofErr w:type="spellEnd"/>
       <w:r>
-        <w:rPr>
-          <w:rStyle w:val="Strong"/>
-          <w:rFonts w:ascii="Consolas" w:hAnsi="Consolas" w:cs="Consolas"/>
-        </w:rPr>
-        <w:t xml:space="preserve"> test.xml</w:t>
+        <w:t xml:space="preserve"> </w:t>
+      </w:r>
+      <w:r>
+        <w:t>build</w:t>
+      </w:r>
+      <w:r>
+        <w:t>.xml</w:t>
       </w:r>
     </w:p>
     <w:p>
-      <w:r>
-        <w:t>The ant file performs four actions</w:t>
+      <w:pPr>
+        <w:spacing w:line="480" w:lineRule="auto"/>
+      </w:pPr>
+      <w:r>
+        <w:t xml:space="preserve">The ant file performs </w:t>
+      </w:r>
+      <w:r>
+        <w:t>five</w:t>
+      </w:r>
+      <w:r>
+        <w:t xml:space="preserve"> actions</w:t>
       </w:r>
       <w:r>
         <w:t>:</w:t>
@@ -2104,6 +2599,7 @@
           <w:ilvl w:val="0"/>
           <w:numId w:val="4"/>
         </w:numPr>
+        <w:spacing w:line="480" w:lineRule="auto"/>
       </w:pPr>
       <w:r>
         <w:t>Build /</w:t>
@@ -2124,6 +2620,7 @@
           <w:ilvl w:val="0"/>
           <w:numId w:val="4"/>
         </w:numPr>
+        <w:spacing w:line="480" w:lineRule="auto"/>
       </w:pPr>
       <w:r>
         <w:t>Build /</w:t>
@@ -2144,6 +2641,7 @@
           <w:ilvl w:val="0"/>
           <w:numId w:val="4"/>
         </w:numPr>
+        <w:spacing w:line="480" w:lineRule="auto"/>
       </w:pPr>
       <w:r>
         <w:t>Build /test into gmu_tests.jar with edu.gmu.team1.idt2014.test.InternalTestRunner as the main class</w:t>
@@ -2156,6 +2654,7 @@
           <w:ilvl w:val="0"/>
           <w:numId w:val="4"/>
         </w:numPr>
+        <w:spacing w:line="480" w:lineRule="auto"/>
       </w:pPr>
       <w:r>
         <w:t>Copy batchscript.txt into the main directory.</w:t>
@@ -2163,19 +2662,47 @@
     </w:p>
     <w:p>
       <w:pPr>
+        <w:pStyle w:val="ListParagraph"/>
+        <w:numPr>
+          <w:ilvl w:val="0"/>
+          <w:numId w:val="4"/>
+        </w:numPr>
         <w:spacing w:line="480" w:lineRule="auto"/>
       </w:pPr>
       <w:r>
-        <w:br w:type="page"/>
-      </w:r>
-      <w:bookmarkStart w:id="2" w:name="_GoBack"/>
-      <w:bookmarkEnd w:id="2"/>
+        <w:t xml:space="preserve">Generates </w:t>
+      </w:r>
+      <w:proofErr w:type="spellStart"/>
+      <w:r>
+        <w:t>javadocs</w:t>
+      </w:r>
+      <w:proofErr w:type="spellEnd"/>
+      <w:r>
+        <w:t xml:space="preserve"> and places them into the documentation/</w:t>
+      </w:r>
+      <w:proofErr w:type="spellStart"/>
+      <w:r>
+        <w:t>javadoc</w:t>
+      </w:r>
+      <w:proofErr w:type="spellEnd"/>
+      <w:r>
+        <w:t xml:space="preserve"> folder.</w:t>
+      </w:r>
     </w:p>
     <w:p>
       <w:pPr>
+        <w:spacing w:line="480" w:lineRule="auto"/>
+      </w:pPr>
+      <w:r>
+        <w:br w:type="page"/>
+      </w:r>
+    </w:p>
+    <w:p>
+      <w:pPr>
         <w:pStyle w:val="Heading1"/>
-      </w:pPr>
-      <w:bookmarkStart w:id="3" w:name="_Toc377290317"/>
+        <w:spacing w:line="480" w:lineRule="auto"/>
+      </w:pPr>
+      <w:bookmarkStart w:id="3" w:name="_Toc377395267"/>
       <w:r>
         <w:lastRenderedPageBreak/>
         <w:t>Usage</w:t>
@@ -2184,36 +2711,464 @@
     </w:p>
     <w:p>
       <w:pPr>
+        <w:spacing w:line="480" w:lineRule="auto"/>
+        <w:ind w:firstLine="720"/>
+      </w:pPr>
+      <w:r>
+        <w:t>Before working with the GMUT system, it is essential to understand what a test is in this framework. This framework is developed in terms of predicates. In math, a predicate is a function that takes a set of values, and returns a Boolean value. An example of a predicate is equality (if x = 5, return true, else false). In this library, a test is defined as a mapping between an input predicate (one that evaluates the input) and an output predicate (one that evaluates the output).</w:t>
+      </w:r>
+    </w:p>
+    <w:p>
+      <w:pPr>
+        <w:spacing w:line="480" w:lineRule="auto"/>
+      </w:pPr>
+      <w:r>
+        <w:t xml:space="preserve">For example, let us take the example function </w:t>
+      </w:r>
+      <w:proofErr w:type="spellStart"/>
+      <w:r>
+        <w:t>isGreaterThanTwo</w:t>
+      </w:r>
+      <w:proofErr w:type="spellEnd"/>
+      <w:r>
+        <w:t xml:space="preserve">. We can explain each test as a predicate. </w:t>
+      </w:r>
+    </w:p>
+    <w:p>
+      <w:pPr>
+        <w:pStyle w:val="Code"/>
+      </w:pPr>
+      <w:r>
+        <w:t xml:space="preserve">if input is 0 output should be false </w:t>
+      </w:r>
+      <w:r>
+        <w:t xml:space="preserve">- ( input == 0 ) </w:t>
+      </w:r>
+      <w:r>
+        <w:t>-&gt;</w:t>
+      </w:r>
+      <w:r>
+        <w:t xml:space="preserve"> ( output == false )</w:t>
+      </w:r>
+      <w:r>
+        <w:br/>
+      </w:r>
+      <w:r>
+        <w:t>if i</w:t>
+      </w:r>
+      <w:r>
+        <w:t xml:space="preserve">nput is 3 output should be true  - ( input == </w:t>
+      </w:r>
+      <w:r>
+        <w:t>3 ) -&gt;</w:t>
+      </w:r>
+      <w:r>
+        <w:t xml:space="preserve"> ( output == true )</w:t>
+      </w:r>
+    </w:p>
+    <w:p>
+      <w:pPr>
+        <w:spacing w:line="480" w:lineRule="auto"/>
+        <w:ind w:firstLine="576"/>
+        <w:rPr>
+          <w:rFonts w:cs="Consolas"/>
+          <w:shd w:val="clear" w:color="auto" w:fill="FFFFFF"/>
+        </w:rPr>
+      </w:pPr>
+      <w:r>
+        <w:rPr>
+          <w:rFonts w:cs="Consolas"/>
+          <w:shd w:val="clear" w:color="auto" w:fill="FFFFFF"/>
+        </w:rPr>
+        <w:t>Similarly, any test in this library is a mapping of a predicate to another predicate. There are many predicates provided and many more can be used by subclassing the Predicate class.</w:t>
+      </w:r>
+      <w:r>
+        <w:rPr>
+          <w:rFonts w:cs="Consolas"/>
+          <w:shd w:val="clear" w:color="auto" w:fill="FFFFFF"/>
+        </w:rPr>
+        <w:t xml:space="preserve"> </w:t>
+      </w:r>
+    </w:p>
+    <w:p>
+      <w:pPr>
         <w:pStyle w:val="Heading2"/>
-      </w:pPr>
-      <w:bookmarkStart w:id="4" w:name="_Toc377290318"/>
-      <w:r>
-        <w:t>Testing API</w:t>
+        <w:rPr>
+          <w:shd w:val="clear" w:color="auto" w:fill="FFFFFF"/>
+        </w:rPr>
+      </w:pPr>
+      <w:bookmarkStart w:id="4" w:name="_Toc377395268"/>
+      <w:r>
+        <w:rPr>
+          <w:shd w:val="clear" w:color="auto" w:fill="FFFFFF"/>
+        </w:rPr>
+        <w:t>Configuration</w:t>
       </w:r>
       <w:bookmarkEnd w:id="4"/>
     </w:p>
     <w:p>
       <w:pPr>
+        <w:spacing w:line="480" w:lineRule="auto"/>
+        <w:ind w:firstLine="576"/>
+      </w:pPr>
+      <w:r>
+        <w:t xml:space="preserve">By default, the system starts out enabled with the reporting system configured to output to a file called log.txt. It is very simple to enable or disable the API. Simply call </w:t>
+      </w:r>
+      <w:proofErr w:type="spellStart"/>
+      <w:proofErr w:type="gramStart"/>
+      <w:r>
+        <w:rPr>
+          <w:rStyle w:val="CodeChar"/>
+        </w:rPr>
+        <w:t>GMUT.disable</w:t>
+      </w:r>
+      <w:proofErr w:type="spellEnd"/>
+      <w:r>
+        <w:rPr>
+          <w:rStyle w:val="CodeChar"/>
+        </w:rPr>
+        <w:t>(</w:t>
+      </w:r>
+      <w:proofErr w:type="gramEnd"/>
+      <w:r>
+        <w:rPr>
+          <w:rStyle w:val="CodeChar"/>
+        </w:rPr>
+        <w:t>)</w:t>
+      </w:r>
+      <w:r>
+        <w:t xml:space="preserve"> to disable the testing system. The output location can be configured by using </w:t>
+      </w:r>
+      <w:proofErr w:type="spellStart"/>
+      <w:r>
+        <w:rPr>
+          <w:rStyle w:val="CodeChar"/>
+        </w:rPr>
+        <w:t>GMUT.setReport</w:t>
+      </w:r>
+      <w:r>
+        <w:rPr>
+          <w:rStyle w:val="CodeChar"/>
+        </w:rPr>
+        <w:t>Writer</w:t>
+      </w:r>
+      <w:proofErr w:type="spellEnd"/>
+      <w:r>
+        <w:t xml:space="preserve"> where you may pass in a </w:t>
+      </w:r>
+      <w:r>
+        <w:t xml:space="preserve">new </w:t>
+      </w:r>
+      <w:proofErr w:type="spellStart"/>
+      <w:r>
+        <w:t>ReportWriter</w:t>
+      </w:r>
+      <w:proofErr w:type="spellEnd"/>
+      <w:r>
+        <w:t xml:space="preserve">. Further details on </w:t>
+      </w:r>
+      <w:proofErr w:type="spellStart"/>
+      <w:r>
+        <w:t>ReportWriter</w:t>
+      </w:r>
+      <w:proofErr w:type="spellEnd"/>
+      <w:r>
+        <w:t xml:space="preserve"> usage is in section 4.3.</w:t>
+      </w:r>
+    </w:p>
+    <w:p>
+      <w:pPr>
         <w:pStyle w:val="Heading2"/>
-      </w:pPr>
-      <w:bookmarkStart w:id="5" w:name="_Toc377290319"/>
-      <w:r>
-        <w:t>Log Viewer</w:t>
+        <w:spacing w:line="480" w:lineRule="auto"/>
+      </w:pPr>
+      <w:bookmarkStart w:id="5" w:name="_Toc377395269"/>
+      <w:r>
+        <w:t xml:space="preserve">Standard </w:t>
+      </w:r>
+      <w:r>
+        <w:t>Testing API</w:t>
       </w:r>
       <w:bookmarkEnd w:id="5"/>
     </w:p>
     <w:p>
       <w:pPr>
-        <w:pStyle w:val="Heading2"/>
-      </w:pPr>
-      <w:bookmarkStart w:id="6" w:name="_Toc377290320"/>
-      <w:r>
-        <w:t>GMUT Tests</w:t>
-      </w:r>
-      <w:bookmarkEnd w:id="6"/>
+        <w:spacing w:line="480" w:lineRule="auto"/>
+        <w:ind w:firstLine="720"/>
+      </w:pPr>
+      <w:r>
+        <w:t xml:space="preserve">When looking at the problem statement, we split our solution into two key sections. Declaring the test cases, and actually performing the tests. These requirements, along with emphasis on API simplicity lead to the usage pattern described here. The standard testing API has a single point of access. “edu.gmu.team1.idt2014.GMUT”. GMUT is a thread safe singleton and should be accessed statically. GMUT has two key functions, </w:t>
+      </w:r>
+      <w:proofErr w:type="spellStart"/>
+      <w:r>
+        <w:rPr>
+          <w:rStyle w:val="CodeChar"/>
+        </w:rPr>
+        <w:t>addTest</w:t>
+      </w:r>
+      <w:proofErr w:type="spellEnd"/>
+      <w:r>
+        <w:t xml:space="preserve"> and </w:t>
+      </w:r>
+      <w:r>
+        <w:rPr>
+          <w:rStyle w:val="CodeChar"/>
+        </w:rPr>
+        <w:t>test</w:t>
+      </w:r>
+      <w:r>
+        <w:t xml:space="preserve">.  </w:t>
+      </w:r>
+      <w:proofErr w:type="spellStart"/>
+      <w:proofErr w:type="gramStart"/>
+      <w:r>
+        <w:rPr>
+          <w:rStyle w:val="CodeChar"/>
+        </w:rPr>
+        <w:t>addTest</w:t>
+      </w:r>
+      <w:proofErr w:type="spellEnd"/>
+      <w:proofErr w:type="gramEnd"/>
+      <w:r>
+        <w:rPr>
+          <w:rFonts w:ascii="Consolas" w:hAnsi="Consolas" w:cs="Consolas"/>
+          <w:b/>
+        </w:rPr>
+        <w:t xml:space="preserve"> </w:t>
+      </w:r>
+      <w:r>
+        <w:rPr>
+          <w:rFonts w:cs="Consolas"/>
+        </w:rPr>
+        <w:t xml:space="preserve">is the test creation </w:t>
+      </w:r>
+      <w:r>
+        <w:rPr>
+          <w:rFonts w:cs="Consolas"/>
+        </w:rPr>
+        <w:t xml:space="preserve">interface and </w:t>
+      </w:r>
+      <w:r>
+        <w:rPr>
+          <w:rStyle w:val="CodeChar"/>
+        </w:rPr>
+        <w:t>test</w:t>
+      </w:r>
+      <w:r>
+        <w:rPr>
+          <w:rFonts w:ascii="Consolas" w:hAnsi="Consolas" w:cs="Consolas"/>
+          <w:b/>
+        </w:rPr>
+        <w:t xml:space="preserve"> </w:t>
+      </w:r>
+      <w:r>
+        <w:t>performs the actual testing.</w:t>
+      </w:r>
     </w:p>
     <w:p>
       <w:pPr>
+        <w:spacing w:line="480" w:lineRule="auto"/>
+      </w:pPr>
+      <w:r>
+        <w:t>Let us take a look at the example function (</w:t>
+      </w:r>
+      <w:proofErr w:type="spellStart"/>
+      <w:r>
+        <w:t>isEven</w:t>
+      </w:r>
+      <w:proofErr w:type="spellEnd"/>
+      <w:r>
+        <w:t>) which takes an integer and returns true if the number is ev</w:t>
+      </w:r>
+      <w:r>
+        <w:t>en, false if the number is odd).</w:t>
+      </w:r>
+    </w:p>
+    <w:bookmarkStart w:id="6" w:name="_MON_1451130084"/>
+    <w:bookmarkEnd w:id="6"/>
+    <w:p>
+      <w:pPr>
+        <w:spacing w:line="480" w:lineRule="auto"/>
+      </w:pPr>
+      <w:r>
+        <w:object w:dxaOrig="9360" w:dyaOrig="3279">
+          <v:shapetype id="_x0000_t75" coordsize="21600,21600" o:spt="75" o:preferrelative="t" path="m@4@5l@4@11@9@11@9@5xe" filled="f" stroked="f">
+            <v:stroke joinstyle="miter"/>
+            <v:formulas>
+              <v:f eqn="if lineDrawn pixelLineWidth 0"/>
+              <v:f eqn="sum @0 1 0"/>
+              <v:f eqn="sum 0 0 @1"/>
+              <v:f eqn="prod @2 1 2"/>
+              <v:f eqn="prod @3 21600 pixelWidth"/>
+              <v:f eqn="prod @3 21600 pixelHeight"/>
+              <v:f eqn="sum @0 0 1"/>
+              <v:f eqn="prod @6 1 2"/>
+              <v:f eqn="prod @7 21600 pixelWidth"/>
+              <v:f eqn="sum @8 21600 0"/>
+              <v:f eqn="prod @7 21600 pixelHeight"/>
+              <v:f eqn="sum @10 21600 0"/>
+            </v:formulas>
+            <v:path o:extrusionok="f" gradientshapeok="t" o:connecttype="rect"/>
+            <o:lock v:ext="edit" aspectratio="t"/>
+          </v:shapetype>
+          <v:shape id="_x0000_i1025" type="#_x0000_t75" style="width:468pt;height:163.95pt" o:ole="">
+            <v:imagedata r:id="rId7" o:title=""/>
+          </v:shape>
+          <o:OLEObject Type="Embed" ProgID="Word.OpenDocumentText.12" ShapeID="_x0000_i1025" DrawAspect="Content" ObjectID="_1451137128" r:id="rId8"/>
+        </w:object>
+      </w:r>
+    </w:p>
+    <w:p>
+      <w:pPr>
+        <w:spacing w:line="480" w:lineRule="auto"/>
+      </w:pPr>
+      <w:r>
+        <w:t>Here, the creation of the test cases are done in lines 2-6, the actual testing is done in lines 8 and 11.</w:t>
+      </w:r>
+      <w:r>
+        <w:t xml:space="preserve"> One could read line 4 as if saying, if the input is 10 (first predicate is the input predicate), the output should be true (the second evaluates against the output). Finally in lines 8 and 11, we say, run the test</w:t>
+      </w:r>
+      <w:r>
+        <w:t xml:space="preserve"> </w:t>
+      </w:r>
+      <w:r>
+        <w:t>(</w:t>
+      </w:r>
+      <w:r>
+        <w:t>with the arguments</w:t>
+      </w:r>
+      <w:r>
+        <w:t xml:space="preserve"> </w:t>
+      </w:r>
+      <w:r>
+        <w:t>(output, branch, input)</w:t>
+      </w:r>
+      <w:r>
+        <w:t>)</w:t>
+      </w:r>
+      <w:r>
+        <w:t>.</w:t>
+      </w:r>
+    </w:p>
+    <w:p>
+      <w:pPr>
+        <w:spacing w:line="480" w:lineRule="auto"/>
+        <w:ind w:firstLine="576"/>
+      </w:pPr>
+      <w:proofErr w:type="spellStart"/>
+      <w:r>
+        <w:rPr>
+          <w:rStyle w:val="CodeChar"/>
+        </w:rPr>
+        <w:t>GMUT.addTest</w:t>
+      </w:r>
+      <w:proofErr w:type="spellEnd"/>
+      <w:r>
+        <w:t xml:space="preserve"> returns an instance of </w:t>
+      </w:r>
+      <w:proofErr w:type="spellStart"/>
+      <w:r>
+        <w:t>ITestBuilder</w:t>
+      </w:r>
+      <w:proofErr w:type="spellEnd"/>
+      <w:r>
+        <w:t xml:space="preserve">. </w:t>
+      </w:r>
+      <w:proofErr w:type="spellStart"/>
+      <w:r>
+        <w:t>ITestBuilder</w:t>
+      </w:r>
+      <w:proofErr w:type="spellEnd"/>
+      <w:r>
+        <w:t xml:space="preserve"> is a system that follows the factory pattern and sequentially builds up a test case until line 6 where it builds the tests and inserts it into the main GMUT system.</w:t>
+      </w:r>
+      <w:r>
+        <w:t xml:space="preserve"> There are two variants of the test creation method. </w:t>
+      </w:r>
+      <w:r>
+        <w:rPr>
+          <w:rStyle w:val="CodeChar"/>
+        </w:rPr>
+        <w:t>.test</w:t>
+      </w:r>
+      <w:r>
+        <w:t xml:space="preserve"> expects two predicates in the order of input and output. </w:t>
+      </w:r>
+      <w:r>
+        <w:rPr>
+          <w:rStyle w:val="CodeChar"/>
+        </w:rPr>
+        <w:t>.</w:t>
+      </w:r>
+      <w:proofErr w:type="spellStart"/>
+      <w:r>
+        <w:rPr>
+          <w:rStyle w:val="CodeChar"/>
+        </w:rPr>
+        <w:t>testNote</w:t>
+      </w:r>
+      <w:proofErr w:type="spellEnd"/>
+      <w:r>
+        <w:t xml:space="preserve"> does the same except it has the added functionality of marking a note next to each test. </w:t>
+      </w:r>
+    </w:p>
+    <w:p>
+      <w:pPr>
+        <w:spacing w:line="480" w:lineRule="auto"/>
+        <w:ind w:firstLine="576"/>
+      </w:pPr>
+      <w:r>
+        <w:t xml:space="preserve">Actually running the tests is as simple as calling </w:t>
+      </w:r>
+      <w:proofErr w:type="spellStart"/>
+      <w:r>
+        <w:t>GMUT.test</w:t>
+      </w:r>
+      <w:proofErr w:type="spellEnd"/>
+      <w:r>
+        <w:t xml:space="preserve"> with the arguments in the order, output, branch, inputs. The test method supports variable length arguments so one may simply list all of the inputs to the method being tested.</w:t>
+      </w:r>
+    </w:p>
+    <w:p>
+      <w:pPr>
+        <w:pStyle w:val="Heading2"/>
+        <w:spacing w:line="480" w:lineRule="auto"/>
+      </w:pPr>
+      <w:bookmarkStart w:id="7" w:name="_Toc377395270"/>
+      <w:r>
+        <w:t>Report Writers</w:t>
+      </w:r>
+      <w:bookmarkEnd w:id="7"/>
+    </w:p>
+    <w:p>
+      <w:pPr>
+        <w:pStyle w:val="Heading2"/>
+        <w:spacing w:line="480" w:lineRule="auto"/>
+      </w:pPr>
+      <w:bookmarkStart w:id="8" w:name="_Toc377395271"/>
+      <w:r>
+        <w:t>Testing Race Conditions</w:t>
+      </w:r>
+      <w:bookmarkEnd w:id="8"/>
+    </w:p>
+    <w:p>
+      <w:pPr>
+        <w:pStyle w:val="Heading2"/>
+        <w:spacing w:line="480" w:lineRule="auto"/>
+      </w:pPr>
+      <w:bookmarkStart w:id="9" w:name="_Toc377395272"/>
+      <w:r>
+        <w:t>Log</w:t>
+      </w:r>
+      <w:bookmarkStart w:id="10" w:name="_GoBack"/>
+      <w:bookmarkEnd w:id="10"/>
+      <w:r>
+        <w:t xml:space="preserve"> Viewer</w:t>
+      </w:r>
+      <w:bookmarkEnd w:id="9"/>
+    </w:p>
+    <w:p>
+      <w:pPr>
+        <w:spacing w:line="480" w:lineRule="auto"/>
         <w:rPr>
           <w:rFonts w:asciiTheme="majorHAnsi" w:eastAsiaTheme="majorEastAsia" w:hAnsiTheme="majorHAnsi" w:cstheme="majorBidi"/>
           <w:color w:val="066684" w:themeColor="accent6" w:themeShade="BF"/>
@@ -2228,66 +3183,73 @@
     <w:p>
       <w:pPr>
         <w:pStyle w:val="Heading1"/>
-      </w:pPr>
-      <w:bookmarkStart w:id="7" w:name="_Toc377290321"/>
+        <w:spacing w:line="480" w:lineRule="auto"/>
+      </w:pPr>
+      <w:bookmarkStart w:id="11" w:name="_Toc377395274"/>
       <w:r>
         <w:lastRenderedPageBreak/>
         <w:t>Architecture</w:t>
-      </w:r>
-      <w:bookmarkEnd w:id="7"/>
-    </w:p>
-    <w:p>
-      <w:pPr>
-        <w:pStyle w:val="Heading2"/>
-      </w:pPr>
-      <w:bookmarkStart w:id="8" w:name="_Toc377290322"/>
-      <w:r>
-        <w:t>GMUT</w:t>
-      </w:r>
-      <w:bookmarkEnd w:id="8"/>
-    </w:p>
-    <w:p>
-      <w:pPr>
-        <w:pStyle w:val="Heading2"/>
-      </w:pPr>
-      <w:bookmarkStart w:id="9" w:name="_Toc377290323"/>
-      <w:r>
-        <w:t>Test Builder</w:t>
-      </w:r>
-      <w:bookmarkEnd w:id="9"/>
-    </w:p>
-    <w:p>
-      <w:pPr>
-        <w:pStyle w:val="Heading2"/>
-      </w:pPr>
-      <w:bookmarkStart w:id="10" w:name="_Toc377290324"/>
-      <w:r>
-        <w:t>Predicates</w:t>
-      </w:r>
-      <w:bookmarkEnd w:id="10"/>
-    </w:p>
-    <w:p>
-      <w:pPr>
-        <w:pStyle w:val="Heading2"/>
-      </w:pPr>
-      <w:bookmarkStart w:id="11" w:name="_Toc377290325"/>
-      <w:r>
-        <w:t>Report Writer</w:t>
       </w:r>
       <w:bookmarkEnd w:id="11"/>
     </w:p>
     <w:p>
       <w:pPr>
         <w:pStyle w:val="Heading2"/>
-      </w:pPr>
-      <w:bookmarkStart w:id="12" w:name="_Toc377290326"/>
-      <w:r>
-        <w:t>Log Viewer</w:t>
+        <w:spacing w:line="480" w:lineRule="auto"/>
+      </w:pPr>
+      <w:bookmarkStart w:id="12" w:name="_Toc377395275"/>
+      <w:r>
+        <w:t>GMUT</w:t>
       </w:r>
       <w:bookmarkEnd w:id="12"/>
     </w:p>
     <w:p>
       <w:pPr>
+        <w:pStyle w:val="Heading2"/>
+        <w:spacing w:line="480" w:lineRule="auto"/>
+      </w:pPr>
+      <w:bookmarkStart w:id="13" w:name="_Toc377395276"/>
+      <w:r>
+        <w:t>Test Builder</w:t>
+      </w:r>
+      <w:bookmarkEnd w:id="13"/>
+    </w:p>
+    <w:p>
+      <w:pPr>
+        <w:pStyle w:val="Heading2"/>
+        <w:spacing w:line="480" w:lineRule="auto"/>
+      </w:pPr>
+      <w:bookmarkStart w:id="14" w:name="_Toc377395277"/>
+      <w:r>
+        <w:t>Predicates</w:t>
+      </w:r>
+      <w:bookmarkEnd w:id="14"/>
+    </w:p>
+    <w:p>
+      <w:pPr>
+        <w:pStyle w:val="Heading2"/>
+        <w:spacing w:line="480" w:lineRule="auto"/>
+      </w:pPr>
+      <w:bookmarkStart w:id="15" w:name="_Toc377395278"/>
+      <w:r>
+        <w:t>Report Writer</w:t>
+      </w:r>
+      <w:bookmarkEnd w:id="15"/>
+    </w:p>
+    <w:p>
+      <w:pPr>
+        <w:pStyle w:val="Heading2"/>
+        <w:spacing w:line="480" w:lineRule="auto"/>
+      </w:pPr>
+      <w:bookmarkStart w:id="16" w:name="_Toc377395279"/>
+      <w:r>
+        <w:t>Log Viewer</w:t>
+      </w:r>
+      <w:bookmarkEnd w:id="16"/>
+    </w:p>
+    <w:p>
+      <w:pPr>
+        <w:spacing w:line="480" w:lineRule="auto"/>
         <w:rPr>
           <w:rFonts w:asciiTheme="majorHAnsi" w:eastAsiaTheme="majorEastAsia" w:hAnsiTheme="majorHAnsi" w:cstheme="majorBidi"/>
           <w:color w:val="066684" w:themeColor="accent6" w:themeShade="BF"/>
@@ -2302,16 +3264,18 @@
     <w:p>
       <w:pPr>
         <w:pStyle w:val="Heading1"/>
-      </w:pPr>
-      <w:bookmarkStart w:id="13" w:name="_Toc377290327"/>
+        <w:spacing w:line="480" w:lineRule="auto"/>
+      </w:pPr>
+      <w:bookmarkStart w:id="17" w:name="_Toc377395280"/>
       <w:r>
         <w:lastRenderedPageBreak/>
         <w:t>Requirements Traceability</w:t>
       </w:r>
-      <w:bookmarkEnd w:id="13"/>
+      <w:bookmarkEnd w:id="17"/>
     </w:p>
     <w:p>
       <w:pPr>
+        <w:spacing w:line="480" w:lineRule="auto"/>
         <w:rPr>
           <w:rFonts w:ascii="Consolas" w:hAnsi="Consolas" w:cs="Consolas"/>
         </w:rPr>
@@ -2421,6 +3385,101 @@
     </w:lvl>
   </w:abstractNum>
   <w:abstractNum w:abstractNumId="1">
+    <w:nsid w:val="1482775B"/>
+    <w:multiLevelType w:val="multilevel"/>
+    <w:tmpl w:val="2C2C0848"/>
+    <w:lvl w:ilvl="0">
+      <w:start w:val="1"/>
+      <w:numFmt w:val="decimal"/>
+      <w:pStyle w:val="Heading1"/>
+      <w:lvlText w:val="%1"/>
+      <w:lvlJc w:val="left"/>
+      <w:pPr>
+        <w:ind w:left="432" w:hanging="432"/>
+      </w:pPr>
+    </w:lvl>
+    <w:lvl w:ilvl="1">
+      <w:start w:val="1"/>
+      <w:numFmt w:val="decimal"/>
+      <w:pStyle w:val="Heading2"/>
+      <w:lvlText w:val="%1.%2"/>
+      <w:lvlJc w:val="left"/>
+      <w:pPr>
+        <w:ind w:left="576" w:hanging="576"/>
+      </w:pPr>
+    </w:lvl>
+    <w:lvl w:ilvl="2">
+      <w:start w:val="1"/>
+      <w:numFmt w:val="decimal"/>
+      <w:pStyle w:val="Heading3"/>
+      <w:lvlText w:val="%1.%2.%3"/>
+      <w:lvlJc w:val="left"/>
+      <w:pPr>
+        <w:ind w:left="720" w:hanging="720"/>
+      </w:pPr>
+    </w:lvl>
+    <w:lvl w:ilvl="3">
+      <w:start w:val="1"/>
+      <w:numFmt w:val="decimal"/>
+      <w:pStyle w:val="Heading4"/>
+      <w:lvlText w:val="%1.%2.%3.%4"/>
+      <w:lvlJc w:val="left"/>
+      <w:pPr>
+        <w:ind w:left="864" w:hanging="864"/>
+      </w:pPr>
+    </w:lvl>
+    <w:lvl w:ilvl="4">
+      <w:start w:val="1"/>
+      <w:numFmt w:val="decimal"/>
+      <w:pStyle w:val="Heading5"/>
+      <w:lvlText w:val="%1.%2.%3.%4.%5"/>
+      <w:lvlJc w:val="left"/>
+      <w:pPr>
+        <w:ind w:left="1008" w:hanging="1008"/>
+      </w:pPr>
+    </w:lvl>
+    <w:lvl w:ilvl="5">
+      <w:start w:val="1"/>
+      <w:numFmt w:val="decimal"/>
+      <w:pStyle w:val="Heading6"/>
+      <w:lvlText w:val="%1.%2.%3.%4.%5.%6"/>
+      <w:lvlJc w:val="left"/>
+      <w:pPr>
+        <w:ind w:left="1152" w:hanging="1152"/>
+      </w:pPr>
+    </w:lvl>
+    <w:lvl w:ilvl="6">
+      <w:start w:val="1"/>
+      <w:numFmt w:val="decimal"/>
+      <w:pStyle w:val="Heading7"/>
+      <w:lvlText w:val="%1.%2.%3.%4.%5.%6.%7"/>
+      <w:lvlJc w:val="left"/>
+      <w:pPr>
+        <w:ind w:left="1296" w:hanging="1296"/>
+      </w:pPr>
+    </w:lvl>
+    <w:lvl w:ilvl="7">
+      <w:start w:val="1"/>
+      <w:numFmt w:val="decimal"/>
+      <w:pStyle w:val="Heading8"/>
+      <w:lvlText w:val="%1.%2.%3.%4.%5.%6.%7.%8"/>
+      <w:lvlJc w:val="left"/>
+      <w:pPr>
+        <w:ind w:left="1440" w:hanging="1440"/>
+      </w:pPr>
+    </w:lvl>
+    <w:lvl w:ilvl="8">
+      <w:start w:val="1"/>
+      <w:numFmt w:val="decimal"/>
+      <w:pStyle w:val="Heading9"/>
+      <w:lvlText w:val="%1.%2.%3.%4.%5.%6.%7.%8.%9"/>
+      <w:lvlJc w:val="left"/>
+      <w:pPr>
+        <w:ind w:left="1584" w:hanging="1584"/>
+      </w:pPr>
+    </w:lvl>
+  </w:abstractNum>
+  <w:abstractNum w:abstractNumId="2">
     <w:nsid w:val="39830915"/>
     <w:multiLevelType w:val="hybridMultilevel"/>
     <w:tmpl w:val="C736044A"/>
@@ -2509,7 +3568,7 @@
       </w:pPr>
     </w:lvl>
   </w:abstractNum>
-  <w:abstractNum w:abstractNumId="2">
+  <w:abstractNum w:abstractNumId="3">
     <w:nsid w:val="3E18720C"/>
     <w:multiLevelType w:val="hybridMultilevel"/>
     <w:tmpl w:val="CF3489DA"/>
@@ -2598,7 +3657,7 @@
       </w:pPr>
     </w:lvl>
   </w:abstractNum>
-  <w:abstractNum w:abstractNumId="3">
+  <w:abstractNum w:abstractNumId="4">
     <w:nsid w:val="43316E70"/>
     <w:multiLevelType w:val="hybridMultilevel"/>
     <w:tmpl w:val="0FC8BBE0"/>
@@ -2691,13 +3750,43 @@
     <w:abstractNumId w:val="0"/>
   </w:num>
   <w:num w:numId="2">
+    <w:abstractNumId w:val="4"/>
+  </w:num>
+  <w:num w:numId="3">
+    <w:abstractNumId w:val="2"/>
+  </w:num>
+  <w:num w:numId="4">
     <w:abstractNumId w:val="3"/>
   </w:num>
-  <w:num w:numId="3">
+  <w:num w:numId="5">
     <w:abstractNumId w:val="1"/>
   </w:num>
-  <w:num w:numId="4">
-    <w:abstractNumId w:val="2"/>
+  <w:num w:numId="6">
+    <w:abstractNumId w:val="1"/>
+  </w:num>
+  <w:num w:numId="7">
+    <w:abstractNumId w:val="1"/>
+  </w:num>
+  <w:num w:numId="8">
+    <w:abstractNumId w:val="1"/>
+  </w:num>
+  <w:num w:numId="9">
+    <w:abstractNumId w:val="1"/>
+  </w:num>
+  <w:num w:numId="10">
+    <w:abstractNumId w:val="1"/>
+  </w:num>
+  <w:num w:numId="11">
+    <w:abstractNumId w:val="1"/>
+  </w:num>
+  <w:num w:numId="12">
+    <w:abstractNumId w:val="1"/>
+  </w:num>
+  <w:num w:numId="13">
+    <w:abstractNumId w:val="1"/>
+  </w:num>
+  <w:num w:numId="14">
+    <w:abstractNumId w:val="1"/>
   </w:num>
 </w:numbering>
 </file>
@@ -2708,14 +3797,14 @@
     <w:rPrDefault>
       <w:rPr>
         <w:rFonts w:asciiTheme="minorHAnsi" w:eastAsiaTheme="minorEastAsia" w:hAnsiTheme="minorHAnsi" w:cstheme="minorBidi"/>
-        <w:sz w:val="21"/>
-        <w:szCs w:val="21"/>
+        <w:sz w:val="22"/>
+        <w:szCs w:val="22"/>
         <w:lang w:val="en-US" w:eastAsia="en-US" w:bidi="ar-SA"/>
       </w:rPr>
     </w:rPrDefault>
     <w:pPrDefault>
       <w:pPr>
-        <w:spacing w:after="200" w:line="288" w:lineRule="auto"/>
+        <w:spacing w:after="160" w:line="259" w:lineRule="auto"/>
       </w:pPr>
     </w:pPrDefault>
   </w:docDefaults>
@@ -3095,7 +4184,7 @@
   <w:style w:type="paragraph" w:default="1" w:styleId="Normal">
     <w:name w:val="Normal"/>
     <w:qFormat/>
-    <w:rsid w:val="00565BF3"/>
+    <w:rsid w:val="00293105"/>
   </w:style>
   <w:style w:type="paragraph" w:styleId="Heading1">
     <w:name w:val="heading 1"/>
@@ -3104,18 +4193,27 @@
     <w:link w:val="Heading1Char"/>
     <w:uiPriority w:val="9"/>
     <w:qFormat/>
-    <w:rsid w:val="00565BF3"/>
+    <w:rsid w:val="00293105"/>
     <w:pPr>
       <w:keepNext/>
       <w:keepLines/>
-      <w:spacing w:before="360" w:after="40" w:line="240" w:lineRule="auto"/>
+      <w:numPr>
+        <w:numId w:val="14"/>
+      </w:numPr>
+      <w:pBdr>
+        <w:bottom w:val="single" w:sz="4" w:space="1" w:color="595959" w:themeColor="text1" w:themeTint="A6"/>
+      </w:pBdr>
+      <w:spacing w:before="360"/>
       <w:outlineLvl w:val="0"/>
     </w:pPr>
     <w:rPr>
       <w:rFonts w:asciiTheme="majorHAnsi" w:eastAsiaTheme="majorEastAsia" w:hAnsiTheme="majorHAnsi" w:cstheme="majorBidi"/>
-      <w:color w:val="066684" w:themeColor="accent6" w:themeShade="BF"/>
-      <w:sz w:val="40"/>
-      <w:szCs w:val="40"/>
+      <w:b/>
+      <w:bCs/>
+      <w:smallCaps/>
+      <w:color w:val="000000" w:themeColor="text1"/>
+      <w:sz w:val="36"/>
+      <w:szCs w:val="36"/>
     </w:rPr>
   </w:style>
   <w:style w:type="paragraph" w:styleId="Heading2">
@@ -3126,16 +4224,23 @@
     <w:uiPriority w:val="9"/>
     <w:unhideWhenUsed/>
     <w:qFormat/>
-    <w:rsid w:val="00565BF3"/>
+    <w:rsid w:val="00293105"/>
     <w:pPr>
       <w:keepNext/>
       <w:keepLines/>
-      <w:spacing w:before="80" w:after="0" w:line="240" w:lineRule="auto"/>
+      <w:numPr>
+        <w:ilvl w:val="1"/>
+        <w:numId w:val="14"/>
+      </w:numPr>
+      <w:spacing w:before="360" w:after="0"/>
       <w:outlineLvl w:val="1"/>
     </w:pPr>
     <w:rPr>
       <w:rFonts w:asciiTheme="majorHAnsi" w:eastAsiaTheme="majorEastAsia" w:hAnsiTheme="majorHAnsi" w:cstheme="majorBidi"/>
-      <w:color w:val="066684" w:themeColor="accent6" w:themeShade="BF"/>
+      <w:b/>
+      <w:bCs/>
+      <w:smallCaps/>
+      <w:color w:val="000000" w:themeColor="text1"/>
       <w:sz w:val="28"/>
       <w:szCs w:val="28"/>
     </w:rPr>
@@ -3149,18 +4254,22 @@
     <w:semiHidden/>
     <w:unhideWhenUsed/>
     <w:qFormat/>
-    <w:rsid w:val="00565BF3"/>
+    <w:rsid w:val="00293105"/>
     <w:pPr>
       <w:keepNext/>
       <w:keepLines/>
-      <w:spacing w:before="80" w:after="0" w:line="240" w:lineRule="auto"/>
+      <w:numPr>
+        <w:ilvl w:val="2"/>
+        <w:numId w:val="14"/>
+      </w:numPr>
+      <w:spacing w:before="200" w:after="0"/>
       <w:outlineLvl w:val="2"/>
     </w:pPr>
     <w:rPr>
       <w:rFonts w:asciiTheme="majorHAnsi" w:eastAsiaTheme="majorEastAsia" w:hAnsiTheme="majorHAnsi" w:cstheme="majorBidi"/>
-      <w:color w:val="066684" w:themeColor="accent6" w:themeShade="BF"/>
-      <w:sz w:val="24"/>
-      <w:szCs w:val="24"/>
+      <w:b/>
+      <w:bCs/>
+      <w:color w:val="000000" w:themeColor="text1"/>
     </w:rPr>
   </w:style>
   <w:style w:type="paragraph" w:styleId="Heading4">
@@ -3172,18 +4281,24 @@
     <w:semiHidden/>
     <w:unhideWhenUsed/>
     <w:qFormat/>
-    <w:rsid w:val="00565BF3"/>
+    <w:rsid w:val="00293105"/>
     <w:pPr>
       <w:keepNext/>
       <w:keepLines/>
-      <w:spacing w:before="80" w:after="0"/>
+      <w:numPr>
+        <w:ilvl w:val="3"/>
+        <w:numId w:val="14"/>
+      </w:numPr>
+      <w:spacing w:before="200" w:after="0"/>
       <w:outlineLvl w:val="3"/>
     </w:pPr>
     <w:rPr>
       <w:rFonts w:asciiTheme="majorHAnsi" w:eastAsiaTheme="majorEastAsia" w:hAnsiTheme="majorHAnsi" w:cstheme="majorBidi"/>
-      <w:color w:val="0989B1" w:themeColor="accent6"/>
-      <w:sz w:val="22"/>
-      <w:szCs w:val="22"/>
+      <w:b/>
+      <w:bCs/>
+      <w:i/>
+      <w:iCs/>
+      <w:color w:val="000000" w:themeColor="text1"/>
     </w:rPr>
   </w:style>
   <w:style w:type="paragraph" w:styleId="Heading5">
@@ -3195,20 +4310,20 @@
     <w:semiHidden/>
     <w:unhideWhenUsed/>
     <w:qFormat/>
-    <w:rsid w:val="00565BF3"/>
+    <w:rsid w:val="00293105"/>
     <w:pPr>
       <w:keepNext/>
       <w:keepLines/>
-      <w:spacing w:before="40" w:after="0"/>
+      <w:numPr>
+        <w:ilvl w:val="4"/>
+        <w:numId w:val="14"/>
+      </w:numPr>
+      <w:spacing w:before="200" w:after="0"/>
       <w:outlineLvl w:val="4"/>
     </w:pPr>
     <w:rPr>
       <w:rFonts w:asciiTheme="majorHAnsi" w:eastAsiaTheme="majorEastAsia" w:hAnsiTheme="majorHAnsi" w:cstheme="majorBidi"/>
-      <w:i/>
-      <w:iCs/>
-      <w:color w:val="0989B1" w:themeColor="accent6"/>
-      <w:sz w:val="22"/>
-      <w:szCs w:val="22"/>
+      <w:color w:val="33473C" w:themeColor="text2" w:themeShade="BF"/>
     </w:rPr>
   </w:style>
   <w:style w:type="paragraph" w:styleId="Heading6">
@@ -3220,16 +4335,22 @@
     <w:semiHidden/>
     <w:unhideWhenUsed/>
     <w:qFormat/>
-    <w:rsid w:val="00565BF3"/>
+    <w:rsid w:val="00293105"/>
     <w:pPr>
       <w:keepNext/>
       <w:keepLines/>
-      <w:spacing w:before="40" w:after="0"/>
+      <w:numPr>
+        <w:ilvl w:val="5"/>
+        <w:numId w:val="14"/>
+      </w:numPr>
+      <w:spacing w:before="200" w:after="0"/>
       <w:outlineLvl w:val="5"/>
     </w:pPr>
     <w:rPr>
       <w:rFonts w:asciiTheme="majorHAnsi" w:eastAsiaTheme="majorEastAsia" w:hAnsiTheme="majorHAnsi" w:cstheme="majorBidi"/>
-      <w:color w:val="0989B1" w:themeColor="accent6"/>
+      <w:i/>
+      <w:iCs/>
+      <w:color w:val="33473C" w:themeColor="text2" w:themeShade="BF"/>
     </w:rPr>
   </w:style>
   <w:style w:type="paragraph" w:styleId="Heading7">
@@ -3241,18 +4362,22 @@
     <w:semiHidden/>
     <w:unhideWhenUsed/>
     <w:qFormat/>
-    <w:rsid w:val="00565BF3"/>
+    <w:rsid w:val="00293105"/>
     <w:pPr>
       <w:keepNext/>
       <w:keepLines/>
-      <w:spacing w:before="40" w:after="0"/>
+      <w:numPr>
+        <w:ilvl w:val="6"/>
+        <w:numId w:val="14"/>
+      </w:numPr>
+      <w:spacing w:before="200" w:after="0"/>
       <w:outlineLvl w:val="6"/>
     </w:pPr>
     <w:rPr>
       <w:rFonts w:asciiTheme="majorHAnsi" w:eastAsiaTheme="majorEastAsia" w:hAnsiTheme="majorHAnsi" w:cstheme="majorBidi"/>
-      <w:b/>
-      <w:bCs/>
-      <w:color w:val="0989B1" w:themeColor="accent6"/>
+      <w:i/>
+      <w:iCs/>
+      <w:color w:val="404040" w:themeColor="text1" w:themeTint="BF"/>
     </w:rPr>
   </w:style>
   <w:style w:type="paragraph" w:styleId="Heading8">
@@ -3264,20 +4389,20 @@
     <w:semiHidden/>
     <w:unhideWhenUsed/>
     <w:qFormat/>
-    <w:rsid w:val="00565BF3"/>
+    <w:rsid w:val="00293105"/>
     <w:pPr>
       <w:keepNext/>
       <w:keepLines/>
-      <w:spacing w:before="40" w:after="0"/>
+      <w:numPr>
+        <w:ilvl w:val="7"/>
+        <w:numId w:val="14"/>
+      </w:numPr>
+      <w:spacing w:before="200" w:after="0"/>
       <w:outlineLvl w:val="7"/>
     </w:pPr>
     <w:rPr>
       <w:rFonts w:asciiTheme="majorHAnsi" w:eastAsiaTheme="majorEastAsia" w:hAnsiTheme="majorHAnsi" w:cstheme="majorBidi"/>
-      <w:b/>
-      <w:bCs/>
-      <w:i/>
-      <w:iCs/>
-      <w:color w:val="0989B1" w:themeColor="accent6"/>
+      <w:color w:val="404040" w:themeColor="text1" w:themeTint="BF"/>
       <w:sz w:val="20"/>
       <w:szCs w:val="20"/>
     </w:rPr>
@@ -3291,18 +4416,22 @@
     <w:semiHidden/>
     <w:unhideWhenUsed/>
     <w:qFormat/>
-    <w:rsid w:val="00565BF3"/>
+    <w:rsid w:val="00293105"/>
     <w:pPr>
       <w:keepNext/>
       <w:keepLines/>
-      <w:spacing w:before="40" w:after="0"/>
+      <w:numPr>
+        <w:ilvl w:val="8"/>
+        <w:numId w:val="14"/>
+      </w:numPr>
+      <w:spacing w:before="200" w:after="0"/>
       <w:outlineLvl w:val="8"/>
     </w:pPr>
     <w:rPr>
       <w:rFonts w:asciiTheme="majorHAnsi" w:eastAsiaTheme="majorEastAsia" w:hAnsiTheme="majorHAnsi" w:cstheme="majorBidi"/>
       <w:i/>
       <w:iCs/>
-      <w:color w:val="0989B1" w:themeColor="accent6"/>
+      <w:color w:val="404040" w:themeColor="text1" w:themeTint="BF"/>
       <w:sz w:val="20"/>
       <w:szCs w:val="20"/>
     </w:rPr>
@@ -3310,6 +4439,7 @@
   <w:style w:type="character" w:default="1" w:styleId="DefaultParagraphFont">
     <w:name w:val="Default Paragraph Font"/>
     <w:uiPriority w:val="1"/>
+    <w:semiHidden/>
     <w:unhideWhenUsed/>
   </w:style>
   <w:style w:type="table" w:default="1" w:styleId="TableNormal">
@@ -3338,12 +4468,15 @@
     <w:basedOn w:val="DefaultParagraphFont"/>
     <w:link w:val="Heading1"/>
     <w:uiPriority w:val="9"/>
-    <w:rsid w:val="00565BF3"/>
+    <w:rsid w:val="00293105"/>
     <w:rPr>
       <w:rFonts w:asciiTheme="majorHAnsi" w:eastAsiaTheme="majorEastAsia" w:hAnsiTheme="majorHAnsi" w:cstheme="majorBidi"/>
-      <w:color w:val="066684" w:themeColor="accent6" w:themeShade="BF"/>
-      <w:sz w:val="40"/>
-      <w:szCs w:val="40"/>
+      <w:b/>
+      <w:bCs/>
+      <w:smallCaps/>
+      <w:color w:val="000000" w:themeColor="text1"/>
+      <w:sz w:val="36"/>
+      <w:szCs w:val="36"/>
     </w:rPr>
   </w:style>
   <w:style w:type="character" w:customStyle="1" w:styleId="Heading2Char">
@@ -3351,10 +4484,13 @@
     <w:basedOn w:val="DefaultParagraphFont"/>
     <w:link w:val="Heading2"/>
     <w:uiPriority w:val="9"/>
-    <w:rsid w:val="00565BF3"/>
+    <w:rsid w:val="00293105"/>
     <w:rPr>
       <w:rFonts w:asciiTheme="majorHAnsi" w:eastAsiaTheme="majorEastAsia" w:hAnsiTheme="majorHAnsi" w:cstheme="majorBidi"/>
-      <w:color w:val="066684" w:themeColor="accent6" w:themeShade="BF"/>
+      <w:b/>
+      <w:bCs/>
+      <w:smallCaps/>
+      <w:color w:val="000000" w:themeColor="text1"/>
       <w:sz w:val="28"/>
       <w:szCs w:val="28"/>
     </w:rPr>
@@ -3365,12 +4501,12 @@
     <w:link w:val="Heading3"/>
     <w:uiPriority w:val="9"/>
     <w:semiHidden/>
-    <w:rsid w:val="00565BF3"/>
+    <w:rsid w:val="00293105"/>
     <w:rPr>
       <w:rFonts w:asciiTheme="majorHAnsi" w:eastAsiaTheme="majorEastAsia" w:hAnsiTheme="majorHAnsi" w:cstheme="majorBidi"/>
-      <w:color w:val="066684" w:themeColor="accent6" w:themeShade="BF"/>
-      <w:sz w:val="24"/>
-      <w:szCs w:val="24"/>
+      <w:b/>
+      <w:bCs/>
+      <w:color w:val="000000" w:themeColor="text1"/>
     </w:rPr>
   </w:style>
   <w:style w:type="character" w:customStyle="1" w:styleId="Heading4Char">
@@ -3379,12 +4515,14 @@
     <w:link w:val="Heading4"/>
     <w:uiPriority w:val="9"/>
     <w:semiHidden/>
-    <w:rsid w:val="00565BF3"/>
+    <w:rsid w:val="00293105"/>
     <w:rPr>
       <w:rFonts w:asciiTheme="majorHAnsi" w:eastAsiaTheme="majorEastAsia" w:hAnsiTheme="majorHAnsi" w:cstheme="majorBidi"/>
-      <w:color w:val="0989B1" w:themeColor="accent6"/>
-      <w:sz w:val="22"/>
-      <w:szCs w:val="22"/>
+      <w:b/>
+      <w:bCs/>
+      <w:i/>
+      <w:iCs/>
+      <w:color w:val="000000" w:themeColor="text1"/>
     </w:rPr>
   </w:style>
   <w:style w:type="character" w:customStyle="1" w:styleId="Heading5Char">
@@ -3393,14 +4531,10 @@
     <w:link w:val="Heading5"/>
     <w:uiPriority w:val="9"/>
     <w:semiHidden/>
-    <w:rsid w:val="00565BF3"/>
+    <w:rsid w:val="00293105"/>
     <w:rPr>
       <w:rFonts w:asciiTheme="majorHAnsi" w:eastAsiaTheme="majorEastAsia" w:hAnsiTheme="majorHAnsi" w:cstheme="majorBidi"/>
-      <w:i/>
-      <w:iCs/>
-      <w:color w:val="0989B1" w:themeColor="accent6"/>
-      <w:sz w:val="22"/>
-      <w:szCs w:val="22"/>
+      <w:color w:val="33473C" w:themeColor="text2" w:themeShade="BF"/>
     </w:rPr>
   </w:style>
   <w:style w:type="character" w:customStyle="1" w:styleId="Heading6Char">
@@ -3409,10 +4543,12 @@
     <w:link w:val="Heading6"/>
     <w:uiPriority w:val="9"/>
     <w:semiHidden/>
-    <w:rsid w:val="00565BF3"/>
+    <w:rsid w:val="00293105"/>
     <w:rPr>
       <w:rFonts w:asciiTheme="majorHAnsi" w:eastAsiaTheme="majorEastAsia" w:hAnsiTheme="majorHAnsi" w:cstheme="majorBidi"/>
-      <w:color w:val="0989B1" w:themeColor="accent6"/>
+      <w:i/>
+      <w:iCs/>
+      <w:color w:val="33473C" w:themeColor="text2" w:themeShade="BF"/>
     </w:rPr>
   </w:style>
   <w:style w:type="character" w:customStyle="1" w:styleId="Heading7Char">
@@ -3421,12 +4557,12 @@
     <w:link w:val="Heading7"/>
     <w:uiPriority w:val="9"/>
     <w:semiHidden/>
-    <w:rsid w:val="00565BF3"/>
+    <w:rsid w:val="00293105"/>
     <w:rPr>
       <w:rFonts w:asciiTheme="majorHAnsi" w:eastAsiaTheme="majorEastAsia" w:hAnsiTheme="majorHAnsi" w:cstheme="majorBidi"/>
-      <w:b/>
-      <w:bCs/>
-      <w:color w:val="0989B1" w:themeColor="accent6"/>
+      <w:i/>
+      <w:iCs/>
+      <w:color w:val="404040" w:themeColor="text1" w:themeTint="BF"/>
     </w:rPr>
   </w:style>
   <w:style w:type="character" w:customStyle="1" w:styleId="Heading8Char">
@@ -3435,14 +4571,10 @@
     <w:link w:val="Heading8"/>
     <w:uiPriority w:val="9"/>
     <w:semiHidden/>
-    <w:rsid w:val="00565BF3"/>
+    <w:rsid w:val="00293105"/>
     <w:rPr>
       <w:rFonts w:asciiTheme="majorHAnsi" w:eastAsiaTheme="majorEastAsia" w:hAnsiTheme="majorHAnsi" w:cstheme="majorBidi"/>
-      <w:b/>
-      <w:bCs/>
-      <w:i/>
-      <w:iCs/>
-      <w:color w:val="0989B1" w:themeColor="accent6"/>
+      <w:color w:val="404040" w:themeColor="text1" w:themeTint="BF"/>
       <w:sz w:val="20"/>
       <w:szCs w:val="20"/>
     </w:rPr>
@@ -3453,12 +4585,12 @@
     <w:link w:val="Heading9"/>
     <w:uiPriority w:val="9"/>
     <w:semiHidden/>
-    <w:rsid w:val="00565BF3"/>
+    <w:rsid w:val="00293105"/>
     <w:rPr>
       <w:rFonts w:asciiTheme="majorHAnsi" w:eastAsiaTheme="majorEastAsia" w:hAnsiTheme="majorHAnsi" w:cstheme="majorBidi"/>
       <w:i/>
       <w:iCs/>
-      <w:color w:val="0989B1" w:themeColor="accent6"/>
+      <w:color w:val="404040" w:themeColor="text1" w:themeTint="BF"/>
       <w:sz w:val="20"/>
       <w:szCs w:val="20"/>
     </w:rPr>
@@ -3471,15 +4603,16 @@
     <w:semiHidden/>
     <w:unhideWhenUsed/>
     <w:qFormat/>
-    <w:rsid w:val="00565BF3"/>
+    <w:rsid w:val="00293105"/>
     <w:pPr>
-      <w:spacing w:line="240" w:lineRule="auto"/>
+      <w:spacing w:after="200" w:line="240" w:lineRule="auto"/>
     </w:pPr>
     <w:rPr>
-      <w:b/>
-      <w:bCs/>
-      <w:smallCaps/>
-      <w:color w:val="595959" w:themeColor="text1" w:themeTint="A6"/>
+      <w:i/>
+      <w:iCs/>
+      <w:color w:val="455F51" w:themeColor="text2"/>
+      <w:sz w:val="18"/>
+      <w:szCs w:val="18"/>
     </w:rPr>
   </w:style>
   <w:style w:type="paragraph" w:styleId="Title">
@@ -3489,17 +4622,16 @@
     <w:link w:val="TitleChar"/>
     <w:uiPriority w:val="10"/>
     <w:qFormat/>
-    <w:rsid w:val="00565BF3"/>
+    <w:rsid w:val="00293105"/>
     <w:pPr>
       <w:spacing w:after="0" w:line="240" w:lineRule="auto"/>
       <w:contextualSpacing/>
     </w:pPr>
     <w:rPr>
       <w:rFonts w:asciiTheme="majorHAnsi" w:eastAsiaTheme="majorEastAsia" w:hAnsiTheme="majorHAnsi" w:cstheme="majorBidi"/>
-      <w:color w:val="262626" w:themeColor="text1" w:themeTint="D9"/>
-      <w:spacing w:val="-15"/>
-      <w:sz w:val="96"/>
-      <w:szCs w:val="96"/>
+      <w:color w:val="000000" w:themeColor="text1"/>
+      <w:sz w:val="56"/>
+      <w:szCs w:val="56"/>
     </w:rPr>
   </w:style>
   <w:style w:type="character" w:customStyle="1" w:styleId="TitleChar">
@@ -3507,13 +4639,12 @@
     <w:basedOn w:val="DefaultParagraphFont"/>
     <w:link w:val="Title"/>
     <w:uiPriority w:val="10"/>
-    <w:rsid w:val="00565BF3"/>
+    <w:rsid w:val="00293105"/>
     <w:rPr>
       <w:rFonts w:asciiTheme="majorHAnsi" w:eastAsiaTheme="majorEastAsia" w:hAnsiTheme="majorHAnsi" w:cstheme="majorBidi"/>
-      <w:color w:val="262626" w:themeColor="text1" w:themeTint="D9"/>
-      <w:spacing w:val="-15"/>
-      <w:sz w:val="96"/>
-      <w:szCs w:val="96"/>
+      <w:color w:val="000000" w:themeColor="text1"/>
+      <w:sz w:val="56"/>
+      <w:szCs w:val="56"/>
     </w:rPr>
   </w:style>
   <w:style w:type="paragraph" w:styleId="Subtitle">
@@ -3523,17 +4654,15 @@
     <w:link w:val="SubtitleChar"/>
     <w:uiPriority w:val="11"/>
     <w:qFormat/>
-    <w:rsid w:val="00565BF3"/>
+    <w:rsid w:val="00293105"/>
     <w:pPr>
       <w:numPr>
         <w:ilvl w:val="1"/>
       </w:numPr>
-      <w:spacing w:line="240" w:lineRule="auto"/>
     </w:pPr>
     <w:rPr>
-      <w:rFonts w:asciiTheme="majorHAnsi" w:eastAsiaTheme="majorEastAsia" w:hAnsiTheme="majorHAnsi" w:cstheme="majorBidi"/>
-      <w:sz w:val="30"/>
-      <w:szCs w:val="30"/>
+      <w:color w:val="5A5A5A" w:themeColor="text1" w:themeTint="A5"/>
+      <w:spacing w:val="10"/>
     </w:rPr>
   </w:style>
   <w:style w:type="character" w:customStyle="1" w:styleId="SubtitleChar">
@@ -3541,11 +4670,10 @@
     <w:basedOn w:val="DefaultParagraphFont"/>
     <w:link w:val="Subtitle"/>
     <w:uiPriority w:val="11"/>
-    <w:rsid w:val="00565BF3"/>
+    <w:rsid w:val="00293105"/>
     <w:rPr>
-      <w:rFonts w:asciiTheme="majorHAnsi" w:eastAsiaTheme="majorEastAsia" w:hAnsiTheme="majorHAnsi" w:cstheme="majorBidi"/>
-      <w:sz w:val="30"/>
-      <w:szCs w:val="30"/>
+      <w:color w:val="5A5A5A" w:themeColor="text1" w:themeTint="A5"/>
+      <w:spacing w:val="10"/>
     </w:rPr>
   </w:style>
   <w:style w:type="character" w:styleId="Strong">
@@ -3553,10 +4681,11 @@
     <w:basedOn w:val="DefaultParagraphFont"/>
     <w:uiPriority w:val="22"/>
     <w:qFormat/>
-    <w:rsid w:val="00565BF3"/>
+    <w:rsid w:val="00293105"/>
     <w:rPr>
       <w:b/>
       <w:bCs/>
+      <w:color w:val="000000" w:themeColor="text1"/>
     </w:rPr>
   </w:style>
   <w:style w:type="character" w:styleId="Emphasis">
@@ -3564,11 +4693,11 @@
     <w:basedOn w:val="DefaultParagraphFont"/>
     <w:uiPriority w:val="20"/>
     <w:qFormat/>
-    <w:rsid w:val="00565BF3"/>
+    <w:rsid w:val="00293105"/>
     <w:rPr>
       <w:i/>
       <w:iCs/>
-      <w:color w:val="0989B1" w:themeColor="accent6"/>
+      <w:color w:val="auto"/>
     </w:rPr>
   </w:style>
   <w:style w:type="paragraph" w:styleId="NoSpacing">
@@ -3576,7 +4705,7 @@
     <w:link w:val="NoSpacingChar"/>
     <w:uiPriority w:val="1"/>
     <w:qFormat/>
-    <w:rsid w:val="00565BF3"/>
+    <w:rsid w:val="00293105"/>
     <w:pPr>
       <w:spacing w:after="0" w:line="240" w:lineRule="auto"/>
     </w:pPr>
@@ -3588,16 +4717,15 @@
     <w:link w:val="QuoteChar"/>
     <w:uiPriority w:val="29"/>
     <w:qFormat/>
-    <w:rsid w:val="00565BF3"/>
+    <w:rsid w:val="00293105"/>
     <w:pPr>
       <w:spacing w:before="160"/>
       <w:ind w:left="720" w:right="720"/>
-      <w:jc w:val="center"/>
     </w:pPr>
     <w:rPr>
       <w:i/>
       <w:iCs/>
-      <w:color w:val="262626" w:themeColor="text1" w:themeTint="D9"/>
+      <w:color w:val="000000" w:themeColor="text1"/>
     </w:rPr>
   </w:style>
   <w:style w:type="character" w:customStyle="1" w:styleId="QuoteChar">
@@ -3605,11 +4733,11 @@
     <w:basedOn w:val="DefaultParagraphFont"/>
     <w:link w:val="Quote"/>
     <w:uiPriority w:val="29"/>
-    <w:rsid w:val="00565BF3"/>
+    <w:rsid w:val="00293105"/>
     <w:rPr>
       <w:i/>
       <w:iCs/>
-      <w:color w:val="262626" w:themeColor="text1" w:themeTint="D9"/>
+      <w:color w:val="000000" w:themeColor="text1"/>
     </w:rPr>
   </w:style>
   <w:style w:type="paragraph" w:styleId="IntenseQuote">
@@ -3619,19 +4747,19 @@
     <w:link w:val="IntenseQuoteChar"/>
     <w:uiPriority w:val="30"/>
     <w:qFormat/>
-    <w:rsid w:val="00565BF3"/>
+    <w:rsid w:val="00293105"/>
     <w:pPr>
-      <w:spacing w:before="160" w:after="160" w:line="264" w:lineRule="auto"/>
-      <w:ind w:left="720" w:right="720"/>
+      <w:pBdr>
+        <w:top w:val="single" w:sz="24" w:space="1" w:color="F2F2F2" w:themeColor="background1" w:themeShade="F2"/>
+        <w:bottom w:val="single" w:sz="24" w:space="1" w:color="F2F2F2" w:themeColor="background1" w:themeShade="F2"/>
+      </w:pBdr>
+      <w:shd w:val="clear" w:color="auto" w:fill="F2F2F2" w:themeFill="background1" w:themeFillShade="F2"/>
+      <w:spacing w:before="240" w:after="240"/>
+      <w:ind w:left="936" w:right="936"/>
       <w:jc w:val="center"/>
     </w:pPr>
     <w:rPr>
-      <w:rFonts w:asciiTheme="majorHAnsi" w:eastAsiaTheme="majorEastAsia" w:hAnsiTheme="majorHAnsi" w:cstheme="majorBidi"/>
-      <w:i/>
-      <w:iCs/>
-      <w:color w:val="0989B1" w:themeColor="accent6"/>
-      <w:sz w:val="32"/>
-      <w:szCs w:val="32"/>
+      <w:color w:val="000000" w:themeColor="text1"/>
     </w:rPr>
   </w:style>
   <w:style w:type="character" w:customStyle="1" w:styleId="IntenseQuoteChar">
@@ -3639,14 +4767,10 @@
     <w:basedOn w:val="DefaultParagraphFont"/>
     <w:link w:val="IntenseQuote"/>
     <w:uiPriority w:val="30"/>
-    <w:rsid w:val="00565BF3"/>
+    <w:rsid w:val="00293105"/>
     <w:rPr>
-      <w:rFonts w:asciiTheme="majorHAnsi" w:eastAsiaTheme="majorEastAsia" w:hAnsiTheme="majorHAnsi" w:cstheme="majorBidi"/>
-      <w:i/>
-      <w:iCs/>
-      <w:color w:val="0989B1" w:themeColor="accent6"/>
-      <w:sz w:val="32"/>
-      <w:szCs w:val="32"/>
+      <w:color w:val="000000" w:themeColor="text1"/>
+      <w:shd w:val="clear" w:color="auto" w:fill="F2F2F2" w:themeFill="background1" w:themeFillShade="F2"/>
     </w:rPr>
   </w:style>
   <w:style w:type="character" w:styleId="SubtleEmphasis">
@@ -3654,10 +4778,11 @@
     <w:basedOn w:val="DefaultParagraphFont"/>
     <w:uiPriority w:val="19"/>
     <w:qFormat/>
-    <w:rsid w:val="00565BF3"/>
+    <w:rsid w:val="00293105"/>
     <w:rPr>
       <w:i/>
       <w:iCs/>
+      <w:color w:val="404040" w:themeColor="text1" w:themeTint="BF"/>
     </w:rPr>
   </w:style>
   <w:style w:type="character" w:styleId="IntenseEmphasis">
@@ -3665,12 +4790,13 @@
     <w:basedOn w:val="DefaultParagraphFont"/>
     <w:uiPriority w:val="21"/>
     <w:qFormat/>
-    <w:rsid w:val="00565BF3"/>
+    <w:rsid w:val="00293105"/>
     <w:rPr>
       <w:b/>
       <w:bCs/>
       <w:i/>
       <w:iCs/>
+      <w:caps/>
     </w:rPr>
   </w:style>
   <w:style w:type="character" w:styleId="SubtleReference">
@@ -3678,10 +4804,11 @@
     <w:basedOn w:val="DefaultParagraphFont"/>
     <w:uiPriority w:val="31"/>
     <w:qFormat/>
-    <w:rsid w:val="00565BF3"/>
+    <w:rsid w:val="00293105"/>
     <w:rPr>
       <w:smallCaps/>
-      <w:color w:val="595959" w:themeColor="text1" w:themeTint="A6"/>
+      <w:color w:val="404040" w:themeColor="text1" w:themeTint="BF"/>
+      <w:u w:val="single" w:color="7F7F7F" w:themeColor="text1" w:themeTint="80"/>
     </w:rPr>
   </w:style>
   <w:style w:type="character" w:styleId="IntenseReference">
@@ -3689,12 +4816,12 @@
     <w:basedOn w:val="DefaultParagraphFont"/>
     <w:uiPriority w:val="32"/>
     <w:qFormat/>
-    <w:rsid w:val="00565BF3"/>
+    <w:rsid w:val="00293105"/>
     <w:rPr>
       <w:b/>
       <w:bCs/>
       <w:smallCaps/>
-      <w:color w:val="0989B1" w:themeColor="accent6"/>
+      <w:u w:val="single"/>
     </w:rPr>
   </w:style>
   <w:style w:type="character" w:styleId="BookTitle">
@@ -3702,15 +4829,12 @@
     <w:basedOn w:val="DefaultParagraphFont"/>
     <w:uiPriority w:val="33"/>
     <w:qFormat/>
-    <w:rsid w:val="00565BF3"/>
+    <w:rsid w:val="00293105"/>
     <w:rPr>
-      <w:b/>
-      <w:bCs/>
-      <w:caps w:val="0"/>
+      <w:b w:val="0"/>
+      <w:bCs w:val="0"/>
       <w:smallCaps/>
-      <w:spacing w:val="7"/>
-      <w:sz w:val="21"/>
-      <w:szCs w:val="21"/>
+      <w:spacing w:val="5"/>
     </w:rPr>
   </w:style>
   <w:style w:type="paragraph" w:styleId="TOCHeading">
@@ -3720,7 +4844,7 @@
     <w:uiPriority w:val="39"/>
     <w:unhideWhenUsed/>
     <w:qFormat/>
-    <w:rsid w:val="00565BF3"/>
+    <w:rsid w:val="00293105"/>
     <w:pPr>
       <w:outlineLvl w:val="9"/>
     </w:pPr>
@@ -3778,6 +4902,31 @@
       <w:ind w:left="720"/>
       <w:contextualSpacing/>
     </w:pPr>
+  </w:style>
+  <w:style w:type="paragraph" w:customStyle="1" w:styleId="Code">
+    <w:name w:val="Code"/>
+    <w:basedOn w:val="Normal"/>
+    <w:link w:val="CodeChar"/>
+    <w:qFormat/>
+    <w:rsid w:val="00A0287C"/>
+    <w:pPr>
+      <w:spacing w:line="240" w:lineRule="auto"/>
+    </w:pPr>
+    <w:rPr>
+      <w:rFonts w:ascii="Consolas" w:hAnsi="Consolas" w:cs="Consolas"/>
+      <w:b/>
+      <w:shd w:val="clear" w:color="auto" w:fill="FFFFFF"/>
+    </w:rPr>
+  </w:style>
+  <w:style w:type="character" w:customStyle="1" w:styleId="CodeChar">
+    <w:name w:val="Code Char"/>
+    <w:basedOn w:val="DefaultParagraphFont"/>
+    <w:link w:val="Code"/>
+    <w:rsid w:val="00A0287C"/>
+    <w:rPr>
+      <w:rFonts w:ascii="Consolas" w:hAnsi="Consolas" w:cs="Consolas"/>
+      <w:b/>
+    </w:rPr>
   </w:style>
 </w:styles>
 </file>
@@ -4067,7 +5216,7 @@
 </file>
 
 <file path=customXml/itemProps2.xml><?xml version="1.0" encoding="utf-8"?>
-<ds:datastoreItem xmlns:ds="http://schemas.openxmlformats.org/officeDocument/2006/customXml" ds:itemID="{E0F78989-5725-4527-AE6E-FF3CAF6DFCCD}">
+<ds:datastoreItem xmlns:ds="http://schemas.openxmlformats.org/officeDocument/2006/customXml" ds:itemID="{D595460F-76C1-4998-A6B8-4F652F389076}">
   <ds:schemaRefs>
     <ds:schemaRef ds:uri="http://schemas.openxmlformats.org/officeDocument/2006/bibliography"/>
   </ds:schemaRefs>

</xml_diff>

<commit_message>
Finished Through Section 5.3
</commit_message>
<xml_diff>
--- a/GMU-Team 1-Requirements Documentation.docx
+++ b/GMU-Team 1-Requirements Documentation.docx
@@ -647,15 +647,7 @@
             <w:spacing w:line="240" w:lineRule="auto"/>
           </w:pPr>
           <w:r>
-            <w:t xml:space="preserve">Brannon </w:t>
-          </w:r>
-          <w:proofErr w:type="spellStart"/>
-          <w:r>
-            <w:t>Crymes</w:t>
-          </w:r>
-          <w:proofErr w:type="spellEnd"/>
-          <w:r>
-            <w:t xml:space="preserve"> - bwinter2@gmu.edu</w:t>
+            <w:t>Brannon Crymes - bwinter2@gmu.edu</w:t>
           </w:r>
         </w:p>
         <w:p>
@@ -673,21 +665,8 @@
           <w:pPr>
             <w:spacing w:line="240" w:lineRule="auto"/>
           </w:pPr>
-          <w:proofErr w:type="spellStart"/>
           <w:r>
-            <w:t>Sriram</w:t>
-          </w:r>
-          <w:proofErr w:type="spellEnd"/>
-          <w:r>
-            <w:t xml:space="preserve"> </w:t>
-          </w:r>
-          <w:proofErr w:type="spellStart"/>
-          <w:r>
-            <w:t>Rajaraman</w:t>
-          </w:r>
-          <w:proofErr w:type="spellEnd"/>
-          <w:r>
-            <w:t xml:space="preserve"> - s.rajaaraman89@gmail.com</w:t>
+            <w:t>Sriram Rajaraman - s.rajaaraman89@gmail.com</w:t>
           </w:r>
         </w:p>
         <w:p>
@@ -2449,15 +2428,7 @@
         <w:t>Also provided is an Ant build.xml file for Apache Ant build system. This system automatically builds all three jars as well as places the default batchfile.txt file in the main directory.</w:t>
       </w:r>
       <w:r>
-        <w:t xml:space="preserve"> It also builds the </w:t>
-      </w:r>
-      <w:proofErr w:type="spellStart"/>
-      <w:r>
-        <w:t>javadocs</w:t>
-      </w:r>
-      <w:proofErr w:type="spellEnd"/>
-      <w:r>
-        <w:t xml:space="preserve"> for the project and places it in the documentation directory.</w:t>
+        <w:t xml:space="preserve"> It also builds the javadocs for the project and places it in the documentation directory.</w:t>
       </w:r>
     </w:p>
     <w:p>
@@ -2479,15 +2450,7 @@
       </w:r>
       <w:proofErr w:type="gramEnd"/>
       <w:r>
-        <w:t xml:space="preserve"> -</w:t>
-      </w:r>
-      <w:proofErr w:type="spellStart"/>
-      <w:r>
-        <w:t>buildfile</w:t>
-      </w:r>
-      <w:proofErr w:type="spellEnd"/>
-      <w:r>
-        <w:t xml:space="preserve"> </w:t>
+        <w:t xml:space="preserve"> -buildfile </w:t>
       </w:r>
       <w:r>
         <w:t>build</w:t>
@@ -2523,15 +2486,7 @@
         <w:spacing w:line="480" w:lineRule="auto"/>
       </w:pPr>
       <w:r>
-        <w:t>Build /</w:t>
-      </w:r>
-      <w:proofErr w:type="spellStart"/>
-      <w:r>
-        <w:t>src</w:t>
-      </w:r>
-      <w:proofErr w:type="spellEnd"/>
-      <w:r>
-        <w:t xml:space="preserve"> into gmu_main.jar with com.idt.contest.college.winter2014.Main as the main class.</w:t>
+        <w:t>Build /src into gmu_main.jar with com.idt.contest.college.winter2014.Main as the main class.</w:t>
       </w:r>
     </w:p>
     <w:p>
@@ -2544,15 +2499,7 @@
         <w:spacing w:line="480" w:lineRule="auto"/>
       </w:pPr>
       <w:r>
-        <w:t>Build /</w:t>
-      </w:r>
-      <w:proofErr w:type="spellStart"/>
-      <w:r>
-        <w:t>src</w:t>
-      </w:r>
-      <w:proofErr w:type="spellEnd"/>
-      <w:r>
-        <w:t xml:space="preserve"> into gmu_logviewer.jar with edu.gmu.team1.idt2014.logviewer.LogViewer as the main class</w:t>
+        <w:t>Build /src into gmu_logviewer.jar with edu.gmu.team1.idt2014.logviewer.LogViewer as the main class</w:t>
       </w:r>
     </w:p>
     <w:p>
@@ -2591,23 +2538,7 @@
         <w:spacing w:line="480" w:lineRule="auto"/>
       </w:pPr>
       <w:r>
-        <w:t xml:space="preserve">Generates </w:t>
-      </w:r>
-      <w:proofErr w:type="spellStart"/>
-      <w:r>
-        <w:t>javadocs</w:t>
-      </w:r>
-      <w:proofErr w:type="spellEnd"/>
-      <w:r>
-        <w:t xml:space="preserve"> and places them into the documentation/</w:t>
-      </w:r>
-      <w:proofErr w:type="spellStart"/>
-      <w:r>
-        <w:t>javadoc</w:t>
-      </w:r>
-      <w:proofErr w:type="spellEnd"/>
-      <w:r>
-        <w:t xml:space="preserve"> folder.</w:t>
+        <w:t>Generates javadocs and places them into the documentation/javadoc folder.</w:t>
       </w:r>
     </w:p>
     <w:p>
@@ -2642,15 +2573,7 @@
         <w:t xml:space="preserve"> </w:t>
       </w:r>
       <w:r>
-        <w:t xml:space="preserve">For example, let us take the example function </w:t>
-      </w:r>
-      <w:proofErr w:type="spellStart"/>
-      <w:r>
-        <w:t>isGreaterThanTwo</w:t>
-      </w:r>
-      <w:proofErr w:type="spellEnd"/>
-      <w:r>
-        <w:t xml:space="preserve">. We can explain each test as a predicate. </w:t>
+        <w:t xml:space="preserve">For example, let us take the example function isGreaterThanTwo. We can explain each test as a predicate. </w:t>
       </w:r>
     </w:p>
     <w:p>
@@ -2735,119 +2658,92 @@
       <w:r>
         <w:t xml:space="preserve">By default, the system starts out enabled with the reporting system configured to output to a file called log.txt. It is very simple to enable or disable the API. Simply call </w:t>
       </w:r>
-      <w:proofErr w:type="spellStart"/>
       <w:proofErr w:type="gramStart"/>
       <w:r>
         <w:rPr>
           <w:rStyle w:val="CodeChar"/>
         </w:rPr>
-        <w:t>GMUT.disable</w:t>
-      </w:r>
-      <w:proofErr w:type="spellEnd"/>
+        <w:t>GMUT.disable(</w:t>
+      </w:r>
+      <w:proofErr w:type="gramEnd"/>
       <w:r>
         <w:rPr>
           <w:rStyle w:val="CodeChar"/>
         </w:rPr>
-        <w:t>(</w:t>
-      </w:r>
-      <w:proofErr w:type="gramEnd"/>
+        <w:t>)</w:t>
+      </w:r>
+      <w:r>
+        <w:t xml:space="preserve"> to disable the testing system. The output location can be configured by using </w:t>
+      </w:r>
       <w:r>
         <w:rPr>
           <w:rStyle w:val="CodeChar"/>
         </w:rPr>
-        <w:t>)</w:t>
-      </w:r>
-      <w:r>
-        <w:t xml:space="preserve"> to disable the testing system. The output location can be configured by using </w:t>
-      </w:r>
-      <w:proofErr w:type="spellStart"/>
+        <w:t>GMUT.setReport</w:t>
+      </w:r>
       <w:r>
         <w:rPr>
           <w:rStyle w:val="CodeChar"/>
         </w:rPr>
-        <w:t>GMUT.setReport</w:t>
+        <w:t>Writer</w:t>
+      </w:r>
+      <w:r>
+        <w:t xml:space="preserve"> where you may pass in a </w:t>
+      </w:r>
+      <w:r>
+        <w:t>new ReportWriter. Further details on ReportWriter</w:t>
+      </w:r>
+      <w:r>
+        <w:t xml:space="preserve"> usage is in section 4.3.</w:t>
+      </w:r>
+    </w:p>
+    <w:p>
+      <w:pPr>
+        <w:pStyle w:val="Heading2"/>
+        <w:spacing w:line="480" w:lineRule="auto"/>
+      </w:pPr>
+      <w:bookmarkStart w:id="5" w:name="_Toc377500117"/>
+      <w:r>
+        <w:t xml:space="preserve">Standard </w:t>
+      </w:r>
+      <w:r>
+        <w:t>Testing API</w:t>
+      </w:r>
+      <w:bookmarkEnd w:id="5"/>
+    </w:p>
+    <w:p>
+      <w:pPr>
+        <w:spacing w:line="480" w:lineRule="auto"/>
+        <w:ind w:firstLine="576"/>
+      </w:pPr>
+      <w:r>
+        <w:t xml:space="preserve">When looking at the problem statement, we split our solution into two key sections. Declaring the test cases, and actually performing the tests. These requirements, along with emphasis on API simplicity lead to the usage pattern described here. The standard testing API has a single point of access. “edu.gmu.team1.idt2014.GMUT”. GMUT is a thread safe singleton and should be accessed statically. GMUT has two key functions, </w:t>
       </w:r>
       <w:r>
         <w:rPr>
           <w:rStyle w:val="CodeChar"/>
         </w:rPr>
-        <w:t>Writer</w:t>
-      </w:r>
-      <w:proofErr w:type="spellEnd"/>
-      <w:r>
-        <w:t xml:space="preserve"> where you may pass in a </w:t>
-      </w:r>
-      <w:r>
-        <w:t xml:space="preserve">new </w:t>
-      </w:r>
-      <w:proofErr w:type="spellStart"/>
-      <w:r>
-        <w:t>ReportWriter</w:t>
-      </w:r>
-      <w:proofErr w:type="spellEnd"/>
-      <w:r>
-        <w:t xml:space="preserve">. Further details on </w:t>
-      </w:r>
-      <w:proofErr w:type="spellStart"/>
-      <w:r>
-        <w:t>ReportWriter</w:t>
-      </w:r>
-      <w:proofErr w:type="spellEnd"/>
-      <w:r>
-        <w:t xml:space="preserve"> usage is in section 4.3.</w:t>
-      </w:r>
-    </w:p>
-    <w:p>
-      <w:pPr>
-        <w:pStyle w:val="Heading2"/>
-        <w:spacing w:line="480" w:lineRule="auto"/>
-      </w:pPr>
-      <w:bookmarkStart w:id="5" w:name="_Toc377500117"/>
-      <w:r>
-        <w:t xml:space="preserve">Standard </w:t>
-      </w:r>
-      <w:r>
-        <w:t>Testing API</w:t>
-      </w:r>
-      <w:bookmarkEnd w:id="5"/>
-    </w:p>
-    <w:p>
-      <w:pPr>
-        <w:spacing w:line="480" w:lineRule="auto"/>
-        <w:ind w:firstLine="576"/>
-      </w:pPr>
-      <w:r>
-        <w:t xml:space="preserve">When looking at the problem statement, we split our solution into two key sections. Declaring the test cases, and actually performing the tests. These requirements, along with emphasis on API simplicity lead to the usage pattern described here. The standard testing API has a single point of access. “edu.gmu.team1.idt2014.GMUT”. GMUT is a thread safe singleton and should be accessed statically. GMUT has two key functions, </w:t>
-      </w:r>
-      <w:proofErr w:type="spellStart"/>
+        <w:t>addTest</w:t>
+      </w:r>
+      <w:r>
+        <w:t xml:space="preserve"> and </w:t>
+      </w:r>
       <w:r>
         <w:rPr>
           <w:rStyle w:val="CodeChar"/>
         </w:rPr>
+        <w:t>test</w:t>
+      </w:r>
+      <w:r>
+        <w:t xml:space="preserve">.  </w:t>
+      </w:r>
+      <w:proofErr w:type="gramStart"/>
+      <w:r>
+        <w:rPr>
+          <w:rStyle w:val="CodeChar"/>
+        </w:rPr>
         <w:t>addTest</w:t>
       </w:r>
-      <w:proofErr w:type="spellEnd"/>
-      <w:r>
-        <w:t xml:space="preserve"> and </w:t>
-      </w:r>
-      <w:r>
-        <w:rPr>
-          <w:rStyle w:val="CodeChar"/>
-        </w:rPr>
-        <w:t>test</w:t>
-      </w:r>
-      <w:r>
-        <w:t xml:space="preserve">.  </w:t>
-      </w:r>
-      <w:proofErr w:type="spellStart"/>
-      <w:proofErr w:type="gramStart"/>
-      <w:r>
-        <w:rPr>
-          <w:rStyle w:val="CodeChar"/>
-        </w:rPr>
-        <w:t>addTest</w:t>
-      </w:r>
-      <w:proofErr w:type="spellEnd"/>
       <w:proofErr w:type="gramEnd"/>
       <w:r>
         <w:rPr>
@@ -2885,149 +2781,19 @@
         <w:t>performs the actual testing.</w:t>
       </w:r>
       <w:r>
-        <w:t xml:space="preserve"> </w:t>
-      </w:r>
-      <w:r>
-        <w:t>To best understand how the system works,</w:t>
-      </w:r>
-      <w:r>
-        <w:t xml:space="preserve"> let us first take a look at the test function (the one that actually logs the test results). </w:t>
-      </w:r>
-      <w:proofErr w:type="spellStart"/>
-      <w:r>
-        <w:t>II</w:t>
-      </w:r>
-      <w:r>
-        <w:t>t</w:t>
-      </w:r>
-      <w:proofErr w:type="spellEnd"/>
-      <w:r>
-        <w:t xml:space="preserve"> is necessary to get under the hood of the test meth</w:t>
-      </w:r>
-      <w:r>
-        <w:t xml:space="preserve">od and see the underlying logic. </w:t>
-      </w:r>
-    </w:p>
-    <w:p>
-      <w:pPr>
-        <w:pStyle w:val="ListParagraph"/>
-        <w:numPr>
-          <w:ilvl w:val="0"/>
-          <w:numId w:val="15"/>
-        </w:numPr>
+        <w:t xml:space="preserve"> To best understand how the system works</w:t>
+      </w:r>
+      <w:r>
+        <w:t xml:space="preserve"> see section 5.3 as it describes in detail what happens when GMUT.test is called.</w:t>
+      </w:r>
+    </w:p>
+    <w:p>
+      <w:pPr>
         <w:spacing w:line="480" w:lineRule="auto"/>
       </w:pPr>
       <w:r>
         <w:lastRenderedPageBreak/>
-        <w:t>Check if testing is enabled, if not exit test method.</w:t>
-      </w:r>
-    </w:p>
-    <w:p>
-      <w:pPr>
-        <w:pStyle w:val="ListParagraph"/>
-        <w:numPr>
-          <w:ilvl w:val="0"/>
-          <w:numId w:val="15"/>
-        </w:numPr>
-        <w:spacing w:line="480" w:lineRule="auto"/>
-      </w:pPr>
-      <w:r>
-        <w:t>Check if test cases exist for a given method. If they don’t, exit test method.</w:t>
-      </w:r>
-    </w:p>
-    <w:p>
-      <w:pPr>
-        <w:pStyle w:val="ListParagraph"/>
-        <w:numPr>
-          <w:ilvl w:val="0"/>
-          <w:numId w:val="15"/>
-        </w:numPr>
-        <w:spacing w:line="480" w:lineRule="auto"/>
-      </w:pPr>
-      <w:r>
-        <w:t>Get the test cases (list of predicate to predicate mappings)</w:t>
-      </w:r>
-    </w:p>
-    <w:p>
-      <w:pPr>
-        <w:pStyle w:val="ListParagraph"/>
-        <w:numPr>
-          <w:ilvl w:val="0"/>
-          <w:numId w:val="15"/>
-        </w:numPr>
-        <w:spacing w:line="480" w:lineRule="auto"/>
-      </w:pPr>
-      <w:r>
-        <w:t>For each test in the test cases</w:t>
-      </w:r>
-    </w:p>
-    <w:p>
-      <w:pPr>
-        <w:pStyle w:val="ListParagraph"/>
-        <w:numPr>
-          <w:ilvl w:val="1"/>
-          <w:numId w:val="15"/>
-        </w:numPr>
-        <w:spacing w:line="480" w:lineRule="auto"/>
-      </w:pPr>
-      <w:r>
-        <w:t>Evaluate the first predicate with the input of the function (</w:t>
-      </w:r>
-      <w:proofErr w:type="spellStart"/>
-      <w:r>
-        <w:t>e.g</w:t>
-      </w:r>
-      <w:proofErr w:type="spellEnd"/>
-      <w:r>
-        <w:t xml:space="preserve"> if input = 10)</w:t>
-      </w:r>
-    </w:p>
-    <w:p>
-      <w:pPr>
-        <w:pStyle w:val="ListParagraph"/>
-        <w:numPr>
-          <w:ilvl w:val="2"/>
-          <w:numId w:val="15"/>
-        </w:numPr>
-        <w:spacing w:line="480" w:lineRule="auto"/>
-      </w:pPr>
-      <w:r>
-        <w:t>Evaluate the output with the second predicate (output = true)</w:t>
-      </w:r>
-    </w:p>
-    <w:p>
-      <w:pPr>
-        <w:pStyle w:val="ListParagraph"/>
-        <w:numPr>
-          <w:ilvl w:val="2"/>
-          <w:numId w:val="15"/>
-        </w:numPr>
-        <w:spacing w:line="480" w:lineRule="auto"/>
-      </w:pPr>
-      <w:r>
-        <w:t>Log the value of the second predicate (true = passed test, false = failed test)</w:t>
-      </w:r>
-    </w:p>
-    <w:p>
-      <w:pPr>
-        <w:spacing w:line="480" w:lineRule="auto"/>
-        <w:ind w:firstLine="720"/>
-      </w:pPr>
-    </w:p>
-    <w:p>
-      <w:pPr>
-        <w:spacing w:line="480" w:lineRule="auto"/>
-      </w:pPr>
-      <w:r>
-        <w:t>Let us take a look at the example function (</w:t>
-      </w:r>
-      <w:proofErr w:type="spellStart"/>
-      <w:r>
-        <w:t>isEven</w:t>
-      </w:r>
-      <w:proofErr w:type="spellEnd"/>
-      <w:r>
-        <w:t>) which takes an integer and returns true if the number is ev</w:t>
+        <w:t>Let us take a look at the example function (isEven) which takes an integer and returns true if the number is ev</w:t>
       </w:r>
       <w:r>
         <w:t>en, false if the number is odd).</w:t>
@@ -3063,7 +2829,7 @@
           <v:shape id="_x0000_i1025" type="#_x0000_t75" style="width:468pt;height:163.95pt" o:ole="">
             <v:imagedata r:id="rId7" o:title=""/>
           </v:shape>
-          <o:OLEObject Type="Embed" ProgID="Word.OpenDocumentText.12" ShapeID="_x0000_i1025" DrawAspect="Content" ObjectID="_1451245709" r:id="rId8"/>
+          <o:OLEObject Type="Embed" ProgID="Word.OpenDocumentText.12" ShapeID="_x0000_i1025" DrawAspect="Content" ObjectID="_1451298723" r:id="rId8"/>
         </w:object>
       </w:r>
     </w:p>
@@ -3104,32 +2870,14 @@
         <w:spacing w:line="480" w:lineRule="auto"/>
         <w:ind w:firstLine="576"/>
       </w:pPr>
-      <w:proofErr w:type="spellStart"/>
       <w:r>
         <w:rPr>
           <w:rStyle w:val="CodeChar"/>
         </w:rPr>
         <w:t>GMUT.addTest</w:t>
       </w:r>
-      <w:proofErr w:type="spellEnd"/>
-      <w:r>
-        <w:t xml:space="preserve"> returns an instance of </w:t>
-      </w:r>
-      <w:proofErr w:type="spellStart"/>
-      <w:r>
-        <w:t>ITestBuilder</w:t>
-      </w:r>
-      <w:proofErr w:type="spellEnd"/>
-      <w:r>
-        <w:t xml:space="preserve">. </w:t>
-      </w:r>
-      <w:proofErr w:type="spellStart"/>
-      <w:r>
-        <w:t>ITestBuilder</w:t>
-      </w:r>
-      <w:proofErr w:type="spellEnd"/>
-      <w:r>
-        <w:t xml:space="preserve"> is a system that follows the factory pattern and sequentially builds up a test case until line 6 where it builds the tests and inserts it into the main GMUT system.</w:t>
+      <w:r>
+        <w:t xml:space="preserve"> returns an instance of ITestBuilder. ITestBuilder is a system that follows the factory pattern and sequentially builds up a test case until line 6 where it builds the tests and inserts it into the main GMUT system.</w:t>
       </w:r>
       <w:r>
         <w:t xml:space="preserve"> There are two variants of the test creation method. </w:t>
@@ -3147,19 +2895,43 @@
         <w:rPr>
           <w:rStyle w:val="CodeChar"/>
         </w:rPr>
-        <w:t>.</w:t>
-      </w:r>
-      <w:proofErr w:type="spellStart"/>
+        <w:t>.testNote</w:t>
+      </w:r>
+      <w:r>
+        <w:t xml:space="preserve"> does the same except it has the added functionality of marking a note next to each test. </w:t>
+      </w:r>
+    </w:p>
+    <w:p>
+      <w:pPr>
+        <w:spacing w:line="480" w:lineRule="auto"/>
+        <w:ind w:firstLine="576"/>
+      </w:pPr>
+      <w:r>
+        <w:t xml:space="preserve">Actually running the tests is as simple as calling </w:t>
+      </w:r>
       <w:r>
         <w:rPr>
           <w:rStyle w:val="CodeChar"/>
         </w:rPr>
-        <w:t>testNote</w:t>
-      </w:r>
-      <w:proofErr w:type="spellEnd"/>
-      <w:r>
-        <w:t xml:space="preserve"> does the same except it has the added functionality of marking a note next to each test. </w:t>
-      </w:r>
+        <w:t>GMUT.test</w:t>
+      </w:r>
+      <w:r>
+        <w:t xml:space="preserve"> with the arguments in the order, output, branch, inputs. The test method supports variable length arguments so one may simply list all of the inputs to the method being tested.</w:t>
+      </w:r>
+      <w:r>
+        <w:t xml:space="preserve"> Thus, usage of the API is very simple, in the beginning of the function, create the test cases </w:t>
+      </w:r>
+    </w:p>
+    <w:p>
+      <w:pPr>
+        <w:pStyle w:val="Heading2"/>
+        <w:spacing w:line="480" w:lineRule="auto"/>
+      </w:pPr>
+      <w:bookmarkStart w:id="7" w:name="_Toc377500118"/>
+      <w:r>
+        <w:t>Report Writers</w:t>
+      </w:r>
+      <w:bookmarkEnd w:id="7"/>
     </w:p>
     <w:p>
       <w:pPr>
@@ -3167,134 +2939,29 @@
         <w:ind w:firstLine="576"/>
       </w:pPr>
       <w:r>
+        <w:t xml:space="preserve">ReportWriters are pluggable classes that can be set in GMUT that allow </w:t>
+      </w:r>
+      <w:r>
+        <w:t xml:space="preserve">for results of tests to be logged. The Library comes with three ReportWriters already implemented. These are FileReportWriter, ConsoleReportWriter, and StringReportWriter. By default these </w:t>
+      </w:r>
+      <w:r>
+        <w:t>ReportWriters</w:t>
+      </w:r>
+      <w:r>
+        <w:t xml:space="preserve"> follow the report format expected by logviewer however it is trivial for a developer to subclass AbstractReportWriter and have it write the files in a new format. FileReportWriter is t</w:t>
+      </w:r>
+      <w:r>
+        <w:t xml:space="preserve">he default ReportWriter for </w:t>
+      </w:r>
+      <w:r>
+        <w:t xml:space="preserve">and has a variable FILENAME which is (by default) set to “log.txt”. By changing this variable, a </w:t>
+      </w:r>
+      <w:r>
         <w:lastRenderedPageBreak/>
-        <w:t xml:space="preserve">Actually running the tests is as simple as calling </w:t>
-      </w:r>
-      <w:proofErr w:type="spellStart"/>
-      <w:r>
-        <w:rPr>
-          <w:rStyle w:val="CodeChar"/>
-        </w:rPr>
-        <w:t>GMUT.test</w:t>
-      </w:r>
-      <w:proofErr w:type="spellEnd"/>
-      <w:r>
-        <w:t xml:space="preserve"> with the arguments in the order, output, branch, inputs. The test method supports variable length arguments so one may simply list all of the inputs to the method being tested.</w:t>
-      </w:r>
-      <w:r>
-        <w:t xml:space="preserve"> Thus, usage of the API is very simple, in the beginning of the function, create the test cases </w:t>
-      </w:r>
-    </w:p>
-    <w:p>
-      <w:pPr>
-        <w:pStyle w:val="Heading2"/>
-        <w:spacing w:line="480" w:lineRule="auto"/>
-      </w:pPr>
-      <w:bookmarkStart w:id="7" w:name="_Toc377500118"/>
-      <w:r>
-        <w:t>Report Writers</w:t>
-      </w:r>
-      <w:bookmarkEnd w:id="7"/>
-    </w:p>
-    <w:p>
-      <w:pPr>
-        <w:spacing w:line="480" w:lineRule="auto"/>
-        <w:ind w:firstLine="576"/>
-      </w:pPr>
-      <w:r>
-        <w:t xml:space="preserve">ReportWriters are pluggable classes that can be set in GMUT that allow </w:t>
-      </w:r>
-      <w:r>
-        <w:t xml:space="preserve">for results of tests to be logged. The Library comes with three ReportWriters already implemented. These are </w:t>
-      </w:r>
-      <w:proofErr w:type="spellStart"/>
-      <w:r>
-        <w:t>FileReportWriter</w:t>
-      </w:r>
-      <w:proofErr w:type="spellEnd"/>
-      <w:r>
-        <w:t xml:space="preserve">, </w:t>
-      </w:r>
-      <w:proofErr w:type="spellStart"/>
-      <w:r>
-        <w:t>ConsoleReportWriter</w:t>
-      </w:r>
-      <w:proofErr w:type="spellEnd"/>
-      <w:r>
-        <w:t xml:space="preserve">, and </w:t>
-      </w:r>
-      <w:proofErr w:type="spellStart"/>
-      <w:r>
-        <w:t>StringReportWriter</w:t>
-      </w:r>
-      <w:proofErr w:type="spellEnd"/>
-      <w:r>
-        <w:t xml:space="preserve">. By default these </w:t>
-      </w:r>
-      <w:proofErr w:type="spellStart"/>
-      <w:r>
-        <w:t>reportwriters</w:t>
-      </w:r>
-      <w:proofErr w:type="spellEnd"/>
-      <w:r>
-        <w:t xml:space="preserve"> follow the report format expected by logviewer however it is trivial for a developer to subclass </w:t>
-      </w:r>
-      <w:proofErr w:type="spellStart"/>
-      <w:r>
-        <w:t>AbstractReportWriter</w:t>
-      </w:r>
-      <w:proofErr w:type="spellEnd"/>
-      <w:r>
-        <w:t xml:space="preserve"> and have it write the files in a new format. </w:t>
-      </w:r>
-      <w:proofErr w:type="spellStart"/>
-      <w:r>
-        <w:t>FileReportWriter</w:t>
-      </w:r>
-      <w:proofErr w:type="spellEnd"/>
-      <w:r>
-        <w:t xml:space="preserve"> is t</w:t>
-      </w:r>
-      <w:r>
-        <w:t xml:space="preserve">he default </w:t>
-      </w:r>
-      <w:proofErr w:type="spellStart"/>
-      <w:r>
-        <w:t>ReportWriter</w:t>
-      </w:r>
-      <w:proofErr w:type="spellEnd"/>
-      <w:r>
-        <w:t xml:space="preserve"> for </w:t>
-      </w:r>
-      <w:r>
-        <w:t xml:space="preserve">and has a variable FILENAME which is (by default) set to “log.txt”. By changing this variable, a developer may easily </w:t>
-      </w:r>
-      <w:r>
-        <w:t xml:space="preserve">change the location of the file. As expected </w:t>
-      </w:r>
-      <w:proofErr w:type="spellStart"/>
-      <w:r>
-        <w:t>ConsoleReportWriter</w:t>
-      </w:r>
-      <w:proofErr w:type="spellEnd"/>
-      <w:r>
-        <w:t xml:space="preserve"> writes the results of the tests to </w:t>
-      </w:r>
-      <w:proofErr w:type="spellStart"/>
-      <w:r>
-        <w:t>System.out</w:t>
-      </w:r>
-      <w:proofErr w:type="spellEnd"/>
-      <w:r>
-        <w:t xml:space="preserve">. </w:t>
-      </w:r>
-      <w:proofErr w:type="spellStart"/>
-      <w:r>
-        <w:t>StringReportWriter</w:t>
-      </w:r>
-      <w:proofErr w:type="spellEnd"/>
-      <w:r>
-        <w:t xml:space="preserve"> logs the results of tests to a public variable report. </w:t>
+        <w:t xml:space="preserve">developer may easily </w:t>
+      </w:r>
+      <w:r>
+        <w:t xml:space="preserve">change the location of the file. As expected ConsoleReportWriter writes the results of the tests to System.out. StringReportWriter logs the results of tests to a public variable report. </w:t>
       </w:r>
       <w:r>
         <w:t xml:space="preserve"> </w:t>
@@ -3454,23 +3121,7 @@
         <w:t>n}”.</w:t>
       </w:r>
       <w:r>
-        <w:t xml:space="preserve"> A line starting with tilde (~) is a comment line and is not parsed for </w:t>
-      </w:r>
-      <w:proofErr w:type="spellStart"/>
-      <w:r>
-        <w:t>ReportWriter</w:t>
-      </w:r>
-      <w:proofErr w:type="spellEnd"/>
-      <w:r>
-        <w:t xml:space="preserve">. A line starting with tilde + exclamation mark (~!) is for custom testers (especially </w:t>
-      </w:r>
-      <w:proofErr w:type="spellStart"/>
-      <w:r>
-        <w:t>ThreadTester</w:t>
-      </w:r>
-      <w:proofErr w:type="spellEnd"/>
-      <w:r>
-        <w:t>).</w:t>
+        <w:t xml:space="preserve"> A line starting with tilde (~) is a comment line and is not parsed for ReportWriter. A line starting with tilde + exclamation mark (~!) is for custom testers (especially ThreadTester).</w:t>
       </w:r>
       <w:r>
         <w:t xml:space="preserve"> </w:t>
@@ -3529,56 +3180,732 @@
         <w:pStyle w:val="Heading2"/>
         <w:spacing w:line="480" w:lineRule="auto"/>
       </w:pPr>
-      <w:bookmarkStart w:id="11" w:name="_Toc377500122"/>
-      <w:r>
-        <w:t>GMUT</w:t>
-      </w:r>
-      <w:bookmarkEnd w:id="11"/>
+      <w:r>
+        <w:t>Overview</w:t>
+      </w:r>
+    </w:p>
+    <w:p>
+      <w:pPr>
+        <w:spacing w:line="480" w:lineRule="auto"/>
+        <w:ind w:firstLine="432"/>
+      </w:pPr>
+      <w:r>
+        <w:t>When designing this architecture we focused on the five key evaluation points (performance, correctness, maintainability, usability, and elegance). We focused on the making the API as lightweight as possible and easily extensible. As a result, we split the problem into three key sections.</w:t>
+      </w:r>
+    </w:p>
+    <w:p>
+      <w:pPr>
+        <w:pStyle w:val="ListParagraph"/>
+        <w:numPr>
+          <w:ilvl w:val="0"/>
+          <w:numId w:val="18"/>
+        </w:numPr>
+        <w:spacing w:line="480" w:lineRule="auto"/>
+      </w:pPr>
+      <w:r>
+        <w:t>Defining Test Cases</w:t>
+      </w:r>
+    </w:p>
+    <w:p>
+      <w:pPr>
+        <w:pStyle w:val="ListParagraph"/>
+        <w:numPr>
+          <w:ilvl w:val="0"/>
+          <w:numId w:val="18"/>
+        </w:numPr>
+        <w:spacing w:line="480" w:lineRule="auto"/>
+      </w:pPr>
+      <w:r>
+        <w:t>Performing the Tests</w:t>
+      </w:r>
+    </w:p>
+    <w:p>
+      <w:pPr>
+        <w:pStyle w:val="ListParagraph"/>
+        <w:numPr>
+          <w:ilvl w:val="0"/>
+          <w:numId w:val="18"/>
+        </w:numPr>
+        <w:spacing w:line="480" w:lineRule="auto"/>
+      </w:pPr>
+      <w:r>
+        <w:t>Logging the Results</w:t>
+      </w:r>
+    </w:p>
+    <w:p>
+      <w:pPr>
+        <w:spacing w:line="480" w:lineRule="auto"/>
+        <w:ind w:firstLine="360"/>
+      </w:pPr>
+      <w:r>
+        <w:t>We realized that decoupling these components would drastically increase maintainability and extensibility. For example, it is simple in our system to change the logging of the results by extending AbstractReportWriter and passing into GMUT.</w:t>
+      </w:r>
+      <w:r>
+        <w:t xml:space="preserve"> As a result, when discussing the architecture, it is necessary to look at these three sections individually and then see how they interact.</w:t>
+      </w:r>
+      <w:r>
+        <w:rPr>
+          <w:noProof/>
+        </w:rPr>
+        <w:drawing>
+          <wp:inline distT="0" distB="0" distL="0" distR="0">
+            <wp:extent cx="6858000" cy="4286250"/>
+            <wp:effectExtent l="0" t="0" r="0" b="0"/>
+            <wp:docPr id="3" name="Picture 3"/>
+            <wp:cNvGraphicFramePr>
+              <a:graphicFrameLocks xmlns:a="http://schemas.openxmlformats.org/drawingml/2006/main" noChangeAspect="1"/>
+            </wp:cNvGraphicFramePr>
+            <a:graphic xmlns:a="http://schemas.openxmlformats.org/drawingml/2006/main">
+              <a:graphicData uri="http://schemas.openxmlformats.org/drawingml/2006/picture">
+                <pic:pic xmlns:pic="http://schemas.openxmlformats.org/drawingml/2006/picture">
+                  <pic:nvPicPr>
+                    <pic:cNvPr id="3" name="544D55A.tmp"/>
+                    <pic:cNvPicPr/>
+                  </pic:nvPicPr>
+                  <pic:blipFill>
+                    <a:blip r:embed="rId9">
+                      <a:extLst>
+                        <a:ext uri="{28A0092B-C50C-407E-A947-70E740481C1C}">
+                          <a14:useLocalDpi xmlns:a14="http://schemas.microsoft.com/office/drawing/2010/main" val="0"/>
+                        </a:ext>
+                      </a:extLst>
+                    </a:blip>
+                    <a:stretch>
+                      <a:fillRect/>
+                    </a:stretch>
+                  </pic:blipFill>
+                  <pic:spPr>
+                    <a:xfrm>
+                      <a:off x="0" y="0"/>
+                      <a:ext cx="6858000" cy="4286250"/>
+                    </a:xfrm>
+                    <a:prstGeom prst="rect">
+                      <a:avLst/>
+                    </a:prstGeom>
+                  </pic:spPr>
+                </pic:pic>
+              </a:graphicData>
+            </a:graphic>
+          </wp:inline>
+        </w:drawing>
+      </w:r>
     </w:p>
     <w:p>
       <w:pPr>
         <w:pStyle w:val="Heading2"/>
         <w:spacing w:line="480" w:lineRule="auto"/>
       </w:pPr>
-      <w:bookmarkStart w:id="12" w:name="_Toc377500123"/>
-      <w:r>
-        <w:t>Test Builder</w:t>
-      </w:r>
+      <w:r>
+        <w:lastRenderedPageBreak/>
+        <w:t>Defining Test Cases</w:t>
+      </w:r>
+    </w:p>
+    <w:bookmarkStart w:id="11" w:name="_MON_1451293843"/>
+    <w:bookmarkEnd w:id="11"/>
+    <w:p>
+      <w:r>
+        <w:object w:dxaOrig="9360" w:dyaOrig="937">
+          <v:shape id="_x0000_i1026" type="#_x0000_t75" style="width:468pt;height:46.85pt" o:ole="">
+            <v:imagedata r:id="rId10" o:title=""/>
+          </v:shape>
+          <o:OLEObject Type="Embed" ProgID="Word.OpenDocumentText.12" ShapeID="_x0000_i1026" DrawAspect="Content" ObjectID="_1451298724" r:id="rId11"/>
+        </w:object>
+      </w:r>
+      <w:r>
+        <w:rPr>
+          <w:noProof/>
+        </w:rPr>
+        <w:t xml:space="preserve"> </w:t>
+      </w:r>
+      <w:r>
+        <w:rPr>
+          <w:noProof/>
+        </w:rPr>
+        <w:drawing>
+          <wp:inline distT="0" distB="0" distL="0" distR="0" wp14:anchorId="48CEB69A" wp14:editId="3D3FFB87">
+            <wp:extent cx="5925377" cy="3181794"/>
+            <wp:effectExtent l="0" t="0" r="0" b="0"/>
+            <wp:docPr id="1" name="Picture 1"/>
+            <wp:cNvGraphicFramePr>
+              <a:graphicFrameLocks xmlns:a="http://schemas.openxmlformats.org/drawingml/2006/main" noChangeAspect="1"/>
+            </wp:cNvGraphicFramePr>
+            <a:graphic xmlns:a="http://schemas.openxmlformats.org/drawingml/2006/main">
+              <a:graphicData uri="http://schemas.openxmlformats.org/drawingml/2006/picture">
+                <pic:pic xmlns:pic="http://schemas.openxmlformats.org/drawingml/2006/picture">
+                  <pic:nvPicPr>
+                    <pic:cNvPr id="1" name="5448FA3.tmp"/>
+                    <pic:cNvPicPr/>
+                  </pic:nvPicPr>
+                  <pic:blipFill>
+                    <a:blip r:embed="rId12">
+                      <a:extLst>
+                        <a:ext uri="{28A0092B-C50C-407E-A947-70E740481C1C}">
+                          <a14:useLocalDpi xmlns:a14="http://schemas.microsoft.com/office/drawing/2010/main" val="0"/>
+                        </a:ext>
+                      </a:extLst>
+                    </a:blip>
+                    <a:stretch>
+                      <a:fillRect/>
+                    </a:stretch>
+                  </pic:blipFill>
+                  <pic:spPr>
+                    <a:xfrm>
+                      <a:off x="0" y="0"/>
+                      <a:ext cx="5925377" cy="3181794"/>
+                    </a:xfrm>
+                    <a:prstGeom prst="rect">
+                      <a:avLst/>
+                    </a:prstGeom>
+                  </pic:spPr>
+                </pic:pic>
+              </a:graphicData>
+            </a:graphic>
+          </wp:inline>
+        </w:drawing>
+      </w:r>
+    </w:p>
+    <w:p>
+      <w:pPr>
+        <w:spacing w:line="480" w:lineRule="auto"/>
+        <w:ind w:firstLine="576"/>
+        <w:rPr>
+          <w:rFonts w:cs="Consolas"/>
+        </w:rPr>
+      </w:pPr>
+      <w:r>
+        <w:t>In this library, a test is the mapping between a predicate for input and a predicate for output.</w:t>
+      </w:r>
+      <w:r>
+        <w:t xml:space="preserve"> A predicate is an Interface with a single method (evaluate) which takes a number of arguments and returns a Boolean value. One of our concerns was future proofing the library so the Interface follows the SAM (Single Abstract Method) property. If this library is used in Java, 8</w:t>
+      </w:r>
+      <w:r>
+        <w:rPr>
+          <w:rFonts w:cs="Consolas"/>
+        </w:rPr>
+        <w:t xml:space="preserve"> </w:t>
+      </w:r>
+      <w:r>
+        <w:rPr>
+          <w:rFonts w:cs="Consolas"/>
+        </w:rPr>
+        <w:t>to use Java 8 style Lambda functions in creating Predicates</w:t>
+      </w:r>
+      <w:r>
+        <w:t xml:space="preserve">, simply uncomment line 11 in </w:t>
+      </w:r>
+      <w:r>
+        <w:rPr>
+          <w:rFonts w:ascii="Consolas" w:hAnsi="Consolas" w:cs="Consolas"/>
+        </w:rPr>
+        <w:t>/src/edu/gmu/team1/idt2014/predicates/Predicate.java</w:t>
+      </w:r>
+      <w:r>
+        <w:rPr>
+          <w:rFonts w:cs="Consolas"/>
+        </w:rPr>
+        <w:t>.</w:t>
+      </w:r>
+      <w:r>
+        <w:rPr>
+          <w:rFonts w:cs="Consolas"/>
+        </w:rPr>
+        <w:t xml:space="preserve"> In addition the library comes with many predicates predefined and available for use. The most used among these are Equals, MultiEquals, and ArrayEquals. Equals checks for equality of two objects (input == 10). MultiEquals checks for multiple objects being equal to each other (10, “hello” == 10, “hello”).  ArrayEquals checks that two arrays are equal ([1</w:t>
+      </w:r>
+      <w:r>
+        <w:rPr>
+          <w:rFonts w:cs="Consolas"/>
+        </w:rPr>
+        <w:t xml:space="preserve">, 2, </w:t>
+      </w:r>
+      <w:proofErr w:type="gramStart"/>
+      <w:r>
+        <w:rPr>
+          <w:rFonts w:cs="Consolas"/>
+        </w:rPr>
+        <w:t>3</w:t>
+      </w:r>
+      <w:proofErr w:type="gramEnd"/>
+      <w:r>
+        <w:rPr>
+          <w:rFonts w:cs="Consolas"/>
+        </w:rPr>
+        <w:t>] == [1,</w:t>
+      </w:r>
+      <w:r>
+        <w:rPr>
+          <w:rFonts w:cs="Consolas"/>
+        </w:rPr>
+        <w:t xml:space="preserve"> </w:t>
+      </w:r>
+      <w:r>
+        <w:rPr>
+          <w:rFonts w:cs="Consolas"/>
+        </w:rPr>
+        <w:t>2,</w:t>
+      </w:r>
+      <w:r>
+        <w:rPr>
+          <w:rFonts w:cs="Consolas"/>
+        </w:rPr>
+        <w:t xml:space="preserve"> </w:t>
+      </w:r>
+      <w:r>
+        <w:rPr>
+          <w:rFonts w:cs="Consolas"/>
+        </w:rPr>
+        <w:t xml:space="preserve">3]). </w:t>
+      </w:r>
+    </w:p>
+    <w:p>
+      <w:pPr>
+        <w:spacing w:line="480" w:lineRule="auto"/>
+        <w:ind w:firstLine="576"/>
+        <w:rPr>
+          <w:rFonts w:cs="Consolas"/>
+        </w:rPr>
+      </w:pPr>
+      <w:r>
+        <w:rPr>
+          <w:rFonts w:cs="Consolas"/>
+        </w:rPr>
+        <w:t xml:space="preserve">After defining predicates, it is simple to use TestBuilder. TestBuilder is a fluent class that utilizes the builder pattern to generate a TestStructure. A TestStructure is the name of the class, the method, and a list of test cases. TestBuilder iteratively builds </w:t>
+      </w:r>
+      <w:r>
+        <w:rPr>
+          <w:rFonts w:cs="Consolas"/>
+        </w:rPr>
+        <w:t xml:space="preserve">a new TestStructure and is </w:t>
+      </w:r>
+      <w:r>
+        <w:rPr>
+          <w:rFonts w:cs="Consolas"/>
+        </w:rPr>
+        <w:t>Thread Safe</w:t>
+      </w:r>
+      <w:r>
+        <w:rPr>
+          <w:rFonts w:cs="Consolas"/>
+        </w:rPr>
+        <w:t xml:space="preserve"> so multiple test</w:t>
+      </w:r>
+      <w:r>
+        <w:rPr>
+          <w:rFonts w:cs="Consolas"/>
+        </w:rPr>
+        <w:t>s</w:t>
+      </w:r>
+      <w:r>
+        <w:rPr>
+          <w:rFonts w:cs="Consolas"/>
+        </w:rPr>
+        <w:t xml:space="preserve"> can be built at the same time. </w:t>
+      </w:r>
+    </w:p>
+    <w:p>
+      <w:pPr>
+        <w:spacing w:line="480" w:lineRule="auto"/>
+        <w:ind w:firstLine="576"/>
+        <w:rPr>
+          <w:rFonts w:cs="Consolas"/>
+        </w:rPr>
+      </w:pPr>
+      <w:r>
+        <w:rPr>
+          <w:rFonts w:cs="Consolas"/>
+        </w:rPr>
+        <w:t xml:space="preserve">A TestStructure is simple a value object that stores all of the tests for a given class and method and is stored in GMUT and searched through when testing any </w:t>
+      </w:r>
+      <w:r>
+        <w:rPr>
+          <w:rFonts w:cs="Consolas"/>
+        </w:rPr>
+        <w:t xml:space="preserve">method. TestStructure stores the tests in a HashMap thus it is imperative </w:t>
+      </w:r>
+      <w:r>
+        <w:rPr>
+          <w:rFonts w:cs="Consolas"/>
+        </w:rPr>
+        <w:lastRenderedPageBreak/>
+        <w:t xml:space="preserve">that Predicates do not override </w:t>
+      </w:r>
+      <w:r>
+        <w:rPr>
+          <w:rFonts w:cs="Consolas"/>
+        </w:rPr>
+        <w:t>hash Code</w:t>
+      </w:r>
+      <w:r>
+        <w:rPr>
+          <w:rFonts w:cs="Consolas"/>
+        </w:rPr>
+        <w:t xml:space="preserve"> or ensure that each predicate has a unique </w:t>
+      </w:r>
+      <w:r>
+        <w:rPr>
+          <w:rFonts w:cs="Consolas"/>
+        </w:rPr>
+        <w:t>hash code</w:t>
+      </w:r>
+      <w:r>
+        <w:rPr>
+          <w:rFonts w:cs="Consolas"/>
+        </w:rPr>
+        <w:t xml:space="preserve"> otherwise collisions in HashMap will cause tests to be overwritten.</w:t>
+      </w:r>
+    </w:p>
+    <w:p>
+      <w:pPr>
+        <w:pStyle w:val="Heading2"/>
+        <w:spacing w:line="480" w:lineRule="auto"/>
+      </w:pPr>
+      <w:r>
+        <w:t>Performing Tests</w:t>
+      </w:r>
+    </w:p>
+    <w:p>
+      <w:r>
+        <w:rPr>
+          <w:noProof/>
+        </w:rPr>
+        <w:drawing>
+          <wp:inline distT="0" distB="0" distL="0" distR="0">
+            <wp:extent cx="6858000" cy="2418080"/>
+            <wp:effectExtent l="0" t="0" r="0" b="1270"/>
+            <wp:docPr id="5" name="Picture 5"/>
+            <wp:cNvGraphicFramePr>
+              <a:graphicFrameLocks xmlns:a="http://schemas.openxmlformats.org/drawingml/2006/main" noChangeAspect="1"/>
+            </wp:cNvGraphicFramePr>
+            <a:graphic xmlns:a="http://schemas.openxmlformats.org/drawingml/2006/main">
+              <a:graphicData uri="http://schemas.openxmlformats.org/drawingml/2006/picture">
+                <pic:pic xmlns:pic="http://schemas.openxmlformats.org/drawingml/2006/picture">
+                  <pic:nvPicPr>
+                    <pic:cNvPr id="5" name="544D498.tmp"/>
+                    <pic:cNvPicPr/>
+                  </pic:nvPicPr>
+                  <pic:blipFill>
+                    <a:blip r:embed="rId13">
+                      <a:extLst>
+                        <a:ext uri="{28A0092B-C50C-407E-A947-70E740481C1C}">
+                          <a14:useLocalDpi xmlns:a14="http://schemas.microsoft.com/office/drawing/2010/main" val="0"/>
+                        </a:ext>
+                      </a:extLst>
+                    </a:blip>
+                    <a:stretch>
+                      <a:fillRect/>
+                    </a:stretch>
+                  </pic:blipFill>
+                  <pic:spPr>
+                    <a:xfrm>
+                      <a:off x="0" y="0"/>
+                      <a:ext cx="6858000" cy="2418080"/>
+                    </a:xfrm>
+                    <a:prstGeom prst="rect">
+                      <a:avLst/>
+                    </a:prstGeom>
+                  </pic:spPr>
+                </pic:pic>
+              </a:graphicData>
+            </a:graphic>
+          </wp:inline>
+        </w:drawing>
+      </w:r>
+    </w:p>
+    <w:p>
+      <w:r>
+        <w:rPr>
+          <w:noProof/>
+        </w:rPr>
+        <w:drawing>
+          <wp:anchor distT="0" distB="0" distL="114300" distR="114300" simplePos="0" relativeHeight="251661312" behindDoc="0" locked="0" layoutInCell="1" allowOverlap="1" wp14:anchorId="359EAFEB" wp14:editId="23CF9B39">
+            <wp:simplePos x="0" y="0"/>
+            <wp:positionH relativeFrom="margin">
+              <wp:align>right</wp:align>
+            </wp:positionH>
+            <wp:positionV relativeFrom="paragraph">
+              <wp:posOffset>283845</wp:posOffset>
+            </wp:positionV>
+            <wp:extent cx="2962258" cy="2362200"/>
+            <wp:effectExtent l="0" t="0" r="0" b="0"/>
+            <wp:wrapSquare wrapText="bothSides"/>
+            <wp:docPr id="4" name="Picture 4"/>
+            <wp:cNvGraphicFramePr>
+              <a:graphicFrameLocks xmlns:a="http://schemas.openxmlformats.org/drawingml/2006/main" noChangeAspect="1"/>
+            </wp:cNvGraphicFramePr>
+            <a:graphic xmlns:a="http://schemas.openxmlformats.org/drawingml/2006/main">
+              <a:graphicData uri="http://schemas.openxmlformats.org/drawingml/2006/picture">
+                <pic:pic xmlns:pic="http://schemas.openxmlformats.org/drawingml/2006/picture">
+                  <pic:nvPicPr>
+                    <pic:cNvPr id="4" name="544F818.tmp"/>
+                    <pic:cNvPicPr/>
+                  </pic:nvPicPr>
+                  <pic:blipFill>
+                    <a:blip r:embed="rId14">
+                      <a:extLst>
+                        <a:ext uri="{28A0092B-C50C-407E-A947-70E740481C1C}">
+                          <a14:useLocalDpi xmlns:a14="http://schemas.microsoft.com/office/drawing/2010/main" val="0"/>
+                        </a:ext>
+                      </a:extLst>
+                    </a:blip>
+                    <a:stretch>
+                      <a:fillRect/>
+                    </a:stretch>
+                  </pic:blipFill>
+                  <pic:spPr>
+                    <a:xfrm>
+                      <a:off x="0" y="0"/>
+                      <a:ext cx="2962258" cy="2362200"/>
+                    </a:xfrm>
+                    <a:prstGeom prst="rect">
+                      <a:avLst/>
+                    </a:prstGeom>
+                  </pic:spPr>
+                </pic:pic>
+              </a:graphicData>
+            </a:graphic>
+            <wp14:sizeRelH relativeFrom="page">
+              <wp14:pctWidth>0</wp14:pctWidth>
+            </wp14:sizeRelH>
+            <wp14:sizeRelV relativeFrom="page">
+              <wp14:pctHeight>0</wp14:pctHeight>
+            </wp14:sizeRelV>
+          </wp:anchor>
+        </w:drawing>
+      </w:r>
+      <w:r>
+        <w:t>In contrast to the complexity of building a test case, actually evaluating a test is relatively simple.</w:t>
+      </w:r>
+    </w:p>
+    <w:p>
+      <w:r>
+        <w:t>Let us take a look at this algorithm.</w:t>
+      </w:r>
+    </w:p>
+    <w:p>
+      <w:pPr>
+        <w:pStyle w:val="ListParagraph"/>
+        <w:numPr>
+          <w:ilvl w:val="0"/>
+          <w:numId w:val="15"/>
+        </w:numPr>
+        <w:spacing w:line="240" w:lineRule="auto"/>
+      </w:pPr>
+      <w:r>
+        <w:t>Check if testing is enabled, if not exit test method.</w:t>
+      </w:r>
+    </w:p>
+    <w:p>
+      <w:pPr>
+        <w:pStyle w:val="ListParagraph"/>
+        <w:numPr>
+          <w:ilvl w:val="0"/>
+          <w:numId w:val="15"/>
+        </w:numPr>
+        <w:spacing w:line="240" w:lineRule="auto"/>
+      </w:pPr>
+      <w:r>
+        <w:t>Check if test cases exist for a given method. If they don’t, exit test method.</w:t>
+      </w:r>
+    </w:p>
+    <w:p>
+      <w:pPr>
+        <w:pStyle w:val="ListParagraph"/>
+        <w:numPr>
+          <w:ilvl w:val="0"/>
+          <w:numId w:val="15"/>
+        </w:numPr>
+        <w:spacing w:line="240" w:lineRule="auto"/>
+      </w:pPr>
+      <w:r>
+        <w:t xml:space="preserve">Get the test </w:t>
+      </w:r>
+      <w:r>
+        <w:t>structure</w:t>
+      </w:r>
+      <w:r>
+        <w:t xml:space="preserve"> (list of predicate to predicate mappings)</w:t>
+      </w:r>
+    </w:p>
+    <w:p>
+      <w:pPr>
+        <w:pStyle w:val="ListParagraph"/>
+        <w:numPr>
+          <w:ilvl w:val="0"/>
+          <w:numId w:val="15"/>
+        </w:numPr>
+        <w:spacing w:line="240" w:lineRule="auto"/>
+      </w:pPr>
+      <w:r>
+        <w:t>For each test</w:t>
+      </w:r>
+      <w:r>
+        <w:t xml:space="preserve"> case</w:t>
+      </w:r>
+      <w:r>
+        <w:t xml:space="preserve"> in the test </w:t>
+      </w:r>
+      <w:r>
+        <w:t>structure</w:t>
+      </w:r>
+    </w:p>
+    <w:p>
+      <w:pPr>
+        <w:pStyle w:val="ListParagraph"/>
+        <w:numPr>
+          <w:ilvl w:val="1"/>
+          <w:numId w:val="15"/>
+        </w:numPr>
+        <w:spacing w:line="240" w:lineRule="auto"/>
+      </w:pPr>
+      <w:r>
+        <w:t>Evaluate the first predicate with the input of the function (e.g if input = 10)</w:t>
+      </w:r>
+    </w:p>
+    <w:p>
+      <w:pPr>
+        <w:pStyle w:val="ListParagraph"/>
+        <w:numPr>
+          <w:ilvl w:val="2"/>
+          <w:numId w:val="15"/>
+        </w:numPr>
+        <w:spacing w:line="240" w:lineRule="auto"/>
+      </w:pPr>
+      <w:r>
+        <w:t>Evaluate the output with the second predicate (output = true)</w:t>
+      </w:r>
+    </w:p>
+    <w:p>
+      <w:pPr>
+        <w:pStyle w:val="ListParagraph"/>
+        <w:numPr>
+          <w:ilvl w:val="2"/>
+          <w:numId w:val="15"/>
+        </w:numPr>
+        <w:spacing w:line="240" w:lineRule="auto"/>
+      </w:pPr>
+      <w:r>
+        <w:t>Log the value of the second predicate (true = passed test, false = failed test)</w:t>
+      </w:r>
+    </w:p>
+    <w:p>
+      <w:pPr>
+        <w:spacing w:line="480" w:lineRule="auto"/>
+        <w:ind w:firstLine="720"/>
+      </w:pPr>
+      <w:r>
+        <w:t xml:space="preserve">When developing the GMUT system, it was imperative that (for simplicities sake) there be a single point of access for a developer. This lead to a single point of access for testing. Testing essentially compares the input and output to see if they are what was expected. Also, in java a function can only have one output, it may have many inputs however. As a result, .test has the arguments input, branch of execution, </w:t>
+      </w:r>
+      <w:proofErr w:type="gramStart"/>
+      <w:r>
+        <w:t>then</w:t>
+      </w:r>
+      <w:proofErr w:type="gramEnd"/>
+      <w:r>
+        <w:t xml:space="preserve"> a variable length argument of inputs. However, in order to make predicates generalizable and not input/output specific, all predicates take in variable length arguments to evaluate. As a result, most predicates, (especially in dealing with outputs) specifically look at the first argument in the list of variable length values. </w:t>
+      </w:r>
+    </w:p>
+    <w:p>
+      <w:pPr>
+        <w:spacing w:line="480" w:lineRule="auto"/>
+        <w:ind w:firstLine="576"/>
+      </w:pPr>
+      <w:r>
+        <w:lastRenderedPageBreak/>
+        <w:t>Another consideration in architecting this system was looking at thread safety. This function is thread safe as no global variables are modified while performing testing. Each thread accesses the same instance of ConcurrentHashMap which holds the test structures. However, these accesses are all retrievals and no thread will be writing into the structure so no race conditions occur.</w:t>
+      </w:r>
+    </w:p>
+    <w:p>
+      <w:pPr>
+        <w:pStyle w:val="Heading2"/>
+      </w:pPr>
+      <w:r>
+        <w:t>Logging Results</w:t>
+      </w:r>
+    </w:p>
+    <w:p>
+      <w:pPr>
+        <w:spacing w:line="480" w:lineRule="auto"/>
+      </w:pPr>
+      <w:r>
+        <w:rPr>
+          <w:noProof/>
+        </w:rPr>
+        <w:drawing>
+          <wp:anchor distT="0" distB="0" distL="114300" distR="114300" simplePos="0" relativeHeight="251662336" behindDoc="0" locked="0" layoutInCell="1" allowOverlap="1">
+            <wp:simplePos x="0" y="0"/>
+            <wp:positionH relativeFrom="column">
+              <wp:posOffset>0</wp:posOffset>
+            </wp:positionH>
+            <wp:positionV relativeFrom="paragraph">
+              <wp:posOffset>1905</wp:posOffset>
+            </wp:positionV>
+            <wp:extent cx="3353268" cy="1419423"/>
+            <wp:effectExtent l="0" t="0" r="0" b="9525"/>
+            <wp:wrapSquare wrapText="bothSides"/>
+            <wp:docPr id="6" name="Picture 6"/>
+            <wp:cNvGraphicFramePr>
+              <a:graphicFrameLocks xmlns:a="http://schemas.openxmlformats.org/drawingml/2006/main" noChangeAspect="1"/>
+            </wp:cNvGraphicFramePr>
+            <a:graphic xmlns:a="http://schemas.openxmlformats.org/drawingml/2006/main">
+              <a:graphicData uri="http://schemas.openxmlformats.org/drawingml/2006/picture">
+                <pic:pic xmlns:pic="http://schemas.openxmlformats.org/drawingml/2006/picture">
+                  <pic:nvPicPr>
+                    <pic:cNvPr id="6" name="544FDD.tmp"/>
+                    <pic:cNvPicPr/>
+                  </pic:nvPicPr>
+                  <pic:blipFill>
+                    <a:blip r:embed="rId15">
+                      <a:extLst>
+                        <a:ext uri="{28A0092B-C50C-407E-A947-70E740481C1C}">
+                          <a14:useLocalDpi xmlns:a14="http://schemas.microsoft.com/office/drawing/2010/main" val="0"/>
+                        </a:ext>
+                      </a:extLst>
+                    </a:blip>
+                    <a:stretch>
+                      <a:fillRect/>
+                    </a:stretch>
+                  </pic:blipFill>
+                  <pic:spPr>
+                    <a:xfrm>
+                      <a:off x="0" y="0"/>
+                      <a:ext cx="3353268" cy="1419423"/>
+                    </a:xfrm>
+                    <a:prstGeom prst="rect">
+                      <a:avLst/>
+                    </a:prstGeom>
+                  </pic:spPr>
+                </pic:pic>
+              </a:graphicData>
+            </a:graphic>
+            <wp14:sizeRelH relativeFrom="page">
+              <wp14:pctWidth>0</wp14:pctWidth>
+            </wp14:sizeRelH>
+            <wp14:sizeRelV relativeFrom="page">
+              <wp14:pctHeight>0</wp14:pctHeight>
+            </wp14:sizeRelV>
+          </wp:anchor>
+        </w:drawing>
+      </w:r>
+      <w:r>
+        <w:t xml:space="preserve">When architecting the reporting system, it was necessary to make it generalizable and configurable. As a result, GMUT holds an instance of AbstractReportWriter. AbstractReportWriter is an abstract class that </w:t>
+      </w:r>
+      <w:r>
+        <w:t>has two functions, logTest (which logs the results of a test) and log (which logs comments). GMUT has only one instance however the instance can be overwritten with a new one. It is easy to extend AbstractReportWriter and replace it and this was one of the key considerations as not all developers will want to use the same report format. It was necessary for us to generalize this as we ourselves used three different ReportWriters in our testing. We used StringRep</w:t>
+      </w:r>
+      <w:bookmarkStart w:id="12" w:name="_GoBack"/>
       <w:bookmarkEnd w:id="12"/>
-    </w:p>
-    <w:p>
-      <w:pPr>
-        <w:pStyle w:val="Heading2"/>
-        <w:spacing w:line="480" w:lineRule="auto"/>
-      </w:pPr>
-      <w:bookmarkStart w:id="13" w:name="_Toc377500124"/>
-      <w:r>
-        <w:t>Predicates</w:t>
-      </w:r>
-      <w:bookmarkEnd w:id="13"/>
-    </w:p>
-    <w:p>
-      <w:pPr>
-        <w:pStyle w:val="Heading2"/>
-        <w:spacing w:line="480" w:lineRule="auto"/>
-      </w:pPr>
-      <w:bookmarkStart w:id="14" w:name="_Toc377500125"/>
-      <w:r>
-        <w:t>Report Writer</w:t>
-      </w:r>
-      <w:bookmarkEnd w:id="14"/>
-    </w:p>
-    <w:p>
-      <w:pPr>
-        <w:pStyle w:val="Heading2"/>
-        <w:spacing w:line="480" w:lineRule="auto"/>
-      </w:pPr>
-      <w:bookmarkStart w:id="15" w:name="_Toc377500126"/>
-      <w:r>
-        <w:t>Log Viewer</w:t>
-      </w:r>
-      <w:bookmarkEnd w:id="15"/>
-    </w:p>
+      <w:r>
+        <w:t>ortWriter which writes to a string, ConsoleReportWriter, which writes to System.out, and the default, FileReportWriter which writes to log.txt.</w:t>
+      </w:r>
+    </w:p>
+    <w:p>
+      <w:pPr>
+        <w:spacing w:line="480" w:lineRule="auto"/>
+      </w:pPr>
+      <w:r>
+        <w:t xml:space="preserve"> </w:t>
+      </w:r>
+    </w:p>
+    <w:p/>
     <w:p>
       <w:pPr>
         <w:spacing w:line="480" w:lineRule="auto"/>
@@ -3592,12 +3919,12 @@
         <w:pStyle w:val="Heading1"/>
         <w:spacing w:line="480" w:lineRule="auto"/>
       </w:pPr>
-      <w:bookmarkStart w:id="16" w:name="_Toc377500127"/>
+      <w:bookmarkStart w:id="13" w:name="_Toc377500127"/>
       <w:r>
         <w:lastRenderedPageBreak/>
         <w:t>Requirements Traceability</w:t>
       </w:r>
-      <w:bookmarkEnd w:id="16"/>
+      <w:bookmarkEnd w:id="13"/>
     </w:p>
     <w:p>
       <w:pPr>
@@ -3606,8 +3933,6 @@
           <w:rFonts w:ascii="Consolas" w:hAnsi="Consolas" w:cs="Consolas"/>
         </w:rPr>
       </w:pPr>
-      <w:bookmarkStart w:id="17" w:name="_GoBack"/>
-      <w:bookmarkEnd w:id="17"/>
     </w:p>
     <w:sectPr>
       <w:pgSz w:w="12240" w:h="15840"/>
@@ -3713,6 +4038,95 @@
     </w:lvl>
   </w:abstractNum>
   <w:abstractNum w:abstractNumId="1">
+    <w:nsid w:val="10C871EB"/>
+    <w:multiLevelType w:val="hybridMultilevel"/>
+    <w:tmpl w:val="5444401E"/>
+    <w:lvl w:ilvl="0" w:tplc="819CA5B4">
+      <w:start w:val="1"/>
+      <w:numFmt w:val="decimal"/>
+      <w:lvlText w:val="%1)"/>
+      <w:lvlJc w:val="left"/>
+      <w:pPr>
+        <w:ind w:left="1080" w:hanging="360"/>
+      </w:pPr>
+      <w:rPr>
+        <w:rFonts w:hint="default"/>
+      </w:rPr>
+    </w:lvl>
+    <w:lvl w:ilvl="1" w:tplc="04090019" w:tentative="1">
+      <w:start w:val="1"/>
+      <w:numFmt w:val="lowerLetter"/>
+      <w:lvlText w:val="%2."/>
+      <w:lvlJc w:val="left"/>
+      <w:pPr>
+        <w:ind w:left="1800" w:hanging="360"/>
+      </w:pPr>
+    </w:lvl>
+    <w:lvl w:ilvl="2" w:tplc="0409001B" w:tentative="1">
+      <w:start w:val="1"/>
+      <w:numFmt w:val="lowerRoman"/>
+      <w:lvlText w:val="%3."/>
+      <w:lvlJc w:val="right"/>
+      <w:pPr>
+        <w:ind w:left="2520" w:hanging="180"/>
+      </w:pPr>
+    </w:lvl>
+    <w:lvl w:ilvl="3" w:tplc="0409000F" w:tentative="1">
+      <w:start w:val="1"/>
+      <w:numFmt w:val="decimal"/>
+      <w:lvlText w:val="%4."/>
+      <w:lvlJc w:val="left"/>
+      <w:pPr>
+        <w:ind w:left="3240" w:hanging="360"/>
+      </w:pPr>
+    </w:lvl>
+    <w:lvl w:ilvl="4" w:tplc="04090019" w:tentative="1">
+      <w:start w:val="1"/>
+      <w:numFmt w:val="lowerLetter"/>
+      <w:lvlText w:val="%5."/>
+      <w:lvlJc w:val="left"/>
+      <w:pPr>
+        <w:ind w:left="3960" w:hanging="360"/>
+      </w:pPr>
+    </w:lvl>
+    <w:lvl w:ilvl="5" w:tplc="0409001B" w:tentative="1">
+      <w:start w:val="1"/>
+      <w:numFmt w:val="lowerRoman"/>
+      <w:lvlText w:val="%6."/>
+      <w:lvlJc w:val="right"/>
+      <w:pPr>
+        <w:ind w:left="4680" w:hanging="180"/>
+      </w:pPr>
+    </w:lvl>
+    <w:lvl w:ilvl="6" w:tplc="0409000F" w:tentative="1">
+      <w:start w:val="1"/>
+      <w:numFmt w:val="decimal"/>
+      <w:lvlText w:val="%7."/>
+      <w:lvlJc w:val="left"/>
+      <w:pPr>
+        <w:ind w:left="5400" w:hanging="360"/>
+      </w:pPr>
+    </w:lvl>
+    <w:lvl w:ilvl="7" w:tplc="04090019" w:tentative="1">
+      <w:start w:val="1"/>
+      <w:numFmt w:val="lowerLetter"/>
+      <w:lvlText w:val="%8."/>
+      <w:lvlJc w:val="left"/>
+      <w:pPr>
+        <w:ind w:left="6120" w:hanging="360"/>
+      </w:pPr>
+    </w:lvl>
+    <w:lvl w:ilvl="8" w:tplc="0409001B" w:tentative="1">
+      <w:start w:val="1"/>
+      <w:numFmt w:val="lowerRoman"/>
+      <w:lvlText w:val="%9."/>
+      <w:lvlJc w:val="right"/>
+      <w:pPr>
+        <w:ind w:left="6840" w:hanging="180"/>
+      </w:pPr>
+    </w:lvl>
+  </w:abstractNum>
+  <w:abstractNum w:abstractNumId="2">
     <w:nsid w:val="1482775B"/>
     <w:multiLevelType w:val="multilevel"/>
     <w:tmpl w:val="2C2C0848"/>
@@ -3807,7 +4221,7 @@
       </w:pPr>
     </w:lvl>
   </w:abstractNum>
-  <w:abstractNum w:abstractNumId="2">
+  <w:abstractNum w:abstractNumId="3">
     <w:nsid w:val="39830915"/>
     <w:multiLevelType w:val="hybridMultilevel"/>
     <w:tmpl w:val="C736044A"/>
@@ -3896,7 +4310,7 @@
       </w:pPr>
     </w:lvl>
   </w:abstractNum>
-  <w:abstractNum w:abstractNumId="3">
+  <w:abstractNum w:abstractNumId="4">
     <w:nsid w:val="3E18720C"/>
     <w:multiLevelType w:val="hybridMultilevel"/>
     <w:tmpl w:val="CF3489DA"/>
@@ -3985,7 +4399,7 @@
       </w:pPr>
     </w:lvl>
   </w:abstractNum>
-  <w:abstractNum w:abstractNumId="4">
+  <w:abstractNum w:abstractNumId="5">
     <w:nsid w:val="43316E70"/>
     <w:multiLevelType w:val="hybridMultilevel"/>
     <w:tmpl w:val="0FC8BBE0"/>
@@ -4074,7 +4488,185 @@
       </w:pPr>
     </w:lvl>
   </w:abstractNum>
-  <w:abstractNum w:abstractNumId="5">
+  <w:abstractNum w:abstractNumId="6">
+    <w:nsid w:val="4ED80896"/>
+    <w:multiLevelType w:val="hybridMultilevel"/>
+    <w:tmpl w:val="774AF628"/>
+    <w:lvl w:ilvl="0" w:tplc="04090011">
+      <w:start w:val="1"/>
+      <w:numFmt w:val="decimal"/>
+      <w:lvlText w:val="%1)"/>
+      <w:lvlJc w:val="left"/>
+      <w:pPr>
+        <w:ind w:left="720" w:hanging="360"/>
+      </w:pPr>
+      <w:rPr>
+        <w:rFonts w:hint="default"/>
+      </w:rPr>
+    </w:lvl>
+    <w:lvl w:ilvl="1" w:tplc="04090019" w:tentative="1">
+      <w:start w:val="1"/>
+      <w:numFmt w:val="lowerLetter"/>
+      <w:lvlText w:val="%2."/>
+      <w:lvlJc w:val="left"/>
+      <w:pPr>
+        <w:ind w:left="1440" w:hanging="360"/>
+      </w:pPr>
+    </w:lvl>
+    <w:lvl w:ilvl="2" w:tplc="0409001B" w:tentative="1">
+      <w:start w:val="1"/>
+      <w:numFmt w:val="lowerRoman"/>
+      <w:lvlText w:val="%3."/>
+      <w:lvlJc w:val="right"/>
+      <w:pPr>
+        <w:ind w:left="2160" w:hanging="180"/>
+      </w:pPr>
+    </w:lvl>
+    <w:lvl w:ilvl="3" w:tplc="0409000F" w:tentative="1">
+      <w:start w:val="1"/>
+      <w:numFmt w:val="decimal"/>
+      <w:lvlText w:val="%4."/>
+      <w:lvlJc w:val="left"/>
+      <w:pPr>
+        <w:ind w:left="2880" w:hanging="360"/>
+      </w:pPr>
+    </w:lvl>
+    <w:lvl w:ilvl="4" w:tplc="04090019" w:tentative="1">
+      <w:start w:val="1"/>
+      <w:numFmt w:val="lowerLetter"/>
+      <w:lvlText w:val="%5."/>
+      <w:lvlJc w:val="left"/>
+      <w:pPr>
+        <w:ind w:left="3600" w:hanging="360"/>
+      </w:pPr>
+    </w:lvl>
+    <w:lvl w:ilvl="5" w:tplc="0409001B" w:tentative="1">
+      <w:start w:val="1"/>
+      <w:numFmt w:val="lowerRoman"/>
+      <w:lvlText w:val="%6."/>
+      <w:lvlJc w:val="right"/>
+      <w:pPr>
+        <w:ind w:left="4320" w:hanging="180"/>
+      </w:pPr>
+    </w:lvl>
+    <w:lvl w:ilvl="6" w:tplc="0409000F" w:tentative="1">
+      <w:start w:val="1"/>
+      <w:numFmt w:val="decimal"/>
+      <w:lvlText w:val="%7."/>
+      <w:lvlJc w:val="left"/>
+      <w:pPr>
+        <w:ind w:left="5040" w:hanging="360"/>
+      </w:pPr>
+    </w:lvl>
+    <w:lvl w:ilvl="7" w:tplc="04090019" w:tentative="1">
+      <w:start w:val="1"/>
+      <w:numFmt w:val="lowerLetter"/>
+      <w:lvlText w:val="%8."/>
+      <w:lvlJc w:val="left"/>
+      <w:pPr>
+        <w:ind w:left="5760" w:hanging="360"/>
+      </w:pPr>
+    </w:lvl>
+    <w:lvl w:ilvl="8" w:tplc="0409001B" w:tentative="1">
+      <w:start w:val="1"/>
+      <w:numFmt w:val="lowerRoman"/>
+      <w:lvlText w:val="%9."/>
+      <w:lvlJc w:val="right"/>
+      <w:pPr>
+        <w:ind w:left="6480" w:hanging="180"/>
+      </w:pPr>
+    </w:lvl>
+  </w:abstractNum>
+  <w:abstractNum w:abstractNumId="7">
+    <w:nsid w:val="51697D39"/>
+    <w:multiLevelType w:val="hybridMultilevel"/>
+    <w:tmpl w:val="F91AE78A"/>
+    <w:lvl w:ilvl="0" w:tplc="5C849462">
+      <w:start w:val="1"/>
+      <w:numFmt w:val="decimal"/>
+      <w:lvlText w:val="%1)"/>
+      <w:lvlJc w:val="left"/>
+      <w:pPr>
+        <w:ind w:left="792" w:hanging="360"/>
+      </w:pPr>
+      <w:rPr>
+        <w:rFonts w:hint="default"/>
+      </w:rPr>
+    </w:lvl>
+    <w:lvl w:ilvl="1" w:tplc="04090019" w:tentative="1">
+      <w:start w:val="1"/>
+      <w:numFmt w:val="lowerLetter"/>
+      <w:lvlText w:val="%2."/>
+      <w:lvlJc w:val="left"/>
+      <w:pPr>
+        <w:ind w:left="1512" w:hanging="360"/>
+      </w:pPr>
+    </w:lvl>
+    <w:lvl w:ilvl="2" w:tplc="0409001B" w:tentative="1">
+      <w:start w:val="1"/>
+      <w:numFmt w:val="lowerRoman"/>
+      <w:lvlText w:val="%3."/>
+      <w:lvlJc w:val="right"/>
+      <w:pPr>
+        <w:ind w:left="2232" w:hanging="180"/>
+      </w:pPr>
+    </w:lvl>
+    <w:lvl w:ilvl="3" w:tplc="0409000F" w:tentative="1">
+      <w:start w:val="1"/>
+      <w:numFmt w:val="decimal"/>
+      <w:lvlText w:val="%4."/>
+      <w:lvlJc w:val="left"/>
+      <w:pPr>
+        <w:ind w:left="2952" w:hanging="360"/>
+      </w:pPr>
+    </w:lvl>
+    <w:lvl w:ilvl="4" w:tplc="04090019" w:tentative="1">
+      <w:start w:val="1"/>
+      <w:numFmt w:val="lowerLetter"/>
+      <w:lvlText w:val="%5."/>
+      <w:lvlJc w:val="left"/>
+      <w:pPr>
+        <w:ind w:left="3672" w:hanging="360"/>
+      </w:pPr>
+    </w:lvl>
+    <w:lvl w:ilvl="5" w:tplc="0409001B" w:tentative="1">
+      <w:start w:val="1"/>
+      <w:numFmt w:val="lowerRoman"/>
+      <w:lvlText w:val="%6."/>
+      <w:lvlJc w:val="right"/>
+      <w:pPr>
+        <w:ind w:left="4392" w:hanging="180"/>
+      </w:pPr>
+    </w:lvl>
+    <w:lvl w:ilvl="6" w:tplc="0409000F" w:tentative="1">
+      <w:start w:val="1"/>
+      <w:numFmt w:val="decimal"/>
+      <w:lvlText w:val="%7."/>
+      <w:lvlJc w:val="left"/>
+      <w:pPr>
+        <w:ind w:left="5112" w:hanging="360"/>
+      </w:pPr>
+    </w:lvl>
+    <w:lvl w:ilvl="7" w:tplc="04090019" w:tentative="1">
+      <w:start w:val="1"/>
+      <w:numFmt w:val="lowerLetter"/>
+      <w:lvlText w:val="%8."/>
+      <w:lvlJc w:val="left"/>
+      <w:pPr>
+        <w:ind w:left="5832" w:hanging="360"/>
+      </w:pPr>
+    </w:lvl>
+    <w:lvl w:ilvl="8" w:tplc="0409001B" w:tentative="1">
+      <w:start w:val="1"/>
+      <w:numFmt w:val="lowerRoman"/>
+      <w:lvlText w:val="%9."/>
+      <w:lvlJc w:val="right"/>
+      <w:pPr>
+        <w:ind w:left="6552" w:hanging="180"/>
+      </w:pPr>
+    </w:lvl>
+  </w:abstractNum>
+  <w:abstractNum w:abstractNumId="8">
     <w:nsid w:val="5DFD7500"/>
     <w:multiLevelType w:val="hybridMultilevel"/>
     <w:tmpl w:val="C3AE982C"/>
@@ -4167,46 +4759,55 @@
     <w:abstractNumId w:val="0"/>
   </w:num>
   <w:num w:numId="2">
+    <w:abstractNumId w:val="5"/>
+  </w:num>
+  <w:num w:numId="3">
+    <w:abstractNumId w:val="3"/>
+  </w:num>
+  <w:num w:numId="4">
     <w:abstractNumId w:val="4"/>
   </w:num>
-  <w:num w:numId="3">
+  <w:num w:numId="5">
     <w:abstractNumId w:val="2"/>
   </w:num>
-  <w:num w:numId="4">
-    <w:abstractNumId w:val="3"/>
+  <w:num w:numId="6">
+    <w:abstractNumId w:val="2"/>
   </w:num>
-  <w:num w:numId="5">
+  <w:num w:numId="7">
+    <w:abstractNumId w:val="2"/>
+  </w:num>
+  <w:num w:numId="8">
+    <w:abstractNumId w:val="2"/>
+  </w:num>
+  <w:num w:numId="9">
+    <w:abstractNumId w:val="2"/>
+  </w:num>
+  <w:num w:numId="10">
+    <w:abstractNumId w:val="2"/>
+  </w:num>
+  <w:num w:numId="11">
+    <w:abstractNumId w:val="2"/>
+  </w:num>
+  <w:num w:numId="12">
+    <w:abstractNumId w:val="2"/>
+  </w:num>
+  <w:num w:numId="13">
+    <w:abstractNumId w:val="2"/>
+  </w:num>
+  <w:num w:numId="14">
+    <w:abstractNumId w:val="2"/>
+  </w:num>
+  <w:num w:numId="15">
+    <w:abstractNumId w:val="8"/>
+  </w:num>
+  <w:num w:numId="16">
+    <w:abstractNumId w:val="7"/>
+  </w:num>
+  <w:num w:numId="17">
     <w:abstractNumId w:val="1"/>
   </w:num>
-  <w:num w:numId="6">
-    <w:abstractNumId w:val="1"/>
-  </w:num>
-  <w:num w:numId="7">
-    <w:abstractNumId w:val="1"/>
-  </w:num>
-  <w:num w:numId="8">
-    <w:abstractNumId w:val="1"/>
-  </w:num>
-  <w:num w:numId="9">
-    <w:abstractNumId w:val="1"/>
-  </w:num>
-  <w:num w:numId="10">
-    <w:abstractNumId w:val="1"/>
-  </w:num>
-  <w:num w:numId="11">
-    <w:abstractNumId w:val="1"/>
-  </w:num>
-  <w:num w:numId="12">
-    <w:abstractNumId w:val="1"/>
-  </w:num>
-  <w:num w:numId="13">
-    <w:abstractNumId w:val="1"/>
-  </w:num>
-  <w:num w:numId="14">
-    <w:abstractNumId w:val="1"/>
-  </w:num>
-  <w:num w:numId="15">
-    <w:abstractNumId w:val="5"/>
+  <w:num w:numId="18">
+    <w:abstractNumId w:val="6"/>
   </w:num>
 </w:numbering>
 </file>
@@ -5636,7 +6237,7 @@
 </file>
 
 <file path=customXml/itemProps2.xml><?xml version="1.0" encoding="utf-8"?>
-<ds:datastoreItem xmlns:ds="http://schemas.openxmlformats.org/officeDocument/2006/customXml" ds:itemID="{E7530B45-8EC8-4B9A-AAF2-09F307836330}">
+<ds:datastoreItem xmlns:ds="http://schemas.openxmlformats.org/officeDocument/2006/customXml" ds:itemID="{F84FD43F-BE8D-406F-9DE2-75CBF5C931E2}">
   <ds:schemaRefs>
     <ds:schemaRef ds:uri="http://schemas.openxmlformats.org/officeDocument/2006/bibliography"/>
   </ds:schemaRefs>

</xml_diff>

<commit_message>
pretty tooltips + cleaning
</commit_message>
<xml_diff>
--- a/GMU-Team 1-Requirements Documentation.docx
+++ b/GMU-Team 1-Requirements Documentation.docx
@@ -2913,10 +2913,10 @@
             <v:path o:extrusionok="f" gradientshapeok="t" o:connecttype="rect"/>
             <o:lock v:ext="edit" aspectratio="t"/>
           </v:shapetype>
-          <v:shape id="_x0000_i1025" type="#_x0000_t75" style="width:468pt;height:163.95pt" o:ole="">
+          <v:shape id="_x0000_i1026" type="#_x0000_t75" style="width:468pt;height:163.95pt" o:ole="">
             <v:imagedata r:id="rId7" o:title=""/>
           </v:shape>
-          <o:OLEObject Type="Embed" ProgID="Word.OpenDocumentText.12" ShapeID="_x0000_i1025" DrawAspect="Content" ObjectID="_1451638102" r:id="rId8"/>
+          <o:OLEObject Type="Embed" ProgID="Word.OpenDocumentText.12" ShapeID="_x0000_i1026" DrawAspect="Content" ObjectID="_1451688579" r:id="rId8"/>
         </w:object>
       </w:r>
     </w:p>
@@ -3778,10 +3778,10 @@
     <w:p>
       <w:r>
         <w:object w:dxaOrig="9360" w:dyaOrig="937">
-          <v:shape id="_x0000_i1026" type="#_x0000_t75" style="width:468pt;height:46.85pt" o:ole="">
+          <v:shape id="_x0000_i1025" type="#_x0000_t75" style="width:468pt;height:46.85pt" o:ole="">
             <v:imagedata r:id="rId10" o:title=""/>
           </v:shape>
-          <o:OLEObject Type="Embed" ProgID="Word.OpenDocumentText.12" ShapeID="_x0000_i1026" DrawAspect="Content" ObjectID="_1451638103" r:id="rId11"/>
+          <o:OLEObject Type="Embed" ProgID="Word.OpenDocumentText.12" ShapeID="_x0000_i1025" DrawAspect="Content" ObjectID="_1451688580" r:id="rId11"/>
         </w:object>
       </w:r>
       <w:r>
@@ -4501,7 +4501,7 @@
     </w:p>
     <w:p>
       <w:pPr>
-        <w:spacing w:line="480" w:lineRule="auto"/>
+        <w:spacing w:line="240" w:lineRule="auto"/>
       </w:pPr>
       <w:r>
         <w:t>Let's say</w:t>
@@ -4523,7 +4523,7 @@
     </w:p>
     <w:p>
       <w:pPr>
-        <w:spacing w:line="240" w:lineRule="auto"/>
+        <w:pStyle w:val="Code"/>
       </w:pPr>
       <w:proofErr w:type="gramStart"/>
       <w:r>
@@ -4546,7 +4546,10 @@
       </w:r>
       <w:proofErr w:type="spellStart"/>
       <w:r>
-        <w:t>getx</w:t>
+        <w:t>get</w:t>
+      </w:r>
+      <w:r>
+        <w:t>X</w:t>
       </w:r>
       <w:proofErr w:type="spellEnd"/>
       <w:r>
@@ -4843,8 +4846,6 @@
           <w:color w:val="222222"/>
         </w:rPr>
       </w:pPr>
-      <w:bookmarkStart w:id="12" w:name="_GoBack"/>
-      <w:bookmarkEnd w:id="12"/>
     </w:p>
     <w:p>
       <w:pPr>
@@ -4954,42 +4955,42 @@
       </w:r>
       <w:proofErr w:type="spellEnd"/>
       <w:r>
-        <w:t xml:space="preserve"> (which logs the results of a test) and log (which logs comments). GMUT has only one instance however the instance can be overwritten with a new one. It is easy </w:t>
+        <w:t xml:space="preserve"> (which logs the results of a test) and log (which logs comments). GMUT has only one instance however the instance can be overwritten with a new one. It is easy to extend </w:t>
+      </w:r>
+      <w:proofErr w:type="spellStart"/>
+      <w:r>
+        <w:t>AbstractReportWriter</w:t>
+      </w:r>
+      <w:proofErr w:type="spellEnd"/>
+      <w:r>
+        <w:t xml:space="preserve"> and replace it and this was one of the key considerations as not all developers will want </w:t>
       </w:r>
       <w:r>
         <w:lastRenderedPageBreak/>
-        <w:t xml:space="preserve">to extend </w:t>
+        <w:t xml:space="preserve">to use the same report format. It was necessary for us to generalize this as we ourselves used three different ReportWriters in our testing. We used </w:t>
       </w:r>
       <w:proofErr w:type="spellStart"/>
       <w:r>
-        <w:t>AbstractReportWriter</w:t>
+        <w:t>StringReportWriter</w:t>
       </w:r>
       <w:proofErr w:type="spellEnd"/>
       <w:r>
-        <w:t xml:space="preserve"> and replace it and this was one of the key considerations as not all developers will want to use the same report format. It was necessary for us to generalize this as we ourselves used three different ReportWriters in our testing. We used </w:t>
+        <w:t xml:space="preserve"> which writes to a string, </w:t>
       </w:r>
       <w:proofErr w:type="spellStart"/>
       <w:r>
-        <w:t>StringReportWriter</w:t>
+        <w:t>ConsoleReportWriter</w:t>
       </w:r>
       <w:proofErr w:type="spellEnd"/>
       <w:r>
-        <w:t xml:space="preserve"> which writes to a string, </w:t>
+        <w:t xml:space="preserve">, which writes to </w:t>
       </w:r>
       <w:proofErr w:type="spellStart"/>
       <w:r>
-        <w:t>ConsoleReportWriter</w:t>
+        <w:t>System.out</w:t>
       </w:r>
       <w:proofErr w:type="spellEnd"/>
       <w:r>
-        <w:t xml:space="preserve">, which writes to </w:t>
-      </w:r>
-      <w:proofErr w:type="spellStart"/>
-      <w:r>
-        <w:t>System.out</w:t>
-      </w:r>
-      <w:proofErr w:type="spellEnd"/>
-      <w:r>
         <w:t>, and the default, FileReportWriter which writes to log.txt.</w:t>
       </w:r>
     </w:p>
@@ -4997,9 +4998,8 @@
       <w:pPr>
         <w:spacing w:line="480" w:lineRule="auto"/>
       </w:pPr>
-      <w:r>
-        <w:t xml:space="preserve"> </w:t>
-      </w:r>
+      <w:bookmarkStart w:id="12" w:name="_GoBack"/>
+      <w:bookmarkEnd w:id="12"/>
     </w:p>
     <w:p/>
     <w:p>
@@ -5022,14 +5022,7 @@
       </w:r>
       <w:bookmarkEnd w:id="13"/>
     </w:p>
-    <w:p>
-      <w:pPr>
-        <w:spacing w:line="480" w:lineRule="auto"/>
-        <w:rPr>
-          <w:rFonts w:ascii="Consolas" w:hAnsi="Consolas" w:cs="Consolas"/>
-        </w:rPr>
-      </w:pPr>
-    </w:p>
+    <w:p/>
     <w:sectPr>
       <w:pgSz w:w="12240" w:h="15840"/>
       <w:pgMar w:top="720" w:right="720" w:bottom="720" w:left="720" w:header="720" w:footer="720" w:gutter="0"/>
@@ -7231,12 +7224,12 @@
     <w:basedOn w:val="Normal"/>
     <w:link w:val="CodeChar"/>
     <w:qFormat/>
-    <w:rsid w:val="00A0287C"/>
+    <w:rsid w:val="002B2450"/>
     <w:pPr>
       <w:spacing w:line="240" w:lineRule="auto"/>
     </w:pPr>
     <w:rPr>
-      <w:rFonts w:ascii="Consolas" w:hAnsi="Consolas" w:cs="Consolas"/>
+      <w:rFonts w:ascii="Courier New" w:hAnsi="Courier New" w:cs="Consolas"/>
       <w:b/>
       <w:shd w:val="clear" w:color="auto" w:fill="FFFFFF"/>
     </w:rPr>
@@ -7245,9 +7238,9 @@
     <w:name w:val="Code Char"/>
     <w:basedOn w:val="DefaultParagraphFont"/>
     <w:link w:val="Code"/>
-    <w:rsid w:val="00A0287C"/>
+    <w:rsid w:val="002B2450"/>
     <w:rPr>
-      <w:rFonts w:ascii="Consolas" w:hAnsi="Consolas" w:cs="Consolas"/>
+      <w:rFonts w:ascii="Courier New" w:hAnsi="Courier New" w:cs="Consolas"/>
       <w:b/>
     </w:rPr>
   </w:style>
@@ -7560,7 +7553,7 @@
 </file>
 
 <file path=customXml/itemProps2.xml><?xml version="1.0" encoding="utf-8"?>
-<ds:datastoreItem xmlns:ds="http://schemas.openxmlformats.org/officeDocument/2006/customXml" ds:itemID="{9FD509F9-5C21-4BBD-97AD-61E1B13B57E8}">
+<ds:datastoreItem xmlns:ds="http://schemas.openxmlformats.org/officeDocument/2006/customXml" ds:itemID="{4251BC64-A643-41F6-BDD6-9E719EDD0866}">
   <ds:schemaRefs>
     <ds:schemaRef ds:uri="http://schemas.openxmlformats.org/officeDocument/2006/bibliography"/>
   </ds:schemaRefs>

</xml_diff>

<commit_message>
working coverage I think
</commit_message>
<xml_diff>
--- a/GMU-Team 1-Requirements Documentation.docx
+++ b/GMU-Team 1-Requirements Documentation.docx
@@ -2913,10 +2913,10 @@
             <v:path o:extrusionok="f" gradientshapeok="t" o:connecttype="rect"/>
             <o:lock v:ext="edit" aspectratio="t"/>
           </v:shapetype>
-          <v:shape id="_x0000_i1026" type="#_x0000_t75" style="width:468pt;height:163.95pt" o:ole="">
+          <v:shape id="_x0000_i1025" type="#_x0000_t75" style="width:468pt;height:163.95pt" o:ole="">
             <v:imagedata r:id="rId7" o:title=""/>
           </v:shape>
-          <o:OLEObject Type="Embed" ProgID="Word.OpenDocumentText.12" ShapeID="_x0000_i1026" DrawAspect="Content" ObjectID="_1451688579" r:id="rId8"/>
+          <o:OLEObject Type="Embed" ProgID="Word.OpenDocumentText.12" ShapeID="_x0000_i1025" DrawAspect="Content" ObjectID="_1451824649" r:id="rId8"/>
         </w:object>
       </w:r>
     </w:p>
@@ -3778,10 +3778,10 @@
     <w:p>
       <w:r>
         <w:object w:dxaOrig="9360" w:dyaOrig="937">
-          <v:shape id="_x0000_i1025" type="#_x0000_t75" style="width:468pt;height:46.85pt" o:ole="">
+          <v:shape id="_x0000_i1026" type="#_x0000_t75" style="width:468pt;height:46.85pt" o:ole="">
             <v:imagedata r:id="rId10" o:title=""/>
           </v:shape>
-          <o:OLEObject Type="Embed" ProgID="Word.OpenDocumentText.12" ShapeID="_x0000_i1025" DrawAspect="Content" ObjectID="_1451688580" r:id="rId11"/>
+          <o:OLEObject Type="Embed" ProgID="Word.OpenDocumentText.12" ShapeID="_x0000_i1026" DrawAspect="Content" ObjectID="_1451824650" r:id="rId11"/>
         </w:object>
       </w:r>
       <w:r>
@@ -5000,12 +5000,6 @@
       </w:pPr>
       <w:bookmarkStart w:id="12" w:name="_GoBack"/>
       <w:bookmarkEnd w:id="12"/>
-    </w:p>
-    <w:p/>
-    <w:p>
-      <w:pPr>
-        <w:spacing w:line="480" w:lineRule="auto"/>
-      </w:pPr>
       <w:r>
         <w:br w:type="page"/>
       </w:r>
@@ -7553,7 +7547,7 @@
 </file>
 
 <file path=customXml/itemProps2.xml><?xml version="1.0" encoding="utf-8"?>
-<ds:datastoreItem xmlns:ds="http://schemas.openxmlformats.org/officeDocument/2006/customXml" ds:itemID="{4251BC64-A643-41F6-BDD6-9E719EDD0866}">
+<ds:datastoreItem xmlns:ds="http://schemas.openxmlformats.org/officeDocument/2006/customXml" ds:itemID="{68AACE19-1F6D-4B41-BBFC-320D812ED7ED}">
   <ds:schemaRefs>
     <ds:schemaRef ds:uri="http://schemas.openxmlformats.org/officeDocument/2006/bibliography"/>
   </ds:schemaRefs>

</xml_diff>

<commit_message>
updated doc file thing
</commit_message>
<xml_diff>
--- a/GMU-Team 1-Requirements Documentation.docx
+++ b/GMU-Team 1-Requirements Documentation.docx
@@ -38,11 +38,12 @@
           <w:r>
             <w:rPr>
               <w:noProof/>
+              <w:lang w:eastAsia="ja-JP"/>
             </w:rPr>
             <mc:AlternateContent>
               <mc:Choice Requires="wps">
                 <w:drawing>
-                  <wp:anchor distT="45720" distB="45720" distL="114300" distR="114300" simplePos="0" relativeHeight="251665408" behindDoc="0" locked="0" layoutInCell="1" allowOverlap="1">
+                  <wp:anchor distT="45720" distB="45720" distL="114300" distR="114300" simplePos="0" relativeHeight="251665408" behindDoc="0" locked="0" layoutInCell="1" allowOverlap="1" wp14:anchorId="6D760718" wp14:editId="6D760719">
                     <wp:simplePos x="0" y="0"/>
                     <wp:positionH relativeFrom="column">
                       <wp:posOffset>494665</wp:posOffset>
@@ -97,15 +98,7 @@
                                   <w:spacing w:line="240" w:lineRule="auto"/>
                                 </w:pPr>
                                 <w:r>
-                                  <w:t xml:space="preserve">Brannon </w:t>
-                                </w:r>
-                                <w:proofErr w:type="spellStart"/>
-                                <w:r>
-                                  <w:t>Crymes</w:t>
-                                </w:r>
-                                <w:proofErr w:type="spellEnd"/>
-                                <w:r>
-                                  <w:t xml:space="preserve"> - bwinter2@gmu.edu</w:t>
+                                  <w:t>Brannon Crymes - bwinter2@gmu.edu</w:t>
                                 </w:r>
                               </w:p>
                               <w:p>
@@ -123,21 +116,8 @@
                                 <w:pPr>
                                   <w:spacing w:line="240" w:lineRule="auto"/>
                                 </w:pPr>
-                                <w:proofErr w:type="spellStart"/>
                                 <w:r>
-                                  <w:t>Sriram</w:t>
-                                </w:r>
-                                <w:proofErr w:type="spellEnd"/>
-                                <w:r>
-                                  <w:t xml:space="preserve"> </w:t>
-                                </w:r>
-                                <w:proofErr w:type="spellStart"/>
-                                <w:r>
-                                  <w:t>Rajaraman</w:t>
-                                </w:r>
-                                <w:proofErr w:type="spellEnd"/>
-                                <w:r>
-                                  <w:t xml:space="preserve"> - s.rajaaraman89@gmail.com</w:t>
+                                  <w:t>Sriram Rajaraman - s.rajaaraman89@gmail.com</w:t>
                                 </w:r>
                               </w:p>
                             </w:txbxContent>
@@ -225,11 +205,12 @@
           <w:r>
             <w:rPr>
               <w:noProof/>
+              <w:lang w:eastAsia="ja-JP"/>
             </w:rPr>
             <mc:AlternateContent>
               <mc:Choice Requires="wps">
                 <w:drawing>
-                  <wp:anchor distT="0" distB="0" distL="182880" distR="182880" simplePos="0" relativeHeight="251660288" behindDoc="0" locked="0" layoutInCell="1" allowOverlap="1" wp14:anchorId="6C79A322" wp14:editId="117450C2">
+                  <wp:anchor distT="0" distB="0" distL="182880" distR="182880" simplePos="0" relativeHeight="251660288" behindDoc="0" locked="0" layoutInCell="1" allowOverlap="1" wp14:anchorId="6D76071A" wp14:editId="6D76071B">
                     <wp:simplePos x="0" y="0"/>
                     <mc:AlternateContent>
                       <mc:Choice Requires="wp14">
@@ -578,11 +559,12 @@
           <w:r>
             <w:rPr>
               <w:noProof/>
+              <w:lang w:eastAsia="ja-JP"/>
             </w:rPr>
             <mc:AlternateContent>
               <mc:Choice Requires="wps">
                 <w:drawing>
-                  <wp:anchor distT="0" distB="0" distL="114300" distR="114300" simplePos="0" relativeHeight="251659264" behindDoc="0" locked="0" layoutInCell="1" allowOverlap="1" wp14:anchorId="364ACA44" wp14:editId="6E3E577C">
+                  <wp:anchor distT="0" distB="0" distL="114300" distR="114300" simplePos="0" relativeHeight="251659264" behindDoc="0" locked="0" layoutInCell="1" allowOverlap="1" wp14:anchorId="6D76071C" wp14:editId="6D76071D">
                     <wp:simplePos x="0" y="0"/>
                     <wp:positionH relativeFrom="margin">
                       <wp:align>right</wp:align>
@@ -3639,7 +3621,37 @@
         <w:t xml:space="preserve">We were asked to implement a system that allows developers to place checks within their code that can record the results of their code and asses the logic of the system. We call our system GMUT or GMU Tester. When we architected the system, we focused on simplicity of use, extensibility, and performance. We used plain java with no additional libraries to minimize the footprint of our system. </w:t>
       </w:r>
       <w:r>
-        <w:t xml:space="preserve"> The system is well documented and tested and fails gracefully if the application crashes. It does not leak memory and its thread safe API makes it easy to u</w:t>
+        <w:t xml:space="preserve"> Th</w:t>
+      </w:r>
+      <w:r>
+        <w:t xml:space="preserve">e system is well documented and </w:t>
+      </w:r>
+      <w:r>
+        <w:t>tested</w:t>
+      </w:r>
+      <w:r>
+        <w:t>.</w:t>
+      </w:r>
+      <w:r>
+        <w:t xml:space="preserve"> </w:t>
+      </w:r>
+      <w:r>
+        <w:t>Its design enables it to fail</w:t>
+      </w:r>
+      <w:r>
+        <w:t xml:space="preserve"> gracefully if </w:t>
+      </w:r>
+      <w:r>
+        <w:t>its host application crashes. This tool</w:t>
+      </w:r>
+      <w:r>
+        <w:t xml:space="preserve"> </w:t>
+      </w:r>
+      <w:r>
+        <w:t xml:space="preserve">does </w:t>
+      </w:r>
+      <w:r>
+        <w:t>not leak memory and its thread safe API makes it easy to u</w:t>
       </w:r>
       <w:r>
         <w:t>se in a variety of applications.</w:t>
@@ -3680,10 +3692,19 @@
         <w:t xml:space="preserve"> </w:t>
       </w:r>
       <w:r>
-        <w:t>This format was chosen to be able to search t</w:t>
-      </w:r>
-      <w:r>
-        <w:t xml:space="preserve">hrough via regular expressions and is documented in </w:t>
+        <w:t xml:space="preserve">This format was chosen to </w:t>
+      </w:r>
+      <w:r>
+        <w:t>facilitate easy</w:t>
+      </w:r>
+      <w:r>
+        <w:t xml:space="preserve"> search t</w:t>
+      </w:r>
+      <w:r>
+        <w:t>hrough</w:t>
+      </w:r>
+      <w:r>
+        <w:t xml:space="preserve"> regular expressions and is documented in </w:t>
       </w:r>
       <w:r>
         <w:rPr>
@@ -3698,7 +3719,22 @@
         <w:t xml:space="preserve"> </w:t>
       </w:r>
       <w:r>
-        <w:t>This format is used in logviewer as well as all of the included ReportWriters however, the extensible nature of the system allows for custom ReportWriters in any format that a developer wishes to use.</w:t>
+        <w:t>This format is used in logviewer as well as all of the included ReportWriters</w:t>
+      </w:r>
+      <w:r>
+        <w:t>.</w:t>
+      </w:r>
+      <w:r>
+        <w:t xml:space="preserve"> </w:t>
+      </w:r>
+      <w:r>
+        <w:t>H</w:t>
+      </w:r>
+      <w:r>
+        <w:t>owever, the extensible nature of the system allows for custom ReportWriters in any</w:t>
+      </w:r>
+      <w:r>
+        <w:t xml:space="preserve"> format that a developer wishes to use.</w:t>
       </w:r>
       <w:r>
         <w:t xml:space="preserve"> There are three key access points to the system:</w:t>
@@ -3806,7 +3842,6 @@
         </w:numPr>
         <w:spacing w:line="480" w:lineRule="auto"/>
       </w:pPr>
-      <w:proofErr w:type="gramStart"/>
       <w:r>
         <w:rPr>
           <w:rStyle w:val="Emphasis"/>
@@ -3819,7 +3854,6 @@
         </w:rPr>
         <w:t>logviewer.jar</w:t>
       </w:r>
-      <w:proofErr w:type="gramEnd"/>
       <w:r>
         <w:rPr>
           <w:rFonts w:ascii="Arial" w:hAnsi="Arial" w:cs="Arial"/>
@@ -3869,7 +3903,6 @@
           <w:rStyle w:val="CodeChar"/>
         </w:rPr>
       </w:pPr>
-      <w:proofErr w:type="gramStart"/>
       <w:r>
         <w:rPr>
           <w:rStyle w:val="Emphasis"/>
@@ -3882,7 +3915,6 @@
         </w:rPr>
         <w:t>tests.jar</w:t>
       </w:r>
-      <w:proofErr w:type="gramEnd"/>
       <w:r>
         <w:rPr>
           <w:rFonts w:ascii="Arial" w:hAnsi="Arial" w:cs="Arial"/>
@@ -3947,7 +3979,7 @@
         <w:spacing w:line="480" w:lineRule="auto"/>
       </w:pPr>
       <w:r>
-        <w:t>Building the system is simple, it can be built from eclipse.</w:t>
+        <w:t>Building the system is simple; it can be built from eclipse by doing the following:</w:t>
       </w:r>
     </w:p>
     <w:p>
@@ -4023,15 +4055,7 @@
         <w:t>Also provided is an Ant build.xml file for Apache Ant build system. This system automatically builds all three jars as well as places the default batchfile.txt file in the main directory.</w:t>
       </w:r>
       <w:r>
-        <w:t xml:space="preserve"> It also builds the </w:t>
-      </w:r>
-      <w:proofErr w:type="spellStart"/>
-      <w:r>
-        <w:t>javadocs</w:t>
-      </w:r>
-      <w:proofErr w:type="spellEnd"/>
-      <w:r>
-        <w:t xml:space="preserve"> for the project and places it in the documentation directory.</w:t>
+        <w:t xml:space="preserve"> It also builds the javadocs for the project and places it in the documentation directory.</w:t>
       </w:r>
     </w:p>
     <w:p>
@@ -4039,7 +4063,19 @@
         <w:spacing w:line="480" w:lineRule="auto"/>
       </w:pPr>
       <w:r>
-        <w:t>To run the ant build file, simply run the following console command. This assumes that java as well and ant is available on the console’s PATH.</w:t>
+        <w:t xml:space="preserve">To run the ant build file, simply run the following console command. </w:t>
+      </w:r>
+      <w:r>
+        <w:t xml:space="preserve">This assumes that java, javadoc, </w:t>
+      </w:r>
+      <w:r>
+        <w:t xml:space="preserve">and ant </w:t>
+      </w:r>
+      <w:r>
+        <w:t>are</w:t>
+      </w:r>
+      <w:r>
+        <w:t xml:space="preserve"> available on the console’s PATH.</w:t>
       </w:r>
     </w:p>
     <w:p>
@@ -4047,21 +4083,8 @@
         <w:pStyle w:val="Code"/>
         <w:spacing w:line="480" w:lineRule="auto"/>
       </w:pPr>
-      <w:proofErr w:type="gramStart"/>
-      <w:r>
-        <w:t>ant</w:t>
-      </w:r>
-      <w:proofErr w:type="gramEnd"/>
-      <w:r>
-        <w:t xml:space="preserve"> -</w:t>
-      </w:r>
-      <w:proofErr w:type="spellStart"/>
-      <w:r>
-        <w:t>buildfile</w:t>
-      </w:r>
-      <w:proofErr w:type="spellEnd"/>
-      <w:r>
-        <w:t xml:space="preserve"> </w:t>
+      <w:r>
+        <w:t xml:space="preserve">ant -buildfile </w:t>
       </w:r>
       <w:r>
         <w:t>build</w:t>
@@ -4097,15 +4120,7 @@
         <w:spacing w:line="480" w:lineRule="auto"/>
       </w:pPr>
       <w:r>
-        <w:t>Build /</w:t>
-      </w:r>
-      <w:proofErr w:type="spellStart"/>
-      <w:r>
-        <w:t>src</w:t>
-      </w:r>
-      <w:proofErr w:type="spellEnd"/>
-      <w:r>
-        <w:t xml:space="preserve"> into gmu_main.jar with com.idt.contest.college.winter2014.Main as the main class.</w:t>
+        <w:t>Build /src into gmu_main.jar with com.idt.contest.college.winter2014.Main as the main class.</w:t>
       </w:r>
     </w:p>
     <w:p>
@@ -4118,15 +4133,7 @@
         <w:spacing w:line="480" w:lineRule="auto"/>
       </w:pPr>
       <w:r>
-        <w:t>Build /</w:t>
-      </w:r>
-      <w:proofErr w:type="spellStart"/>
-      <w:r>
-        <w:t>src</w:t>
-      </w:r>
-      <w:proofErr w:type="spellEnd"/>
-      <w:r>
-        <w:t xml:space="preserve"> into gmu_logviewer.jar with edu.gmu.team1.idt2014.logviewer.LogViewer as the main class</w:t>
+        <w:t>Build /src into gmu_logviewer.jar with edu.gmu.team1.idt2014.logviewer.LogViewer as the main class</w:t>
       </w:r>
     </w:p>
     <w:p>
@@ -4165,23 +4172,7 @@
         <w:spacing w:line="480" w:lineRule="auto"/>
       </w:pPr>
       <w:r>
-        <w:t xml:space="preserve">Generates </w:t>
-      </w:r>
-      <w:proofErr w:type="spellStart"/>
-      <w:r>
-        <w:t>javadocs</w:t>
-      </w:r>
-      <w:proofErr w:type="spellEnd"/>
-      <w:r>
-        <w:t xml:space="preserve"> and places them into the documentation/</w:t>
-      </w:r>
-      <w:proofErr w:type="spellStart"/>
-      <w:r>
-        <w:t>javadoc</w:t>
-      </w:r>
-      <w:proofErr w:type="spellEnd"/>
-      <w:r>
-        <w:t xml:space="preserve"> folder.</w:t>
+        <w:t>Generates javadocs and places them into the documentation/javadoc folder.</w:t>
       </w:r>
     </w:p>
     <w:p>
@@ -4216,15 +4207,13 @@
         <w:t xml:space="preserve"> </w:t>
       </w:r>
       <w:r>
-        <w:t xml:space="preserve">For example, let us take the example function </w:t>
-      </w:r>
-      <w:proofErr w:type="spellStart"/>
-      <w:r>
-        <w:t>isGreaterThanTwo</w:t>
-      </w:r>
-      <w:proofErr w:type="spellEnd"/>
-      <w:r>
-        <w:t xml:space="preserve">. We can explain each test as a predicate. </w:t>
+        <w:t>For example, let us take the example function isGreaterThanTwo. We can explain each test as a predicate</w:t>
+      </w:r>
+      <w:r>
+        <w:t>:</w:t>
+      </w:r>
+      <w:r>
+        <w:t xml:space="preserve"> </w:t>
       </w:r>
     </w:p>
     <w:p>
@@ -4309,45 +4298,27 @@
       <w:r>
         <w:t xml:space="preserve">By default, the system starts out enabled with the reporting system configured to output to a file called log.txt. It is very simple to enable or disable the API. Simply call </w:t>
       </w:r>
-      <w:proofErr w:type="spellStart"/>
-      <w:proofErr w:type="gramStart"/>
       <w:r>
         <w:rPr>
           <w:rStyle w:val="CodeChar"/>
         </w:rPr>
-        <w:t>GMUT.disable</w:t>
-      </w:r>
-      <w:proofErr w:type="spellEnd"/>
+        <w:t>GMUT.disable()</w:t>
+      </w:r>
+      <w:r>
+        <w:t xml:space="preserve"> to disable the testing system. The output location can be configured by using </w:t>
+      </w:r>
       <w:r>
         <w:rPr>
           <w:rStyle w:val="CodeChar"/>
         </w:rPr>
-        <w:t>(</w:t>
-      </w:r>
-      <w:proofErr w:type="gramEnd"/>
+        <w:t>GMUT.setReport</w:t>
+      </w:r>
       <w:r>
         <w:rPr>
           <w:rStyle w:val="CodeChar"/>
         </w:rPr>
-        <w:t>)</w:t>
-      </w:r>
-      <w:r>
-        <w:t xml:space="preserve"> to disable the testing system. The output location can be configured by using </w:t>
-      </w:r>
-      <w:proofErr w:type="spellStart"/>
-      <w:r>
-        <w:rPr>
-          <w:rStyle w:val="CodeChar"/>
-        </w:rPr>
-        <w:t>GMUT.setReport</w:t>
-      </w:r>
-      <w:r>
-        <w:rPr>
-          <w:rStyle w:val="CodeChar"/>
-        </w:rPr>
         <w:t>Writer</w:t>
       </w:r>
-      <w:proofErr w:type="spellEnd"/>
       <w:r>
         <w:t xml:space="preserve"> where you may pass in a </w:t>
       </w:r>
@@ -4378,38 +4349,47 @@
         <w:ind w:firstLine="576"/>
       </w:pPr>
       <w:r>
-        <w:t xml:space="preserve">When looking at the problem statement, we split our solution into two key sections. Declaring the test cases, and actually performing the tests. These requirements, along with emphasis on API simplicity lead to the usage pattern described here. The standard testing API has a single point of access. “edu.gmu.team1.idt2014.GMUT”. GMUT is a thread safe singleton and should be accessed statically. GMUT has two key functions, </w:t>
-      </w:r>
-      <w:proofErr w:type="spellStart"/>
+        <w:t xml:space="preserve">When looking at the problem statement, we split our solution into two key </w:t>
+      </w:r>
+      <w:r>
+        <w:t>components: d</w:t>
+      </w:r>
+      <w:r>
+        <w:t>eclaring</w:t>
+      </w:r>
+      <w:r>
+        <w:t xml:space="preserve"> test cases, and actually performing tests. These requirements, along with emphasis on API simplicity lead to the usage pattern described here. The standard testing API has a single point of access. “edu.gmu.team1.idt2014.GMUT”. GMUT is a thread safe singleton and should be accessed statically. GMUT has two key functions, </w:t>
+      </w:r>
       <w:r>
         <w:rPr>
           <w:rStyle w:val="CodeChar"/>
         </w:rPr>
+        <w:t>addTe</w:t>
+      </w:r>
+      <w:r>
+        <w:rPr>
+          <w:rStyle w:val="CodeChar"/>
+        </w:rPr>
+        <w:t>st</w:t>
+      </w:r>
+      <w:r>
+        <w:t xml:space="preserve"> and </w:t>
+      </w:r>
+      <w:r>
+        <w:rPr>
+          <w:rStyle w:val="CodeChar"/>
+        </w:rPr>
+        <w:t>test</w:t>
+      </w:r>
+      <w:r>
+        <w:t xml:space="preserve">.  </w:t>
+      </w:r>
+      <w:r>
+        <w:rPr>
+          <w:rStyle w:val="CodeChar"/>
+        </w:rPr>
         <w:t>addTest</w:t>
       </w:r>
-      <w:proofErr w:type="spellEnd"/>
-      <w:r>
-        <w:t xml:space="preserve"> and </w:t>
-      </w:r>
-      <w:r>
-        <w:rPr>
-          <w:rStyle w:val="CodeChar"/>
-        </w:rPr>
-        <w:t>test</w:t>
-      </w:r>
-      <w:r>
-        <w:t xml:space="preserve">.  </w:t>
-      </w:r>
-      <w:proofErr w:type="spellStart"/>
-      <w:proofErr w:type="gramStart"/>
-      <w:r>
-        <w:rPr>
-          <w:rStyle w:val="CodeChar"/>
-        </w:rPr>
-        <w:t>addTest</w:t>
-      </w:r>
-      <w:proofErr w:type="spellEnd"/>
-      <w:proofErr w:type="gramEnd"/>
       <w:r>
         <w:rPr>
           <w:rFonts w:ascii="Consolas" w:hAnsi="Consolas" w:cs="Consolas"/>
@@ -4449,15 +4429,13 @@
         <w:t xml:space="preserve"> To best understand how the system works</w:t>
       </w:r>
       <w:r>
-        <w:t xml:space="preserve"> see section 5.3 as it describes in detail what happens when </w:t>
-      </w:r>
-      <w:proofErr w:type="spellStart"/>
-      <w:r>
-        <w:t>GMUT.test</w:t>
-      </w:r>
-      <w:proofErr w:type="spellEnd"/>
-      <w:r>
-        <w:t xml:space="preserve"> is called.</w:t>
+        <w:t>,</w:t>
+      </w:r>
+      <w:r>
+        <w:t xml:space="preserve"> see section 5.3</w:t>
+      </w:r>
+      <w:r>
+        <w:t xml:space="preserve"> as it describes in detail what happens when GMUT.test is called.</w:t>
       </w:r>
     </w:p>
     <w:p>
@@ -4466,15 +4444,7 @@
       </w:pPr>
       <w:r>
         <w:lastRenderedPageBreak/>
-        <w:t>Let us take a look at the example function (</w:t>
-      </w:r>
-      <w:proofErr w:type="spellStart"/>
-      <w:r>
-        <w:t>isEven</w:t>
-      </w:r>
-      <w:proofErr w:type="spellEnd"/>
-      <w:r>
-        <w:t>) which takes an integer and returns true if the number is ev</w:t>
+        <w:t>Let us take a look at the example function (isEven) which takes an integer and returns true if the number is ev</w:t>
       </w:r>
       <w:r>
         <w:t>en, false if the number is odd).</w:t>
@@ -4487,7 +4457,7 @@
         <w:spacing w:line="480" w:lineRule="auto"/>
       </w:pPr>
       <w:r>
-        <w:object w:dxaOrig="9360" w:dyaOrig="3279">
+        <w:object w:dxaOrig="9360" w:dyaOrig="3279" w14:anchorId="6D76071E">
           <v:shapetype id="_x0000_t75" coordsize="21600,21600" o:spt="75" o:preferrelative="t" path="m@4@5l@4@11@9@11@9@5xe" filled="f" stroked="f">
             <v:stroke joinstyle="miter"/>
             <v:formulas>
@@ -4510,7 +4480,7 @@
           <v:shape id="_x0000_i1025" type="#_x0000_t75" style="width:468pt;height:163.95pt" o:ole="">
             <v:imagedata r:id="rId7" o:title=""/>
           </v:shape>
-          <o:OLEObject Type="Embed" ProgID="Word.OpenDocumentText.12" ShapeID="_x0000_i1025" DrawAspect="Content" ObjectID="_1452065440" r:id="rId8"/>
+          <o:OLEObject Type="Embed" ProgID="Word.OpenDocumentText.12" ShapeID="_x0000_i1025" DrawAspect="Content" ObjectID="_1452617097" r:id="rId8"/>
         </w:object>
       </w:r>
     </w:p>
@@ -4522,12 +4492,36 @@
         <w:t>Here, the creation of the test cases are done in lines 2-6, the actual testing is done in lines 8 and 11.</w:t>
       </w:r>
       <w:r>
-        <w:t xml:space="preserve"> One could read line 4 as if saying, if the input is 10 (first predicate is the input predicate), the output should be true (the second evaluates against the output). Finally in lines 8 and 11, we say, run the test</w:t>
+        <w:t xml:space="preserve"> One could read line 4 </w:t>
+      </w:r>
+      <w:r>
+        <w:t xml:space="preserve">as saying, </w:t>
+      </w:r>
+      <w:r>
+        <w:t>“</w:t>
+      </w:r>
+      <w:r>
+        <w:t>if the input is 10 (first predicate is the input predicate), the output should be true (the second evaluates against the output).</w:t>
+      </w:r>
+      <w:r>
+        <w:t>”</w:t>
       </w:r>
       <w:r>
         <w:t xml:space="preserve"> </w:t>
       </w:r>
       <w:r>
+        <w:t xml:space="preserve">Finally in lines 8 and 11, we say, </w:t>
+      </w:r>
+      <w:r>
+        <w:t>“</w:t>
+      </w:r>
+      <w:r>
+        <w:t>run the test</w:t>
+      </w:r>
+      <w:r>
+        <w:t xml:space="preserve"> </w:t>
+      </w:r>
+      <w:r>
         <w:t>(</w:t>
       </w:r>
       <w:r>
@@ -4544,6 +4538,9 @@
       </w:r>
       <w:r>
         <w:t>.</w:t>
+      </w:r>
+      <w:r>
+        <w:t>”</w:t>
       </w:r>
     </w:p>
     <w:p>
@@ -4551,32 +4548,14 @@
         <w:spacing w:line="480" w:lineRule="auto"/>
         <w:ind w:firstLine="576"/>
       </w:pPr>
-      <w:proofErr w:type="spellStart"/>
       <w:r>
         <w:rPr>
           <w:rStyle w:val="CodeChar"/>
         </w:rPr>
         <w:t>GMUT.addTest</w:t>
       </w:r>
-      <w:proofErr w:type="spellEnd"/>
-      <w:r>
-        <w:t xml:space="preserve"> returns an instance of </w:t>
-      </w:r>
-      <w:proofErr w:type="spellStart"/>
-      <w:r>
-        <w:t>ITestBuilder</w:t>
-      </w:r>
-      <w:proofErr w:type="spellEnd"/>
-      <w:r>
-        <w:t xml:space="preserve">. </w:t>
-      </w:r>
-      <w:proofErr w:type="spellStart"/>
-      <w:r>
-        <w:t>ITestBuilder</w:t>
-      </w:r>
-      <w:proofErr w:type="spellEnd"/>
-      <w:r>
-        <w:t xml:space="preserve"> is a system that follows the factory pattern and sequentially builds up a test case until line 6 where it builds the tests and inserts it into the main GMUT system.</w:t>
+      <w:r>
+        <w:t xml:space="preserve"> returns an instance of ITestBuilder. ITestBuilder is a system that follows the factory pattern and sequentially builds up a test case until line 6 where it builds the tests and inserts it into the main GMUT system.</w:t>
       </w:r>
       <w:r>
         <w:t xml:space="preserve"> There are two variants of the test creation method. </w:t>
@@ -4594,16 +4573,8 @@
         <w:rPr>
           <w:rStyle w:val="CodeChar"/>
         </w:rPr>
-        <w:t>.</w:t>
-      </w:r>
-      <w:proofErr w:type="spellStart"/>
-      <w:r>
-        <w:rPr>
-          <w:rStyle w:val="CodeChar"/>
-        </w:rPr>
-        <w:t>testNote</w:t>
-      </w:r>
-      <w:proofErr w:type="spellEnd"/>
+        <w:t>.testNote</w:t>
+      </w:r>
       <w:r>
         <w:t xml:space="preserve"> does the same except it has the added functionality of marking a note next to each test. </w:t>
       </w:r>
@@ -4614,21 +4585,61 @@
         <w:ind w:firstLine="576"/>
       </w:pPr>
       <w:r>
-        <w:t xml:space="preserve">Actually running the tests is as simple as calling </w:t>
-      </w:r>
-      <w:proofErr w:type="spellStart"/>
+        <w:t>R</w:t>
+      </w:r>
+      <w:r>
+        <w:t>unning the tests</w:t>
+      </w:r>
+      <w:r>
+        <w:t xml:space="preserve"> is as simple as calling </w:t>
+      </w:r>
       <w:r>
         <w:rPr>
           <w:rStyle w:val="CodeChar"/>
         </w:rPr>
         <w:t>GMUT.test</w:t>
       </w:r>
-      <w:proofErr w:type="spellEnd"/>
-      <w:r>
-        <w:t xml:space="preserve"> with the arguments in the order, output, branch, inputs. The test method supports variable length arguments so one may simply list all of the inputs to the method being tested.</w:t>
-      </w:r>
-      <w:r>
-        <w:t xml:space="preserve"> Thus, usage of the API is very simple, in the beginning of the function, create the test cases </w:t>
+      <w:r>
+        <w:t xml:space="preserve"> with the arguments in </w:t>
+      </w:r>
+      <w:r>
+        <w:t>the</w:t>
+      </w:r>
+      <w:r>
+        <w:t xml:space="preserve"> following order:</w:t>
+      </w:r>
+      <w:r>
+        <w:t xml:space="preserve"> output, branch,</w:t>
+      </w:r>
+      <w:r>
+        <w:t xml:space="preserve"> and</w:t>
+      </w:r>
+      <w:r>
+        <w:t xml:space="preserve"> inputs.</w:t>
+      </w:r>
+      <w:r>
+        <w:t xml:space="preserve"> The test method supports variable length arguments so one may </w:t>
+      </w:r>
+      <w:r>
+        <w:t>easily</w:t>
+      </w:r>
+      <w:r>
+        <w:t xml:space="preserve"> list all of the inputs to the method being tested.</w:t>
+      </w:r>
+      <w:r>
+        <w:t xml:space="preserve"> </w:t>
+      </w:r>
+      <w:r>
+        <w:t>Thus, usage of the API is very simple</w:t>
+      </w:r>
+      <w:r>
+        <w:t>:</w:t>
+      </w:r>
+      <w:r>
+        <w:t xml:space="preserve"> in the beginning of the function, create the test cases</w:t>
+      </w:r>
+      <w:r>
+        <w:t>; before each return statement, test the function.</w:t>
       </w:r>
     </w:p>
     <w:p>
@@ -4651,74 +4662,59 @@
         <w:t xml:space="preserve">ReportWriters are pluggable classes that can be set in GMUT that allow </w:t>
       </w:r>
       <w:r>
-        <w:t xml:space="preserve">for results of tests to be logged. The Library comes with three ReportWriters already implemented. These are FileReportWriter, </w:t>
-      </w:r>
-      <w:proofErr w:type="spellStart"/>
-      <w:r>
-        <w:t>ConsoleReportWriter</w:t>
-      </w:r>
-      <w:proofErr w:type="spellEnd"/>
-      <w:r>
-        <w:t xml:space="preserve">, and </w:t>
-      </w:r>
-      <w:proofErr w:type="spellStart"/>
-      <w:r>
-        <w:t>StringReportWriter</w:t>
-      </w:r>
-      <w:proofErr w:type="spellEnd"/>
-      <w:r>
-        <w:t xml:space="preserve">. By default these </w:t>
+        <w:t>for results of tests to be logged. The Library comes with three ReportWriters already implemented. These are FileReportWriter, ConsoleReportWriter, and StringReportWriter. By default</w:t>
+      </w:r>
+      <w:r>
+        <w:t>,</w:t>
+      </w:r>
+      <w:r>
+        <w:t xml:space="preserve"> these </w:t>
       </w:r>
       <w:r>
         <w:t>ReportWriters</w:t>
       </w:r>
       <w:r>
-        <w:t xml:space="preserve"> follow the report format expected by logviewer however it is trivial for a developer to subclass </w:t>
-      </w:r>
-      <w:proofErr w:type="spellStart"/>
-      <w:r>
-        <w:t>AbstractReportWriter</w:t>
-      </w:r>
-      <w:proofErr w:type="spellEnd"/>
-      <w:r>
-        <w:t xml:space="preserve"> and have it write the files in a new format. FileReportWriter is t</w:t>
-      </w:r>
-      <w:r>
-        <w:t xml:space="preserve">he default ReportWriter for </w:t>
-      </w:r>
-      <w:r>
-        <w:t xml:space="preserve">and has a variable FILENAME which is (by default) set to “log.txt”. By changing this variable, a </w:t>
+        <w:t xml:space="preserve"> follow the report format expected by logviewer</w:t>
+      </w:r>
+      <w:r>
+        <w:t>.</w:t>
+      </w:r>
+      <w:r>
+        <w:t xml:space="preserve"> I</w:t>
+      </w:r>
+      <w:r>
+        <w:t xml:space="preserve">t is trivial for a developer to subclass AbstractReportWriter and have it write </w:t>
+      </w:r>
+      <w:r>
+        <w:t>the log file</w:t>
+      </w:r>
+      <w:r>
+        <w:t xml:space="preserve"> in a new format. </w:t>
+      </w:r>
+      <w:r>
+        <w:t>FileReportWriter is t</w:t>
+      </w:r>
+      <w:r>
+        <w:t xml:space="preserve">he default </w:t>
       </w:r>
       <w:r>
         <w:lastRenderedPageBreak/>
-        <w:t xml:space="preserve">developer may easily </w:t>
-      </w:r>
-      <w:r>
-        <w:t xml:space="preserve">change the location of the file. As expected </w:t>
-      </w:r>
-      <w:proofErr w:type="spellStart"/>
-      <w:r>
-        <w:t>ConsoleReportWriter</w:t>
-      </w:r>
-      <w:proofErr w:type="spellEnd"/>
-      <w:r>
-        <w:t xml:space="preserve"> writes the results of the tests to </w:t>
-      </w:r>
-      <w:proofErr w:type="spellStart"/>
-      <w:r>
-        <w:t>System.out</w:t>
-      </w:r>
-      <w:proofErr w:type="spellEnd"/>
-      <w:r>
-        <w:t xml:space="preserve">. </w:t>
-      </w:r>
-      <w:proofErr w:type="spellStart"/>
-      <w:r>
-        <w:t>StringReportWriter</w:t>
-      </w:r>
-      <w:proofErr w:type="spellEnd"/>
-      <w:r>
-        <w:t xml:space="preserve"> logs the results of tests to a public variable report. </w:t>
+        <w:t>ReportWriter for</w:t>
+      </w:r>
+      <w:r>
+        <w:t xml:space="preserve"> the</w:t>
+      </w:r>
+      <w:r>
+        <w:t xml:space="preserve"> system</w:t>
+      </w:r>
+      <w:r>
+        <w:t xml:space="preserve"> </w:t>
+      </w:r>
+      <w:r>
+        <w:t xml:space="preserve">and has a variable FILENAME which is (by default) set to “log.txt”. By changing this variable, a developer may easily </w:t>
+      </w:r>
+      <w:r>
+        <w:t xml:space="preserve">change the location of the file. As expected ConsoleReportWriter writes the results of the tests to System.out. StringReportWriter logs the results of tests to a public variable report. </w:t>
       </w:r>
       <w:r>
         <w:t xml:space="preserve"> </w:t>
@@ -4730,7 +4726,31 @@
         <w:ind w:firstLine="576"/>
       </w:pPr>
       <w:r>
-        <w:t>The report format is detailed in documentation/report_format.txt however, a quick description of the file format follows:</w:t>
+        <w:t xml:space="preserve">The report format is detailed in </w:t>
+      </w:r>
+      <w:r>
+        <w:t>“</w:t>
+      </w:r>
+      <w:r>
+        <w:t>documentation/report_format.txt</w:t>
+      </w:r>
+      <w:r>
+        <w:t>”.</w:t>
+      </w:r>
+      <w:r>
+        <w:t xml:space="preserve"> </w:t>
+      </w:r>
+      <w:r>
+        <w:t>H</w:t>
+      </w:r>
+      <w:r>
+        <w:t xml:space="preserve">owever, a quick description of the file format </w:t>
+      </w:r>
+      <w:r>
+        <w:t xml:space="preserve">is as </w:t>
+      </w:r>
+      <w:r>
+        <w:t>follows:</w:t>
       </w:r>
     </w:p>
     <w:p>
@@ -4753,110 +4773,21 @@
           <w:rFonts w:ascii="Consolas" w:hAnsi="Consolas" w:cs="Consolas"/>
           <w:sz w:val="18"/>
         </w:rPr>
-        <w:t>][</w:t>
-      </w:r>
-      <w:proofErr w:type="gramStart"/>
+        <w:t>][c:&lt;CLASS&gt;][m:</w:t>
+      </w:r>
       <w:r>
         <w:rPr>
           <w:rFonts w:ascii="Consolas" w:hAnsi="Consolas" w:cs="Consolas"/>
           <w:sz w:val="18"/>
         </w:rPr>
-        <w:t>c:</w:t>
-      </w:r>
-      <w:proofErr w:type="gramEnd"/>
+        <w:t>&lt;METHOD&gt;]</w:t>
+      </w:r>
       <w:r>
         <w:rPr>
           <w:rFonts w:ascii="Consolas" w:hAnsi="Consolas" w:cs="Consolas"/>
           <w:sz w:val="18"/>
         </w:rPr>
-        <w:t>&lt;CLASS&gt;][</w:t>
-      </w:r>
-      <w:proofErr w:type="gramStart"/>
-      <w:r>
-        <w:rPr>
-          <w:rFonts w:ascii="Consolas" w:hAnsi="Consolas" w:cs="Consolas"/>
-          <w:sz w:val="18"/>
-        </w:rPr>
-        <w:t>m:</w:t>
-      </w:r>
-      <w:proofErr w:type="gramEnd"/>
-      <w:r>
-        <w:rPr>
-          <w:rFonts w:ascii="Consolas" w:hAnsi="Consolas" w:cs="Consolas"/>
-          <w:sz w:val="18"/>
-        </w:rPr>
-        <w:t>&lt;METHOD&gt;]</w:t>
-      </w:r>
-      <w:r>
-        <w:rPr>
-          <w:rFonts w:ascii="Consolas" w:hAnsi="Consolas" w:cs="Consolas"/>
-          <w:sz w:val="18"/>
-        </w:rPr>
-        <w:t>[</w:t>
-      </w:r>
-      <w:proofErr w:type="gramStart"/>
-      <w:r>
-        <w:rPr>
-          <w:rFonts w:ascii="Consolas" w:hAnsi="Consolas" w:cs="Consolas"/>
-          <w:sz w:val="18"/>
-        </w:rPr>
-        <w:t>b:</w:t>
-      </w:r>
-      <w:proofErr w:type="gramEnd"/>
-      <w:r>
-        <w:rPr>
-          <w:rFonts w:ascii="Consolas" w:hAnsi="Consolas" w:cs="Consolas"/>
-          <w:sz w:val="18"/>
-        </w:rPr>
-        <w:t>&lt;BRANCHES&gt;][</w:t>
-      </w:r>
-      <w:proofErr w:type="gramStart"/>
-      <w:r>
-        <w:rPr>
-          <w:rFonts w:ascii="Consolas" w:hAnsi="Consolas" w:cs="Consolas"/>
-          <w:sz w:val="18"/>
-        </w:rPr>
-        <w:t>i:</w:t>
-      </w:r>
-      <w:proofErr w:type="gramEnd"/>
-      <w:r>
-        <w:rPr>
-          <w:rFonts w:ascii="Consolas" w:hAnsi="Consolas" w:cs="Consolas"/>
-          <w:sz w:val="18"/>
-        </w:rPr>
-        <w:t>&lt;INPUTS&gt;][</w:t>
-      </w:r>
-      <w:proofErr w:type="gramStart"/>
-      <w:r>
-        <w:rPr>
-          <w:rFonts w:ascii="Consolas" w:hAnsi="Consolas" w:cs="Consolas"/>
-          <w:sz w:val="18"/>
-        </w:rPr>
-        <w:t>o:</w:t>
-      </w:r>
-      <w:proofErr w:type="gramEnd"/>
-      <w:r>
-        <w:rPr>
-          <w:rFonts w:ascii="Consolas" w:hAnsi="Consolas" w:cs="Consolas"/>
-          <w:sz w:val="18"/>
-        </w:rPr>
-        <w:t>&lt;OUTPUT&gt;][</w:t>
-      </w:r>
-      <w:proofErr w:type="gramStart"/>
-      <w:r>
-        <w:rPr>
-          <w:rFonts w:ascii="Consolas" w:hAnsi="Consolas" w:cs="Consolas"/>
-          <w:sz w:val="18"/>
-        </w:rPr>
-        <w:t>n:</w:t>
-      </w:r>
-      <w:proofErr w:type="gramEnd"/>
-      <w:r>
-        <w:rPr>
-          <w:rFonts w:ascii="Consolas" w:hAnsi="Consolas" w:cs="Consolas"/>
-          <w:sz w:val="18"/>
-        </w:rPr>
-        <w:t>&lt;NOTES&gt;]</w:t>
+        <w:t>[b:&lt;BRANCHES&gt;][i:&lt;INPUTS&gt;][o:&lt;OUTPUT&gt;][n:&lt;NOTES&gt;]</w:t>
       </w:r>
     </w:p>
     <w:p>
@@ -4867,26 +4798,10 @@
         <w:t>The above is a description of a single line, each line ends with windows style line endings “\r\n”</w:t>
       </w:r>
       <w:r>
-        <w:t>. Multiline objects replace “\r\n” with “{r</w:t>
-      </w:r>
-      <w:proofErr w:type="gramStart"/>
-      <w:r>
-        <w:t>}{</w:t>
-      </w:r>
-      <w:proofErr w:type="gramEnd"/>
-      <w:r>
-        <w:t>n}”.</w:t>
-      </w:r>
-      <w:r>
-        <w:t xml:space="preserve"> A line starting with tilde (~) is a comment line and is not parsed for ReportWriter. A line starting with tilde + exclamation mark (~!) is for custom testers (especially </w:t>
-      </w:r>
-      <w:proofErr w:type="spellStart"/>
-      <w:r>
-        <w:t>ThreadTester</w:t>
-      </w:r>
-      <w:proofErr w:type="spellEnd"/>
-      <w:r>
-        <w:t>).</w:t>
+        <w:t>. Multiline objects replace “\r\n” with “{r}{n}”.</w:t>
+      </w:r>
+      <w:r>
+        <w:t xml:space="preserve"> A line starting with tilde (~) is a comment line and is not parsed for ReportWriter. A line starting with tilde + exclamation mark (~!) is for custom testers (especially ThreadTester).</w:t>
       </w:r>
       <w:r>
         <w:t xml:space="preserve"> </w:t>
@@ -4896,12 +4811,20 @@
       <w:pPr>
         <w:pStyle w:val="Heading2"/>
         <w:spacing w:line="480" w:lineRule="auto"/>
+        <w:rPr>
+          <w:highlight w:val="yellow"/>
+        </w:rPr>
       </w:pPr>
       <w:bookmarkStart w:id="8" w:name="_Toc378251404"/>
       <w:r>
+        <w:rPr>
+          <w:highlight w:val="yellow"/>
+        </w:rPr>
         <w:t>Testing Race Conditions</w:t>
       </w:r>
+      <w:bookmarkStart w:id="9" w:name="_GoBack"/>
       <w:bookmarkEnd w:id="8"/>
+      <w:bookmarkEnd w:id="9"/>
     </w:p>
     <w:p>
       <w:pPr>
@@ -4924,18 +4847,8 @@
       <w:pPr>
         <w:pStyle w:val="Code"/>
       </w:pPr>
-      <w:proofErr w:type="spellStart"/>
-      <w:proofErr w:type="gramStart"/>
-      <w:r>
-        <w:t>ThreadTester.createStateTracker</w:t>
-      </w:r>
-      <w:proofErr w:type="spellEnd"/>
-      <w:r>
-        <w:t>(</w:t>
-      </w:r>
-      <w:proofErr w:type="gramEnd"/>
-      <w:r>
-        <w:t>"forks");</w:t>
+      <w:r>
+        <w:t>ThreadTester.createStateTracker("forks");</w:t>
       </w:r>
     </w:p>
     <w:p>
@@ -4953,191 +4866,116 @@
       <w:pPr>
         <w:pStyle w:val="Code"/>
       </w:pPr>
-      <w:proofErr w:type="spellStart"/>
-      <w:proofErr w:type="gramStart"/>
-      <w:r>
-        <w:t>int</w:t>
-      </w:r>
-      <w:proofErr w:type="spellEnd"/>
-      <w:proofErr w:type="gramEnd"/>
+      <w:r>
+        <w:t>int currentThreadState</w:t>
+      </w:r>
       <w:r>
         <w:t xml:space="preserve"> </w:t>
       </w:r>
-      <w:proofErr w:type="spellStart"/>
-      <w:r>
-        <w:t>currentThreadState</w:t>
-      </w:r>
-      <w:proofErr w:type="spellEnd"/>
+      <w:r>
+        <w:t>=</w:t>
+      </w:r>
       <w:r>
         <w:t xml:space="preserve"> </w:t>
       </w:r>
       <w:r>
-        <w:t>=</w:t>
+        <w:t>ThreadTester.getState("forks");</w:t>
+      </w:r>
+    </w:p>
+    <w:p>
+      <w:r>
+        <w:t>Before the variable is changed, you want to compare the thread's state with the global state with:</w:t>
+      </w:r>
+    </w:p>
+    <w:p>
+      <w:pPr>
+        <w:pStyle w:val="Code"/>
+      </w:pPr>
+      <w:r>
+        <w:t>ThreadTester.compareWithGlobalState("forks",currentThreadState,"Release Forks");</w:t>
+      </w:r>
+    </w:p>
+    <w:p>
+      <w:pPr>
+        <w:ind w:firstLine="720"/>
+      </w:pPr>
+      <w:r>
+        <w:t xml:space="preserve">In this method, the first parameter is the ID, followed by the current thread’s state and then a note to log about the current method. </w:t>
+      </w:r>
+      <w:r>
+        <w:t>If you have more than one statement that modifies the variable, then increment the local state by one after each modifier statement.</w:t>
+      </w:r>
+      <w:r>
+        <w:t xml:space="preserve"> Sometimes</w:t>
+      </w:r>
+      <w:r>
+        <w:t>, you might have one method accessing an</w:t>
+      </w:r>
+      <w:r>
+        <w:t xml:space="preserve">d another method modifying. An example could be </w:t>
+      </w:r>
+      <w:r>
+        <w:t>getTime();</w:t>
       </w:r>
       <w:r>
         <w:t xml:space="preserve"> </w:t>
       </w:r>
-      <w:proofErr w:type="spellStart"/>
-      <w:r>
-        <w:t>ThreadTester.getState</w:t>
-      </w:r>
-      <w:proofErr w:type="spellEnd"/>
-      <w:r>
-        <w:t>("forks");</w:t>
-      </w:r>
-    </w:p>
-    <w:p>
-      <w:r>
-        <w:t>Before the variable is changed, you want to compare the thread's state with the global state with:</w:t>
+      <w:r>
+        <w:t>setTime(new Time());</w:t>
+      </w:r>
+      <w:r>
+        <w:t>. In this instance, a race condition may occur between thee two lines of code.</w:t>
+      </w:r>
+      <w:r>
+        <w:t xml:space="preserve"> To check for race conditions between these lines, first </w:t>
+      </w:r>
+      <w:r>
+        <w:t>c</w:t>
+      </w:r>
+      <w:r>
+        <w:t>reate</w:t>
+      </w:r>
+      <w:r>
+        <w:t xml:space="preserve"> an id for a variable that is shared by threads.</w:t>
       </w:r>
     </w:p>
     <w:p>
       <w:pPr>
         <w:pStyle w:val="Code"/>
       </w:pPr>
-      <w:proofErr w:type="gramStart"/>
-      <w:r>
-        <w:t>ThreadTester.compareWithGlobalState(</w:t>
-      </w:r>
-      <w:proofErr w:type="gramEnd"/>
-      <w:r>
-        <w:t>"forks",currentThreadState,"Release Forks");</w:t>
-      </w:r>
-    </w:p>
-    <w:p>
-      <w:pPr>
-        <w:ind w:firstLine="720"/>
-      </w:pPr>
-      <w:r>
-        <w:t xml:space="preserve">In this method, the first parameter is the ID, followed by the current thread’s state and then a note to log about the current method. </w:t>
-      </w:r>
-      <w:r>
-        <w:t>If you have more than one statement that modifies the variable, then increment the local state by one after each modifier statement.</w:t>
-      </w:r>
-      <w:r>
-        <w:t xml:space="preserve"> Sometimes</w:t>
-      </w:r>
-      <w:r>
-        <w:t>, you might have one method accessing an</w:t>
-      </w:r>
-      <w:r>
-        <w:t xml:space="preserve">d another method modifying. An example could be </w:t>
-      </w:r>
-      <w:proofErr w:type="spellStart"/>
-      <w:proofErr w:type="gramStart"/>
-      <w:r>
-        <w:t>getTime</w:t>
-      </w:r>
-      <w:proofErr w:type="spellEnd"/>
-      <w:r>
-        <w:t>(</w:t>
-      </w:r>
-      <w:proofErr w:type="gramEnd"/>
-      <w:r>
-        <w:t>);</w:t>
-      </w:r>
-      <w:r>
-        <w:t xml:space="preserve"> </w:t>
-      </w:r>
-      <w:proofErr w:type="spellStart"/>
-      <w:r>
-        <w:t>setTime</w:t>
-      </w:r>
-      <w:proofErr w:type="spellEnd"/>
-      <w:r>
-        <w:t>(new Time());</w:t>
-      </w:r>
-      <w:r>
-        <w:t xml:space="preserve">. In this instance, a race condition may occur between </w:t>
-      </w:r>
-      <w:proofErr w:type="spellStart"/>
-      <w:r>
-        <w:t>thee</w:t>
-      </w:r>
-      <w:proofErr w:type="spellEnd"/>
-      <w:r>
-        <w:t xml:space="preserve"> two lines of code.</w:t>
-      </w:r>
-      <w:r>
-        <w:t xml:space="preserve"> To check for race conditions between these lines, first </w:t>
-      </w:r>
-      <w:r>
-        <w:t>c</w:t>
-      </w:r>
-      <w:r>
-        <w:t>reate</w:t>
-      </w:r>
-      <w:r>
-        <w:t xml:space="preserve"> an id for a variable that is shared by threads.</w:t>
+      <w:r>
+        <w:t>ThreadTester.createStateTracker("forks");</w:t>
+      </w:r>
+    </w:p>
+    <w:p>
+      <w:r>
+        <w:t xml:space="preserve">Inside an </w:t>
+      </w:r>
+      <w:r>
+        <w:t>accessor</w:t>
+      </w:r>
+      <w:r>
+        <w:t xml:space="preserve"> method</w:t>
+      </w:r>
+      <w:r>
+        <w:t xml:space="preserve"> (</w:t>
+      </w:r>
+      <w:r>
+        <w:t>i.e.</w:t>
+      </w:r>
+      <w:r>
+        <w:t xml:space="preserve"> getTime())</w:t>
+      </w:r>
+      <w:r>
+        <w:t>, create an entry with:</w:t>
       </w:r>
     </w:p>
     <w:p>
       <w:pPr>
         <w:pStyle w:val="Code"/>
       </w:pPr>
-      <w:proofErr w:type="spellStart"/>
-      <w:proofErr w:type="gramStart"/>
-      <w:r>
-        <w:t>ThreadTester.createStateTracker</w:t>
-      </w:r>
-      <w:proofErr w:type="spellEnd"/>
-      <w:r>
-        <w:t>(</w:t>
-      </w:r>
-      <w:proofErr w:type="gramEnd"/>
-      <w:r>
-        <w:t>"forks");</w:t>
-      </w:r>
-    </w:p>
-    <w:p>
-      <w:r>
-        <w:t xml:space="preserve">Inside an </w:t>
-      </w:r>
-      <w:proofErr w:type="spellStart"/>
-      <w:r>
-        <w:t>accessor</w:t>
-      </w:r>
-      <w:proofErr w:type="spellEnd"/>
-      <w:r>
-        <w:t xml:space="preserve"> method</w:t>
-      </w:r>
-      <w:r>
-        <w:t xml:space="preserve"> (</w:t>
-      </w:r>
-      <w:r>
-        <w:t>i.e.</w:t>
-      </w:r>
-      <w:r>
-        <w:t xml:space="preserve"> </w:t>
-      </w:r>
-      <w:proofErr w:type="spellStart"/>
-      <w:proofErr w:type="gramStart"/>
-      <w:r>
-        <w:t>getTime</w:t>
-      </w:r>
-      <w:proofErr w:type="spellEnd"/>
-      <w:r>
-        <w:t>(</w:t>
-      </w:r>
-      <w:proofErr w:type="gramEnd"/>
-      <w:r>
-        <w:t>))</w:t>
-      </w:r>
-      <w:r>
-        <w:t>, create an entry with:</w:t>
-      </w:r>
-    </w:p>
-    <w:p>
-      <w:pPr>
-        <w:pStyle w:val="Code"/>
-      </w:pPr>
-      <w:proofErr w:type="gramStart"/>
-      <w:r>
-        <w:t>ThreadTester.createStateTrackerOverride(</w:t>
-      </w:r>
-      <w:proofErr w:type="gramEnd"/>
-      <w:r>
-        <w:t>Thread.currentThread().getName(),ThreadTester.</w:t>
+      <w:r>
+        <w:t>ThreadTester.createStateTrackerOverride(Thread.currentThread().getName(),ThreadTester.</w:t>
       </w:r>
       <w:r>
         <w:t>getState("forks"))</w:t>
@@ -5154,27 +4992,13 @@
         <w:t>nside a modifier method</w:t>
       </w:r>
       <w:r>
-        <w:t xml:space="preserve"> (</w:t>
-      </w:r>
-      <w:proofErr w:type="spellStart"/>
-      <w:proofErr w:type="gramStart"/>
-      <w:r>
-        <w:t>setTime</w:t>
-      </w:r>
-      <w:proofErr w:type="spellEnd"/>
-      <w:r>
-        <w:t>(</w:t>
-      </w:r>
-      <w:proofErr w:type="gramEnd"/>
-      <w:r>
-        <w:t>))</w:t>
+        <w:t xml:space="preserve"> (setTime())</w:t>
       </w:r>
       <w:r>
         <w:t>, check if the global state has changed between the methods:</w:t>
       </w:r>
     </w:p>
     <w:p>
-      <w:proofErr w:type="gramStart"/>
       <w:r>
         <w:rPr>
           <w:rStyle w:val="CodeChar"/>
@@ -5185,14 +5009,7 @@
         <w:rPr>
           <w:rStyle w:val="CodeChar"/>
         </w:rPr>
-        <w:t>.compareStates(</w:t>
-      </w:r>
-      <w:proofErr w:type="gramEnd"/>
-      <w:r>
-        <w:rPr>
-          <w:rStyle w:val="CodeChar"/>
-        </w:rPr>
-        <w:t>currentThreadState,tester.getState(Thread.currentThread().getName()),"Release Forks");</w:t>
+        <w:t>.compareStates(currentThreadState,tester.getState(Thread.currentThread().getName()),"Release Forks");</w:t>
       </w:r>
     </w:p>
     <w:p/>
@@ -5201,12 +5018,12 @@
         <w:pStyle w:val="Heading2"/>
         <w:spacing w:line="480" w:lineRule="auto"/>
       </w:pPr>
-      <w:bookmarkStart w:id="9" w:name="_Toc378251405"/>
+      <w:bookmarkStart w:id="10" w:name="_Toc378251405"/>
       <w:r>
         <w:lastRenderedPageBreak/>
         <w:t>Log Viewer</w:t>
       </w:r>
-      <w:bookmarkEnd w:id="9"/>
+      <w:bookmarkEnd w:id="10"/>
     </w:p>
     <w:p>
       <w:pPr>
@@ -5227,23 +5044,23 @@
         <w:pStyle w:val="Heading1"/>
         <w:spacing w:line="480" w:lineRule="auto"/>
       </w:pPr>
-      <w:bookmarkStart w:id="10" w:name="_Toc378251406"/>
+      <w:bookmarkStart w:id="11" w:name="_Toc378251406"/>
       <w:r>
         <w:lastRenderedPageBreak/>
         <w:t>Architecture</w:t>
       </w:r>
-      <w:bookmarkEnd w:id="10"/>
+      <w:bookmarkEnd w:id="11"/>
     </w:p>
     <w:p>
       <w:pPr>
         <w:pStyle w:val="Heading2"/>
         <w:spacing w:line="480" w:lineRule="auto"/>
       </w:pPr>
-      <w:bookmarkStart w:id="11" w:name="_Toc378251407"/>
+      <w:bookmarkStart w:id="12" w:name="_Toc378251407"/>
       <w:r>
         <w:t>Overview</w:t>
       </w:r>
-      <w:bookmarkEnd w:id="11"/>
+      <w:bookmarkEnd w:id="12"/>
     </w:p>
     <w:p>
       <w:pPr>
@@ -5299,25 +5116,24 @@
         <w:ind w:firstLine="360"/>
       </w:pPr>
       <w:r>
-        <w:t xml:space="preserve">We realized that decoupling these components would drastically increase maintainability and extensibility. For example, it is simple in our system to change the logging of the results by extending </w:t>
-      </w:r>
-      <w:proofErr w:type="spellStart"/>
-      <w:r>
-        <w:t>AbstractReportWriter</w:t>
-      </w:r>
-      <w:proofErr w:type="spellEnd"/>
-      <w:r>
-        <w:t xml:space="preserve"> and passing into GMUT.</w:t>
-      </w:r>
-      <w:r>
-        <w:t xml:space="preserve"> As a result, when discussing the architecture, it is necessary to look at these three sections individually and then see how they interact.</w:t>
+        <w:t>We realized that decoupling these components would drastically increase maintainability and extensibility. For example, it is simple in our system to change the logging of the results by extending AbstractReportWriter and passing into GMUT.</w:t>
+      </w:r>
+      <w:r>
+        <w:t xml:space="preserve"> As a result, when discussing the architecture, it is necessary to look at these three sections individually </w:t>
+      </w:r>
+      <w:r>
+        <w:t>to</w:t>
+      </w:r>
+      <w:r>
+        <w:t xml:space="preserve"> then see how they interact.</w:t>
       </w:r>
       <w:r>
         <w:rPr>
           <w:noProof/>
+          <w:lang w:eastAsia="ja-JP"/>
         </w:rPr>
         <w:drawing>
-          <wp:inline distT="0" distB="0" distL="0" distR="0">
+          <wp:inline distT="0" distB="0" distL="0" distR="0" wp14:anchorId="6D76071F" wp14:editId="6D760720">
             <wp:extent cx="6858000" cy="4286250"/>
             <wp:effectExtent l="0" t="0" r="0" b="0"/>
             <wp:docPr id="3" name="Picture 3"/>
@@ -5364,22 +5180,22 @@
         <w:pStyle w:val="Heading2"/>
         <w:spacing w:line="480" w:lineRule="auto"/>
       </w:pPr>
-      <w:bookmarkStart w:id="12" w:name="_Toc378251408"/>
+      <w:bookmarkStart w:id="13" w:name="_Toc378251408"/>
       <w:r>
         <w:lastRenderedPageBreak/>
         <w:t>Defining Test Cases</w:t>
       </w:r>
-      <w:bookmarkEnd w:id="12"/>
-    </w:p>
-    <w:bookmarkStart w:id="13" w:name="_MON_1451293843"/>
-    <w:bookmarkEnd w:id="13"/>
-    <w:p>
-      <w:r>
-        <w:object w:dxaOrig="9360" w:dyaOrig="937">
-          <v:shape id="_x0000_i1026" type="#_x0000_t75" style="width:468pt;height:46.85pt" o:ole="">
+      <w:bookmarkEnd w:id="13"/>
+    </w:p>
+    <w:bookmarkStart w:id="14" w:name="_MON_1451293843"/>
+    <w:bookmarkEnd w:id="14"/>
+    <w:p>
+      <w:r>
+        <w:object w:dxaOrig="9360" w:dyaOrig="937" w14:anchorId="6D760721">
+          <v:shape id="_x0000_i1026" type="#_x0000_t75" style="width:468pt;height:47pt" o:ole="">
             <v:imagedata r:id="rId10" o:title=""/>
           </v:shape>
-          <o:OLEObject Type="Embed" ProgID="Word.OpenDocumentText.12" ShapeID="_x0000_i1026" DrawAspect="Content" ObjectID="_1452065441" r:id="rId11"/>
+          <o:OLEObject Type="Embed" ProgID="Word.OpenDocumentText.12" ShapeID="_x0000_i1026" DrawAspect="Content" ObjectID="_1452617098" r:id="rId11"/>
         </w:object>
       </w:r>
       <w:r>
@@ -5391,9 +5207,10 @@
       <w:r>
         <w:rPr>
           <w:noProof/>
+          <w:lang w:eastAsia="ja-JP"/>
         </w:rPr>
         <w:drawing>
-          <wp:inline distT="0" distB="0" distL="0" distR="0" wp14:anchorId="48CEB69A" wp14:editId="3D3FFB87">
+          <wp:inline distT="0" distB="0" distL="0" distR="0" wp14:anchorId="6D760722" wp14:editId="6D760723">
             <wp:extent cx="5925377" cy="3181794"/>
             <wp:effectExtent l="0" t="0" r="0" b="0"/>
             <wp:docPr id="1" name="Picture 1"/>
@@ -5447,147 +5264,125 @@
         <w:t>In this library, a test is the mapping between a predicate for input and a predicate for output.</w:t>
       </w:r>
       <w:r>
-        <w:t xml:space="preserve"> A predicate is an Interface with a single method (evaluate) which takes a number of arguments and returns a Boolean value. One of our concerns was future proofing the library so the Interface follows the SAM (Single Abstract Method) property. If this library is used in Java, 8</w:t>
+        <w:t xml:space="preserve"> A predicate is an Interface with a single method (evaluate) which takes a number of arguments and returns a Boolean value. </w:t>
+      </w:r>
+      <w:r>
+        <w:t>One of our concerns was future-</w:t>
+      </w:r>
+      <w:r>
+        <w:t>proofing the library</w:t>
+      </w:r>
+      <w:r>
+        <w:t>; as a result,</w:t>
+      </w:r>
+      <w:r>
+        <w:t xml:space="preserve"> the Interface follows the SAM (Single Abstract Method) propert</w:t>
+      </w:r>
+      <w:r>
+        <w:t xml:space="preserve">y. </w:t>
+      </w:r>
+      <w:r>
+        <w:t xml:space="preserve">If this library is used in Java </w:t>
+      </w:r>
+      <w:r>
+        <w:t>8</w:t>
+      </w:r>
+      <w:r>
+        <w:t>,</w:t>
       </w:r>
       <w:r>
         <w:rPr>
           <w:rFonts w:cs="Consolas"/>
         </w:rPr>
-        <w:t xml:space="preserve"> to use Java 8 style Lambda functions in creating Predicates</w:t>
-      </w:r>
-      <w:r>
-        <w:t xml:space="preserve">, simply uncomment line 11 in </w:t>
+        <w:t xml:space="preserve"> </w:t>
+      </w:r>
+      <w:r>
+        <w:t>simply</w:t>
+      </w:r>
+      <w:r>
+        <w:t xml:space="preserve"> uncomment line 11 in</w:t>
+      </w:r>
+      <w:r>
+        <w:t xml:space="preserve"> </w:t>
       </w:r>
       <w:r>
         <w:rPr>
           <w:rFonts w:ascii="Consolas" w:hAnsi="Consolas" w:cs="Consolas"/>
         </w:rPr>
-        <w:t>/</w:t>
-      </w:r>
-      <w:proofErr w:type="spellStart"/>
+        <w:t>src/edu/gmu/team1/idt2014/predicates/</w:t>
+      </w:r>
       <w:r>
         <w:rPr>
           <w:rFonts w:ascii="Consolas" w:hAnsi="Consolas" w:cs="Consolas"/>
         </w:rPr>
-        <w:t>src</w:t>
-      </w:r>
-      <w:proofErr w:type="spellEnd"/>
+        <w:t xml:space="preserve"> </w:t>
+      </w:r>
       <w:r>
         <w:rPr>
           <w:rFonts w:ascii="Consolas" w:hAnsi="Consolas" w:cs="Consolas"/>
         </w:rPr>
-        <w:t>/</w:t>
-      </w:r>
-      <w:proofErr w:type="spellStart"/>
+        <w:t>Predicate.</w:t>
+      </w:r>
       <w:r>
         <w:rPr>
           <w:rFonts w:ascii="Consolas" w:hAnsi="Consolas" w:cs="Consolas"/>
         </w:rPr>
-        <w:t>edu</w:t>
-      </w:r>
-      <w:proofErr w:type="spellEnd"/>
-      <w:r>
-        <w:rPr>
-          <w:rFonts w:ascii="Consolas" w:hAnsi="Consolas" w:cs="Consolas"/>
-        </w:rPr>
-        <w:t>/</w:t>
-      </w:r>
-      <w:proofErr w:type="spellStart"/>
-      <w:r>
-        <w:rPr>
-          <w:rFonts w:ascii="Consolas" w:hAnsi="Consolas" w:cs="Consolas"/>
-        </w:rPr>
-        <w:t>gmu</w:t>
-      </w:r>
-      <w:proofErr w:type="spellEnd"/>
-      <w:r>
-        <w:rPr>
-          <w:rFonts w:ascii="Consolas" w:hAnsi="Consolas" w:cs="Consolas"/>
-        </w:rPr>
-        <w:t>/team1/idt2014/predicates/Predicate.java</w:t>
+        <w:t>java</w:t>
       </w:r>
       <w:r>
         <w:rPr>
           <w:rFonts w:cs="Consolas"/>
         </w:rPr>
-        <w:t>.</w:t>
+        <w:t xml:space="preserve">  </w:t>
       </w:r>
       <w:r>
         <w:rPr>
           <w:rFonts w:cs="Consolas"/>
         </w:rPr>
-        <w:t xml:space="preserve"> In addition the library comes with many predicates predefined and available for use. The most used among these are Equals, </w:t>
-      </w:r>
-      <w:proofErr w:type="spellStart"/>
+        <w:t xml:space="preserve">to use Java 8 style Lambda functions </w:t>
+      </w:r>
       <w:r>
         <w:rPr>
           <w:rFonts w:cs="Consolas"/>
         </w:rPr>
-        <w:t>MultiEquals</w:t>
-      </w:r>
-      <w:proofErr w:type="spellEnd"/>
+        <w:t>to generate</w:t>
+      </w:r>
       <w:r>
         <w:rPr>
           <w:rFonts w:cs="Consolas"/>
         </w:rPr>
-        <w:t xml:space="preserve">, and </w:t>
-      </w:r>
-      <w:proofErr w:type="spellStart"/>
+        <w:t xml:space="preserve"> Predicates.</w:t>
+      </w:r>
       <w:r>
         <w:rPr>
           <w:rFonts w:cs="Consolas"/>
         </w:rPr>
-        <w:t>ArrayEquals</w:t>
-      </w:r>
-      <w:proofErr w:type="spellEnd"/>
+        <w:t xml:space="preserve"> </w:t>
+      </w:r>
       <w:r>
         <w:rPr>
           <w:rFonts w:cs="Consolas"/>
         </w:rPr>
-        <w:t xml:space="preserve">. Equals checks for equality of two objects (input == 10). </w:t>
-      </w:r>
-      <w:proofErr w:type="spellStart"/>
+        <w:t>In addition</w:t>
+      </w:r>
       <w:r>
         <w:rPr>
           <w:rFonts w:cs="Consolas"/>
         </w:rPr>
-        <w:t>MultiEquals</w:t>
-      </w:r>
-      <w:proofErr w:type="spellEnd"/>
+        <w:t>,</w:t>
+      </w:r>
       <w:r>
         <w:rPr>
           <w:rFonts w:cs="Consolas"/>
         </w:rPr>
-        <w:t xml:space="preserve"> checks for multiple objects being equal to each other (10, “hello” == 10, “hello”).  </w:t>
-      </w:r>
-      <w:proofErr w:type="spellStart"/>
+        <w:t xml:space="preserve"> the library comes with many predicates predefined and available for use. The most used among these are Equals, MultiEquals, and ArrayEquals. Equals checks for equality of two objects (input == 10). MultiEquals checks for multiple objects being equal to each other (10, “hello” == 10, “hello”).  ArrayEquals checks that two arrays are equal ([1</w:t>
+      </w:r>
       <w:r>
         <w:rPr>
           <w:rFonts w:cs="Consolas"/>
         </w:rPr>
-        <w:t>ArrayEquals</w:t>
-      </w:r>
-      <w:proofErr w:type="spellEnd"/>
-      <w:r>
-        <w:rPr>
-          <w:rFonts w:cs="Consolas"/>
-        </w:rPr>
-        <w:t xml:space="preserve"> checks that two arrays are equal ([1</w:t>
-      </w:r>
-      <w:r>
-        <w:rPr>
-          <w:rFonts w:cs="Consolas"/>
-        </w:rPr>
-        <w:t xml:space="preserve">, 2, </w:t>
-      </w:r>
-      <w:proofErr w:type="gramStart"/>
-      <w:r>
-        <w:rPr>
-          <w:rFonts w:cs="Consolas"/>
-        </w:rPr>
-        <w:t>3</w:t>
-      </w:r>
-      <w:proofErr w:type="gramEnd"/>
+        <w:t>, 2, 3</w:t>
+      </w:r>
       <w:r>
         <w:rPr>
           <w:rFonts w:cs="Consolas"/>
@@ -5631,121 +5426,55 @@
         <w:rPr>
           <w:rFonts w:cs="Consolas"/>
         </w:rPr>
-        <w:t xml:space="preserve">After defining predicates, it is simple to use </w:t>
-      </w:r>
-      <w:proofErr w:type="spellStart"/>
+        <w:t xml:space="preserve">After defining predicates, it is simple to use TestBuilder. TestBuilder is a fluent class that utilizes the builder pattern to generate a TestStructure. A TestStructure is the name of the class, the method, and a list of test cases. </w:t>
+      </w:r>
       <w:r>
         <w:rPr>
           <w:rFonts w:cs="Consolas"/>
         </w:rPr>
-        <w:t>TestBuilder</w:t>
-      </w:r>
-      <w:proofErr w:type="spellEnd"/>
+        <w:t xml:space="preserve">TestBuilder iteratively builds </w:t>
+      </w:r>
       <w:r>
         <w:rPr>
           <w:rFonts w:cs="Consolas"/>
         </w:rPr>
-        <w:t xml:space="preserve">. </w:t>
-      </w:r>
-      <w:proofErr w:type="spellStart"/>
+        <w:t xml:space="preserve">a new TestStructure and is </w:t>
+      </w:r>
       <w:r>
         <w:rPr>
           <w:rFonts w:cs="Consolas"/>
         </w:rPr>
-        <w:t>TestBuilder</w:t>
-      </w:r>
-      <w:proofErr w:type="spellEnd"/>
+        <w:t>Thread Safe</w:t>
+      </w:r>
       <w:r>
         <w:rPr>
           <w:rFonts w:cs="Consolas"/>
         </w:rPr>
-        <w:t xml:space="preserve"> is a fluent class that utilizes the builder pattern to generate a </w:t>
-      </w:r>
-      <w:proofErr w:type="spellStart"/>
+        <w:t>,</w:t>
+      </w:r>
       <w:r>
         <w:rPr>
           <w:rFonts w:cs="Consolas"/>
         </w:rPr>
-        <w:t>TestStructure</w:t>
-      </w:r>
-      <w:proofErr w:type="spellEnd"/>
+        <w:t xml:space="preserve"> so multiple test</w:t>
+      </w:r>
       <w:r>
         <w:rPr>
           <w:rFonts w:cs="Consolas"/>
         </w:rPr>
-        <w:t xml:space="preserve">. A </w:t>
-      </w:r>
-      <w:proofErr w:type="spellStart"/>
+        <w:t>s</w:t>
+      </w:r>
       <w:r>
         <w:rPr>
           <w:rFonts w:cs="Consolas"/>
         </w:rPr>
-        <w:t>TestStructure</w:t>
-      </w:r>
-      <w:proofErr w:type="spellEnd"/>
+        <w:t xml:space="preserve"> can be built at the same time.</w:t>
+      </w:r>
       <w:r>
         <w:rPr>
           <w:rFonts w:cs="Consolas"/>
         </w:rPr>
-        <w:t xml:space="preserve"> is the name of the class, the method, and a list of test cases. </w:t>
-      </w:r>
-      <w:proofErr w:type="spellStart"/>
-      <w:r>
-        <w:rPr>
-          <w:rFonts w:cs="Consolas"/>
-        </w:rPr>
-        <w:t>TestBuilder</w:t>
-      </w:r>
-      <w:proofErr w:type="spellEnd"/>
-      <w:r>
-        <w:rPr>
-          <w:rFonts w:cs="Consolas"/>
-        </w:rPr>
-        <w:t xml:space="preserve"> iteratively builds </w:t>
-      </w:r>
-      <w:r>
-        <w:rPr>
-          <w:rFonts w:cs="Consolas"/>
-        </w:rPr>
-        <w:t xml:space="preserve">a new </w:t>
-      </w:r>
-      <w:proofErr w:type="spellStart"/>
-      <w:r>
-        <w:rPr>
-          <w:rFonts w:cs="Consolas"/>
-        </w:rPr>
-        <w:t>TestStructure</w:t>
-      </w:r>
-      <w:proofErr w:type="spellEnd"/>
-      <w:r>
-        <w:rPr>
-          <w:rFonts w:cs="Consolas"/>
-        </w:rPr>
-        <w:t xml:space="preserve"> and is </w:t>
-      </w:r>
-      <w:r>
-        <w:rPr>
-          <w:rFonts w:cs="Consolas"/>
-        </w:rPr>
-        <w:t>Thread Safe</w:t>
-      </w:r>
-      <w:r>
-        <w:rPr>
-          <w:rFonts w:cs="Consolas"/>
-        </w:rPr>
-        <w:t xml:space="preserve"> so multiple test</w:t>
-      </w:r>
-      <w:r>
-        <w:rPr>
-          <w:rFonts w:cs="Consolas"/>
-        </w:rPr>
-        <w:t>s</w:t>
-      </w:r>
-      <w:r>
-        <w:rPr>
-          <w:rFonts w:cs="Consolas"/>
-        </w:rPr>
-        <w:t xml:space="preserve"> can be built at the same time. </w:t>
+        <w:t xml:space="preserve"> </w:t>
       </w:r>
     </w:p>
     <w:p>
@@ -5760,41 +5489,13 @@
         <w:rPr>
           <w:rFonts w:cs="Consolas"/>
         </w:rPr>
-        <w:t xml:space="preserve">A </w:t>
-      </w:r>
-      <w:proofErr w:type="spellStart"/>
+        <w:t xml:space="preserve">A TestStructure is simple a value object that stores all of the tests for a given class and method and is stored in GMUT and searched through when testing any </w:t>
+      </w:r>
       <w:r>
         <w:rPr>
           <w:rFonts w:cs="Consolas"/>
         </w:rPr>
-        <w:t>TestStructure</w:t>
-      </w:r>
-      <w:proofErr w:type="spellEnd"/>
-      <w:r>
-        <w:rPr>
-          <w:rFonts w:cs="Consolas"/>
-        </w:rPr>
-        <w:t xml:space="preserve"> is simple a value object that stores all of the tests for a given class and method and is stored in GMUT and searched through when testing any </w:t>
-      </w:r>
-      <w:r>
-        <w:rPr>
-          <w:rFonts w:cs="Consolas"/>
-        </w:rPr>
-        <w:t xml:space="preserve">method. </w:t>
-      </w:r>
-      <w:proofErr w:type="spellStart"/>
-      <w:r>
-        <w:rPr>
-          <w:rFonts w:cs="Consolas"/>
-        </w:rPr>
-        <w:t>TestStructure</w:t>
-      </w:r>
-      <w:proofErr w:type="spellEnd"/>
-      <w:r>
-        <w:rPr>
-          <w:rFonts w:cs="Consolas"/>
-        </w:rPr>
-        <w:t xml:space="preserve"> stores the tests in a HashMap thus it is imperative </w:t>
+        <w:t xml:space="preserve">method. TestStructure stores the tests in a HashMap thus it is imperative </w:t>
       </w:r>
       <w:r>
         <w:rPr>
@@ -5833,21 +5534,21 @@
         <w:pStyle w:val="Heading2"/>
         <w:spacing w:line="480" w:lineRule="auto"/>
       </w:pPr>
-      <w:bookmarkStart w:id="14" w:name="_Toc378251409"/>
+      <w:bookmarkStart w:id="15" w:name="_Toc378251409"/>
       <w:r>
         <w:t>Performing Tests</w:t>
       </w:r>
-      <w:bookmarkEnd w:id="14"/>
+      <w:bookmarkEnd w:id="15"/>
     </w:p>
     <w:p>
       <w:pPr>
         <w:pStyle w:val="Heading3"/>
       </w:pPr>
-      <w:bookmarkStart w:id="15" w:name="_Toc378251410"/>
+      <w:bookmarkStart w:id="16" w:name="_Toc378251410"/>
       <w:r>
         <w:t>Standard API:</w:t>
       </w:r>
-      <w:bookmarkEnd w:id="15"/>
+      <w:bookmarkEnd w:id="16"/>
     </w:p>
     <w:p/>
     <w:p>
@@ -5937,15 +5638,7 @@
         <w:spacing w:line="240" w:lineRule="auto"/>
       </w:pPr>
       <w:r>
-        <w:t>Evaluate the first predicate with the input of the function (</w:t>
-      </w:r>
-      <w:proofErr w:type="spellStart"/>
-      <w:r>
-        <w:t>e.g</w:t>
-      </w:r>
-      <w:proofErr w:type="spellEnd"/>
-      <w:r>
-        <w:t xml:space="preserve"> if input = 10)</w:t>
+        <w:t>Evaluate the first predicate with the input of the function (e.g if input = 10)</w:t>
       </w:r>
     </w:p>
     <w:p>
@@ -5982,9 +5675,10 @@
       <w:r>
         <w:rPr>
           <w:noProof/>
+          <w:lang w:eastAsia="ja-JP"/>
         </w:rPr>
         <w:drawing>
-          <wp:anchor distT="0" distB="0" distL="114300" distR="114300" simplePos="0" relativeHeight="251663360" behindDoc="0" locked="0" layoutInCell="1" allowOverlap="1" wp14:anchorId="30C60FDF" wp14:editId="395BAF76">
+          <wp:anchor distT="0" distB="0" distL="114300" distR="114300" simplePos="0" relativeHeight="251663360" behindDoc="0" locked="0" layoutInCell="1" allowOverlap="1" wp14:anchorId="6D760724" wp14:editId="6D760725">
             <wp:simplePos x="0" y="0"/>
             <wp:positionH relativeFrom="margin">
               <wp:align>left</wp:align>
@@ -6055,7 +5749,40 @@
         </w:drawing>
       </w:r>
       <w:r>
-        <w:t xml:space="preserve">When developing the GMUT system, it was imperative that (for simplicities sake) there be a single point of access for a developer. This lead to a single point of access for testing. Testing essentially compares the input and output to see if they are what was expected. Also, in java a function can only have one output, it may have many inputs however. As a result, .test has the arguments input, branch of execution, </w:t>
+        <w:t xml:space="preserve">When developing the GMUT system, it was imperative that (for </w:t>
+      </w:r>
+      <w:r>
+        <w:t>simplicity’s</w:t>
+      </w:r>
+      <w:r>
+        <w:t xml:space="preserve"> sake) there be a single point of access for a developer. This lead to a single point of access for testing. Testing essentially compares the input and output to see if they are what was expected. </w:t>
+      </w:r>
+      <w:r>
+        <w:t>Although</w:t>
+      </w:r>
+      <w:r>
+        <w:t xml:space="preserve"> </w:t>
+      </w:r>
+      <w:r>
+        <w:t>J</w:t>
+      </w:r>
+      <w:r>
+        <w:t>ava function</w:t>
+      </w:r>
+      <w:r>
+        <w:t>s</w:t>
+      </w:r>
+      <w:r>
+        <w:t xml:space="preserve"> have</w:t>
+      </w:r>
+      <w:r>
+        <w:t xml:space="preserve"> only one output, they</w:t>
+      </w:r>
+      <w:r>
+        <w:t xml:space="preserve"> may have many inputs.</w:t>
+      </w:r>
+      <w:r>
+        <w:t xml:space="preserve"> As a result, .test has the arguments input, branch of execution, </w:t>
       </w:r>
       <w:r>
         <w:t>and then</w:t>
@@ -6070,15 +5797,7 @@
         <w:ind w:firstLine="576"/>
       </w:pPr>
       <w:r>
-        <w:t xml:space="preserve">Another consideration in architecting this system was looking at thread safety. This function is thread safe as no global variables are modified while performing testing. Each thread accesses the same instance of </w:t>
-      </w:r>
-      <w:proofErr w:type="spellStart"/>
-      <w:r>
-        <w:t>ConcurrentHashMap</w:t>
-      </w:r>
-      <w:proofErr w:type="spellEnd"/>
-      <w:r>
-        <w:t xml:space="preserve"> which holds the test structures. However, these accesses are all retrievals and no thread will be writing into the structure so no race conditions occur.</w:t>
+        <w:t>Another consideration in architecting this system was looking at thread safety. This function is thread safe as no global variables are modified while performing testing. Each thread accesses the same instance of ConcurrentHashMap which holds the test structures. However, these accesses are all retrievals and no thread will be writing into the structure so no race conditions occur.</w:t>
       </w:r>
     </w:p>
     <w:p>
@@ -6091,110 +5810,85 @@
       <w:pPr>
         <w:pStyle w:val="Heading3"/>
       </w:pPr>
-      <w:bookmarkStart w:id="16" w:name="_Toc378251411"/>
-      <w:proofErr w:type="spellStart"/>
+      <w:bookmarkStart w:id="17" w:name="_Toc378251411"/>
       <w:r>
         <w:lastRenderedPageBreak/>
-        <w:t>ThreadTester</w:t>
-      </w:r>
-      <w:proofErr w:type="spellEnd"/>
+        <w:t>ThreadTester:</w:t>
+      </w:r>
+      <w:bookmarkEnd w:id="17"/>
+    </w:p>
+    <w:p>
+      <w:pPr>
+        <w:spacing w:line="240" w:lineRule="auto"/>
+      </w:pPr>
+      <w:r>
+        <w:t>Let's say</w:t>
+      </w:r>
+      <w:r>
+        <w:t xml:space="preserve"> you have a variable int x = 10 and</w:t>
+      </w:r>
+      <w:r>
+        <w:t xml:space="preserve"> you have a method that does:</w:t>
+      </w:r>
+    </w:p>
+    <w:p>
+      <w:pPr>
+        <w:pStyle w:val="Code"/>
+      </w:pPr>
+      <w:r>
+        <w:t>method {</w:t>
+      </w:r>
+      <w:r>
+        <w:br/>
+        <w:t>int y = get</w:t>
+      </w:r>
+      <w:r>
+        <w:t>X</w:t>
+      </w:r>
+      <w:r>
+        <w:t>();</w:t>
+      </w:r>
+      <w:r>
+        <w:br/>
+        <w:t>setX(y*2)</w:t>
+      </w:r>
+      <w:r>
+        <w:br/>
+      </w:r>
+      <w:r>
+        <w:t>}</w:t>
+      </w:r>
+    </w:p>
+    <w:p>
+      <w:pPr>
+        <w:spacing w:line="480" w:lineRule="auto"/>
+      </w:pPr>
+      <w:r>
+        <w:t>In a SINGLE thread, the thread will read x as 10, then</w:t>
+      </w:r>
+      <w:r>
+        <w:t xml:space="preserve"> set it 10*2 (20). That's easy. </w:t>
+      </w:r>
+      <w:r>
+        <w:t xml:space="preserve">However, let's say it is a two-threaded program. </w:t>
+      </w:r>
+      <w:r>
+        <w:t>I am going to call the Threads</w:t>
+      </w:r>
+      <w:r>
+        <w:t xml:space="preserve"> t1 and</w:t>
+      </w:r>
+      <w:r>
+        <w:t xml:space="preserve"> t2; </w:t>
+      </w:r>
+      <w:r>
+        <w:t>let’s</w:t>
+      </w:r>
+      <w:r>
+        <w:t xml:space="preserve"> look at this scenario</w:t>
+      </w:r>
       <w:r>
         <w:t>:</w:t>
-      </w:r>
-      <w:bookmarkEnd w:id="16"/>
-    </w:p>
-    <w:p>
-      <w:pPr>
-        <w:spacing w:line="240" w:lineRule="auto"/>
-      </w:pPr>
-      <w:r>
-        <w:t>Let's say</w:t>
-      </w:r>
-      <w:r>
-        <w:t xml:space="preserve"> you have a variable </w:t>
-      </w:r>
-      <w:proofErr w:type="spellStart"/>
-      <w:r>
-        <w:t>int</w:t>
-      </w:r>
-      <w:proofErr w:type="spellEnd"/>
-      <w:r>
-        <w:t xml:space="preserve"> x = 10 and</w:t>
-      </w:r>
-      <w:r>
-        <w:t xml:space="preserve"> you have a method that does:</w:t>
-      </w:r>
-    </w:p>
-    <w:p>
-      <w:pPr>
-        <w:pStyle w:val="Code"/>
-      </w:pPr>
-      <w:proofErr w:type="gramStart"/>
-      <w:r>
-        <w:t>method</w:t>
-      </w:r>
-      <w:proofErr w:type="gramEnd"/>
-      <w:r>
-        <w:t xml:space="preserve"> {</w:t>
-      </w:r>
-      <w:r>
-        <w:br/>
-      </w:r>
-      <w:proofErr w:type="spellStart"/>
-      <w:r>
-        <w:t>int</w:t>
-      </w:r>
-      <w:proofErr w:type="spellEnd"/>
-      <w:r>
-        <w:t xml:space="preserve"> y = </w:t>
-      </w:r>
-      <w:proofErr w:type="spellStart"/>
-      <w:r>
-        <w:t>get</w:t>
-      </w:r>
-      <w:r>
-        <w:t>X</w:t>
-      </w:r>
-      <w:proofErr w:type="spellEnd"/>
-      <w:r>
-        <w:t>();</w:t>
-      </w:r>
-      <w:r>
-        <w:br/>
-      </w:r>
-      <w:proofErr w:type="spellStart"/>
-      <w:r>
-        <w:t>setX</w:t>
-      </w:r>
-      <w:proofErr w:type="spellEnd"/>
-      <w:r>
-        <w:t>(y*2)</w:t>
-      </w:r>
-      <w:r>
-        <w:br/>
-      </w:r>
-      <w:r>
-        <w:t>}</w:t>
-      </w:r>
-    </w:p>
-    <w:p>
-      <w:pPr>
-        <w:spacing w:line="480" w:lineRule="auto"/>
-      </w:pPr>
-      <w:r>
-        <w:t>In a SINGLE thread, the thread will read x as 10, then</w:t>
-      </w:r>
-      <w:r>
-        <w:t xml:space="preserve"> set it 10*2 (20). That's easy. </w:t>
-      </w:r>
-      <w:r>
-        <w:t xml:space="preserve">However, let's say it is a two-threaded program. I am going to call the Threads: t1, t2; </w:t>
-      </w:r>
-      <w:r>
-        <w:t>let’s</w:t>
-      </w:r>
-      <w:r>
-        <w:t xml:space="preserve"> look at this scenario.</w:t>
       </w:r>
     </w:p>
     <w:p>
@@ -6233,15 +5927,7 @@
         <w:spacing w:line="240" w:lineRule="auto"/>
       </w:pPr>
       <w:r>
-        <w:t xml:space="preserve">T1- sets the variable x = 10*2 = 20 (Global variables are affected by other threads. </w:t>
-      </w:r>
-      <w:proofErr w:type="spellStart"/>
-      <w:r>
-        <w:t>Its</w:t>
-      </w:r>
-      <w:proofErr w:type="spellEnd"/>
-      <w:r>
-        <w:t xml:space="preserve"> a shared resource)</w:t>
+        <w:t>T1- sets the variable x = 10*2 = 20 (Global variables are affected by other threads. Its a shared resource)</w:t>
       </w:r>
     </w:p>
     <w:p>
@@ -6269,7 +5955,31 @@
         </w:rPr>
       </w:pPr>
       <w:r>
-        <w:t>Now this is wrong. At the end, x should be 40. This is what race condition is. The last thread does not realized that the variable has been changed.</w:t>
+        <w:t xml:space="preserve">Now this is wrong. At the end, x should be </w:t>
+      </w:r>
+      <w:r>
+        <w:t xml:space="preserve">40. This is </w:t>
+      </w:r>
+      <w:r>
+        <w:t>a race condition</w:t>
+      </w:r>
+      <w:r>
+        <w:t>. T</w:t>
+      </w:r>
+      <w:r>
+        <w:t xml:space="preserve">he last thread does </w:t>
+      </w:r>
+      <w:r>
+        <w:t xml:space="preserve">not </w:t>
+      </w:r>
+      <w:r>
+        <w:t>realize</w:t>
+      </w:r>
+      <w:r>
+        <w:t xml:space="preserve"> that</w:t>
+      </w:r>
+      <w:r>
+        <w:t xml:space="preserve"> the variable has been changed.</w:t>
       </w:r>
       <w:r>
         <w:t xml:space="preserve"> </w:t>
@@ -6279,21 +5989,98 @@
           <w:rFonts w:eastAsia="Times New Roman" w:cs="Arial"/>
           <w:color w:val="222222"/>
         </w:rPr>
-        <w:t>We have to track the state of the global variables and make sure Threads’ have the current state of the variable.</w:t>
+        <w:t xml:space="preserve">We have to track the state of the global variables </w:t>
       </w:r>
       <w:r>
         <w:rPr>
           <w:rFonts w:eastAsia="Times New Roman" w:cs="Arial"/>
           <w:color w:val="222222"/>
         </w:rPr>
-        <w:t xml:space="preserve"> </w:t>
+        <w:t>to</w:t>
       </w:r>
       <w:r>
         <w:rPr>
           <w:rFonts w:eastAsia="Times New Roman" w:cs="Arial"/>
           <w:color w:val="222222"/>
         </w:rPr>
-        <w:t>Let’s use the same example with two threads: T1, T2</w:t>
+        <w:t xml:space="preserve"> make sure</w:t>
+      </w:r>
+      <w:r>
+        <w:rPr>
+          <w:rFonts w:eastAsia="Times New Roman" w:cs="Arial"/>
+          <w:color w:val="222222"/>
+        </w:rPr>
+        <w:t xml:space="preserve"> that t1 and t2</w:t>
+      </w:r>
+      <w:r>
+        <w:rPr>
+          <w:rFonts w:eastAsia="Times New Roman" w:cs="Arial"/>
+          <w:color w:val="222222"/>
+        </w:rPr>
+        <w:t xml:space="preserve"> have the current state of the variable.</w:t>
+      </w:r>
+      <w:r>
+        <w:rPr>
+          <w:rFonts w:eastAsia="Times New Roman" w:cs="Arial"/>
+          <w:color w:val="222222"/>
+        </w:rPr>
+        <w:t xml:space="preserve"> </w:t>
+      </w:r>
+      <w:r>
+        <w:rPr>
+          <w:rFonts w:eastAsia="Times New Roman" w:cs="Arial"/>
+          <w:color w:val="222222"/>
+        </w:rPr>
+        <w:t>Let’s use the same example with two</w:t>
+      </w:r>
+      <w:r>
+        <w:rPr>
+          <w:rFonts w:eastAsia="Times New Roman" w:cs="Arial"/>
+          <w:color w:val="222222"/>
+        </w:rPr>
+        <w:t xml:space="preserve"> new threads</w:t>
+      </w:r>
+      <w:r>
+        <w:rPr>
+          <w:rFonts w:eastAsia="Times New Roman" w:cs="Arial"/>
+          <w:color w:val="222222"/>
+        </w:rPr>
+        <w:t xml:space="preserve"> </w:t>
+      </w:r>
+      <w:r>
+        <w:rPr>
+          <w:rFonts w:eastAsia="Times New Roman" w:cs="Arial"/>
+          <w:color w:val="222222"/>
+        </w:rPr>
+        <w:t>t1 and</w:t>
+      </w:r>
+      <w:r>
+        <w:rPr>
+          <w:rFonts w:eastAsia="Times New Roman" w:cs="Arial"/>
+          <w:color w:val="222222"/>
+        </w:rPr>
+        <w:t xml:space="preserve"> </w:t>
+      </w:r>
+      <w:r>
+        <w:rPr>
+          <w:rFonts w:eastAsia="Times New Roman" w:cs="Arial"/>
+          <w:color w:val="222222"/>
+        </w:rPr>
+        <w:t>t</w:t>
+      </w:r>
+      <w:r>
+        <w:rPr>
+          <w:rFonts w:eastAsia="Times New Roman" w:cs="Arial"/>
+          <w:color w:val="222222"/>
+        </w:rPr>
+        <w:t>2</w:t>
+      </w:r>
+      <w:r>
+        <w:rPr>
+          <w:rFonts w:eastAsia="Times New Roman" w:cs="Arial"/>
+          <w:color w:val="222222"/>
+        </w:rPr>
+        <w:t>:</w:t>
       </w:r>
     </w:p>
     <w:p>
@@ -6305,23 +6092,12 @@
           <w:color w:val="222222"/>
         </w:rPr>
       </w:pPr>
-      <w:proofErr w:type="spellStart"/>
-      <w:proofErr w:type="gramStart"/>
       <w:r>
         <w:rPr>
           <w:rFonts w:eastAsia="Times New Roman" w:cs="Arial"/>
           <w:color w:val="222222"/>
         </w:rPr>
-        <w:t>int</w:t>
-      </w:r>
-      <w:proofErr w:type="spellEnd"/>
-      <w:proofErr w:type="gramEnd"/>
-      <w:r>
-        <w:rPr>
-          <w:rFonts w:eastAsia="Times New Roman" w:cs="Arial"/>
-          <w:color w:val="222222"/>
-        </w:rPr>
-        <w:t xml:space="preserve"> x = 10; it is currently at state 1 and this is when the variable is initialized in the beginning.</w:t>
+        <w:t>int x = 10; it is currently at state 1 and this is when the variable is initialized in the beginning.</w:t>
       </w:r>
     </w:p>
     <w:p>
@@ -6456,18 +6232,54 @@
         <w:spacing w:line="480" w:lineRule="auto"/>
       </w:pPr>
       <w:r>
-        <w:t>As long as the global state and Thread's state does not match, race condition has occurred because some other thread has modified the variable</w:t>
+        <w:t>If the global state and</w:t>
+      </w:r>
+      <w:r>
+        <w:t xml:space="preserve"> </w:t>
+      </w:r>
+      <w:r>
+        <w:t xml:space="preserve">the individual thread’s </w:t>
+      </w:r>
+      <w:r>
+        <w:t xml:space="preserve">state </w:t>
+      </w:r>
+      <w:r>
+        <w:t>do</w:t>
+      </w:r>
+      <w:r>
+        <w:t xml:space="preserve"> not </w:t>
+      </w:r>
+      <w:r>
+        <w:t xml:space="preserve">match, </w:t>
+      </w:r>
+      <w:r>
+        <w:t xml:space="preserve">a </w:t>
+      </w:r>
+      <w:r>
+        <w:t>race</w:t>
+      </w:r>
+      <w:r>
+        <w:t xml:space="preserve"> condition occurred because </w:t>
+      </w:r>
+      <w:r>
+        <w:t>an</w:t>
+      </w:r>
+      <w:r>
+        <w:t>other thread has modified the variable</w:t>
+      </w:r>
+      <w:r>
+        <w:t>.</w:t>
       </w:r>
     </w:p>
     <w:p>
       <w:pPr>
         <w:pStyle w:val="Heading2"/>
       </w:pPr>
-      <w:bookmarkStart w:id="17" w:name="_Toc378251412"/>
+      <w:bookmarkStart w:id="18" w:name="_Toc378251412"/>
       <w:r>
         <w:t>Logging Results</w:t>
       </w:r>
-      <w:bookmarkEnd w:id="17"/>
+      <w:bookmarkEnd w:id="18"/>
     </w:p>
     <w:p>
       <w:pPr>
@@ -6476,9 +6288,10 @@
       <w:r>
         <w:rPr>
           <w:noProof/>
+          <w:lang w:eastAsia="ja-JP"/>
         </w:rPr>
         <w:drawing>
-          <wp:anchor distT="0" distB="0" distL="114300" distR="114300" simplePos="0" relativeHeight="251662336" behindDoc="0" locked="0" layoutInCell="1" allowOverlap="1">
+          <wp:anchor distT="0" distB="0" distL="114300" distR="114300" simplePos="0" relativeHeight="251662336" behindDoc="0" locked="0" layoutInCell="1" allowOverlap="1" wp14:anchorId="6D760726" wp14:editId="6D760727">
             <wp:simplePos x="0" y="0"/>
             <wp:positionH relativeFrom="column">
               <wp:posOffset>0</wp:posOffset>
@@ -6534,70 +6347,89 @@
         </w:drawing>
       </w:r>
       <w:r>
-        <w:t xml:space="preserve">When architecting the reporting system, it was necessary to make it generalizable and configurable. As a result, GMUT holds an instance of </w:t>
-      </w:r>
-      <w:proofErr w:type="spellStart"/>
-      <w:r>
-        <w:t>AbstractReportWriter</w:t>
-      </w:r>
-      <w:proofErr w:type="spellEnd"/>
-      <w:r>
-        <w:t xml:space="preserve">. </w:t>
-      </w:r>
-      <w:proofErr w:type="spellStart"/>
-      <w:r>
-        <w:t>AbstractReportWriter</w:t>
-      </w:r>
-      <w:proofErr w:type="spellEnd"/>
-      <w:r>
-        <w:t xml:space="preserve"> is an abstract class that </w:t>
-      </w:r>
-      <w:r>
-        <w:t xml:space="preserve">has two functions, </w:t>
-      </w:r>
-      <w:proofErr w:type="spellStart"/>
-      <w:r>
-        <w:t>logTest</w:t>
-      </w:r>
-      <w:proofErr w:type="spellEnd"/>
-      <w:r>
-        <w:t xml:space="preserve"> (which logs the results of a test) and log (which logs comments). GMUT has only one instance however the instance can be overwritten with a new one. It is easy to extend </w:t>
-      </w:r>
-      <w:proofErr w:type="spellStart"/>
-      <w:r>
-        <w:t>AbstractReportWriter</w:t>
-      </w:r>
-      <w:proofErr w:type="spellEnd"/>
-      <w:r>
-        <w:t xml:space="preserve"> and replace it and this was one of the key considerations as not all developers will want </w:t>
+        <w:t xml:space="preserve">When architecting the reporting system, it was necessary to make it generalizable and configurable. As a result, GMUT holds an instance of AbstractReportWriter. AbstractReportWriter is an abstract class that </w:t>
+      </w:r>
+      <w:r>
+        <w:t>has two functions</w:t>
+      </w:r>
+      <w:r>
+        <w:t>:</w:t>
+      </w:r>
+      <w:r>
+        <w:t xml:space="preserve"> logTest (which logs the results of a test) and log (which logs comments). </w:t>
+      </w:r>
+      <w:r>
+        <w:t>We made it simple</w:t>
+      </w:r>
+      <w:r>
+        <w:t xml:space="preserve"> to extend AbstractReportWriter and replace it</w:t>
+      </w:r>
+      <w:r>
+        <w:t>, as making the system configurable</w:t>
+      </w:r>
+      <w:r>
+        <w:t xml:space="preserve"> was one of the key considerations.</w:t>
+      </w:r>
+      <w:r>
+        <w:t xml:space="preserve"> </w:t>
+      </w:r>
+      <w:r>
+        <w:t xml:space="preserve">It </w:t>
+      </w:r>
+      <w:r>
+        <w:t>was necessary for us to generalize this</w:t>
+      </w:r>
+      <w:r>
+        <w:t xml:space="preserve"> subsystem,</w:t>
+      </w:r>
+      <w:r>
+        <w:t xml:space="preserve"> as we ourselves </w:t>
       </w:r>
       <w:r>
         <w:lastRenderedPageBreak/>
-        <w:t xml:space="preserve">to use the same report format. It was necessary for us to generalize this as we ourselves used three different ReportWriters in our testing. We used </w:t>
-      </w:r>
-      <w:proofErr w:type="spellStart"/>
-      <w:r>
-        <w:t>StringReportWriter</w:t>
-      </w:r>
-      <w:proofErr w:type="spellEnd"/>
-      <w:r>
-        <w:t xml:space="preserve"> which writes to a string, </w:t>
-      </w:r>
-      <w:proofErr w:type="spellStart"/>
-      <w:r>
-        <w:t>ConsoleReportWriter</w:t>
-      </w:r>
-      <w:proofErr w:type="spellEnd"/>
-      <w:r>
-        <w:t xml:space="preserve">, which writes to </w:t>
-      </w:r>
-      <w:proofErr w:type="spellStart"/>
-      <w:r>
-        <w:t>System.out</w:t>
-      </w:r>
-      <w:proofErr w:type="spellEnd"/>
-      <w:r>
-        <w:t>, and the default, FileReportWriter which writes to log.txt.</w:t>
+        <w:t>used three differe</w:t>
+      </w:r>
+      <w:r>
+        <w:t xml:space="preserve">nt ReportWriters in </w:t>
+      </w:r>
+      <w:r>
+        <w:t>our testing. We used StringReportWriter</w:t>
+      </w:r>
+      <w:r>
+        <w:t>, which writes to a string;</w:t>
+      </w:r>
+      <w:r>
+        <w:t xml:space="preserve"> ConsoleReportWriter, which writes to System.out</w:t>
+      </w:r>
+      <w:r>
+        <w:t>;</w:t>
+      </w:r>
+      <w:r>
+        <w:t xml:space="preserve"> and the d</w:t>
+      </w:r>
+      <w:r>
+        <w:t>efault,</w:t>
+      </w:r>
+      <w:r>
+        <w:t xml:space="preserve"> FileReportWriter</w:t>
+      </w:r>
+      <w:r>
+        <w:t>,</w:t>
+      </w:r>
+      <w:r>
+        <w:t xml:space="preserve"> which writes to </w:t>
+      </w:r>
+      <w:r>
+        <w:t>“</w:t>
+      </w:r>
+      <w:r>
+        <w:t>log.txt</w:t>
+      </w:r>
+      <w:r>
+        <w:t>”</w:t>
+      </w:r>
+      <w:r>
+        <w:t>.</w:t>
       </w:r>
     </w:p>
     <w:p>
@@ -6613,22 +6445,22 @@
         <w:pStyle w:val="Heading1"/>
         <w:spacing w:line="480" w:lineRule="auto"/>
       </w:pPr>
-      <w:bookmarkStart w:id="18" w:name="_Toc378251413"/>
+      <w:bookmarkStart w:id="19" w:name="_Toc378251413"/>
       <w:r>
         <w:lastRenderedPageBreak/>
         <w:t>Requirements Traceability</w:t>
       </w:r>
-      <w:bookmarkEnd w:id="18"/>
+      <w:bookmarkEnd w:id="19"/>
     </w:p>
     <w:p>
       <w:pPr>
         <w:pStyle w:val="Heading2"/>
       </w:pPr>
-      <w:bookmarkStart w:id="19" w:name="_Toc378251414"/>
+      <w:bookmarkStart w:id="20" w:name="_Toc378251414"/>
       <w:r>
         <w:t>Overview</w:t>
       </w:r>
-      <w:bookmarkEnd w:id="19"/>
+      <w:bookmarkEnd w:id="20"/>
     </w:p>
     <w:p>
       <w:pPr>
@@ -6642,31 +6474,29 @@
       <w:pPr>
         <w:pStyle w:val="Heading2"/>
       </w:pPr>
-      <w:bookmarkStart w:id="20" w:name="_Toc378251415"/>
+      <w:bookmarkStart w:id="21" w:name="_Toc378251415"/>
       <w:r>
         <w:t>Test Documentation</w:t>
       </w:r>
-      <w:bookmarkEnd w:id="20"/>
+      <w:bookmarkEnd w:id="21"/>
     </w:p>
     <w:p>
       <w:pPr>
         <w:pStyle w:val="Heading3"/>
       </w:pPr>
-      <w:bookmarkStart w:id="21" w:name="_Toc378251416"/>
+      <w:bookmarkStart w:id="22" w:name="_Toc378251416"/>
       <w:r>
         <w:t>Directly Add API into Code</w:t>
       </w:r>
-      <w:bookmarkEnd w:id="21"/>
+      <w:bookmarkEnd w:id="22"/>
       <w:r>
         <w:t xml:space="preserve"> </w:t>
       </w:r>
     </w:p>
     <w:p>
-      <w:proofErr w:type="spellStart"/>
       <w:r>
         <w:t>APITest_Integration</w:t>
       </w:r>
-      <w:proofErr w:type="spellEnd"/>
     </w:p>
     <w:p>
       <w:pPr>
@@ -6674,15 +6504,7 @@
         <w:ind w:firstLine="720"/>
       </w:pPr>
       <w:r>
-        <w:t xml:space="preserve">We created a method called </w:t>
-      </w:r>
-      <w:proofErr w:type="spellStart"/>
-      <w:r>
-        <w:t>isOdd</w:t>
-      </w:r>
-      <w:proofErr w:type="spellEnd"/>
-      <w:r>
-        <w:t xml:space="preserve"> and added notes inside method. When the notes showed up in the command line, it ensured that our code inside the method was running and the test structures inside the method were called and tests were created. Afterward, checking the report to see that a test had been executed (pass/fail) ensured that the system was working as expected.</w:t>
+        <w:t>We created a method called isOdd and added notes inside method. When the notes showed up in the command line, it ensured that our code inside the method was running and the test structures inside the method were called and tests were created. Afterward, checking the report to see that a test had been executed (pass/fail) ensured that the system was working as expected.</w:t>
       </w:r>
     </w:p>
     <w:p>
@@ -6694,11 +6516,9 @@
       </w:r>
     </w:p>
     <w:p>
-      <w:proofErr w:type="spellStart"/>
       <w:r>
         <w:t>TypeTest_All</w:t>
       </w:r>
-      <w:proofErr w:type="spellEnd"/>
     </w:p>
     <w:p>
       <w:pPr>
@@ -6709,33 +6529,9 @@
       </w:pPr>
       <w:r>
         <w:tab/>
-        <w:t xml:space="preserve">We created a method </w:t>
-      </w:r>
-      <w:proofErr w:type="spellStart"/>
-      <w:r>
-        <w:t>typeTestAll</w:t>
-      </w:r>
-      <w:proofErr w:type="spellEnd"/>
-      <w:r>
-        <w:t xml:space="preserve"> which takes an object input and returns the same object. From this method, we tested that a given object returns the same type. This showcases the type friendliness of the API as equality checking is type agnostic. This works because Equals uses </w:t>
-      </w:r>
-      <w:proofErr w:type="spellStart"/>
-      <w:r>
-        <w:t>Object.equals</w:t>
-      </w:r>
-      <w:proofErr w:type="spellEnd"/>
-      <w:r>
-        <w:t xml:space="preserve">. </w:t>
-      </w:r>
-      <w:proofErr w:type="spellStart"/>
-      <w:r>
-        <w:t>Object.equals</w:t>
-      </w:r>
-      <w:proofErr w:type="spellEnd"/>
-      <w:r>
-        <w:t xml:space="preserve"> uses each subclasses own equals function. This makes Equals work on any type, even custom user types as long as it properly implements equals.</w:t>
-      </w:r>
-      <w:bookmarkStart w:id="22" w:name="_Toc378251417"/>
+        <w:t>We created a method typeTestAll which takes an object input and returns the same object. From this method, we tested that a given object returns the same type. This showcases the type friendliness of the API as equality checking is type agnostic. This works because Equals uses Object.equals. Object.equals uses each subclasses own equals function. This makes Equals work on any type, even custom user types as long as it properly implements equals.</w:t>
+      </w:r>
+      <w:bookmarkStart w:id="23" w:name="_Toc378251417"/>
       <w:r>
         <w:t xml:space="preserve"> </w:t>
       </w:r>
@@ -6753,14 +6549,12 @@
       <w:r>
         <w:t>Support Type (byte)</w:t>
       </w:r>
-      <w:bookmarkEnd w:id="22"/>
-    </w:p>
-    <w:p>
-      <w:proofErr w:type="spellStart"/>
+      <w:bookmarkEnd w:id="23"/>
+    </w:p>
+    <w:p>
       <w:r>
         <w:t>TypeTest_Byte</w:t>
       </w:r>
-      <w:proofErr w:type="spellEnd"/>
     </w:p>
     <w:p>
       <w:pPr>
@@ -6768,30 +6562,14 @@
       </w:pPr>
       <w:r>
         <w:tab/>
-        <w:t xml:space="preserve">We tested that Equals works with byte. We ensured that identical bytes would be declared equal, that bytes would not equal equivalent integers or short values, we ensured that null would be detected correctly and </w:t>
-      </w:r>
-      <w:proofErr w:type="spellStart"/>
-      <w:r>
-        <w:t>Byte.MIN_VALUE</w:t>
-      </w:r>
-      <w:proofErr w:type="spellEnd"/>
-      <w:r>
-        <w:t xml:space="preserve"> and </w:t>
-      </w:r>
-      <w:proofErr w:type="spellStart"/>
-      <w:r>
-        <w:t>Byte.MAX_VALUE</w:t>
-      </w:r>
-      <w:proofErr w:type="spellEnd"/>
-      <w:r>
-        <w:t xml:space="preserve"> as well as 0x0 work (testing the lower, upper, and zero of byte).</w:t>
+        <w:t>We tested that Equals works with byte. We ensured that identical bytes would be declared equal, that bytes would not equal equivalent integers or short values, we ensured that null would be detected correctly and Byte.MIN_VALUE and Byte.MAX_VALUE as well as 0x0 work (testing the lower, upper, and zero of byte).</w:t>
       </w:r>
     </w:p>
     <w:p>
       <w:pPr>
         <w:pStyle w:val="Heading3"/>
       </w:pPr>
-      <w:bookmarkStart w:id="23" w:name="_Toc378251418"/>
+      <w:bookmarkStart w:id="24" w:name="_Toc378251418"/>
       <w:r>
         <w:t>Support Type</w:t>
       </w:r>
@@ -6801,17 +6579,12 @@
       <w:r>
         <w:t>(short)</w:t>
       </w:r>
-      <w:bookmarkEnd w:id="23"/>
-    </w:p>
-    <w:p>
-      <w:proofErr w:type="spellStart"/>
-      <w:r>
-        <w:t>TypeTest_</w:t>
-      </w:r>
-      <w:r>
-        <w:t>Short</w:t>
-      </w:r>
-      <w:proofErr w:type="spellEnd"/>
+      <w:bookmarkEnd w:id="24"/>
+    </w:p>
+    <w:p>
+      <w:r>
+        <w:t>TypeTest_Short</w:t>
+      </w:r>
     </w:p>
     <w:p>
       <w:pPr>
@@ -6820,64 +6593,120 @@
       <w:r>
         <w:lastRenderedPageBreak/>
         <w:tab/>
-        <w:t xml:space="preserve">We tested that Equals works with </w:t>
+        <w:t xml:space="preserve">We tested that Equals works with short. We ensured that identical </w:t>
+      </w:r>
+      <w:r>
+        <w:t xml:space="preserve">short </w:t>
+      </w:r>
+      <w:r>
+        <w:t xml:space="preserve">would be declared equal, that </w:t>
+      </w:r>
+      <w:r>
+        <w:t xml:space="preserve">short </w:t>
+      </w:r>
+      <w:r>
+        <w:t xml:space="preserve">would not equal equivalent integers or </w:t>
+      </w:r>
+      <w:r>
+        <w:t>long</w:t>
+      </w:r>
+      <w:r>
+        <w:t xml:space="preserve"> values, we ensured that null would be detected correctly and </w:t>
+      </w:r>
+      <w:r>
+        <w:t>Short</w:t>
+      </w:r>
+      <w:r>
+        <w:t xml:space="preserve">.MIN_VALUE and </w:t>
+      </w:r>
+      <w:r>
+        <w:t>Short.MAX_VALUE as well as (short)</w:t>
+      </w:r>
+      <w:r>
+        <w:t xml:space="preserve">0 work (testing the lower, upper, and zero of </w:t>
       </w:r>
       <w:r>
         <w:t>short</w:t>
       </w:r>
       <w:r>
-        <w:t xml:space="preserve">. We ensured that identical </w:t>
-      </w:r>
-      <w:r>
-        <w:t>short</w:t>
+        <w:t>).</w:t>
+      </w:r>
+    </w:p>
+    <w:p>
+      <w:pPr>
+        <w:pStyle w:val="Heading3"/>
+      </w:pPr>
+      <w:bookmarkStart w:id="25" w:name="_Toc378251419"/>
+      <w:r>
+        <w:t>Support Type</w:t>
       </w:r>
       <w:r>
         <w:t xml:space="preserve"> </w:t>
       </w:r>
       <w:r>
-        <w:t xml:space="preserve">would be declared equal, that </w:t>
-      </w:r>
-      <w:r>
-        <w:t>short</w:t>
+        <w:t>(int)</w:t>
+      </w:r>
+      <w:bookmarkEnd w:id="25"/>
+    </w:p>
+    <w:p>
+      <w:r>
+        <w:t>TypeTest_Int</w:t>
+      </w:r>
+    </w:p>
+    <w:p>
+      <w:pPr>
+        <w:spacing w:line="480" w:lineRule="auto"/>
+      </w:pPr>
+      <w:r>
+        <w:tab/>
+        <w:t>We tested that Equals works with int. We ensured that identical ints would be declared equal, that int would not equal equivalent shorts or long values, we ensured that null would be detected correctly and Integer.MIN_VALUE and Integer.MAX_VALUE as well as (</w:t>
+      </w:r>
+      <w:r>
+        <w:t>int</w:t>
+      </w:r>
+      <w:r>
+        <w:t xml:space="preserve">)0 work (testing the lower, upper, and zero of </w:t>
+      </w:r>
+      <w:r>
+        <w:t>int</w:t>
+      </w:r>
+      <w:r>
+        <w:t>).</w:t>
+      </w:r>
+    </w:p>
+    <w:p>
+      <w:pPr>
+        <w:pStyle w:val="Heading3"/>
+      </w:pPr>
+      <w:bookmarkStart w:id="26" w:name="_Toc378251420"/>
+      <w:r>
+        <w:t>Support Type</w:t>
       </w:r>
       <w:r>
         <w:t xml:space="preserve"> </w:t>
       </w:r>
       <w:r>
-        <w:t xml:space="preserve">would not equal equivalent integers or </w:t>
+        <w:t>(long)</w:t>
+      </w:r>
+      <w:bookmarkEnd w:id="26"/>
+    </w:p>
+    <w:p>
+      <w:r>
+        <w:t>TypeTest_Long</w:t>
+      </w:r>
+    </w:p>
+    <w:p>
+      <w:pPr>
+        <w:spacing w:line="480" w:lineRule="auto"/>
+      </w:pPr>
+      <w:r>
+        <w:tab/>
+        <w:t xml:space="preserve">We tested that Equals works with long. We ensured that identical longs would be declared equal, that long would not equal equivalent shorts or int values, we ensured that null would be detected correctly and Long.MIN_VALUE and Long.MAX_VALUE as well as (long)0 work (testing the lower, upper, and zero of </w:t>
       </w:r>
       <w:r>
         <w:t>long</w:t>
       </w:r>
       <w:r>
-        <w:t xml:space="preserve"> values, we ensured that null would be detected correctly and </w:t>
-      </w:r>
-      <w:proofErr w:type="spellStart"/>
-      <w:r>
-        <w:t>Short</w:t>
-      </w:r>
-      <w:r>
-        <w:t>.MIN_VALUE</w:t>
-      </w:r>
-      <w:proofErr w:type="spellEnd"/>
-      <w:r>
-        <w:t xml:space="preserve"> and </w:t>
-      </w:r>
-      <w:proofErr w:type="spellStart"/>
-      <w:r>
-        <w:t>Short.MAX_VALUE</w:t>
-      </w:r>
-      <w:proofErr w:type="spellEnd"/>
-      <w:r>
-        <w:t xml:space="preserve"> as well as (short)</w:t>
-      </w:r>
-      <w:r>
-        <w:t xml:space="preserve">0 work (testing the lower, upper, and zero of </w:t>
-      </w:r>
-      <w:r>
-        <w:t>short</w:t>
-      </w:r>
-      <w:r>
         <w:t>).</w:t>
       </w:r>
     </w:p>
@@ -6885,7 +6714,7 @@
       <w:pPr>
         <w:pStyle w:val="Heading3"/>
       </w:pPr>
-      <w:bookmarkStart w:id="24" w:name="_Toc378251419"/>
+      <w:bookmarkStart w:id="27" w:name="_Toc378251421"/>
       <w:r>
         <w:t>Support Type</w:t>
       </w:r>
@@ -6893,27 +6722,14 @@
         <w:t xml:space="preserve"> </w:t>
       </w:r>
       <w:r>
-        <w:t>(</w:t>
-      </w:r>
-      <w:proofErr w:type="spellStart"/>
-      <w:r>
-        <w:t>int</w:t>
-      </w:r>
-      <w:proofErr w:type="spellEnd"/>
-      <w:r>
-        <w:t>)</w:t>
-      </w:r>
-      <w:bookmarkEnd w:id="24"/>
-    </w:p>
-    <w:p>
-      <w:proofErr w:type="spellStart"/>
-      <w:r>
-        <w:t>TypeTest_</w:t>
-      </w:r>
-      <w:r>
-        <w:t>Int</w:t>
-      </w:r>
-      <w:proofErr w:type="spellEnd"/>
+        <w:t>(float)</w:t>
+      </w:r>
+      <w:bookmarkEnd w:id="27"/>
+    </w:p>
+    <w:p>
+      <w:r>
+        <w:t>TypeTest_Float</w:t>
+      </w:r>
     </w:p>
     <w:p>
       <w:pPr>
@@ -6921,73 +6737,29 @@
       </w:pPr>
       <w:r>
         <w:tab/>
-        <w:t xml:space="preserve">We tested that Equals works with </w:t>
-      </w:r>
-      <w:r>
-        <w:t>int</w:t>
-      </w:r>
-      <w:r>
-        <w:t xml:space="preserve">. We ensured that identical </w:t>
-      </w:r>
-      <w:proofErr w:type="spellStart"/>
-      <w:r>
-        <w:t>ints</w:t>
-      </w:r>
-      <w:proofErr w:type="spellEnd"/>
-      <w:r>
-        <w:t xml:space="preserve"> would be declared equal, that </w:t>
-      </w:r>
-      <w:proofErr w:type="spellStart"/>
-      <w:r>
-        <w:t>int</w:t>
-      </w:r>
-      <w:proofErr w:type="spellEnd"/>
-      <w:r>
-        <w:t xml:space="preserve"> would not equal equivalent </w:t>
-      </w:r>
-      <w:r>
-        <w:t>shorts</w:t>
-      </w:r>
-      <w:r>
-        <w:t xml:space="preserve"> or long values, we ensured that null would be detected correctly and </w:t>
-      </w:r>
-      <w:proofErr w:type="spellStart"/>
-      <w:r>
-        <w:t>Integer</w:t>
-      </w:r>
-      <w:r>
-        <w:t>.MIN_VALUE</w:t>
-      </w:r>
-      <w:proofErr w:type="spellEnd"/>
-      <w:r>
-        <w:t xml:space="preserve"> and </w:t>
-      </w:r>
-      <w:proofErr w:type="spellStart"/>
-      <w:r>
-        <w:t>Integer.MAX_VALUE</w:t>
-      </w:r>
-      <w:proofErr w:type="spellEnd"/>
-      <w:r>
-        <w:t xml:space="preserve"> as well as (</w:t>
-      </w:r>
-      <w:proofErr w:type="spellStart"/>
-      <w:r>
-        <w:t>int</w:t>
-      </w:r>
-      <w:proofErr w:type="spellEnd"/>
-      <w:proofErr w:type="gramStart"/>
-      <w:r>
-        <w:t>)0</w:t>
-      </w:r>
-      <w:proofErr w:type="gramEnd"/>
+        <w:t xml:space="preserve">We tested that Equals works with float. We ensured that identical float would be declared equal, that float would not equal equivalent long or int values, we ensured that null would be detected correctly and </w:t>
+      </w:r>
+      <w:r>
+        <w:t>Float</w:t>
+      </w:r>
+      <w:r>
+        <w:t xml:space="preserve">.MIN_VALUE and </w:t>
+      </w:r>
+      <w:r>
+        <w:t xml:space="preserve">Float.MAX_VALUE as well as </w:t>
+      </w:r>
+      <w:r>
+        <w:t>0</w:t>
+      </w:r>
+      <w:r>
+        <w:t>f</w:t>
+      </w:r>
       <w:r>
         <w:t xml:space="preserve"> work (testing the lower, upper, and zero of </w:t>
       </w:r>
-      <w:proofErr w:type="spellStart"/>
-      <w:r>
-        <w:t>int</w:t>
-      </w:r>
-      <w:proofErr w:type="spellEnd"/>
+      <w:r>
+        <w:t>float</w:t>
+      </w:r>
       <w:r>
         <w:t>).</w:t>
       </w:r>
@@ -6996,7 +6768,7 @@
       <w:pPr>
         <w:pStyle w:val="Heading3"/>
       </w:pPr>
-      <w:bookmarkStart w:id="25" w:name="_Toc378251420"/>
+      <w:bookmarkStart w:id="28" w:name="_Toc378251422"/>
       <w:r>
         <w:t>Support Type</w:t>
       </w:r>
@@ -7004,19 +6776,14 @@
         <w:t xml:space="preserve"> </w:t>
       </w:r>
       <w:r>
-        <w:t>(long)</w:t>
-      </w:r>
-      <w:bookmarkEnd w:id="25"/>
-    </w:p>
-    <w:p>
-      <w:proofErr w:type="spellStart"/>
-      <w:r>
-        <w:t>TypeTest_</w:t>
-      </w:r>
-      <w:r>
-        <w:t>Long</w:t>
-      </w:r>
-      <w:proofErr w:type="spellEnd"/>
+        <w:t>(double)</w:t>
+      </w:r>
+      <w:bookmarkEnd w:id="28"/>
+    </w:p>
+    <w:p>
+      <w:r>
+        <w:t>TypeTest_Double</w:t>
+      </w:r>
     </w:p>
     <w:p>
       <w:pPr>
@@ -7024,96 +6791,29 @@
       </w:pPr>
       <w:r>
         <w:tab/>
-        <w:t xml:space="preserve">We tested that Equals works with </w:t>
-      </w:r>
-      <w:r>
-        <w:t>long</w:t>
-      </w:r>
-      <w:r>
-        <w:t>. We ensured that identical long</w:t>
-      </w:r>
-      <w:r>
-        <w:t xml:space="preserve">s </w:t>
-      </w:r>
-      <w:r>
-        <w:t>would be declared equal, that long</w:t>
-      </w:r>
-      <w:r>
-        <w:t xml:space="preserve"> </w:t>
-      </w:r>
-      <w:r>
-        <w:t xml:space="preserve">would not equal equivalent shorts or </w:t>
-      </w:r>
-      <w:proofErr w:type="spellStart"/>
-      <w:r>
-        <w:t>int</w:t>
-      </w:r>
-      <w:proofErr w:type="spellEnd"/>
-      <w:r>
-        <w:t xml:space="preserve"> values, we ensured that null would be detected correctly and </w:t>
-      </w:r>
-      <w:proofErr w:type="spellStart"/>
-      <w:r>
-        <w:t>Long</w:t>
-      </w:r>
-      <w:r>
-        <w:t>.MIN_VALUE</w:t>
-      </w:r>
-      <w:proofErr w:type="spellEnd"/>
-      <w:r>
-        <w:t xml:space="preserve"> and </w:t>
-      </w:r>
-      <w:proofErr w:type="spellStart"/>
-      <w:r>
-        <w:t>Long.MAX_VALUE</w:t>
-      </w:r>
-      <w:proofErr w:type="spellEnd"/>
-      <w:r>
-        <w:t xml:space="preserve"> as well as (</w:t>
-      </w:r>
-      <w:r>
-        <w:t>long</w:t>
-      </w:r>
-      <w:proofErr w:type="gramStart"/>
-      <w:r>
-        <w:t>)0</w:t>
-      </w:r>
-      <w:proofErr w:type="gramEnd"/>
-      <w:r>
-        <w:t xml:space="preserve"> work (testing the lower, upper, and zero of </w:t>
-      </w:r>
-      <w:r>
-        <w:t>long</w:t>
-      </w:r>
-      <w:r>
-        <w:t>).</w:t>
+        <w:t>We tested that Equals works with double. We ensured that identical double would be declared equal, that double would not equal equivalent float or int values, we ensured that null would be detected correctly and Double.MIN_VALUE and Double.MAX_VALUE as well as 0.0 work (testing the lower, upper, and zero of double).</w:t>
       </w:r>
     </w:p>
     <w:p>
       <w:pPr>
         <w:pStyle w:val="Heading3"/>
       </w:pPr>
-      <w:bookmarkStart w:id="26" w:name="_Toc378251421"/>
+      <w:bookmarkStart w:id="29" w:name="_Toc378251423"/>
       <w:r>
         <w:t>Support Type</w:t>
       </w:r>
       <w:r>
-        <w:t xml:space="preserve"> </w:t>
-      </w:r>
-      <w:r>
-        <w:t>(float)</w:t>
-      </w:r>
-      <w:bookmarkEnd w:id="26"/>
-    </w:p>
-    <w:p>
-      <w:proofErr w:type="spellStart"/>
-      <w:r>
-        <w:t>TypeTest_</w:t>
-      </w:r>
-      <w:r>
-        <w:t>Float</w:t>
-      </w:r>
-      <w:proofErr w:type="spellEnd"/>
+        <w:t xml:space="preserve"> (b</w:t>
+      </w:r>
+      <w:r>
+        <w:t>oolean)</w:t>
+      </w:r>
+      <w:bookmarkEnd w:id="29"/>
+    </w:p>
+    <w:p>
+      <w:r>
+        <w:t>TypeTest_Boolean</w:t>
+      </w:r>
     </w:p>
     <w:p>
       <w:pPr>
@@ -7121,245 +6821,14 @@
       </w:pPr>
       <w:r>
         <w:tab/>
-        <w:t xml:space="preserve">We tested that Equals works with </w:t>
-      </w:r>
-      <w:r>
-        <w:t>float</w:t>
-      </w:r>
-      <w:r>
-        <w:t>. We ensured that identical float</w:t>
-      </w:r>
-      <w:r>
-        <w:t xml:space="preserve"> </w:t>
-      </w:r>
-      <w:r>
-        <w:t>would be declared equal, that float</w:t>
-      </w:r>
-      <w:r>
-        <w:t xml:space="preserve"> </w:t>
-      </w:r>
-      <w:r>
-        <w:t xml:space="preserve">would not equal equivalent </w:t>
-      </w:r>
-      <w:r>
-        <w:t>long</w:t>
-      </w:r>
-      <w:r>
-        <w:t xml:space="preserve"> or </w:t>
-      </w:r>
-      <w:proofErr w:type="spellStart"/>
-      <w:r>
-        <w:t>int</w:t>
-      </w:r>
-      <w:proofErr w:type="spellEnd"/>
-      <w:r>
-        <w:t xml:space="preserve"> values, we ensured that null would be detected correctly and </w:t>
-      </w:r>
-      <w:proofErr w:type="spellStart"/>
-      <w:r>
-        <w:t>Float</w:t>
-      </w:r>
-      <w:r>
-        <w:t>.MIN_VALUE</w:t>
-      </w:r>
-      <w:proofErr w:type="spellEnd"/>
-      <w:r>
-        <w:t xml:space="preserve"> and </w:t>
-      </w:r>
-      <w:proofErr w:type="spellStart"/>
-      <w:r>
-        <w:t>Float.MAX_VALUE</w:t>
-      </w:r>
-      <w:proofErr w:type="spellEnd"/>
-      <w:r>
-        <w:t xml:space="preserve"> as well as </w:t>
-      </w:r>
-      <w:r>
-        <w:t>0</w:t>
-      </w:r>
-      <w:r>
-        <w:t>f</w:t>
-      </w:r>
-      <w:r>
-        <w:t xml:space="preserve"> work (testing the lower, upper, and zero of </w:t>
-      </w:r>
-      <w:r>
-        <w:t>float</w:t>
-      </w:r>
-      <w:r>
-        <w:t>).</w:t>
+        <w:t>We tested that Equals works with booleans. We checked that true equals true and false equals false (as reported by the Equals predicate. Since TypeTest_All ensures the testing system works, ensuring the predicate works is sufficient to ensure the entire type system works.</w:t>
       </w:r>
     </w:p>
     <w:p>
       <w:pPr>
         <w:pStyle w:val="Heading3"/>
       </w:pPr>
-      <w:bookmarkStart w:id="27" w:name="_Toc378251422"/>
-      <w:r>
-        <w:t>Support Type</w:t>
-      </w:r>
-      <w:r>
-        <w:t xml:space="preserve"> </w:t>
-      </w:r>
-      <w:r>
-        <w:t>(double)</w:t>
-      </w:r>
-      <w:bookmarkEnd w:id="27"/>
-    </w:p>
-    <w:p>
-      <w:proofErr w:type="spellStart"/>
-      <w:r>
-        <w:t>TypeTest_</w:t>
-      </w:r>
-      <w:r>
-        <w:t>Double</w:t>
-      </w:r>
-      <w:proofErr w:type="spellEnd"/>
-    </w:p>
-    <w:p>
-      <w:pPr>
-        <w:spacing w:line="480" w:lineRule="auto"/>
-      </w:pPr>
-      <w:r>
-        <w:tab/>
-        <w:t xml:space="preserve">We tested that Equals works with </w:t>
-      </w:r>
-      <w:r>
-        <w:t>double</w:t>
-      </w:r>
-      <w:r>
-        <w:t>. We ensured that identical double</w:t>
-      </w:r>
-      <w:r>
-        <w:t xml:space="preserve"> </w:t>
-      </w:r>
-      <w:r>
-        <w:t>would be declared equal, that double</w:t>
-      </w:r>
-      <w:r>
-        <w:t xml:space="preserve"> </w:t>
-      </w:r>
-      <w:r>
-        <w:t xml:space="preserve">would not equal equivalent </w:t>
-      </w:r>
-      <w:r>
-        <w:t>float</w:t>
-      </w:r>
-      <w:r>
-        <w:t xml:space="preserve"> or </w:t>
-      </w:r>
-      <w:proofErr w:type="spellStart"/>
-      <w:r>
-        <w:t>int</w:t>
-      </w:r>
-      <w:proofErr w:type="spellEnd"/>
-      <w:r>
-        <w:t xml:space="preserve"> values, we ensured that null would be detected correctly and </w:t>
-      </w:r>
-      <w:proofErr w:type="spellStart"/>
-      <w:r>
-        <w:t>Double</w:t>
-      </w:r>
-      <w:r>
-        <w:t>.MIN_VALUE</w:t>
-      </w:r>
-      <w:proofErr w:type="spellEnd"/>
-      <w:r>
-        <w:t xml:space="preserve"> and </w:t>
-      </w:r>
-      <w:proofErr w:type="spellStart"/>
-      <w:r>
-        <w:t>Double</w:t>
-      </w:r>
-      <w:r>
-        <w:t>.MAX_VALUE</w:t>
-      </w:r>
-      <w:proofErr w:type="spellEnd"/>
-      <w:r>
-        <w:t xml:space="preserve"> as well as 0</w:t>
-      </w:r>
-      <w:r>
-        <w:t>.0</w:t>
-      </w:r>
-      <w:r>
-        <w:t xml:space="preserve"> work (testing the lower, upper, and zero of </w:t>
-      </w:r>
-      <w:r>
-        <w:t>double</w:t>
-      </w:r>
-      <w:r>
-        <w:t>).</w:t>
-      </w:r>
-    </w:p>
-    <w:p>
-      <w:pPr>
-        <w:pStyle w:val="Heading3"/>
-      </w:pPr>
-      <w:bookmarkStart w:id="28" w:name="_Toc378251423"/>
-      <w:r>
-        <w:t>Support Type</w:t>
-      </w:r>
-      <w:r>
-        <w:t xml:space="preserve"> (</w:t>
-      </w:r>
-      <w:proofErr w:type="spellStart"/>
-      <w:proofErr w:type="gramStart"/>
-      <w:r>
-        <w:t>b</w:t>
-      </w:r>
-      <w:r>
-        <w:t>oolean</w:t>
-      </w:r>
-      <w:proofErr w:type="spellEnd"/>
-      <w:proofErr w:type="gramEnd"/>
-      <w:r>
-        <w:t>)</w:t>
-      </w:r>
-      <w:bookmarkEnd w:id="28"/>
-    </w:p>
-    <w:p>
-      <w:proofErr w:type="spellStart"/>
-      <w:r>
-        <w:t>TypeTest_</w:t>
-      </w:r>
-      <w:r>
-        <w:t>Boolean</w:t>
-      </w:r>
-      <w:proofErr w:type="spellEnd"/>
-    </w:p>
-    <w:p>
-      <w:pPr>
-        <w:spacing w:line="480" w:lineRule="auto"/>
-      </w:pPr>
-      <w:r>
-        <w:tab/>
-        <w:t xml:space="preserve">We tested that Equals works with </w:t>
-      </w:r>
-      <w:proofErr w:type="spellStart"/>
-      <w:r>
-        <w:t>booleans</w:t>
-      </w:r>
-      <w:proofErr w:type="spellEnd"/>
-      <w:r>
-        <w:t xml:space="preserve">. </w:t>
-      </w:r>
-      <w:r>
-        <w:t xml:space="preserve">We checked that true equals true and false equals false (as reported by the Equals predicate. Since </w:t>
-      </w:r>
-      <w:proofErr w:type="spellStart"/>
-      <w:r>
-        <w:t>TypeTest_All</w:t>
-      </w:r>
-      <w:proofErr w:type="spellEnd"/>
-      <w:r>
-        <w:t xml:space="preserve"> ensures the testing system works, ensuring the predicate works is sufficient to ensure the entire type system works.</w:t>
-      </w:r>
-    </w:p>
-    <w:p>
-      <w:pPr>
-        <w:pStyle w:val="Heading3"/>
-      </w:pPr>
-      <w:bookmarkStart w:id="29" w:name="_Toc378251425"/>
+      <w:bookmarkStart w:id="30" w:name="_Toc378251425"/>
       <w:r>
         <w:lastRenderedPageBreak/>
         <w:t>Support Type</w:t>
@@ -7370,17 +6839,12 @@
       <w:r>
         <w:t>(String)</w:t>
       </w:r>
-      <w:bookmarkEnd w:id="29"/>
-    </w:p>
-    <w:p>
-      <w:proofErr w:type="spellStart"/>
-      <w:r>
-        <w:t>TypeTest_</w:t>
-      </w:r>
-      <w:r>
-        <w:t>String</w:t>
-      </w:r>
-      <w:proofErr w:type="spellEnd"/>
+      <w:bookmarkEnd w:id="30"/>
+    </w:p>
+    <w:p>
+      <w:r>
+        <w:t>TypeTest_String</w:t>
+      </w:r>
     </w:p>
     <w:p>
       <w:pPr>
@@ -7388,42 +6852,17 @@
       </w:pPr>
       <w:r>
         <w:tab/>
-        <w:t xml:space="preserve">We tested that Equals works with </w:t>
-      </w:r>
-      <w:r>
-        <w:t>String</w:t>
-      </w:r>
-      <w:r>
-        <w:t>.</w:t>
-      </w:r>
-      <w:r>
-        <w:t xml:space="preserve"> We tested </w:t>
-      </w:r>
-      <w:r>
-        <w:t>Equals predicate for empty strings, null strings, and equals for all characters (“The quick brown fox jumps over the lazy dog”). We also ensured that case is used correctly and “ABCDEFG</w:t>
-      </w:r>
-      <w:proofErr w:type="gramStart"/>
-      <w:r>
-        <w:t>” !</w:t>
-      </w:r>
-      <w:proofErr w:type="gramEnd"/>
-      <w:r>
-        <w:t>= “</w:t>
-      </w:r>
-      <w:proofErr w:type="spellStart"/>
-      <w:r>
-        <w:t>abcdefg</w:t>
-      </w:r>
-      <w:proofErr w:type="spellEnd"/>
-      <w:r>
-        <w:t>”.</w:t>
+        <w:t xml:space="preserve">We tested that Equals works with String. We tested </w:t>
+      </w:r>
+      <w:r>
+        <w:t>Equals predicate for empty strings, null strings, and equals for all characters (“The quick brown fox jumps over the lazy dog”). We also ensured that case is used correctly and “ABCDEFG” != “abcdefg”.</w:t>
       </w:r>
     </w:p>
     <w:p>
       <w:pPr>
         <w:pStyle w:val="Heading3"/>
       </w:pPr>
-      <w:bookmarkStart w:id="30" w:name="_Toc378251426"/>
+      <w:bookmarkStart w:id="31" w:name="_Toc378251426"/>
       <w:r>
         <w:t>Support Type</w:t>
       </w:r>
@@ -7431,29 +6870,14 @@
         <w:t xml:space="preserve"> </w:t>
       </w:r>
       <w:r>
-        <w:t>(</w:t>
-      </w:r>
-      <w:proofErr w:type="spellStart"/>
-      <w:proofErr w:type="gramStart"/>
-      <w:r>
-        <w:t>int</w:t>
-      </w:r>
-      <w:proofErr w:type="spellEnd"/>
-      <w:r>
-        <w:t>[</w:t>
-      </w:r>
-      <w:proofErr w:type="gramEnd"/>
-      <w:r>
-        <w:t>])</w:t>
-      </w:r>
-      <w:bookmarkEnd w:id="30"/>
-    </w:p>
-    <w:p>
-      <w:proofErr w:type="spellStart"/>
+        <w:t>(int[])</w:t>
+      </w:r>
+      <w:bookmarkEnd w:id="31"/>
+    </w:p>
+    <w:p>
       <w:r>
         <w:t>TypeTest_String</w:t>
       </w:r>
-      <w:proofErr w:type="spellEnd"/>
     </w:p>
     <w:p>
       <w:pPr>
@@ -7461,20 +6885,7 @@
       </w:pPr>
       <w:r>
         <w:tab/>
-        <w:t xml:space="preserve">We tested that Equals works with </w:t>
-      </w:r>
-      <w:proofErr w:type="spellStart"/>
-      <w:proofErr w:type="gramStart"/>
-      <w:r>
-        <w:t>int</w:t>
-      </w:r>
-      <w:proofErr w:type="spellEnd"/>
-      <w:r>
-        <w:t>[</w:t>
-      </w:r>
-      <w:proofErr w:type="gramEnd"/>
-      <w:r>
-        <w:t>].</w:t>
+        <w:t>We tested that Equals works with int[].</w:t>
       </w:r>
       <w:r>
         <w:t xml:space="preserve"> We tested an empty array, an equivalent array, </w:t>
@@ -7487,22 +6898,22 @@
       <w:pPr>
         <w:pStyle w:val="Heading3"/>
       </w:pPr>
-      <w:bookmarkStart w:id="31" w:name="_Toc378251427"/>
+      <w:bookmarkStart w:id="32" w:name="_Toc378251427"/>
       <w:r>
         <w:t>Ensure Code Performs as Expected</w:t>
       </w:r>
-      <w:bookmarkEnd w:id="31"/>
+      <w:bookmarkEnd w:id="32"/>
     </w:p>
     <w:p/>
     <w:p>
       <w:pPr>
         <w:pStyle w:val="Heading3"/>
       </w:pPr>
-      <w:bookmarkStart w:id="32" w:name="_Toc378251428"/>
+      <w:bookmarkStart w:id="33" w:name="_Toc378251428"/>
       <w:r>
         <w:t>Provide Coverage Metri</w:t>
       </w:r>
-      <w:bookmarkEnd w:id="32"/>
+      <w:bookmarkEnd w:id="33"/>
       <w:r>
         <w:t>cs</w:t>
       </w:r>
@@ -7512,18 +6923,16 @@
       <w:pPr>
         <w:pStyle w:val="Heading3"/>
       </w:pPr>
-      <w:bookmarkStart w:id="33" w:name="_Toc378251429"/>
+      <w:bookmarkStart w:id="34" w:name="_Toc378251429"/>
       <w:r>
         <w:t>Human readable Report</w:t>
       </w:r>
-      <w:bookmarkEnd w:id="33"/>
-    </w:p>
-    <w:p>
-      <w:proofErr w:type="spellStart"/>
+      <w:bookmarkEnd w:id="34"/>
+    </w:p>
+    <w:p>
       <w:r>
         <w:t>APITest_Integration</w:t>
       </w:r>
-      <w:proofErr w:type="spellEnd"/>
     </w:p>
     <w:p>
       <w:pPr>
@@ -7531,28 +6940,7 @@
       </w:pPr>
       <w:r>
         <w:tab/>
-        <w:t xml:space="preserve">The </w:t>
-      </w:r>
-      <w:proofErr w:type="spellStart"/>
-      <w:r>
-        <w:t>reportwriter</w:t>
-      </w:r>
-      <w:proofErr w:type="spellEnd"/>
-      <w:r>
-        <w:t xml:space="preserve"> system enables any developer to write custom </w:t>
-      </w:r>
-      <w:proofErr w:type="spellStart"/>
-      <w:r>
-        <w:t>reportwriters</w:t>
-      </w:r>
-      <w:proofErr w:type="spellEnd"/>
-      <w:r>
-        <w:t xml:space="preserve"> that fit any format they wish to use. The default included format is human readable but also optimized for use with logviewer.  We tested this </w:t>
-      </w:r>
-      <w:bookmarkStart w:id="34" w:name="_GoBack"/>
-      <w:bookmarkEnd w:id="34"/>
-      <w:r>
-        <w:t xml:space="preserve">requirement by having students who had no prior exposure to the log file </w:t>
+        <w:t xml:space="preserve">The reportwriter system enables any developer to write custom reportwriters that fit any format they wish to use. The default included format is human readable but also optimized for use with logviewer.  We tested this requirement by having students who had no prior exposure to the log file </w:t>
       </w:r>
       <w:r>
         <w:t>format attempt to read the results of a simple test case. Also, logviewer enables advanced searching and sorting of the log file and makes the system much easier to understand.</w:t>
@@ -10112,7 +9500,7 @@
 </file>
 
 <file path=customXml/itemProps2.xml><?xml version="1.0" encoding="utf-8"?>
-<ds:datastoreItem xmlns:ds="http://schemas.openxmlformats.org/officeDocument/2006/customXml" ds:itemID="{7E8786A5-A703-4797-AB41-31FCD3CCD0ED}">
+<ds:datastoreItem xmlns:ds="http://schemas.openxmlformats.org/officeDocument/2006/customXml" ds:itemID="{7E287A35-C64E-47B1-963C-4F4780CCAF0D}">
   <ds:schemaRefs>
     <ds:schemaRef ds:uri="http://schemas.openxmlformats.org/officeDocument/2006/bibliography"/>
   </ds:schemaRefs>

</xml_diff>